<commit_message>
Update poster with some short comments
</commit_message>
<xml_diff>
--- a/doc/poster.docx
+++ b/doc/poster.docx
@@ -80,37 +80,11 @@
                                 <w:lang w:val="en-US"/>
                               </w:rPr>
                             </w:pPr>
-                            <w:proofErr w:type="spellStart"/>
                             <w:r>
                               <w:rPr>
                                 <w:lang w:val="en-US"/>
                               </w:rPr>
-                              <w:t>TweetRank</w:t>
-                            </w:r>
-                            <w:proofErr w:type="spellEnd"/>
-                            <w:r>
-                              <w:rPr>
-                                <w:lang w:val="en-US"/>
-                              </w:rPr>
-                              <w:t xml:space="preserve"> is an attempt to </w:t>
-                            </w:r>
-                            <w:r>
-                              <w:rPr>
-                                <w:lang w:val="en-US"/>
-                              </w:rPr>
-                              <w:t>apply</w:t>
-                            </w:r>
-                            <w:r>
-                              <w:rPr>
-                                <w:lang w:val="en-US"/>
-                              </w:rPr>
-                              <w:t xml:space="preserve"> the PageRank algorithm </w:t>
-                            </w:r>
-                            <w:r>
-                              <w:rPr>
-                                <w:lang w:val="en-US"/>
-                              </w:rPr>
-                              <w:t>on Twitter statuses (tweets).</w:t>
+                              <w:t>TweetRank is an attempt to apply the PageRank algorithm on Twitter statuses (tweets).</w:t>
                             </w:r>
                           </w:p>
                           <w:p>
@@ -124,35 +98,7 @@
                               <w:rPr>
                                 <w:lang w:val="en-US"/>
                               </w:rPr>
-                              <w:t>It uses a different rank calculation which considers attributes such as number of replies/</w:t>
-                            </w:r>
-                            <w:proofErr w:type="spellStart"/>
-                            <w:r>
-                              <w:rPr>
-                                <w:lang w:val="en-US"/>
-                              </w:rPr>
-                              <w:t>retweets</w:t>
-                            </w:r>
-                            <w:proofErr w:type="spellEnd"/>
-                            <w:r>
-                              <w:rPr>
-                                <w:lang w:val="en-US"/>
-                              </w:rPr>
-                              <w:t xml:space="preserve"> and </w:t>
-                            </w:r>
-                            <w:proofErr w:type="spellStart"/>
-                            <w:r>
-                              <w:rPr>
-                                <w:lang w:val="en-US"/>
-                              </w:rPr>
-                              <w:t>hashtags</w:t>
-                            </w:r>
-                            <w:proofErr w:type="spellEnd"/>
-                            <w:r>
-                              <w:rPr>
-                                <w:lang w:val="en-US"/>
-                              </w:rPr>
-                              <w:t>.</w:t>
+                              <w:t>It uses a different rank calculation which considers attributes such as number of replies/retweets and hashtags.</w:t>
                             </w:r>
                           </w:p>
                         </w:txbxContent>
@@ -188,37 +134,11 @@
                           <w:lang w:val="en-US"/>
                         </w:rPr>
                       </w:pPr>
-                      <w:proofErr w:type="spellStart"/>
                       <w:r>
                         <w:rPr>
                           <w:lang w:val="en-US"/>
                         </w:rPr>
-                        <w:t>TweetRank</w:t>
-                      </w:r>
-                      <w:proofErr w:type="spellEnd"/>
-                      <w:r>
-                        <w:rPr>
-                          <w:lang w:val="en-US"/>
-                        </w:rPr>
-                        <w:t xml:space="preserve"> is an attempt to </w:t>
-                      </w:r>
-                      <w:r>
-                        <w:rPr>
-                          <w:lang w:val="en-US"/>
-                        </w:rPr>
-                        <w:t>apply</w:t>
-                      </w:r>
-                      <w:r>
-                        <w:rPr>
-                          <w:lang w:val="en-US"/>
-                        </w:rPr>
-                        <w:t xml:space="preserve"> the PageRank algorithm </w:t>
-                      </w:r>
-                      <w:r>
-                        <w:rPr>
-                          <w:lang w:val="en-US"/>
-                        </w:rPr>
-                        <w:t>on Twitter statuses (tweets).</w:t>
+                        <w:t>TweetRank is an attempt to apply the PageRank algorithm on Twitter statuses (tweets).</w:t>
                       </w:r>
                     </w:p>
                     <w:p>
@@ -232,35 +152,7 @@
                         <w:rPr>
                           <w:lang w:val="en-US"/>
                         </w:rPr>
-                        <w:t>It uses a different rank calculation which considers attributes such as number of replies/</w:t>
-                      </w:r>
-                      <w:proofErr w:type="spellStart"/>
-                      <w:r>
-                        <w:rPr>
-                          <w:lang w:val="en-US"/>
-                        </w:rPr>
-                        <w:t>retweets</w:t>
-                      </w:r>
-                      <w:proofErr w:type="spellEnd"/>
-                      <w:r>
-                        <w:rPr>
-                          <w:lang w:val="en-US"/>
-                        </w:rPr>
-                        <w:t xml:space="preserve"> and </w:t>
-                      </w:r>
-                      <w:proofErr w:type="spellStart"/>
-                      <w:r>
-                        <w:rPr>
-                          <w:lang w:val="en-US"/>
-                        </w:rPr>
-                        <w:t>hashtags</w:t>
-                      </w:r>
-                      <w:proofErr w:type="spellEnd"/>
-                      <w:r>
-                        <w:rPr>
-                          <w:lang w:val="en-US"/>
-                        </w:rPr>
-                        <w:t>.</w:t>
+                        <w:t>It uses a different rank calculation which considers attributes such as number of replies/retweets and hashtags.</w:t>
                       </w:r>
                     </w:p>
                   </w:txbxContent>
@@ -348,16 +240,8 @@
               <w:rPr>
                 <w:b w:val="0"/>
               </w:rPr>
-              <w:t xml:space="preserve">Victor </w:t>
+              <w:t>Victor Hallberg</w:t>
             </w:r>
-            <w:proofErr w:type="spellStart"/>
-            <w:r>
-              <w:rPr>
-                <w:b w:val="0"/>
-              </w:rPr>
-              <w:t>Hallberg</w:t>
-            </w:r>
-            <w:proofErr w:type="spellEnd"/>
           </w:p>
         </w:tc>
         <w:tc>
@@ -581,8 +465,6 @@
           <w:lang w:val="en-US"/>
         </w:rPr>
       </w:pPr>
-      <w:bookmarkStart w:id="0" w:name="_GoBack"/>
-      <w:bookmarkEnd w:id="0"/>
     </w:p>
     <w:p>
       <w:pPr>
@@ -628,18 +510,18 @@
         <mc:AlternateContent>
           <mc:Choice Requires="wps">
             <w:drawing>
-              <wp:anchor distT="0" distB="0" distL="114300" distR="114300" simplePos="0" relativeHeight="251670528" behindDoc="0" locked="0" layoutInCell="1" allowOverlap="1" wp14:anchorId="3CB7D401" wp14:editId="734CED92">
+              <wp:anchor distT="0" distB="0" distL="114300" distR="114300" simplePos="0" relativeHeight="251676672" behindDoc="0" locked="0" layoutInCell="1" allowOverlap="1" wp14:anchorId="073A99C6" wp14:editId="6E29E3B2">
                 <wp:simplePos x="0" y="0"/>
                 <wp:positionH relativeFrom="column">
-                  <wp:posOffset>321812</wp:posOffset>
+                  <wp:posOffset>750703</wp:posOffset>
                 </wp:positionH>
                 <wp:positionV relativeFrom="paragraph">
-                  <wp:posOffset>3662680</wp:posOffset>
+                  <wp:posOffset>4463710</wp:posOffset>
                 </wp:positionV>
-                <wp:extent cx="4316818" cy="1403985"/>
+                <wp:extent cx="4189095" cy="1403985"/>
                 <wp:effectExtent l="0" t="0" r="0" b="0"/>
                 <wp:wrapNone/>
-                <wp:docPr id="3" name="Text Box 2"/>
+                <wp:docPr id="9" name="Text Box 2"/>
                 <wp:cNvGraphicFramePr>
                   <a:graphicFrameLocks xmlns:a="http://schemas.openxmlformats.org/drawingml/2006/main"/>
                 </wp:cNvGraphicFramePr>
@@ -652,7 +534,171 @@
                       <wps:spPr bwMode="auto">
                         <a:xfrm>
                           <a:off x="0" y="0"/>
-                          <a:ext cx="4316818" cy="1403985"/>
+                          <a:ext cx="4189095" cy="1403985"/>
+                        </a:xfrm>
+                        <a:prstGeom prst="rect">
+                          <a:avLst/>
+                        </a:prstGeom>
+                        <a:noFill/>
+                        <a:ln w="9525">
+                          <a:noFill/>
+                          <a:miter lim="800000"/>
+                          <a:headEnd/>
+                          <a:tailEnd/>
+                        </a:ln>
+                      </wps:spPr>
+                      <wps:txbx>
+                        <w:txbxContent>
+                          <w:p>
+                            <w:pPr>
+                              <w:jc w:val="right"/>
+                              <w:rPr>
+                                <w:sz w:val="28"/>
+                                <w:szCs w:val="28"/>
+                                <w:lang w:val="en-US"/>
+                              </w:rPr>
+                            </w:pPr>
+                            <w:r>
+                              <w:rPr>
+                                <w:b/>
+                                <w:sz w:val="28"/>
+                                <w:szCs w:val="28"/>
+                                <w:lang w:val="en-US"/>
+                              </w:rPr>
+                              <w:t>Ranker</w:t>
+                            </w:r>
+                            <w:r>
+                              <w:rPr>
+                                <w:b/>
+                                <w:sz w:val="28"/>
+                                <w:szCs w:val="28"/>
+                                <w:lang w:val="en-US"/>
+                              </w:rPr>
+                              <w:t>:</w:t>
+                            </w:r>
+                            <w:r>
+                              <w:rPr>
+                                <w:sz w:val="28"/>
+                                <w:szCs w:val="28"/>
+                                <w:lang w:val="en-US"/>
+                              </w:rPr>
+                              <w:t xml:space="preserve"> </w:t>
+                            </w:r>
+                            <w:r>
+                              <w:rPr>
+                                <w:sz w:val="28"/>
+                                <w:szCs w:val="28"/>
+                                <w:lang w:val="en-US"/>
+                              </w:rPr>
+                              <w:t>computes TweetRank from crawler data</w:t>
+                            </w:r>
+                          </w:p>
+                        </w:txbxContent>
+                      </wps:txbx>
+                      <wps:bodyPr rot="0" vert="horz" wrap="square" lIns="91440" tIns="45720" rIns="91440" bIns="45720" anchor="t" anchorCtr="0">
+                        <a:spAutoFit/>
+                      </wps:bodyPr>
+                    </wps:wsp>
+                  </a:graphicData>
+                </a:graphic>
+                <wp14:sizeRelH relativeFrom="margin">
+                  <wp14:pctWidth>0</wp14:pctWidth>
+                </wp14:sizeRelH>
+                <wp14:sizeRelV relativeFrom="margin">
+                  <wp14:pctHeight>20000</wp14:pctHeight>
+                </wp14:sizeRelV>
+              </wp:anchor>
+            </w:drawing>
+          </mc:Choice>
+          <mc:Fallback>
+            <w:pict>
+              <v:shape id="_x0000_s1027" type="#_x0000_t202" style="position:absolute;left:0;text-align:left;margin-left:59.1pt;margin-top:351.45pt;width:329.85pt;height:110.55pt;z-index:251676672;visibility:visible;mso-wrap-style:square;mso-width-percent:0;mso-height-percent:200;mso-wrap-distance-left:9pt;mso-wrap-distance-top:0;mso-wrap-distance-right:9pt;mso-wrap-distance-bottom:0;mso-position-horizontal:absolute;mso-position-horizontal-relative:text;mso-position-vertical:absolute;mso-position-vertical-relative:text;mso-width-percent:0;mso-height-percent:200;mso-width-relative:margin;mso-height-relative:margin;v-text-anchor:top" o:gfxdata="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" filled="f" stroked="f">
+                <v:textbox style="mso-fit-shape-to-text:t">
+                  <w:txbxContent>
+                    <w:p>
+                      <w:pPr>
+                        <w:jc w:val="right"/>
+                        <w:rPr>
+                          <w:sz w:val="28"/>
+                          <w:szCs w:val="28"/>
+                          <w:lang w:val="en-US"/>
+                        </w:rPr>
+                      </w:pPr>
+                      <w:r>
+                        <w:rPr>
+                          <w:b/>
+                          <w:sz w:val="28"/>
+                          <w:szCs w:val="28"/>
+                          <w:lang w:val="en-US"/>
+                        </w:rPr>
+                        <w:t>Ranker</w:t>
+                      </w:r>
+                      <w:r>
+                        <w:rPr>
+                          <w:b/>
+                          <w:sz w:val="28"/>
+                          <w:szCs w:val="28"/>
+                          <w:lang w:val="en-US"/>
+                        </w:rPr>
+                        <w:t>:</w:t>
+                      </w:r>
+                      <w:r>
+                        <w:rPr>
+                          <w:sz w:val="28"/>
+                          <w:szCs w:val="28"/>
+                          <w:lang w:val="en-US"/>
+                        </w:rPr>
+                        <w:t xml:space="preserve"> </w:t>
+                      </w:r>
+                      <w:r>
+                        <w:rPr>
+                          <w:sz w:val="28"/>
+                          <w:szCs w:val="28"/>
+                          <w:lang w:val="en-US"/>
+                        </w:rPr>
+                        <w:t>computes TweetRank from crawler data</w:t>
+                      </w:r>
+                    </w:p>
+                  </w:txbxContent>
+                </v:textbox>
+              </v:shape>
+            </w:pict>
+          </mc:Fallback>
+        </mc:AlternateContent>
+      </w:r>
+      <w:r>
+        <w:rPr>
+          <w:noProof/>
+          <w:lang w:eastAsia="sv-SE"/>
+        </w:rPr>
+        <mc:AlternateContent>
+          <mc:Choice Requires="wps">
+            <w:drawing>
+              <wp:anchor distT="0" distB="0" distL="114300" distR="114300" simplePos="0" relativeHeight="251674624" behindDoc="0" locked="0" layoutInCell="1" allowOverlap="1" wp14:anchorId="178BF2FF" wp14:editId="6EF5CD11">
+                <wp:simplePos x="0" y="0"/>
+                <wp:positionH relativeFrom="column">
+                  <wp:posOffset>5095875</wp:posOffset>
+                </wp:positionH>
+                <wp:positionV relativeFrom="paragraph">
+                  <wp:posOffset>1334770</wp:posOffset>
+                </wp:positionV>
+                <wp:extent cx="4189095" cy="1403985"/>
+                <wp:effectExtent l="0" t="0" r="0" b="0"/>
+                <wp:wrapNone/>
+                <wp:docPr id="5" name="Text Box 2"/>
+                <wp:cNvGraphicFramePr>
+                  <a:graphicFrameLocks xmlns:a="http://schemas.openxmlformats.org/drawingml/2006/main"/>
+                </wp:cNvGraphicFramePr>
+                <a:graphic xmlns:a="http://schemas.openxmlformats.org/drawingml/2006/main">
+                  <a:graphicData uri="http://schemas.microsoft.com/office/word/2010/wordprocessingShape">
+                    <wps:wsp>
+                      <wps:cNvSpPr txBox="1">
+                        <a:spLocks noChangeArrowheads="1"/>
+                      </wps:cNvSpPr>
+                      <wps:spPr bwMode="auto">
+                        <a:xfrm>
+                          <a:off x="0" y="0"/>
+                          <a:ext cx="4189095" cy="1403985"/>
                         </a:xfrm>
                         <a:prstGeom prst="rect">
                           <a:avLst/>
@@ -682,25 +728,7 @@
                                 <w:szCs w:val="28"/>
                                 <w:lang w:val="en-US"/>
                               </w:rPr>
-                              <w:t>C</w:t>
-                            </w:r>
-                            <w:r>
-                              <w:rPr>
-                                <w:b/>
-                                <w:sz w:val="28"/>
-                                <w:szCs w:val="28"/>
-                                <w:lang w:val="en-US"/>
-                              </w:rPr>
-                              <w:t>rawler</w:t>
-                            </w:r>
-                            <w:r>
-                              <w:rPr>
-                                <w:b/>
-                                <w:sz w:val="28"/>
-                                <w:szCs w:val="28"/>
-                                <w:lang w:val="en-US"/>
-                              </w:rPr>
-                              <w:t>:</w:t>
+                              <w:t>Solr:</w:t>
                             </w:r>
                             <w:r>
                               <w:rPr>
@@ -708,7 +736,7 @@
                                 <w:szCs w:val="28"/>
                                 <w:lang w:val="en-US"/>
                               </w:rPr>
-                              <w:t xml:space="preserve"> </w:t>
+                              <w:t xml:space="preserve"> indexes and provides query interface</w:t>
                             </w:r>
                             <w:r>
                               <w:rPr>
@@ -716,23 +744,7 @@
                                 <w:szCs w:val="28"/>
                                 <w:lang w:val="en-US"/>
                               </w:rPr>
-                              <w:t>queries</w:t>
-                            </w:r>
-                            <w:r>
-                              <w:rPr>
-                                <w:sz w:val="28"/>
-                                <w:szCs w:val="28"/>
-                                <w:lang w:val="en-US"/>
-                              </w:rPr>
-                              <w:t xml:space="preserve"> the Twitter API</w:t>
-                            </w:r>
-                            <w:r>
-                              <w:rPr>
-                                <w:sz w:val="28"/>
-                                <w:szCs w:val="28"/>
-                                <w:lang w:val="en-US"/>
-                              </w:rPr>
-                              <w:t xml:space="preserve"> and saves the data</w:t>
+                              <w:t xml:space="preserve"> for end user</w:t>
                             </w:r>
                           </w:p>
                         </w:txbxContent>
@@ -754,7 +766,7 @@
           </mc:Choice>
           <mc:Fallback>
             <w:pict>
-              <v:shape id="_x0000_s1027" type="#_x0000_t202" style="position:absolute;left:0;text-align:left;margin-left:25.35pt;margin-top:288.4pt;width:339.9pt;height:110.55pt;z-index:251670528;visibility:visible;mso-wrap-style:square;mso-width-percent:0;mso-height-percent:200;mso-wrap-distance-left:9pt;mso-wrap-distance-top:0;mso-wrap-distance-right:9pt;mso-wrap-distance-bottom:0;mso-position-horizontal:absolute;mso-position-horizontal-relative:text;mso-position-vertical:absolute;mso-position-vertical-relative:text;mso-width-percent:0;mso-height-percent:200;mso-width-relative:margin;mso-height-relative:margin;v-text-anchor:top" o:gfxdata="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" filled="f" stroked="f">
+              <v:shape id="_x0000_s1028" type="#_x0000_t202" style="position:absolute;left:0;text-align:left;margin-left:401.25pt;margin-top:105.1pt;width:329.85pt;height:110.55pt;z-index:251674624;visibility:visible;mso-wrap-style:square;mso-width-percent:0;mso-height-percent:200;mso-wrap-distance-left:9pt;mso-wrap-distance-top:0;mso-wrap-distance-right:9pt;mso-wrap-distance-bottom:0;mso-position-horizontal:absolute;mso-position-horizontal-relative:text;mso-position-vertical:absolute;mso-position-vertical-relative:text;mso-width-percent:0;mso-height-percent:200;mso-width-relative:margin;mso-height-relative:margin;v-text-anchor:top" o:gfxdata="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" filled="f" stroked="f">
                 <v:textbox style="mso-fit-shape-to-text:t">
                   <w:txbxContent>
                     <w:p>
@@ -772,8 +784,161 @@
                           <w:szCs w:val="28"/>
                           <w:lang w:val="en-US"/>
                         </w:rPr>
-                        <w:t>C</w:t>
+                        <w:t>Solr:</w:t>
                       </w:r>
+                      <w:r>
+                        <w:rPr>
+                          <w:sz w:val="28"/>
+                          <w:szCs w:val="28"/>
+                          <w:lang w:val="en-US"/>
+                        </w:rPr>
+                        <w:t xml:space="preserve"> indexes and provides query interface</w:t>
+                      </w:r>
+                      <w:r>
+                        <w:rPr>
+                          <w:sz w:val="28"/>
+                          <w:szCs w:val="28"/>
+                          <w:lang w:val="en-US"/>
+                        </w:rPr>
+                        <w:t xml:space="preserve"> for end user</w:t>
+                      </w:r>
+                    </w:p>
+                  </w:txbxContent>
+                </v:textbox>
+              </v:shape>
+            </w:pict>
+          </mc:Fallback>
+        </mc:AlternateContent>
+      </w:r>
+      <w:r>
+        <w:rPr>
+          <w:noProof/>
+          <w:lang w:eastAsia="sv-SE"/>
+        </w:rPr>
+        <mc:AlternateContent>
+          <mc:Choice Requires="wps">
+            <w:drawing>
+              <wp:anchor distT="0" distB="0" distL="114300" distR="114300" simplePos="0" relativeHeight="251670528" behindDoc="0" locked="0" layoutInCell="1" allowOverlap="1" wp14:anchorId="37C96FE8" wp14:editId="45D6EC8D">
+                <wp:simplePos x="0" y="0"/>
+                <wp:positionH relativeFrom="column">
+                  <wp:posOffset>33360</wp:posOffset>
+                </wp:positionH>
+                <wp:positionV relativeFrom="paragraph">
+                  <wp:posOffset>1439545</wp:posOffset>
+                </wp:positionV>
+                <wp:extent cx="4316730" cy="1403985"/>
+                <wp:effectExtent l="0" t="0" r="0" b="0"/>
+                <wp:wrapNone/>
+                <wp:docPr id="3" name="Text Box 2"/>
+                <wp:cNvGraphicFramePr>
+                  <a:graphicFrameLocks xmlns:a="http://schemas.openxmlformats.org/drawingml/2006/main"/>
+                </wp:cNvGraphicFramePr>
+                <a:graphic xmlns:a="http://schemas.openxmlformats.org/drawingml/2006/main">
+                  <a:graphicData uri="http://schemas.microsoft.com/office/word/2010/wordprocessingShape">
+                    <wps:wsp>
+                      <wps:cNvSpPr txBox="1">
+                        <a:spLocks noChangeArrowheads="1"/>
+                      </wps:cNvSpPr>
+                      <wps:spPr bwMode="auto">
+                        <a:xfrm>
+                          <a:off x="0" y="0"/>
+                          <a:ext cx="4316730" cy="1403985"/>
+                        </a:xfrm>
+                        <a:prstGeom prst="rect">
+                          <a:avLst/>
+                        </a:prstGeom>
+                        <a:noFill/>
+                        <a:ln w="9525">
+                          <a:noFill/>
+                          <a:miter lim="800000"/>
+                          <a:headEnd/>
+                          <a:tailEnd/>
+                        </a:ln>
+                      </wps:spPr>
+                      <wps:txbx>
+                        <w:txbxContent>
+                          <w:p>
+                            <w:pPr>
+                              <w:jc w:val="right"/>
+                              <w:rPr>
+                                <w:sz w:val="28"/>
+                                <w:szCs w:val="28"/>
+                                <w:lang w:val="en-US"/>
+                              </w:rPr>
+                            </w:pPr>
+                            <w:r>
+                              <w:rPr>
+                                <w:b/>
+                                <w:sz w:val="28"/>
+                                <w:szCs w:val="28"/>
+                                <w:lang w:val="en-US"/>
+                              </w:rPr>
+                              <w:t>Crawler:</w:t>
+                            </w:r>
+                            <w:r>
+                              <w:rPr>
+                                <w:sz w:val="28"/>
+                                <w:szCs w:val="28"/>
+                                <w:lang w:val="en-US"/>
+                              </w:rPr>
+                              <w:t xml:space="preserve"> </w:t>
+                            </w:r>
+                            <w:r>
+                              <w:rPr>
+                                <w:sz w:val="28"/>
+                                <w:szCs w:val="28"/>
+                                <w:lang w:val="en-US"/>
+                              </w:rPr>
+                              <w:t>collects data via</w:t>
+                            </w:r>
+                            <w:r>
+                              <w:rPr>
+                                <w:sz w:val="28"/>
+                                <w:szCs w:val="28"/>
+                                <w:lang w:val="en-US"/>
+                              </w:rPr>
+                              <w:t xml:space="preserve"> the Twitter </w:t>
+                            </w:r>
+                            <w:r>
+                              <w:rPr>
+                                <w:sz w:val="28"/>
+                                <w:szCs w:val="28"/>
+                                <w:lang w:val="en-US"/>
+                              </w:rPr>
+                              <w:t>API</w:t>
+                            </w:r>
+                          </w:p>
+                        </w:txbxContent>
+                      </wps:txbx>
+                      <wps:bodyPr rot="0" vert="horz" wrap="square" lIns="91440" tIns="45720" rIns="91440" bIns="45720" anchor="t" anchorCtr="0">
+                        <a:spAutoFit/>
+                      </wps:bodyPr>
+                    </wps:wsp>
+                  </a:graphicData>
+                </a:graphic>
+                <wp14:sizeRelH relativeFrom="margin">
+                  <wp14:pctWidth>0</wp14:pctWidth>
+                </wp14:sizeRelH>
+                <wp14:sizeRelV relativeFrom="margin">
+                  <wp14:pctHeight>20000</wp14:pctHeight>
+                </wp14:sizeRelV>
+              </wp:anchor>
+            </w:drawing>
+          </mc:Choice>
+          <mc:Fallback>
+            <w:pict>
+              <v:shape id="_x0000_s1029" type="#_x0000_t202" style="position:absolute;left:0;text-align:left;margin-left:2.65pt;margin-top:113.35pt;width:339.9pt;height:110.55pt;z-index:251670528;visibility:visible;mso-wrap-style:square;mso-width-percent:0;mso-height-percent:200;mso-wrap-distance-left:9pt;mso-wrap-distance-top:0;mso-wrap-distance-right:9pt;mso-wrap-distance-bottom:0;mso-position-horizontal:absolute;mso-position-horizontal-relative:text;mso-position-vertical:absolute;mso-position-vertical-relative:text;mso-width-percent:0;mso-height-percent:200;mso-width-relative:margin;mso-height-relative:margin;v-text-anchor:top" o:gfxdata="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" filled="f" stroked="f">
+                <v:textbox style="mso-fit-shape-to-text:t">
+                  <w:txbxContent>
+                    <w:p>
+                      <w:pPr>
+                        <w:jc w:val="right"/>
+                        <w:rPr>
+                          <w:sz w:val="28"/>
+                          <w:szCs w:val="28"/>
+                          <w:lang w:val="en-US"/>
+                        </w:rPr>
+                      </w:pPr>
                       <w:r>
                         <w:rPr>
                           <w:b/>
@@ -781,16 +946,7 @@
                           <w:szCs w:val="28"/>
                           <w:lang w:val="en-US"/>
                         </w:rPr>
-                        <w:t>rawler</w:t>
-                      </w:r>
-                      <w:r>
-                        <w:rPr>
-                          <w:b/>
-                          <w:sz w:val="28"/>
-                          <w:szCs w:val="28"/>
-                          <w:lang w:val="en-US"/>
-                        </w:rPr>
-                        <w:t>:</w:t>
+                        <w:t>Crawler:</w:t>
                       </w:r>
                       <w:r>
                         <w:rPr>
@@ -806,7 +962,7 @@
                           <w:szCs w:val="28"/>
                           <w:lang w:val="en-US"/>
                         </w:rPr>
-                        <w:t>queries</w:t>
+                        <w:t>collects data via</w:t>
                       </w:r>
                       <w:r>
                         <w:rPr>
@@ -814,7 +970,7 @@
                           <w:szCs w:val="28"/>
                           <w:lang w:val="en-US"/>
                         </w:rPr>
-                        <w:t xml:space="preserve"> the Twitter API</w:t>
+                        <w:t xml:space="preserve"> the Twitter </w:t>
                       </w:r>
                       <w:r>
                         <w:rPr>
@@ -822,7 +978,7 @@
                           <w:szCs w:val="28"/>
                           <w:lang w:val="en-US"/>
                         </w:rPr>
-                        <w:t xml:space="preserve"> and saves the data</w:t>
+                        <w:t>API</w:t>
                       </w:r>
                     </w:p>
                   </w:txbxContent>
@@ -856,7 +1012,7 @@
           <v:shape id="_x0000_i1025" type="#_x0000_t75" style="width:568.35pt;height:441.2pt" o:ole="">
             <v:imagedata r:id="rId11" o:title=""/>
           </v:shape>
-          <o:OLEObject Type="Embed" ProgID="Visio.Drawing.11" ShapeID="_x0000_i1025" DrawAspect="Content" ObjectID="_1398170939" r:id="rId12"/>
+          <o:OLEObject Type="Embed" ProgID="Visio.Drawing.11" ShapeID="_x0000_i1025" DrawAspect="Content" ObjectID="_1398172402" r:id="rId12"/>
         </w:object>
       </w:r>
       <w:r>
@@ -945,22 +1101,20 @@
           <w:ilvl w:val="0"/>
           <w:numId w:val="5"/>
         </w:numPr>
+        <w:rPr>
+          <w:lang w:val="en-US"/>
+        </w:rPr>
       </w:pPr>
       <w:r>
         <w:rPr>
           <w:lang w:val="en-US"/>
         </w:rPr>
-        <w:t xml:space="preserve">Does random walks of </w:t>
+        <w:t>Does random walks of leng</w:t>
       </w:r>
-      <w:proofErr w:type="spellStart"/>
       <w:r>
         <w:rPr>
           <w:lang w:val="en-US"/>
         </w:rPr>
-        <w:t>leng</w:t>
-      </w:r>
-      <w:proofErr w:type="spellEnd"/>
-      <w:r>
         <w:t xml:space="preserve">th N started from each node </w:t>
       </w:r>
     </w:p>
@@ -971,8 +1125,14 @@
           <w:ilvl w:val="0"/>
           <w:numId w:val="5"/>
         </w:numPr>
+        <w:rPr>
+          <w:lang w:val="en-US"/>
+        </w:rPr>
       </w:pPr>
       <w:r>
+        <w:rPr>
+          <w:lang w:val="en-US"/>
+        </w:rPr>
         <w:t>Ranker uses 10 threads to compute walks in parallel</w:t>
       </w:r>
     </w:p>
@@ -983,10 +1143,30 @@
           <w:ilvl w:val="0"/>
           <w:numId w:val="5"/>
         </w:numPr>
+        <w:rPr>
+          <w:lang w:val="en-US"/>
+        </w:rPr>
       </w:pPr>
       <w:r>
+        <w:rPr>
+          <w:lang w:val="en-US"/>
+        </w:rPr>
         <w:t>Final rank is the total number of visits for each node</w:t>
       </w:r>
+      <w:r>
+        <w:rPr>
+          <w:lang w:val="en-US"/>
+        </w:rPr>
+        <w:t xml:space="preserve"> after all walks</w:t>
+      </w:r>
+      <w:r>
+        <w:rPr>
+          <w:lang w:val="en-US"/>
+        </w:rPr>
+        <w:t xml:space="preserve"> are done</w:t>
+      </w:r>
+      <w:bookmarkStart w:id="0" w:name="_GoBack"/>
+      <w:bookmarkEnd w:id="0"/>
     </w:p>
     <w:tbl>
       <w:tblPr>
@@ -1459,8 +1639,9 @@
       </w:pPr>
       <w:r>
         <w:rPr>
+          <w:noProof/>
           <w:szCs w:val="36"/>
-          <w:lang w:val="en-US"/>
+          <w:lang w:eastAsia="sv-SE"/>
         </w:rPr>
         <mc:AlternateContent>
           <mc:Choice Requires="wps">
@@ -1557,8 +1738,9 @@
       </w:r>
       <w:r>
         <w:rPr>
+          <w:noProof/>
           <w:szCs w:val="36"/>
-          <w:lang w:val="en-US"/>
+          <w:lang w:eastAsia="sv-SE"/>
         </w:rPr>
         <mc:AlternateContent>
           <mc:Choice Requires="wps">
@@ -1989,13 +2171,125 @@
       <w:r>
         <w:rPr>
           <w:noProof/>
-          <w:szCs w:val="36"/>
           <w:lang w:eastAsia="sv-SE"/>
         </w:rPr>
         <mc:AlternateContent>
           <mc:Choice Requires="wps">
             <w:drawing>
-              <wp:anchor distT="0" distB="0" distL="114300" distR="114300" simplePos="0" relativeHeight="251664384" behindDoc="0" locked="0" layoutInCell="1" allowOverlap="1" wp14:anchorId="5A7385BA" wp14:editId="1CDE131A">
+              <wp:anchor distT="0" distB="0" distL="114300" distR="114300" simplePos="0" relativeHeight="251678720" behindDoc="0" locked="0" layoutInCell="1" allowOverlap="1" wp14:anchorId="3497437B" wp14:editId="2A048B85">
+                <wp:simplePos x="0" y="0"/>
+                <wp:positionH relativeFrom="column">
+                  <wp:posOffset>4677971</wp:posOffset>
+                </wp:positionH>
+                <wp:positionV relativeFrom="paragraph">
+                  <wp:posOffset>119070</wp:posOffset>
+                </wp:positionV>
+                <wp:extent cx="2626242" cy="361507"/>
+                <wp:effectExtent l="0" t="0" r="0" b="635"/>
+                <wp:wrapNone/>
+                <wp:docPr id="11" name="Text Box 2"/>
+                <wp:cNvGraphicFramePr>
+                  <a:graphicFrameLocks xmlns:a="http://schemas.openxmlformats.org/drawingml/2006/main"/>
+                </wp:cNvGraphicFramePr>
+                <a:graphic xmlns:a="http://schemas.openxmlformats.org/drawingml/2006/main">
+                  <a:graphicData uri="http://schemas.microsoft.com/office/word/2010/wordprocessingShape">
+                    <wps:wsp>
+                      <wps:cNvSpPr txBox="1">
+                        <a:spLocks noChangeArrowheads="1"/>
+                      </wps:cNvSpPr>
+                      <wps:spPr bwMode="auto">
+                        <a:xfrm>
+                          <a:off x="0" y="0"/>
+                          <a:ext cx="2626242" cy="361507"/>
+                        </a:xfrm>
+                        <a:prstGeom prst="rect">
+                          <a:avLst/>
+                        </a:prstGeom>
+                        <a:noFill/>
+                        <a:ln w="9525">
+                          <a:noFill/>
+                          <a:miter lim="800000"/>
+                          <a:headEnd/>
+                          <a:tailEnd/>
+                        </a:ln>
+                      </wps:spPr>
+                      <wps:txbx>
+                        <w:txbxContent>
+                          <w:p>
+                            <w:pPr>
+                              <w:rPr>
+                                <w:sz w:val="28"/>
+                                <w:szCs w:val="28"/>
+                                <w:lang w:val="en-US"/>
+                              </w:rPr>
+                            </w:pPr>
+                            <w:r>
+                              <w:rPr>
+                                <w:b/>
+                                <w:sz w:val="28"/>
+                                <w:szCs w:val="28"/>
+                                <w:lang w:val="en-US"/>
+                              </w:rPr>
+                              <w:t>Normalize rank</w:t>
+                            </w:r>
+                          </w:p>
+                        </w:txbxContent>
+                      </wps:txbx>
+                      <wps:bodyPr rot="0" vert="horz" wrap="square" lIns="91440" tIns="45720" rIns="91440" bIns="45720" anchor="t" anchorCtr="0">
+                        <a:noAutofit/>
+                      </wps:bodyPr>
+                    </wps:wsp>
+                  </a:graphicData>
+                </a:graphic>
+                <wp14:sizeRelH relativeFrom="margin">
+                  <wp14:pctWidth>0</wp14:pctWidth>
+                </wp14:sizeRelH>
+                <wp14:sizeRelV relativeFrom="margin">
+                  <wp14:pctHeight>0</wp14:pctHeight>
+                </wp14:sizeRelV>
+              </wp:anchor>
+            </w:drawing>
+          </mc:Choice>
+          <mc:Fallback>
+            <w:pict>
+              <v:shape id="_x0000_s1031" type="#_x0000_t202" style="position:absolute;left:0;text-align:left;margin-left:368.35pt;margin-top:9.4pt;width:206.8pt;height:28.45pt;z-index:251678720;visibility:visible;mso-wrap-style:square;mso-width-percent:0;mso-height-percent:0;mso-wrap-distance-left:9pt;mso-wrap-distance-top:0;mso-wrap-distance-right:9pt;mso-wrap-distance-bottom:0;mso-position-horizontal:absolute;mso-position-horizontal-relative:text;mso-position-vertical:absolute;mso-position-vertical-relative:text;mso-width-percent:0;mso-height-percent:0;mso-width-relative:margin;mso-height-relative:margin;v-text-anchor:top" o:gfxdata="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" filled="f" stroked="f">
+                <v:textbox>
+                  <w:txbxContent>
+                    <w:p>
+                      <w:pPr>
+                        <w:rPr>
+                          <w:sz w:val="28"/>
+                          <w:szCs w:val="28"/>
+                          <w:lang w:val="en-US"/>
+                        </w:rPr>
+                      </w:pPr>
+                      <w:r>
+                        <w:rPr>
+                          <w:b/>
+                          <w:sz w:val="28"/>
+                          <w:szCs w:val="28"/>
+                          <w:lang w:val="en-US"/>
+                        </w:rPr>
+                        <w:t>Normalize rank</w:t>
+                      </w:r>
+                    </w:p>
+                  </w:txbxContent>
+                </v:textbox>
+              </v:shape>
+            </w:pict>
+          </mc:Fallback>
+        </mc:AlternateContent>
+      </w:r>
+      <w:r>
+        <w:rPr>
+          <w:noProof/>
+          <w:szCs w:val="36"/>
+          <w:lang w:eastAsia="sv-SE"/>
+        </w:rPr>
+        <mc:AlternateContent>
+          <mc:Choice Requires="wps">
+            <w:drawing>
+              <wp:anchor distT="0" distB="0" distL="114300" distR="114300" simplePos="0" relativeHeight="251664384" behindDoc="0" locked="0" layoutInCell="1" allowOverlap="1" wp14:anchorId="278F4F89" wp14:editId="3FEAFA75">
                 <wp:simplePos x="0" y="0"/>
                 <wp:positionH relativeFrom="column">
                   <wp:posOffset>4462780</wp:posOffset>
@@ -2233,7 +2527,6 @@
           <w:lang w:val="en-US"/>
         </w:rPr>
       </w:pPr>
-      <w:proofErr w:type="spellStart"/>
       <w:r>
         <w:rPr>
           <w:lang w:val="en-US"/>
@@ -2241,7 +2534,6 @@
         <w:lastRenderedPageBreak/>
         <w:t>Solr</w:t>
       </w:r>
-      <w:proofErr w:type="spellEnd"/>
       <w:r>
         <w:rPr>
           <w:lang w:val="en-US"/>
@@ -2260,14 +2552,12 @@
         </w:rPr>
         <w:t xml:space="preserve"> </w:t>
       </w:r>
-      <w:proofErr w:type="spellStart"/>
       <w:r>
         <w:rPr>
           <w:lang w:val="en-US"/>
         </w:rPr>
         <w:t>Lucene</w:t>
       </w:r>
-      <w:proofErr w:type="spellEnd"/>
     </w:p>
     <w:p>
       <w:pPr>
@@ -3230,7 +3520,6 @@
   <w:style w:type="character" w:default="1" w:styleId="DefaultParagraphFont">
     <w:name w:val="Default Paragraph Font"/>
     <w:uiPriority w:val="1"/>
-    <w:semiHidden/>
     <w:unhideWhenUsed/>
   </w:style>
   <w:style w:type="table" w:default="1" w:styleId="TableNormal">
@@ -3654,7 +3943,6 @@
   <w:style w:type="character" w:default="1" w:styleId="DefaultParagraphFont">
     <w:name w:val="Default Paragraph Font"/>
     <w:uiPriority w:val="1"/>
-    <w:semiHidden/>
     <w:unhideWhenUsed/>
   </w:style>
   <w:style w:type="table" w:default="1" w:styleId="TableNormal">

</xml_diff>

<commit_message>
Changed my email to the kth one
</commit_message>
<xml_diff>
--- a/doc/poster.docx
+++ b/doc/poster.docx
@@ -1,6 +1,6 @@
 
 <file path=word/document.xml><?xml version="1.0" encoding="utf-8"?>
-<w:document xmlns:wpc="http://schemas.microsoft.com/office/word/2010/wordprocessingCanvas" xmlns:mc="http://schemas.openxmlformats.org/markup-compatibility/2006" xmlns:o="urn:schemas-microsoft-com:office:office" xmlns:r="http://schemas.openxmlformats.org/officeDocument/2006/relationships" xmlns:m="http://schemas.openxmlformats.org/officeDocument/2006/math" xmlns:v="urn:schemas-microsoft-com:vml" xmlns:wp14="http://schemas.microsoft.com/office/word/2010/wordprocessingDrawing" xmlns:wp="http://schemas.openxmlformats.org/drawingml/2006/wordprocessingDrawing" xmlns:w10="urn:schemas-microsoft-com:office:word" xmlns:w="http://schemas.openxmlformats.org/wordprocessingml/2006/main" xmlns:w14="http://schemas.microsoft.com/office/word/2010/wordml" xmlns:wpg="http://schemas.microsoft.com/office/word/2010/wordprocessingGroup" xmlns:wpi="http://schemas.microsoft.com/office/word/2010/wordprocessingInk" xmlns:wne="http://schemas.microsoft.com/office/word/2006/wordml" xmlns:wps="http://schemas.microsoft.com/office/word/2010/wordprocessingShape" mc:Ignorable="w14 wp14">
+<w:document xmlns:ve="http://schemas.openxmlformats.org/markup-compatibility/2006" xmlns:o="urn:schemas-microsoft-com:office:office" xmlns:r="http://schemas.openxmlformats.org/officeDocument/2006/relationships" xmlns:m="http://schemas.openxmlformats.org/officeDocument/2006/math" xmlns:v="urn:schemas-microsoft-com:vml" xmlns:wp="http://schemas.openxmlformats.org/drawingml/2006/wordprocessingDrawing" xmlns:w10="urn:schemas-microsoft-com:office:word" xmlns:w="http://schemas.openxmlformats.org/wordprocessingml/2006/main" xmlns:wne="http://schemas.microsoft.com/office/word/2006/wordml">
   <w:body>
     <w:p>
       <w:pPr>
@@ -31,136 +31,46 @@
           <w:noProof/>
           <w:lang w:eastAsia="sv-SE"/>
         </w:rPr>
-        <mc:AlternateContent>
-          <mc:Choice Requires="wps">
-            <w:drawing>
-              <wp:anchor distT="0" distB="0" distL="114300" distR="114300" simplePos="0" relativeHeight="251672576" behindDoc="0" locked="0" layoutInCell="1" allowOverlap="1" wp14:anchorId="384E64B2" wp14:editId="3279D9C1">
-                <wp:simplePos x="0" y="0"/>
-                <wp:positionH relativeFrom="column">
-                  <wp:align>center</wp:align>
-                </wp:positionH>
-                <wp:positionV relativeFrom="paragraph">
-                  <wp:posOffset>0</wp:posOffset>
-                </wp:positionV>
-                <wp:extent cx="4637744" cy="1403985"/>
-                <wp:effectExtent l="0" t="0" r="0" b="0"/>
-                <wp:wrapNone/>
-                <wp:docPr id="4" name="Text Box 2"/>
-                <wp:cNvGraphicFramePr>
-                  <a:graphicFrameLocks xmlns:a="http://schemas.openxmlformats.org/drawingml/2006/main"/>
-                </wp:cNvGraphicFramePr>
-                <a:graphic xmlns:a="http://schemas.openxmlformats.org/drawingml/2006/main">
-                  <a:graphicData uri="http://schemas.microsoft.com/office/word/2010/wordprocessingShape">
-                    <wps:wsp>
-                      <wps:cNvSpPr txBox="1">
-                        <a:spLocks noChangeArrowheads="1"/>
-                      </wps:cNvSpPr>
-                      <wps:spPr bwMode="auto">
-                        <a:xfrm>
-                          <a:off x="0" y="0"/>
-                          <a:ext cx="4637744" cy="1403985"/>
-                        </a:xfrm>
-                        <a:prstGeom prst="rect">
-                          <a:avLst/>
-                        </a:prstGeom>
-                        <a:noFill/>
-                        <a:ln w="9525">
-                          <a:noFill/>
-                          <a:miter lim="800000"/>
-                          <a:headEnd/>
-                          <a:tailEnd/>
-                        </a:ln>
-                      </wps:spPr>
-                      <wps:txbx>
-                        <w:txbxContent>
-                          <w:p>
-                            <w:pPr>
-                              <w:jc w:val="both"/>
-                              <w:rPr>
-                                <w:lang w:val="en-US"/>
-                              </w:rPr>
-                            </w:pPr>
-                            <w:r>
-                              <w:rPr>
-                                <w:lang w:val="en-US"/>
-                              </w:rPr>
-                              <w:t>TweetRank is an attempt to apply the PageRank algorithm on Twitter statuses (tweets).</w:t>
-                            </w:r>
-                          </w:p>
-                          <w:p>
-                            <w:pPr>
-                              <w:jc w:val="both"/>
-                              <w:rPr>
-                                <w:lang w:val="en-US"/>
-                              </w:rPr>
-                            </w:pPr>
-                            <w:r>
-                              <w:rPr>
-                                <w:lang w:val="en-US"/>
-                              </w:rPr>
-                              <w:t>It uses a different rank calculation which considers attributes such as number of replies/retweets and hashtags.</w:t>
-                            </w:r>
-                          </w:p>
-                        </w:txbxContent>
-                      </wps:txbx>
-                      <wps:bodyPr rot="0" vert="horz" wrap="square" lIns="91440" tIns="45720" rIns="91440" bIns="45720" anchor="t" anchorCtr="0">
-                        <a:spAutoFit/>
-                      </wps:bodyPr>
-                    </wps:wsp>
-                  </a:graphicData>
-                </a:graphic>
-                <wp14:sizeRelH relativeFrom="margin">
-                  <wp14:pctWidth>0</wp14:pctWidth>
-                </wp14:sizeRelH>
-                <wp14:sizeRelV relativeFrom="margin">
-                  <wp14:pctHeight>20000</wp14:pctHeight>
-                </wp14:sizeRelV>
-              </wp:anchor>
-            </w:drawing>
-          </mc:Choice>
-          <mc:Fallback>
-            <w:pict>
-              <v:shapetype id="_x0000_t202" coordsize="21600,21600" o:spt="202" path="m,l,21600r21600,l21600,xe">
-                <v:stroke joinstyle="miter"/>
-                <v:path gradientshapeok="t" o:connecttype="rect"/>
-              </v:shapetype>
-              <v:shape id="Text Box 2" o:spid="_x0000_s1026" type="#_x0000_t202" style="position:absolute;left:0;text-align:left;margin-left:0;margin-top:0;width:365.2pt;height:110.55pt;z-index:251672576;visibility:visible;mso-wrap-style:square;mso-width-percent:0;mso-height-percent:200;mso-wrap-distance-left:9pt;mso-wrap-distance-top:0;mso-wrap-distance-right:9pt;mso-wrap-distance-bottom:0;mso-position-horizontal:center;mso-position-horizontal-relative:text;mso-position-vertical:absolute;mso-position-vertical-relative:text;mso-width-percent:0;mso-height-percent:200;mso-width-relative:margin;mso-height-relative:margin;v-text-anchor:top" o:gfxdata="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" filled="f" stroked="f">
-                <v:textbox style="mso-fit-shape-to-text:t">
-                  <w:txbxContent>
-                    <w:p>
-                      <w:pPr>
-                        <w:jc w:val="both"/>
-                        <w:rPr>
-                          <w:lang w:val="en-US"/>
-                        </w:rPr>
-                      </w:pPr>
-                      <w:r>
-                        <w:rPr>
-                          <w:lang w:val="en-US"/>
-                        </w:rPr>
-                        <w:t>TweetRank is an attempt to apply the PageRank algorithm on Twitter statuses (tweets).</w:t>
-                      </w:r>
-                    </w:p>
-                    <w:p>
-                      <w:pPr>
-                        <w:jc w:val="both"/>
-                        <w:rPr>
-                          <w:lang w:val="en-US"/>
-                        </w:rPr>
-                      </w:pPr>
-                      <w:r>
-                        <w:rPr>
-                          <w:lang w:val="en-US"/>
-                        </w:rPr>
-                        <w:t>It uses a different rank calculation which considers attributes such as number of replies/retweets and hashtags.</w:t>
-                      </w:r>
-                    </w:p>
-                  </w:txbxContent>
-                </v:textbox>
-              </v:shape>
-            </w:pict>
-          </mc:Fallback>
-        </mc:AlternateContent>
+        <w:pict>
+          <v:shapetype id="_x0000_t202" coordsize="21600,21600" o:spt="202" path="m,l,21600r21600,l21600,xe">
+            <v:stroke joinstyle="miter"/>
+            <v:path gradientshapeok="t" o:connecttype="rect"/>
+          </v:shapetype>
+          <v:shape id="Text Box 2" o:spid="_x0000_s1026" type="#_x0000_t202" style="position:absolute;left:0;text-align:left;margin-left:0;margin-top:0;width:365.2pt;height:110.55pt;z-index:251672576;visibility:visible;mso-height-percent:200;mso-position-horizontal:center;mso-height-percent:200;mso-width-relative:margin;mso-height-relative:margin" o:gfxdata="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" filled="f" stroked="f">
+            <v:textbox style="mso-fit-shape-to-text:t">
+              <w:txbxContent>
+                <w:p>
+                  <w:pPr>
+                    <w:jc w:val="both"/>
+                    <w:rPr>
+                      <w:lang w:val="en-US"/>
+                    </w:rPr>
+                  </w:pPr>
+                  <w:r>
+                    <w:rPr>
+                      <w:lang w:val="en-US"/>
+                    </w:rPr>
+                    <w:t>TweetRank is an attempt to apply the PageRank algorithm on Twitter statuses (tweets).</w:t>
+                  </w:r>
+                </w:p>
+                <w:p>
+                  <w:pPr>
+                    <w:jc w:val="both"/>
+                    <w:rPr>
+                      <w:lang w:val="en-US"/>
+                    </w:rPr>
+                  </w:pPr>
+                  <w:r>
+                    <w:rPr>
+                      <w:lang w:val="en-US"/>
+                    </w:rPr>
+                    <w:t>It uses a different rank calculation which considers attributes such as number of replies/retweets and hashtags.</w:t>
+                  </w:r>
+                </w:p>
+              </w:txbxContent>
+            </v:textbox>
+          </v:shape>
+        </w:pict>
       </w:r>
     </w:p>
     <w:p>
@@ -217,7 +127,7 @@
           <w:insideH w:val="none" w:sz="0" w:space="0" w:color="auto"/>
           <w:insideV w:val="none" w:sz="0" w:space="0" w:color="auto"/>
         </w:tblBorders>
-        <w:tblLook w:val="0480" w:firstRow="0" w:lastRow="0" w:firstColumn="1" w:lastColumn="0" w:noHBand="0" w:noVBand="1"/>
+        <w:tblLook w:val="0480"/>
       </w:tblPr>
       <w:tblGrid>
         <w:gridCol w:w="3085"/>
@@ -256,7 +166,7 @@
                 <w:b w:val="0"/>
               </w:rPr>
             </w:pPr>
-            <w:hyperlink r:id="rId6" w:history="1">
+            <w:hyperlink r:id="rId5" w:history="1">
               <w:r>
                 <w:rPr>
                   <w:rStyle w:val="Hyperlink"/>
@@ -302,7 +212,7 @@
                 <w:b w:val="0"/>
               </w:rPr>
             </w:pPr>
-            <w:hyperlink r:id="rId7" w:history="1">
+            <w:hyperlink r:id="rId6" w:history="1">
               <w:r>
                 <w:rPr>
                   <w:rStyle w:val="Hyperlink"/>
@@ -349,7 +259,7 @@
                 <w:b w:val="0"/>
               </w:rPr>
             </w:pPr>
-            <w:hyperlink r:id="rId8" w:history="1">
+            <w:hyperlink r:id="rId7" w:history="1">
               <w:r>
                 <w:rPr>
                   <w:rStyle w:val="Hyperlink"/>
@@ -396,14 +306,38 @@
                 <w:b w:val="0"/>
               </w:rPr>
             </w:pPr>
-            <w:hyperlink r:id="rId9" w:history="1">
+            <w:hyperlink r:id="rId8" w:history="1">
               <w:r>
                 <w:rPr>
                   <w:rStyle w:val="Hyperlink"/>
                   <w:b w:val="0"/>
                   <w:lang w:val="sv-SE"/>
                 </w:rPr>
-                <w:t>hjalle@sgh.se</w:t>
+                <w:t>alehja</w:t>
+              </w:r>
+              <w:r>
+                <w:rPr>
+                  <w:rStyle w:val="Hyperlink"/>
+                  <w:b w:val="0"/>
+                  <w:lang w:val="sv-SE"/>
+                </w:rPr>
+                <w:t>@</w:t>
+              </w:r>
+              <w:r>
+                <w:rPr>
+                  <w:rStyle w:val="Hyperlink"/>
+                  <w:b w:val="0"/>
+                  <w:lang w:val="sv-SE"/>
+                </w:rPr>
+                <w:t>kth</w:t>
+              </w:r>
+              <w:r>
+                <w:rPr>
+                  <w:rStyle w:val="Hyperlink"/>
+                  <w:b w:val="0"/>
+                  <w:lang w:val="sv-SE"/>
+                </w:rPr>
+                <w:t>.se</w:t>
               </w:r>
             </w:hyperlink>
           </w:p>
@@ -443,7 +377,7 @@
                 <w:b w:val="0"/>
               </w:rPr>
             </w:pPr>
-            <w:hyperlink r:id="rId10" w:history="1">
+            <w:hyperlink r:id="rId9" w:history="1">
               <w:r>
                 <w:rPr>
                   <w:rStyle w:val="Hyperlink"/>
@@ -507,486 +441,154 @@
           <w:noProof/>
           <w:lang w:eastAsia="sv-SE"/>
         </w:rPr>
-        <mc:AlternateContent>
-          <mc:Choice Requires="wps">
-            <w:drawing>
-              <wp:anchor distT="0" distB="0" distL="114300" distR="114300" simplePos="0" relativeHeight="251676672" behindDoc="0" locked="0" layoutInCell="1" allowOverlap="1" wp14:anchorId="073A99C6" wp14:editId="6E29E3B2">
-                <wp:simplePos x="0" y="0"/>
-                <wp:positionH relativeFrom="column">
-                  <wp:posOffset>750703</wp:posOffset>
-                </wp:positionH>
-                <wp:positionV relativeFrom="paragraph">
-                  <wp:posOffset>4463710</wp:posOffset>
-                </wp:positionV>
-                <wp:extent cx="4189095" cy="1403985"/>
-                <wp:effectExtent l="0" t="0" r="0" b="0"/>
-                <wp:wrapNone/>
-                <wp:docPr id="9" name="Text Box 2"/>
-                <wp:cNvGraphicFramePr>
-                  <a:graphicFrameLocks xmlns:a="http://schemas.openxmlformats.org/drawingml/2006/main"/>
-                </wp:cNvGraphicFramePr>
-                <a:graphic xmlns:a="http://schemas.openxmlformats.org/drawingml/2006/main">
-                  <a:graphicData uri="http://schemas.microsoft.com/office/word/2010/wordprocessingShape">
-                    <wps:wsp>
-                      <wps:cNvSpPr txBox="1">
-                        <a:spLocks noChangeArrowheads="1"/>
-                      </wps:cNvSpPr>
-                      <wps:spPr bwMode="auto">
-                        <a:xfrm>
-                          <a:off x="0" y="0"/>
-                          <a:ext cx="4189095" cy="1403985"/>
-                        </a:xfrm>
-                        <a:prstGeom prst="rect">
-                          <a:avLst/>
-                        </a:prstGeom>
-                        <a:noFill/>
-                        <a:ln w="9525">
-                          <a:noFill/>
-                          <a:miter lim="800000"/>
-                          <a:headEnd/>
-                          <a:tailEnd/>
-                        </a:ln>
-                      </wps:spPr>
-                      <wps:txbx>
-                        <w:txbxContent>
-                          <w:p>
-                            <w:pPr>
-                              <w:jc w:val="right"/>
-                              <w:rPr>
-                                <w:sz w:val="28"/>
-                                <w:szCs w:val="28"/>
-                                <w:lang w:val="en-US"/>
-                              </w:rPr>
-                            </w:pPr>
-                            <w:r>
-                              <w:rPr>
-                                <w:b/>
-                                <w:sz w:val="28"/>
-                                <w:szCs w:val="28"/>
-                                <w:lang w:val="en-US"/>
-                              </w:rPr>
-                              <w:t>Ranker</w:t>
-                            </w:r>
-                            <w:r>
-                              <w:rPr>
-                                <w:b/>
-                                <w:sz w:val="28"/>
-                                <w:szCs w:val="28"/>
-                                <w:lang w:val="en-US"/>
-                              </w:rPr>
-                              <w:t>:</w:t>
-                            </w:r>
-                            <w:r>
-                              <w:rPr>
-                                <w:sz w:val="28"/>
-                                <w:szCs w:val="28"/>
-                                <w:lang w:val="en-US"/>
-                              </w:rPr>
-                              <w:t xml:space="preserve"> </w:t>
-                            </w:r>
-                            <w:r>
-                              <w:rPr>
-                                <w:sz w:val="28"/>
-                                <w:szCs w:val="28"/>
-                                <w:lang w:val="en-US"/>
-                              </w:rPr>
-                              <w:t>computes TweetRank from crawler data</w:t>
-                            </w:r>
-                          </w:p>
-                        </w:txbxContent>
-                      </wps:txbx>
-                      <wps:bodyPr rot="0" vert="horz" wrap="square" lIns="91440" tIns="45720" rIns="91440" bIns="45720" anchor="t" anchorCtr="0">
-                        <a:spAutoFit/>
-                      </wps:bodyPr>
-                    </wps:wsp>
-                  </a:graphicData>
-                </a:graphic>
-                <wp14:sizeRelH relativeFrom="margin">
-                  <wp14:pctWidth>0</wp14:pctWidth>
-                </wp14:sizeRelH>
-                <wp14:sizeRelV relativeFrom="margin">
-                  <wp14:pctHeight>20000</wp14:pctHeight>
-                </wp14:sizeRelV>
-              </wp:anchor>
-            </w:drawing>
-          </mc:Choice>
-          <mc:Fallback>
-            <w:pict>
-              <v:shape id="_x0000_s1027" type="#_x0000_t202" style="position:absolute;left:0;text-align:left;margin-left:59.1pt;margin-top:351.45pt;width:329.85pt;height:110.55pt;z-index:251676672;visibility:visible;mso-wrap-style:square;mso-width-percent:0;mso-height-percent:200;mso-wrap-distance-left:9pt;mso-wrap-distance-top:0;mso-wrap-distance-right:9pt;mso-wrap-distance-bottom:0;mso-position-horizontal:absolute;mso-position-horizontal-relative:text;mso-position-vertical:absolute;mso-position-vertical-relative:text;mso-width-percent:0;mso-height-percent:200;mso-width-relative:margin;mso-height-relative:margin;v-text-anchor:top" o:gfxdata="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" filled="f" stroked="f">
-                <v:textbox style="mso-fit-shape-to-text:t">
-                  <w:txbxContent>
-                    <w:p>
-                      <w:pPr>
-                        <w:jc w:val="right"/>
-                        <w:rPr>
-                          <w:sz w:val="28"/>
-                          <w:szCs w:val="28"/>
-                          <w:lang w:val="en-US"/>
-                        </w:rPr>
-                      </w:pPr>
-                      <w:r>
-                        <w:rPr>
-                          <w:b/>
-                          <w:sz w:val="28"/>
-                          <w:szCs w:val="28"/>
-                          <w:lang w:val="en-US"/>
-                        </w:rPr>
-                        <w:t>Ranker</w:t>
-                      </w:r>
-                      <w:r>
-                        <w:rPr>
-                          <w:b/>
-                          <w:sz w:val="28"/>
-                          <w:szCs w:val="28"/>
-                          <w:lang w:val="en-US"/>
-                        </w:rPr>
-                        <w:t>:</w:t>
-                      </w:r>
-                      <w:r>
-                        <w:rPr>
-                          <w:sz w:val="28"/>
-                          <w:szCs w:val="28"/>
-                          <w:lang w:val="en-US"/>
-                        </w:rPr>
-                        <w:t xml:space="preserve"> </w:t>
-                      </w:r>
-                      <w:r>
-                        <w:rPr>
-                          <w:sz w:val="28"/>
-                          <w:szCs w:val="28"/>
-                          <w:lang w:val="en-US"/>
-                        </w:rPr>
-                        <w:t>computes TweetRank from crawler data</w:t>
-                      </w:r>
-                    </w:p>
-                  </w:txbxContent>
-                </v:textbox>
-              </v:shape>
-            </w:pict>
-          </mc:Fallback>
-        </mc:AlternateContent>
+        <w:pict>
+          <v:shape id="_x0000_s1027" type="#_x0000_t202" style="position:absolute;left:0;text-align:left;margin-left:59.1pt;margin-top:351.45pt;width:329.85pt;height:110.55pt;z-index:251676672;visibility:visible;mso-height-percent:200;mso-height-percent:200;mso-width-relative:margin;mso-height-relative:margin" o:gfxdata="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" filled="f" stroked="f">
+            <v:textbox style="mso-fit-shape-to-text:t">
+              <w:txbxContent>
+                <w:p>
+                  <w:pPr>
+                    <w:jc w:val="right"/>
+                    <w:rPr>
+                      <w:sz w:val="28"/>
+                      <w:szCs w:val="28"/>
+                      <w:lang w:val="en-US"/>
+                    </w:rPr>
+                  </w:pPr>
+                  <w:r>
+                    <w:rPr>
+                      <w:b/>
+                      <w:sz w:val="28"/>
+                      <w:szCs w:val="28"/>
+                      <w:lang w:val="en-US"/>
+                    </w:rPr>
+                    <w:t>Ranker:</w:t>
+                  </w:r>
+                  <w:r>
+                    <w:rPr>
+                      <w:sz w:val="28"/>
+                      <w:szCs w:val="28"/>
+                      <w:lang w:val="en-US"/>
+                    </w:rPr>
+                    <w:t xml:space="preserve"> computes TweetRank from crawler data</w:t>
+                  </w:r>
+                </w:p>
+              </w:txbxContent>
+            </v:textbox>
+          </v:shape>
+        </w:pict>
       </w:r>
       <w:r>
         <w:rPr>
           <w:noProof/>
           <w:lang w:eastAsia="sv-SE"/>
         </w:rPr>
-        <mc:AlternateContent>
-          <mc:Choice Requires="wps">
-            <w:drawing>
-              <wp:anchor distT="0" distB="0" distL="114300" distR="114300" simplePos="0" relativeHeight="251674624" behindDoc="0" locked="0" layoutInCell="1" allowOverlap="1" wp14:anchorId="178BF2FF" wp14:editId="6EF5CD11">
-                <wp:simplePos x="0" y="0"/>
-                <wp:positionH relativeFrom="column">
-                  <wp:posOffset>5095875</wp:posOffset>
-                </wp:positionH>
-                <wp:positionV relativeFrom="paragraph">
-                  <wp:posOffset>1334770</wp:posOffset>
-                </wp:positionV>
-                <wp:extent cx="4189095" cy="1403985"/>
-                <wp:effectExtent l="0" t="0" r="0" b="0"/>
-                <wp:wrapNone/>
-                <wp:docPr id="5" name="Text Box 2"/>
-                <wp:cNvGraphicFramePr>
-                  <a:graphicFrameLocks xmlns:a="http://schemas.openxmlformats.org/drawingml/2006/main"/>
-                </wp:cNvGraphicFramePr>
-                <a:graphic xmlns:a="http://schemas.openxmlformats.org/drawingml/2006/main">
-                  <a:graphicData uri="http://schemas.microsoft.com/office/word/2010/wordprocessingShape">
-                    <wps:wsp>
-                      <wps:cNvSpPr txBox="1">
-                        <a:spLocks noChangeArrowheads="1"/>
-                      </wps:cNvSpPr>
-                      <wps:spPr bwMode="auto">
-                        <a:xfrm>
-                          <a:off x="0" y="0"/>
-                          <a:ext cx="4189095" cy="1403985"/>
-                        </a:xfrm>
-                        <a:prstGeom prst="rect">
-                          <a:avLst/>
-                        </a:prstGeom>
-                        <a:noFill/>
-                        <a:ln w="9525">
-                          <a:noFill/>
-                          <a:miter lim="800000"/>
-                          <a:headEnd/>
-                          <a:tailEnd/>
-                        </a:ln>
-                      </wps:spPr>
-                      <wps:txbx>
-                        <w:txbxContent>
-                          <w:p>
-                            <w:pPr>
-                              <w:rPr>
-                                <w:sz w:val="28"/>
-                                <w:szCs w:val="28"/>
-                                <w:lang w:val="en-US"/>
-                              </w:rPr>
-                            </w:pPr>
-                            <w:r>
-                              <w:rPr>
-                                <w:b/>
-                                <w:sz w:val="28"/>
-                                <w:szCs w:val="28"/>
-                                <w:lang w:val="en-US"/>
-                              </w:rPr>
-                              <w:t>Solr:</w:t>
-                            </w:r>
-                            <w:r>
-                              <w:rPr>
-                                <w:sz w:val="28"/>
-                                <w:szCs w:val="28"/>
-                                <w:lang w:val="en-US"/>
-                              </w:rPr>
-                              <w:t xml:space="preserve"> indexes and provides query interface</w:t>
-                            </w:r>
-                            <w:r>
-                              <w:rPr>
-                                <w:sz w:val="28"/>
-                                <w:szCs w:val="28"/>
-                                <w:lang w:val="en-US"/>
-                              </w:rPr>
-                              <w:t xml:space="preserve"> for end user</w:t>
-                            </w:r>
-                          </w:p>
-                        </w:txbxContent>
-                      </wps:txbx>
-                      <wps:bodyPr rot="0" vert="horz" wrap="square" lIns="91440" tIns="45720" rIns="91440" bIns="45720" anchor="t" anchorCtr="0">
-                        <a:spAutoFit/>
-                      </wps:bodyPr>
-                    </wps:wsp>
-                  </a:graphicData>
-                </a:graphic>
-                <wp14:sizeRelH relativeFrom="margin">
-                  <wp14:pctWidth>0</wp14:pctWidth>
-                </wp14:sizeRelH>
-                <wp14:sizeRelV relativeFrom="margin">
-                  <wp14:pctHeight>20000</wp14:pctHeight>
-                </wp14:sizeRelV>
-              </wp:anchor>
-            </w:drawing>
-          </mc:Choice>
-          <mc:Fallback>
-            <w:pict>
-              <v:shape id="_x0000_s1028" type="#_x0000_t202" style="position:absolute;left:0;text-align:left;margin-left:401.25pt;margin-top:105.1pt;width:329.85pt;height:110.55pt;z-index:251674624;visibility:visible;mso-wrap-style:square;mso-width-percent:0;mso-height-percent:200;mso-wrap-distance-left:9pt;mso-wrap-distance-top:0;mso-wrap-distance-right:9pt;mso-wrap-distance-bottom:0;mso-position-horizontal:absolute;mso-position-horizontal-relative:text;mso-position-vertical:absolute;mso-position-vertical-relative:text;mso-width-percent:0;mso-height-percent:200;mso-width-relative:margin;mso-height-relative:margin;v-text-anchor:top" o:gfxdata="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" filled="f" stroked="f">
-                <v:textbox style="mso-fit-shape-to-text:t">
-                  <w:txbxContent>
-                    <w:p>
-                      <w:pPr>
-                        <w:rPr>
-                          <w:sz w:val="28"/>
-                          <w:szCs w:val="28"/>
-                          <w:lang w:val="en-US"/>
-                        </w:rPr>
-                      </w:pPr>
-                      <w:r>
-                        <w:rPr>
-                          <w:b/>
-                          <w:sz w:val="28"/>
-                          <w:szCs w:val="28"/>
-                          <w:lang w:val="en-US"/>
-                        </w:rPr>
-                        <w:t>Solr:</w:t>
-                      </w:r>
-                      <w:r>
-                        <w:rPr>
-                          <w:sz w:val="28"/>
-                          <w:szCs w:val="28"/>
-                          <w:lang w:val="en-US"/>
-                        </w:rPr>
-                        <w:t xml:space="preserve"> indexes and provides query interface</w:t>
-                      </w:r>
-                      <w:r>
-                        <w:rPr>
-                          <w:sz w:val="28"/>
-                          <w:szCs w:val="28"/>
-                          <w:lang w:val="en-US"/>
-                        </w:rPr>
-                        <w:t xml:space="preserve"> for end user</w:t>
-                      </w:r>
-                    </w:p>
-                  </w:txbxContent>
-                </v:textbox>
-              </v:shape>
-            </w:pict>
-          </mc:Fallback>
-        </mc:AlternateContent>
+        <w:pict>
+          <v:shape id="_x0000_s1028" type="#_x0000_t202" style="position:absolute;left:0;text-align:left;margin-left:401.25pt;margin-top:105.1pt;width:329.85pt;height:110.55pt;z-index:251674624;visibility:visible;mso-height-percent:200;mso-height-percent:200;mso-width-relative:margin;mso-height-relative:margin" o:gfxdata="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" filled="f" stroked="f">
+            <v:textbox style="mso-fit-shape-to-text:t">
+              <w:txbxContent>
+                <w:p>
+                  <w:pPr>
+                    <w:rPr>
+                      <w:sz w:val="28"/>
+                      <w:szCs w:val="28"/>
+                      <w:lang w:val="en-US"/>
+                    </w:rPr>
+                  </w:pPr>
+                  <w:r>
+                    <w:rPr>
+                      <w:b/>
+                      <w:sz w:val="28"/>
+                      <w:szCs w:val="28"/>
+                      <w:lang w:val="en-US"/>
+                    </w:rPr>
+                    <w:t>Solr:</w:t>
+                  </w:r>
+                  <w:r>
+                    <w:rPr>
+                      <w:sz w:val="28"/>
+                      <w:szCs w:val="28"/>
+                      <w:lang w:val="en-US"/>
+                    </w:rPr>
+                    <w:t xml:space="preserve"> indexes and provides query interface</w:t>
+                  </w:r>
+                  <w:r>
+                    <w:rPr>
+                      <w:sz w:val="28"/>
+                      <w:szCs w:val="28"/>
+                      <w:lang w:val="en-US"/>
+                    </w:rPr>
+                    <w:t xml:space="preserve"> for end user</w:t>
+                  </w:r>
+                </w:p>
+              </w:txbxContent>
+            </v:textbox>
+          </v:shape>
+        </w:pict>
       </w:r>
       <w:r>
         <w:rPr>
           <w:noProof/>
           <w:lang w:eastAsia="sv-SE"/>
         </w:rPr>
-        <mc:AlternateContent>
-          <mc:Choice Requires="wps">
-            <w:drawing>
-              <wp:anchor distT="0" distB="0" distL="114300" distR="114300" simplePos="0" relativeHeight="251670528" behindDoc="0" locked="0" layoutInCell="1" allowOverlap="1" wp14:anchorId="37C96FE8" wp14:editId="45D6EC8D">
-                <wp:simplePos x="0" y="0"/>
-                <wp:positionH relativeFrom="column">
-                  <wp:posOffset>33360</wp:posOffset>
-                </wp:positionH>
-                <wp:positionV relativeFrom="paragraph">
-                  <wp:posOffset>1439545</wp:posOffset>
-                </wp:positionV>
-                <wp:extent cx="4316730" cy="1403985"/>
-                <wp:effectExtent l="0" t="0" r="0" b="0"/>
-                <wp:wrapNone/>
-                <wp:docPr id="3" name="Text Box 2"/>
-                <wp:cNvGraphicFramePr>
-                  <a:graphicFrameLocks xmlns:a="http://schemas.openxmlformats.org/drawingml/2006/main"/>
-                </wp:cNvGraphicFramePr>
-                <a:graphic xmlns:a="http://schemas.openxmlformats.org/drawingml/2006/main">
-                  <a:graphicData uri="http://schemas.microsoft.com/office/word/2010/wordprocessingShape">
-                    <wps:wsp>
-                      <wps:cNvSpPr txBox="1">
-                        <a:spLocks noChangeArrowheads="1"/>
-                      </wps:cNvSpPr>
-                      <wps:spPr bwMode="auto">
-                        <a:xfrm>
-                          <a:off x="0" y="0"/>
-                          <a:ext cx="4316730" cy="1403985"/>
-                        </a:xfrm>
-                        <a:prstGeom prst="rect">
-                          <a:avLst/>
-                        </a:prstGeom>
-                        <a:noFill/>
-                        <a:ln w="9525">
-                          <a:noFill/>
-                          <a:miter lim="800000"/>
-                          <a:headEnd/>
-                          <a:tailEnd/>
-                        </a:ln>
-                      </wps:spPr>
-                      <wps:txbx>
-                        <w:txbxContent>
-                          <w:p>
-                            <w:pPr>
-                              <w:jc w:val="right"/>
-                              <w:rPr>
-                                <w:sz w:val="28"/>
-                                <w:szCs w:val="28"/>
-                                <w:lang w:val="en-US"/>
-                              </w:rPr>
-                            </w:pPr>
-                            <w:r>
-                              <w:rPr>
-                                <w:b/>
-                                <w:sz w:val="28"/>
-                                <w:szCs w:val="28"/>
-                                <w:lang w:val="en-US"/>
-                              </w:rPr>
-                              <w:t>Crawler:</w:t>
-                            </w:r>
-                            <w:r>
-                              <w:rPr>
-                                <w:sz w:val="28"/>
-                                <w:szCs w:val="28"/>
-                                <w:lang w:val="en-US"/>
-                              </w:rPr>
-                              <w:t xml:space="preserve"> </w:t>
-                            </w:r>
-                            <w:r>
-                              <w:rPr>
-                                <w:sz w:val="28"/>
-                                <w:szCs w:val="28"/>
-                                <w:lang w:val="en-US"/>
-                              </w:rPr>
-                              <w:t>collects data via</w:t>
-                            </w:r>
-                            <w:r>
-                              <w:rPr>
-                                <w:sz w:val="28"/>
-                                <w:szCs w:val="28"/>
-                                <w:lang w:val="en-US"/>
-                              </w:rPr>
-                              <w:t xml:space="preserve"> the Twitter </w:t>
-                            </w:r>
-                            <w:r>
-                              <w:rPr>
-                                <w:sz w:val="28"/>
-                                <w:szCs w:val="28"/>
-                                <w:lang w:val="en-US"/>
-                              </w:rPr>
-                              <w:t>API</w:t>
-                            </w:r>
-                          </w:p>
-                        </w:txbxContent>
-                      </wps:txbx>
-                      <wps:bodyPr rot="0" vert="horz" wrap="square" lIns="91440" tIns="45720" rIns="91440" bIns="45720" anchor="t" anchorCtr="0">
-                        <a:spAutoFit/>
-                      </wps:bodyPr>
-                    </wps:wsp>
-                  </a:graphicData>
-                </a:graphic>
-                <wp14:sizeRelH relativeFrom="margin">
-                  <wp14:pctWidth>0</wp14:pctWidth>
-                </wp14:sizeRelH>
-                <wp14:sizeRelV relativeFrom="margin">
-                  <wp14:pctHeight>20000</wp14:pctHeight>
-                </wp14:sizeRelV>
-              </wp:anchor>
-            </w:drawing>
-          </mc:Choice>
-          <mc:Fallback>
-            <w:pict>
-              <v:shape id="_x0000_s1029" type="#_x0000_t202" style="position:absolute;left:0;text-align:left;margin-left:2.65pt;margin-top:113.35pt;width:339.9pt;height:110.55pt;z-index:251670528;visibility:visible;mso-wrap-style:square;mso-width-percent:0;mso-height-percent:200;mso-wrap-distance-left:9pt;mso-wrap-distance-top:0;mso-wrap-distance-right:9pt;mso-wrap-distance-bottom:0;mso-position-horizontal:absolute;mso-position-horizontal-relative:text;mso-position-vertical:absolute;mso-position-vertical-relative:text;mso-width-percent:0;mso-height-percent:200;mso-width-relative:margin;mso-height-relative:margin;v-text-anchor:top" o:gfxdata="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" filled="f" stroked="f">
-                <v:textbox style="mso-fit-shape-to-text:t">
-                  <w:txbxContent>
-                    <w:p>
-                      <w:pPr>
-                        <w:jc w:val="right"/>
-                        <w:rPr>
-                          <w:sz w:val="28"/>
-                          <w:szCs w:val="28"/>
-                          <w:lang w:val="en-US"/>
-                        </w:rPr>
-                      </w:pPr>
-                      <w:r>
-                        <w:rPr>
-                          <w:b/>
-                          <w:sz w:val="28"/>
-                          <w:szCs w:val="28"/>
-                          <w:lang w:val="en-US"/>
-                        </w:rPr>
-                        <w:t>Crawler:</w:t>
-                      </w:r>
-                      <w:r>
-                        <w:rPr>
-                          <w:sz w:val="28"/>
-                          <w:szCs w:val="28"/>
-                          <w:lang w:val="en-US"/>
-                        </w:rPr>
-                        <w:t xml:space="preserve"> </w:t>
-                      </w:r>
-                      <w:r>
-                        <w:rPr>
-                          <w:sz w:val="28"/>
-                          <w:szCs w:val="28"/>
-                          <w:lang w:val="en-US"/>
-                        </w:rPr>
-                        <w:t>collects data via</w:t>
-                      </w:r>
-                      <w:r>
-                        <w:rPr>
-                          <w:sz w:val="28"/>
-                          <w:szCs w:val="28"/>
-                          <w:lang w:val="en-US"/>
-                        </w:rPr>
-                        <w:t xml:space="preserve"> the Twitter </w:t>
-                      </w:r>
-                      <w:r>
-                        <w:rPr>
-                          <w:sz w:val="28"/>
-                          <w:szCs w:val="28"/>
-                          <w:lang w:val="en-US"/>
-                        </w:rPr>
-                        <w:t>API</w:t>
-                      </w:r>
-                    </w:p>
-                  </w:txbxContent>
-                </v:textbox>
-              </v:shape>
-            </w:pict>
-          </mc:Fallback>
-        </mc:AlternateContent>
+        <w:pict>
+          <v:shape id="_x0000_s1029" type="#_x0000_t202" style="position:absolute;left:0;text-align:left;margin-left:2.65pt;margin-top:113.35pt;width:339.9pt;height:110.55pt;z-index:251670528;visibility:visible;mso-height-percent:200;mso-height-percent:200;mso-width-relative:margin;mso-height-relative:margin" o:gfxdata="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" filled="f" stroked="f">
+            <v:textbox style="mso-fit-shape-to-text:t">
+              <w:txbxContent>
+                <w:p>
+                  <w:pPr>
+                    <w:jc w:val="right"/>
+                    <w:rPr>
+                      <w:sz w:val="28"/>
+                      <w:szCs w:val="28"/>
+                      <w:lang w:val="en-US"/>
+                    </w:rPr>
+                  </w:pPr>
+                  <w:r>
+                    <w:rPr>
+                      <w:b/>
+                      <w:sz w:val="28"/>
+                      <w:szCs w:val="28"/>
+                      <w:lang w:val="en-US"/>
+                    </w:rPr>
+                    <w:t>Crawler:</w:t>
+                  </w:r>
+                  <w:r>
+                    <w:rPr>
+                      <w:sz w:val="28"/>
+                      <w:szCs w:val="28"/>
+                      <w:lang w:val="en-US"/>
+                    </w:rPr>
+                    <w:t xml:space="preserve"> </w:t>
+                  </w:r>
+                  <w:r>
+                    <w:rPr>
+                      <w:sz w:val="28"/>
+                      <w:szCs w:val="28"/>
+                      <w:lang w:val="en-US"/>
+                    </w:rPr>
+                    <w:t>collects data via</w:t>
+                  </w:r>
+                  <w:r>
+                    <w:rPr>
+                      <w:sz w:val="28"/>
+                      <w:szCs w:val="28"/>
+                      <w:lang w:val="en-US"/>
+                    </w:rPr>
+                    <w:t xml:space="preserve"> the Twitter </w:t>
+                  </w:r>
+                  <w:r>
+                    <w:rPr>
+                      <w:sz w:val="28"/>
+                      <w:szCs w:val="28"/>
+                      <w:lang w:val="en-US"/>
+                    </w:rPr>
+                    <w:t>API</w:t>
+                  </w:r>
+                </w:p>
+              </w:txbxContent>
+            </v:textbox>
+          </v:shape>
+        </w:pict>
       </w:r>
       <w:r>
         <w:object w:dxaOrig="8401" w:dyaOrig="6536">
@@ -1009,10 +611,10 @@
             <v:path o:extrusionok="f" gradientshapeok="t" o:connecttype="rect"/>
             <o:lock v:ext="edit" aspectratio="t"/>
           </v:shapetype>
-          <v:shape id="_x0000_i1025" type="#_x0000_t75" style="width:568.35pt;height:441.2pt" o:ole="">
-            <v:imagedata r:id="rId11" o:title=""/>
+          <v:shape id="_x0000_i1025" type="#_x0000_t75" style="width:568.45pt;height:441.2pt" o:ole="">
+            <v:imagedata r:id="rId10" o:title=""/>
           </v:shape>
-          <o:OLEObject Type="Embed" ProgID="Visio.Drawing.11" ShapeID="_x0000_i1025" DrawAspect="Content" ObjectID="_1398172402" r:id="rId12"/>
+          <o:OLEObject Type="Embed" ProgID="Visio.Drawing.11" ShapeID="_x0000_i1025" DrawAspect="Content" ObjectID="_1398502617" r:id="rId11"/>
         </w:object>
       </w:r>
       <w:r>
@@ -1173,7 +775,7 @@
         <w:tblStyle w:val="TableGrid"/>
         <w:tblW w:w="4500" w:type="pct"/>
         <w:jc w:val="center"/>
-        <w:tblLook w:val="04A0" w:firstRow="1" w:lastRow="0" w:firstColumn="1" w:lastColumn="0" w:noHBand="0" w:noVBand="1"/>
+        <w:tblLook w:val="04A0"/>
       </w:tblPr>
       <w:tblGrid>
         <w:gridCol w:w="3199"/>
@@ -1260,7 +862,7 @@
                 <w:lang w:eastAsia="sv-SE"/>
               </w:rPr>
               <w:drawing>
-                <wp:inline distT="0" distB="0" distL="0" distR="0" wp14:anchorId="1A1FD227" wp14:editId="51CDE66D">
+                <wp:inline distT="0" distB="0" distL="0" distR="0">
                   <wp:extent cx="1440000" cy="1440000"/>
                   <wp:effectExtent l="0" t="0" r="8255" b="8255"/>
                   <wp:docPr id="6" name="Picture 6" descr="https://github.com/mogelbrod/TweetRank/blob/master/doc/graphs/mc-threads-0.png?raw=true"/>
@@ -1277,10 +879,10 @@
                           </pic:cNvPicPr>
                         </pic:nvPicPr>
                         <pic:blipFill>
-                          <a:blip r:embed="rId13">
+                          <a:blip r:embed="rId12" cstate="print">
                             <a:extLst>
                               <a:ext uri="{28A0092B-C50C-407E-A947-70E740481C1C}">
-                                <a14:useLocalDpi xmlns:a14="http://schemas.microsoft.com/office/drawing/2010/main" val="0"/>
+                                <a14:useLocalDpi xmlns:a14="http://schemas.microsoft.com/office/drawing/2010/main" xmlns:wps="http://schemas.microsoft.com/office/word/2010/wordprocessingShape" xmlns:wpi="http://schemas.microsoft.com/office/word/2010/wordprocessingInk" xmlns:wpg="http://schemas.microsoft.com/office/word/2010/wordprocessingGroup" xmlns:w14="http://schemas.microsoft.com/office/word/2010/wordml" xmlns:w="http://schemas.openxmlformats.org/wordprocessingml/2006/main" xmlns:w10="urn:schemas-microsoft-com:office:word" xmlns:wp14="http://schemas.microsoft.com/office/word/2010/wordprocessingDrawing" xmlns:v="urn:schemas-microsoft-com:vml" xmlns:o="urn:schemas-microsoft-com:office:office" xmlns:mc="http://schemas.openxmlformats.org/markup-compatibility/2006" xmlns:wpc="http://schemas.microsoft.com/office/word/2010/wordprocessingCanvas" xmlns="" val="0"/>
                               </a:ext>
                             </a:extLst>
                           </a:blip>
@@ -1328,7 +930,7 @@
                 <w:lang w:eastAsia="sv-SE"/>
               </w:rPr>
               <w:drawing>
-                <wp:inline distT="0" distB="0" distL="0" distR="0" wp14:anchorId="630DCFA4" wp14:editId="23E3C3EF">
+                <wp:inline distT="0" distB="0" distL="0" distR="0">
                   <wp:extent cx="1440000" cy="1440000"/>
                   <wp:effectExtent l="0" t="0" r="8255" b="8255"/>
                   <wp:docPr id="7" name="Picture 7" descr="https://github.com/mogelbrod/TweetRank/blob/master/doc/graphs/mc-threads-1.png?raw=true"/>
@@ -1345,10 +947,10 @@
                           </pic:cNvPicPr>
                         </pic:nvPicPr>
                         <pic:blipFill>
-                          <a:blip r:embed="rId14">
+                          <a:blip r:embed="rId13" cstate="print">
                             <a:extLst>
                               <a:ext uri="{28A0092B-C50C-407E-A947-70E740481C1C}">
-                                <a14:useLocalDpi xmlns:a14="http://schemas.microsoft.com/office/drawing/2010/main" val="0"/>
+                                <a14:useLocalDpi xmlns:a14="http://schemas.microsoft.com/office/drawing/2010/main" xmlns:wps="http://schemas.microsoft.com/office/word/2010/wordprocessingShape" xmlns:wpi="http://schemas.microsoft.com/office/word/2010/wordprocessingInk" xmlns:wpg="http://schemas.microsoft.com/office/word/2010/wordprocessingGroup" xmlns:w14="http://schemas.microsoft.com/office/word/2010/wordml" xmlns:w="http://schemas.openxmlformats.org/wordprocessingml/2006/main" xmlns:w10="urn:schemas-microsoft-com:office:word" xmlns:wp14="http://schemas.microsoft.com/office/word/2010/wordprocessingDrawing" xmlns:v="urn:schemas-microsoft-com:vml" xmlns:o="urn:schemas-microsoft-com:office:office" xmlns:mc="http://schemas.openxmlformats.org/markup-compatibility/2006" xmlns:wpc="http://schemas.microsoft.com/office/word/2010/wordprocessingCanvas" xmlns="" val="0"/>
                               </a:ext>
                             </a:extLst>
                           </a:blip>
@@ -1396,7 +998,7 @@
                 <w:lang w:eastAsia="sv-SE"/>
               </w:rPr>
               <w:drawing>
-                <wp:inline distT="0" distB="0" distL="0" distR="0" wp14:anchorId="73E07D3D" wp14:editId="06319010">
+                <wp:inline distT="0" distB="0" distL="0" distR="0">
                   <wp:extent cx="1440000" cy="1440000"/>
                   <wp:effectExtent l="0" t="0" r="8255" b="8255"/>
                   <wp:docPr id="8" name="Picture 8" descr="https://github.com/mogelbrod/TweetRank/blob/master/doc/graphs/mc-threads-2.png?raw=true"/>
@@ -1413,10 +1015,10 @@
                           </pic:cNvPicPr>
                         </pic:nvPicPr>
                         <pic:blipFill>
-                          <a:blip r:embed="rId15">
+                          <a:blip r:embed="rId14" cstate="print">
                             <a:extLst>
                               <a:ext uri="{28A0092B-C50C-407E-A947-70E740481C1C}">
-                                <a14:useLocalDpi xmlns:a14="http://schemas.microsoft.com/office/drawing/2010/main" val="0"/>
+                                <a14:useLocalDpi xmlns:a14="http://schemas.microsoft.com/office/drawing/2010/main" xmlns:wps="http://schemas.microsoft.com/office/word/2010/wordprocessingShape" xmlns:wpi="http://schemas.microsoft.com/office/word/2010/wordprocessingInk" xmlns:wpg="http://schemas.microsoft.com/office/word/2010/wordprocessingGroup" xmlns:w14="http://schemas.microsoft.com/office/word/2010/wordml" xmlns:w="http://schemas.openxmlformats.org/wordprocessingml/2006/main" xmlns:w10="urn:schemas-microsoft-com:office:word" xmlns:wp14="http://schemas.microsoft.com/office/word/2010/wordprocessingDrawing" xmlns:v="urn:schemas-microsoft-com:vml" xmlns:o="urn:schemas-microsoft-com:office:office" xmlns:mc="http://schemas.openxmlformats.org/markup-compatibility/2006" xmlns:wpc="http://schemas.microsoft.com/office/word/2010/wordprocessingCanvas" xmlns="" val="0"/>
                               </a:ext>
                             </a:extLst>
                           </a:blip>
@@ -1464,7 +1066,7 @@
                 <w:lang w:eastAsia="sv-SE"/>
               </w:rPr>
               <w:drawing>
-                <wp:inline distT="0" distB="0" distL="0" distR="0" wp14:anchorId="367075E1" wp14:editId="1366F7D5">
+                <wp:inline distT="0" distB="0" distL="0" distR="0">
                   <wp:extent cx="1440000" cy="1440000"/>
                   <wp:effectExtent l="0" t="0" r="8255" b="8255"/>
                   <wp:docPr id="10" name="Picture 10" descr="https://github.com/mogelbrod/TweetRank/blob/master/doc/graphs/mc-threads-3.png?raw=true"/>
@@ -1481,10 +1083,10 @@
                           </pic:cNvPicPr>
                         </pic:nvPicPr>
                         <pic:blipFill>
-                          <a:blip r:embed="rId16">
+                          <a:blip r:embed="rId15" cstate="print">
                             <a:extLst>
                               <a:ext uri="{28A0092B-C50C-407E-A947-70E740481C1C}">
-                                <a14:useLocalDpi xmlns:a14="http://schemas.microsoft.com/office/drawing/2010/main" val="0"/>
+                                <a14:useLocalDpi xmlns:a14="http://schemas.microsoft.com/office/drawing/2010/main" xmlns:wps="http://schemas.microsoft.com/office/word/2010/wordprocessingShape" xmlns:wpi="http://schemas.microsoft.com/office/word/2010/wordprocessingInk" xmlns:wpg="http://schemas.microsoft.com/office/word/2010/wordprocessingGroup" xmlns:w14="http://schemas.microsoft.com/office/word/2010/wordml" xmlns:w="http://schemas.openxmlformats.org/wordprocessingml/2006/main" xmlns:w10="urn:schemas-microsoft-com:office:word" xmlns:wp14="http://schemas.microsoft.com/office/word/2010/wordprocessingDrawing" xmlns:v="urn:schemas-microsoft-com:vml" xmlns:o="urn:schemas-microsoft-com:office:office" xmlns:mc="http://schemas.openxmlformats.org/markup-compatibility/2006" xmlns:wpc="http://schemas.microsoft.com/office/word/2010/wordprocessingCanvas" xmlns="" val="0"/>
                               </a:ext>
                             </a:extLst>
                           </a:blip>
@@ -1643,98 +1245,16 @@
           <w:szCs w:val="36"/>
           <w:lang w:eastAsia="sv-SE"/>
         </w:rPr>
-        <mc:AlternateContent>
-          <mc:Choice Requires="wps">
-            <w:drawing>
-              <wp:anchor distT="0" distB="0" distL="114300" distR="114300" simplePos="0" relativeHeight="251668480" behindDoc="0" locked="0" layoutInCell="1" allowOverlap="1" wp14:anchorId="3F654254" wp14:editId="2AAE778B">
-                <wp:simplePos x="0" y="0"/>
-                <wp:positionH relativeFrom="column">
-                  <wp:posOffset>1461770</wp:posOffset>
-                </wp:positionH>
-                <wp:positionV relativeFrom="paragraph">
-                  <wp:posOffset>19685</wp:posOffset>
-                </wp:positionV>
-                <wp:extent cx="2190115" cy="638175"/>
-                <wp:effectExtent l="76200" t="57150" r="57785" b="180975"/>
-                <wp:wrapNone/>
-                <wp:docPr id="2" name="Straight Arrow Connector 2"/>
-                <wp:cNvGraphicFramePr/>
-                <a:graphic xmlns:a="http://schemas.openxmlformats.org/drawingml/2006/main">
-                  <a:graphicData uri="http://schemas.microsoft.com/office/word/2010/wordprocessingShape">
-                    <wps:wsp>
-                      <wps:cNvCnPr/>
-                      <wps:spPr>
-                        <a:xfrm>
-                          <a:off x="0" y="0"/>
-                          <a:ext cx="2190115" cy="638175"/>
-                        </a:xfrm>
-                        <a:prstGeom prst="straightConnector1">
-                          <a:avLst/>
-                        </a:prstGeom>
-                        <a:ln w="25400" cap="flat">
-                          <a:round/>
-                          <a:headEnd type="none" w="sm" len="sm"/>
-                          <a:tailEnd type="arrow" w="lg" len="lg"/>
-                        </a:ln>
-                        <a:effectLst>
-                          <a:glow>
-                            <a:schemeClr val="accent1"/>
-                          </a:glow>
-                          <a:outerShdw blurRad="50800" dist="50800" dir="5400000" algn="ctr" rotWithShape="0">
-                            <a:srgbClr val="000000">
-                              <a:alpha val="63000"/>
-                            </a:srgbClr>
-                          </a:outerShdw>
-                          <a:reflection endPos="0" dist="50800" dir="5400000" sy="-100000" algn="bl" rotWithShape="0"/>
-                        </a:effectLst>
-                        <a:scene3d>
-                          <a:camera prst="orthographicFront"/>
-                          <a:lightRig rig="threePt" dir="t"/>
-                        </a:scene3d>
-                        <a:sp3d>
-                          <a:bevelT w="25400"/>
-                        </a:sp3d>
-                      </wps:spPr>
-                      <wps:style>
-                        <a:lnRef idx="1">
-                          <a:schemeClr val="accent1"/>
-                        </a:lnRef>
-                        <a:fillRef idx="0">
-                          <a:schemeClr val="accent1"/>
-                        </a:fillRef>
-                        <a:effectRef idx="0">
-                          <a:schemeClr val="accent1"/>
-                        </a:effectRef>
-                        <a:fontRef idx="minor">
-                          <a:schemeClr val="tx1"/>
-                        </a:fontRef>
-                      </wps:style>
-                      <wps:bodyPr/>
-                    </wps:wsp>
-                  </a:graphicData>
-                </a:graphic>
-                <wp14:sizeRelH relativeFrom="margin">
-                  <wp14:pctWidth>0</wp14:pctWidth>
-                </wp14:sizeRelH>
-                <wp14:sizeRelV relativeFrom="margin">
-                  <wp14:pctHeight>0</wp14:pctHeight>
-                </wp14:sizeRelV>
-              </wp:anchor>
-            </w:drawing>
-          </mc:Choice>
-          <mc:Fallback>
-            <w:pict>
-              <v:shapetype id="_x0000_t32" coordsize="21600,21600" o:spt="32" o:oned="t" path="m,l21600,21600e" filled="f">
-                <v:path arrowok="t" fillok="f" o:connecttype="none"/>
-                <o:lock v:ext="edit" shapetype="t"/>
-              </v:shapetype>
-              <v:shape id="Straight Arrow Connector 2" o:spid="_x0000_s1026" type="#_x0000_t32" style="position:absolute;margin-left:115.1pt;margin-top:1.55pt;width:172.45pt;height:50.25pt;z-index:251668480;visibility:visible;mso-wrap-style:square;mso-width-percent:0;mso-height-percent:0;mso-wrap-distance-left:9pt;mso-wrap-distance-top:0;mso-wrap-distance-right:9pt;mso-wrap-distance-bottom:0;mso-position-horizontal:absolute;mso-position-horizontal-relative:text;mso-position-vertical:absolute;mso-position-vertical-relative:text;mso-width-percent:0;mso-height-percent:0;mso-width-relative:margin;mso-height-relative:margin" o:gfxdata="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" strokecolor="#4579b8 [3044]" strokeweight="2pt">
-                <v:stroke startarrowwidth="narrow" startarrowlength="short" endarrow="open" endarrowwidth="wide" endarrowlength="long"/>
-                <v:shadow on="t" color="black" opacity="41287f" offset="0,4pt"/>
-              </v:shape>
-            </w:pict>
-          </mc:Fallback>
-        </mc:AlternateContent>
+        <w:pict>
+          <v:shapetype id="_x0000_t32" coordsize="21600,21600" o:spt="32" o:oned="t" path="m,l21600,21600e" filled="f">
+            <v:path arrowok="t" fillok="f" o:connecttype="none"/>
+            <o:lock v:ext="edit" shapetype="t"/>
+          </v:shapetype>
+          <v:shape id="Straight Arrow Connector 2" o:spid="_x0000_s1038" type="#_x0000_t32" style="position:absolute;left:0;text-align:left;margin-left:115.1pt;margin-top:1.55pt;width:172.45pt;height:50.25pt;z-index:251668480;visibility:visible;mso-position-horizontal-relative:text;mso-position-vertical-relative:text;mso-width-relative:margin;mso-height-relative:margin" o:gfxdata="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" strokecolor="#4579b8 [3044]" strokeweight="2pt">
+            <v:stroke startarrowwidth="narrow" startarrowlength="short" endarrow="open" endarrowwidth="wide" endarrowlength="long"/>
+            <v:shadow on="t" color="black" opacity="41287f" offset="0,4pt"/>
+          </v:shape>
+        </w:pict>
       </w:r>
       <w:r>
         <w:rPr>
@@ -1742,94 +1262,12 @@
           <w:szCs w:val="36"/>
           <w:lang w:eastAsia="sv-SE"/>
         </w:rPr>
-        <mc:AlternateContent>
-          <mc:Choice Requires="wps">
-            <w:drawing>
-              <wp:anchor distT="0" distB="0" distL="114300" distR="114300" simplePos="0" relativeHeight="251667456" behindDoc="0" locked="0" layoutInCell="1" allowOverlap="1" wp14:anchorId="56C90E3E" wp14:editId="7A3431BE">
-                <wp:simplePos x="0" y="0"/>
-                <wp:positionH relativeFrom="column">
-                  <wp:posOffset>3404870</wp:posOffset>
-                </wp:positionH>
-                <wp:positionV relativeFrom="paragraph">
-                  <wp:posOffset>19685</wp:posOffset>
-                </wp:positionV>
-                <wp:extent cx="742950" cy="485775"/>
-                <wp:effectExtent l="76200" t="57150" r="76200" b="161925"/>
-                <wp:wrapNone/>
-                <wp:docPr id="1" name="Straight Arrow Connector 1"/>
-                <wp:cNvGraphicFramePr/>
-                <a:graphic xmlns:a="http://schemas.openxmlformats.org/drawingml/2006/main">
-                  <a:graphicData uri="http://schemas.microsoft.com/office/word/2010/wordprocessingShape">
-                    <wps:wsp>
-                      <wps:cNvCnPr/>
-                      <wps:spPr>
-                        <a:xfrm>
-                          <a:off x="0" y="0"/>
-                          <a:ext cx="742950" cy="485775"/>
-                        </a:xfrm>
-                        <a:prstGeom prst="straightConnector1">
-                          <a:avLst/>
-                        </a:prstGeom>
-                        <a:ln w="25400" cap="flat">
-                          <a:round/>
-                          <a:headEnd type="none" w="sm" len="sm"/>
-                          <a:tailEnd type="arrow" w="lg" len="lg"/>
-                        </a:ln>
-                        <a:effectLst>
-                          <a:glow>
-                            <a:schemeClr val="accent1"/>
-                          </a:glow>
-                          <a:outerShdw blurRad="50800" dist="50800" dir="5400000" algn="ctr" rotWithShape="0">
-                            <a:srgbClr val="000000">
-                              <a:alpha val="63000"/>
-                            </a:srgbClr>
-                          </a:outerShdw>
-                          <a:reflection endPos="0" dist="50800" dir="5400000" sy="-100000" algn="bl" rotWithShape="0"/>
-                        </a:effectLst>
-                        <a:scene3d>
-                          <a:camera prst="orthographicFront"/>
-                          <a:lightRig rig="threePt" dir="t"/>
-                        </a:scene3d>
-                        <a:sp3d>
-                          <a:bevelT w="25400"/>
-                        </a:sp3d>
-                      </wps:spPr>
-                      <wps:style>
-                        <a:lnRef idx="1">
-                          <a:schemeClr val="accent1"/>
-                        </a:lnRef>
-                        <a:fillRef idx="0">
-                          <a:schemeClr val="accent1"/>
-                        </a:fillRef>
-                        <a:effectRef idx="0">
-                          <a:schemeClr val="accent1"/>
-                        </a:effectRef>
-                        <a:fontRef idx="minor">
-                          <a:schemeClr val="tx1"/>
-                        </a:fontRef>
-                      </wps:style>
-                      <wps:bodyPr/>
-                    </wps:wsp>
-                  </a:graphicData>
-                </a:graphic>
-                <wp14:sizeRelH relativeFrom="margin">
-                  <wp14:pctWidth>0</wp14:pctWidth>
-                </wp14:sizeRelH>
-                <wp14:sizeRelV relativeFrom="margin">
-                  <wp14:pctHeight>0</wp14:pctHeight>
-                </wp14:sizeRelV>
-              </wp:anchor>
-            </w:drawing>
-          </mc:Choice>
-          <mc:Fallback>
-            <w:pict>
-              <v:shape id="Straight Arrow Connector 1" o:spid="_x0000_s1026" type="#_x0000_t32" style="position:absolute;margin-left:268.1pt;margin-top:1.55pt;width:58.5pt;height:38.25pt;z-index:251667456;visibility:visible;mso-wrap-style:square;mso-width-percent:0;mso-height-percent:0;mso-wrap-distance-left:9pt;mso-wrap-distance-top:0;mso-wrap-distance-right:9pt;mso-wrap-distance-bottom:0;mso-position-horizontal:absolute;mso-position-horizontal-relative:text;mso-position-vertical:absolute;mso-position-vertical-relative:text;mso-width-percent:0;mso-height-percent:0;mso-width-relative:margin;mso-height-relative:margin" o:gfxdata="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" strokecolor="#4579b8 [3044]" strokeweight="2pt">
-                <v:stroke startarrowwidth="narrow" startarrowlength="short" endarrow="open" endarrowwidth="wide" endarrowlength="long"/>
-                <v:shadow on="t" color="black" opacity="41287f" offset="0,4pt"/>
-              </v:shape>
-            </w:pict>
-          </mc:Fallback>
-        </mc:AlternateContent>
+        <w:pict>
+          <v:shape id="Straight Arrow Connector 1" o:spid="_x0000_s1037" type="#_x0000_t32" style="position:absolute;left:0;text-align:left;margin-left:268.1pt;margin-top:1.55pt;width:58.5pt;height:38.25pt;z-index:251667456;visibility:visible;mso-position-horizontal-relative:text;mso-position-vertical-relative:text;mso-width-relative:margin;mso-height-relative:margin" o:gfxdata="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" strokecolor="#4579b8 [3044]" strokeweight="2pt">
+            <v:stroke startarrowwidth="narrow" startarrowlength="short" endarrow="open" endarrowwidth="wide" endarrowlength="long"/>
+            <v:shadow on="t" color="black" opacity="41287f" offset="0,4pt"/>
+          </v:shape>
+        </w:pict>
       </w:r>
       <w:r>
         <w:rPr>
@@ -1837,94 +1275,12 @@
           <w:szCs w:val="36"/>
           <w:lang w:eastAsia="sv-SE"/>
         </w:rPr>
-        <mc:AlternateContent>
-          <mc:Choice Requires="wps">
-            <w:drawing>
-              <wp:anchor distT="0" distB="0" distL="114300" distR="114300" simplePos="0" relativeHeight="251661312" behindDoc="0" locked="0" layoutInCell="1" allowOverlap="1" wp14:anchorId="43698A6C" wp14:editId="42F0218F">
-                <wp:simplePos x="0" y="0"/>
-                <wp:positionH relativeFrom="column">
-                  <wp:posOffset>4738370</wp:posOffset>
-                </wp:positionH>
-                <wp:positionV relativeFrom="paragraph">
-                  <wp:posOffset>19685</wp:posOffset>
-                </wp:positionV>
-                <wp:extent cx="742950" cy="485775"/>
-                <wp:effectExtent l="57150" t="57150" r="57150" b="161925"/>
-                <wp:wrapNone/>
-                <wp:docPr id="14" name="Straight Arrow Connector 14"/>
-                <wp:cNvGraphicFramePr/>
-                <a:graphic xmlns:a="http://schemas.openxmlformats.org/drawingml/2006/main">
-                  <a:graphicData uri="http://schemas.microsoft.com/office/word/2010/wordprocessingShape">
-                    <wps:wsp>
-                      <wps:cNvCnPr/>
-                      <wps:spPr>
-                        <a:xfrm flipH="1">
-                          <a:off x="0" y="0"/>
-                          <a:ext cx="742950" cy="485775"/>
-                        </a:xfrm>
-                        <a:prstGeom prst="straightConnector1">
-                          <a:avLst/>
-                        </a:prstGeom>
-                        <a:ln w="25400" cap="flat">
-                          <a:round/>
-                          <a:headEnd type="none" w="sm" len="sm"/>
-                          <a:tailEnd type="arrow" w="lg" len="lg"/>
-                        </a:ln>
-                        <a:effectLst>
-                          <a:glow>
-                            <a:schemeClr val="accent1"/>
-                          </a:glow>
-                          <a:outerShdw blurRad="50800" dist="50800" dir="5400000" algn="ctr" rotWithShape="0">
-                            <a:srgbClr val="000000">
-                              <a:alpha val="63000"/>
-                            </a:srgbClr>
-                          </a:outerShdw>
-                          <a:reflection endPos="0" dist="50800" dir="5400000" sy="-100000" algn="bl" rotWithShape="0"/>
-                        </a:effectLst>
-                        <a:scene3d>
-                          <a:camera prst="orthographicFront"/>
-                          <a:lightRig rig="threePt" dir="t"/>
-                        </a:scene3d>
-                        <a:sp3d>
-                          <a:bevelT w="25400"/>
-                        </a:sp3d>
-                      </wps:spPr>
-                      <wps:style>
-                        <a:lnRef idx="1">
-                          <a:schemeClr val="accent1"/>
-                        </a:lnRef>
-                        <a:fillRef idx="0">
-                          <a:schemeClr val="accent1"/>
-                        </a:fillRef>
-                        <a:effectRef idx="0">
-                          <a:schemeClr val="accent1"/>
-                        </a:effectRef>
-                        <a:fontRef idx="minor">
-                          <a:schemeClr val="tx1"/>
-                        </a:fontRef>
-                      </wps:style>
-                      <wps:bodyPr/>
-                    </wps:wsp>
-                  </a:graphicData>
-                </a:graphic>
-                <wp14:sizeRelH relativeFrom="margin">
-                  <wp14:pctWidth>0</wp14:pctWidth>
-                </wp14:sizeRelH>
-                <wp14:sizeRelV relativeFrom="margin">
-                  <wp14:pctHeight>0</wp14:pctHeight>
-                </wp14:sizeRelV>
-              </wp:anchor>
-            </w:drawing>
-          </mc:Choice>
-          <mc:Fallback>
-            <w:pict>
-              <v:shape id="Straight Arrow Connector 14" o:spid="_x0000_s1026" type="#_x0000_t32" style="position:absolute;margin-left:373.1pt;margin-top:1.55pt;width:58.5pt;height:38.25pt;flip:x;z-index:251661312;visibility:visible;mso-wrap-style:square;mso-width-percent:0;mso-height-percent:0;mso-wrap-distance-left:9pt;mso-wrap-distance-top:0;mso-wrap-distance-right:9pt;mso-wrap-distance-bottom:0;mso-position-horizontal:absolute;mso-position-horizontal-relative:text;mso-position-vertical:absolute;mso-position-vertical-relative:text;mso-width-percent:0;mso-height-percent:0;mso-width-relative:margin;mso-height-relative:margin" o:gfxdata="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" strokecolor="#4579b8 [3044]" strokeweight="2pt">
-                <v:stroke startarrowwidth="narrow" startarrowlength="short" endarrow="open" endarrowwidth="wide" endarrowlength="long"/>
-                <v:shadow on="t" color="black" opacity="41287f" offset="0,4pt"/>
-              </v:shape>
-            </w:pict>
-          </mc:Fallback>
-        </mc:AlternateContent>
+        <w:pict>
+          <v:shape id="Straight Arrow Connector 14" o:spid="_x0000_s1036" type="#_x0000_t32" style="position:absolute;left:0;text-align:left;margin-left:373.1pt;margin-top:1.55pt;width:58.5pt;height:38.25pt;flip:x;z-index:251661312;visibility:visible;mso-position-horizontal-relative:text;mso-position-vertical-relative:text;mso-width-relative:margin;mso-height-relative:margin" o:gfxdata="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" strokecolor="#4579b8 [3044]" strokeweight="2pt">
+            <v:stroke startarrowwidth="narrow" startarrowlength="short" endarrow="open" endarrowwidth="wide" endarrowlength="long"/>
+            <v:shadow on="t" color="black" opacity="41287f" offset="0,4pt"/>
+          </v:shape>
+        </w:pict>
       </w:r>
       <w:r>
         <w:rPr>
@@ -1932,94 +1288,12 @@
           <w:szCs w:val="36"/>
           <w:lang w:eastAsia="sv-SE"/>
         </w:rPr>
-        <mc:AlternateContent>
-          <mc:Choice Requires="wps">
-            <w:drawing>
-              <wp:anchor distT="0" distB="0" distL="114300" distR="114300" simplePos="0" relativeHeight="251662336" behindDoc="0" locked="0" layoutInCell="1" allowOverlap="1" wp14:anchorId="11443A00" wp14:editId="0171DDAF">
-                <wp:simplePos x="0" y="0"/>
-                <wp:positionH relativeFrom="column">
-                  <wp:posOffset>5262245</wp:posOffset>
-                </wp:positionH>
-                <wp:positionV relativeFrom="paragraph">
-                  <wp:posOffset>19685</wp:posOffset>
-                </wp:positionV>
-                <wp:extent cx="2190115" cy="638175"/>
-                <wp:effectExtent l="57150" t="57150" r="57785" b="180975"/>
-                <wp:wrapNone/>
-                <wp:docPr id="15" name="Straight Arrow Connector 15"/>
-                <wp:cNvGraphicFramePr/>
-                <a:graphic xmlns:a="http://schemas.openxmlformats.org/drawingml/2006/main">
-                  <a:graphicData uri="http://schemas.microsoft.com/office/word/2010/wordprocessingShape">
-                    <wps:wsp>
-                      <wps:cNvCnPr/>
-                      <wps:spPr>
-                        <a:xfrm flipH="1">
-                          <a:off x="0" y="0"/>
-                          <a:ext cx="2190115" cy="638175"/>
-                        </a:xfrm>
-                        <a:prstGeom prst="straightConnector1">
-                          <a:avLst/>
-                        </a:prstGeom>
-                        <a:ln w="25400" cap="flat">
-                          <a:round/>
-                          <a:headEnd type="none" w="sm" len="sm"/>
-                          <a:tailEnd type="arrow" w="lg" len="lg"/>
-                        </a:ln>
-                        <a:effectLst>
-                          <a:glow>
-                            <a:schemeClr val="accent1"/>
-                          </a:glow>
-                          <a:outerShdw blurRad="50800" dist="50800" dir="5400000" algn="ctr" rotWithShape="0">
-                            <a:srgbClr val="000000">
-                              <a:alpha val="63000"/>
-                            </a:srgbClr>
-                          </a:outerShdw>
-                          <a:reflection endPos="0" dist="50800" dir="5400000" sy="-100000" algn="bl" rotWithShape="0"/>
-                        </a:effectLst>
-                        <a:scene3d>
-                          <a:camera prst="orthographicFront"/>
-                          <a:lightRig rig="threePt" dir="t"/>
-                        </a:scene3d>
-                        <a:sp3d>
-                          <a:bevelT w="25400"/>
-                        </a:sp3d>
-                      </wps:spPr>
-                      <wps:style>
-                        <a:lnRef idx="1">
-                          <a:schemeClr val="accent1"/>
-                        </a:lnRef>
-                        <a:fillRef idx="0">
-                          <a:schemeClr val="accent1"/>
-                        </a:fillRef>
-                        <a:effectRef idx="0">
-                          <a:schemeClr val="accent1"/>
-                        </a:effectRef>
-                        <a:fontRef idx="minor">
-                          <a:schemeClr val="tx1"/>
-                        </a:fontRef>
-                      </wps:style>
-                      <wps:bodyPr/>
-                    </wps:wsp>
-                  </a:graphicData>
-                </a:graphic>
-                <wp14:sizeRelH relativeFrom="margin">
-                  <wp14:pctWidth>0</wp14:pctWidth>
-                </wp14:sizeRelH>
-                <wp14:sizeRelV relativeFrom="margin">
-                  <wp14:pctHeight>0</wp14:pctHeight>
-                </wp14:sizeRelV>
-              </wp:anchor>
-            </w:drawing>
-          </mc:Choice>
-          <mc:Fallback>
-            <w:pict>
-              <v:shape id="Straight Arrow Connector 15" o:spid="_x0000_s1026" type="#_x0000_t32" style="position:absolute;margin-left:414.35pt;margin-top:1.55pt;width:172.45pt;height:50.25pt;flip:x;z-index:251662336;visibility:visible;mso-wrap-style:square;mso-width-percent:0;mso-height-percent:0;mso-wrap-distance-left:9pt;mso-wrap-distance-top:0;mso-wrap-distance-right:9pt;mso-wrap-distance-bottom:0;mso-position-horizontal:absolute;mso-position-horizontal-relative:text;mso-position-vertical:absolute;mso-position-vertical-relative:text;mso-width-percent:0;mso-height-percent:0;mso-width-relative:margin;mso-height-relative:margin" o:gfxdata="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" strokecolor="#4579b8 [3044]" strokeweight="2pt">
-                <v:stroke startarrowwidth="narrow" startarrowlength="short" endarrow="open" endarrowwidth="wide" endarrowlength="long"/>
-                <v:shadow on="t" color="black" opacity="41287f" offset="0,4pt"/>
-              </v:shape>
-            </w:pict>
-          </mc:Fallback>
-        </mc:AlternateContent>
+        <w:pict>
+          <v:shape id="Straight Arrow Connector 15" o:spid="_x0000_s1035" type="#_x0000_t32" style="position:absolute;left:0;text-align:left;margin-left:414.35pt;margin-top:1.55pt;width:172.45pt;height:50.25pt;flip:x;z-index:251662336;visibility:visible;mso-position-horizontal-relative:text;mso-position-vertical-relative:text;mso-width-relative:margin;mso-height-relative:margin" o:gfxdata="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" strokecolor="#4579b8 [3044]" strokeweight="2pt">
+            <v:stroke startarrowwidth="narrow" startarrowlength="short" endarrow="open" endarrowwidth="wide" endarrowlength="long"/>
+            <v:shadow on="t" color="black" opacity="41287f" offset="0,4pt"/>
+          </v:shape>
+        </w:pict>
       </w:r>
       <w:r>
         <w:rPr>
@@ -2027,126 +1301,39 @@
           <w:szCs w:val="36"/>
           <w:lang w:eastAsia="sv-SE"/>
         </w:rPr>
-        <mc:AlternateContent>
-          <mc:Choice Requires="wps">
-            <w:drawing>
-              <wp:anchor distT="0" distB="0" distL="114300" distR="114300" simplePos="0" relativeHeight="251663360" behindDoc="0" locked="0" layoutInCell="1" allowOverlap="1" wp14:anchorId="56117B10" wp14:editId="77AB0B92">
-                <wp:simplePos x="0" y="0"/>
-                <wp:positionH relativeFrom="column">
-                  <wp:posOffset>3443605</wp:posOffset>
-                </wp:positionH>
-                <wp:positionV relativeFrom="paragraph">
-                  <wp:posOffset>458470</wp:posOffset>
-                </wp:positionV>
-                <wp:extent cx="2038350" cy="523875"/>
-                <wp:effectExtent l="0" t="0" r="0" b="0"/>
-                <wp:wrapNone/>
-                <wp:docPr id="307" name="Text Box 2"/>
-                <wp:cNvGraphicFramePr>
-                  <a:graphicFrameLocks xmlns:a="http://schemas.openxmlformats.org/drawingml/2006/main"/>
-                </wp:cNvGraphicFramePr>
-                <a:graphic xmlns:a="http://schemas.openxmlformats.org/drawingml/2006/main">
-                  <a:graphicData uri="http://schemas.microsoft.com/office/word/2010/wordprocessingShape">
-                    <wps:wsp>
-                      <wps:cNvSpPr txBox="1">
-                        <a:spLocks noChangeArrowheads="1"/>
-                      </wps:cNvSpPr>
-                      <wps:spPr bwMode="auto">
-                        <a:xfrm>
-                          <a:off x="0" y="0"/>
-                          <a:ext cx="2038350" cy="523875"/>
-                        </a:xfrm>
-                        <a:prstGeom prst="rect">
-                          <a:avLst/>
-                        </a:prstGeom>
-                        <a:noFill/>
-                        <a:ln w="9525">
-                          <a:noFill/>
-                          <a:miter lim="800000"/>
-                          <a:headEnd/>
-                          <a:tailEnd/>
-                        </a:ln>
-                      </wps:spPr>
-                      <wps:txbx>
-                        <w:txbxContent>
-                          <w:p>
-                            <w:pPr>
-                              <w:jc w:val="center"/>
-                              <w:rPr>
-                                <w:sz w:val="52"/>
-                                <w:szCs w:val="52"/>
-                                <w:lang w:val="en-US"/>
-                              </w:rPr>
-                            </w:pPr>
-                            <w:r>
-                              <w:rPr>
-                                <w:sz w:val="52"/>
-                                <w:szCs w:val="52"/>
-                                <w:lang w:val="en-US"/>
-                              </w:rPr>
-                              <w:t>{6, 4, 3, 3}</w:t>
-                            </w:r>
-                          </w:p>
-                          <w:p>
-                            <w:pPr>
-                              <w:rPr>
-                                <w:lang w:val="en-US"/>
-                              </w:rPr>
-                            </w:pPr>
-                          </w:p>
-                        </w:txbxContent>
-                      </wps:txbx>
-                      <wps:bodyPr rot="0" vert="horz" wrap="square" lIns="91440" tIns="45720" rIns="91440" bIns="45720" anchor="t" anchorCtr="0">
-                        <a:noAutofit/>
-                      </wps:bodyPr>
-                    </wps:wsp>
-                  </a:graphicData>
-                </a:graphic>
-                <wp14:sizeRelH relativeFrom="margin">
-                  <wp14:pctWidth>0</wp14:pctWidth>
-                </wp14:sizeRelH>
-                <wp14:sizeRelV relativeFrom="margin">
-                  <wp14:pctHeight>0</wp14:pctHeight>
-                </wp14:sizeRelV>
-              </wp:anchor>
-            </w:drawing>
-          </mc:Choice>
-          <mc:Fallback>
-            <w:pict>
-              <v:shape id="_x0000_s1028" type="#_x0000_t202" style="position:absolute;left:0;text-align:left;margin-left:271.15pt;margin-top:36.1pt;width:160.5pt;height:41.25pt;z-index:251663360;visibility:visible;mso-wrap-style:square;mso-width-percent:0;mso-height-percent:0;mso-wrap-distance-left:9pt;mso-wrap-distance-top:0;mso-wrap-distance-right:9pt;mso-wrap-distance-bottom:0;mso-position-horizontal:absolute;mso-position-horizontal-relative:text;mso-position-vertical:absolute;mso-position-vertical-relative:text;mso-width-percent:0;mso-height-percent:0;mso-width-relative:margin;mso-height-relative:margin;v-text-anchor:top" o:gfxdata="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" filled="f" stroked="f">
-                <v:textbox>
-                  <w:txbxContent>
-                    <w:p>
-                      <w:pPr>
-                        <w:jc w:val="center"/>
-                        <w:rPr>
-                          <w:sz w:val="52"/>
-                          <w:szCs w:val="52"/>
-                          <w:lang w:val="en-US"/>
-                        </w:rPr>
-                      </w:pPr>
-                      <w:r>
-                        <w:rPr>
-                          <w:sz w:val="52"/>
-                          <w:szCs w:val="52"/>
-                          <w:lang w:val="en-US"/>
-                        </w:rPr>
-                        <w:t>{6, 4, 3, 3}</w:t>
-                      </w:r>
-                    </w:p>
-                    <w:p>
-                      <w:pPr>
-                        <w:rPr>
-                          <w:lang w:val="en-US"/>
-                        </w:rPr>
-                      </w:pPr>
-                    </w:p>
-                  </w:txbxContent>
-                </v:textbox>
-              </v:shape>
-            </w:pict>
-          </mc:Fallback>
-        </mc:AlternateContent>
+        <w:pict>
+          <v:shape id="_x0000_s1034" type="#_x0000_t202" style="position:absolute;left:0;text-align:left;margin-left:271.15pt;margin-top:36.1pt;width:160.5pt;height:41.25pt;z-index:251663360;visibility:visible;mso-position-horizontal-relative:text;mso-position-vertical-relative:text;mso-width-relative:margin;mso-height-relative:margin" o:gfxdata="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" filled="f" stroked="f">
+            <v:textbox>
+              <w:txbxContent>
+                <w:p>
+                  <w:pPr>
+                    <w:jc w:val="center"/>
+                    <w:rPr>
+                      <w:sz w:val="52"/>
+                      <w:szCs w:val="52"/>
+                      <w:lang w:val="en-US"/>
+                    </w:rPr>
+                  </w:pPr>
+                  <w:r>
+                    <w:rPr>
+                      <w:sz w:val="52"/>
+                      <w:szCs w:val="52"/>
+                      <w:lang w:val="en-US"/>
+                    </w:rPr>
+                    <w:t>{6, 4, 3, 3}</w:t>
+                  </w:r>
+                </w:p>
+                <w:p>
+                  <w:pPr>
+                    <w:rPr>
+                      <w:lang w:val="en-US"/>
+                    </w:rPr>
+                  </w:pPr>
+                </w:p>
+              </w:txbxContent>
+            </v:textbox>
+          </v:shape>
+        </w:pict>
       </w:r>
     </w:p>
     <w:p>
@@ -2173,112 +1360,32 @@
           <w:noProof/>
           <w:lang w:eastAsia="sv-SE"/>
         </w:rPr>
-        <mc:AlternateContent>
-          <mc:Choice Requires="wps">
-            <w:drawing>
-              <wp:anchor distT="0" distB="0" distL="114300" distR="114300" simplePos="0" relativeHeight="251678720" behindDoc="0" locked="0" layoutInCell="1" allowOverlap="1" wp14:anchorId="3497437B" wp14:editId="2A048B85">
-                <wp:simplePos x="0" y="0"/>
-                <wp:positionH relativeFrom="column">
-                  <wp:posOffset>4677971</wp:posOffset>
-                </wp:positionH>
-                <wp:positionV relativeFrom="paragraph">
-                  <wp:posOffset>119070</wp:posOffset>
-                </wp:positionV>
-                <wp:extent cx="2626242" cy="361507"/>
-                <wp:effectExtent l="0" t="0" r="0" b="635"/>
-                <wp:wrapNone/>
-                <wp:docPr id="11" name="Text Box 2"/>
-                <wp:cNvGraphicFramePr>
-                  <a:graphicFrameLocks xmlns:a="http://schemas.openxmlformats.org/drawingml/2006/main"/>
-                </wp:cNvGraphicFramePr>
-                <a:graphic xmlns:a="http://schemas.openxmlformats.org/drawingml/2006/main">
-                  <a:graphicData uri="http://schemas.microsoft.com/office/word/2010/wordprocessingShape">
-                    <wps:wsp>
-                      <wps:cNvSpPr txBox="1">
-                        <a:spLocks noChangeArrowheads="1"/>
-                      </wps:cNvSpPr>
-                      <wps:spPr bwMode="auto">
-                        <a:xfrm>
-                          <a:off x="0" y="0"/>
-                          <a:ext cx="2626242" cy="361507"/>
-                        </a:xfrm>
-                        <a:prstGeom prst="rect">
-                          <a:avLst/>
-                        </a:prstGeom>
-                        <a:noFill/>
-                        <a:ln w="9525">
-                          <a:noFill/>
-                          <a:miter lim="800000"/>
-                          <a:headEnd/>
-                          <a:tailEnd/>
-                        </a:ln>
-                      </wps:spPr>
-                      <wps:txbx>
-                        <w:txbxContent>
-                          <w:p>
-                            <w:pPr>
-                              <w:rPr>
-                                <w:sz w:val="28"/>
-                                <w:szCs w:val="28"/>
-                                <w:lang w:val="en-US"/>
-                              </w:rPr>
-                            </w:pPr>
-                            <w:r>
-                              <w:rPr>
-                                <w:b/>
-                                <w:sz w:val="28"/>
-                                <w:szCs w:val="28"/>
-                                <w:lang w:val="en-US"/>
-                              </w:rPr>
-                              <w:t>Normalize rank</w:t>
-                            </w:r>
-                          </w:p>
-                        </w:txbxContent>
-                      </wps:txbx>
-                      <wps:bodyPr rot="0" vert="horz" wrap="square" lIns="91440" tIns="45720" rIns="91440" bIns="45720" anchor="t" anchorCtr="0">
-                        <a:noAutofit/>
-                      </wps:bodyPr>
-                    </wps:wsp>
-                  </a:graphicData>
-                </a:graphic>
-                <wp14:sizeRelH relativeFrom="margin">
-                  <wp14:pctWidth>0</wp14:pctWidth>
-                </wp14:sizeRelH>
-                <wp14:sizeRelV relativeFrom="margin">
-                  <wp14:pctHeight>0</wp14:pctHeight>
-                </wp14:sizeRelV>
-              </wp:anchor>
-            </w:drawing>
-          </mc:Choice>
-          <mc:Fallback>
-            <w:pict>
-              <v:shape id="_x0000_s1031" type="#_x0000_t202" style="position:absolute;left:0;text-align:left;margin-left:368.35pt;margin-top:9.4pt;width:206.8pt;height:28.45pt;z-index:251678720;visibility:visible;mso-wrap-style:square;mso-width-percent:0;mso-height-percent:0;mso-wrap-distance-left:9pt;mso-wrap-distance-top:0;mso-wrap-distance-right:9pt;mso-wrap-distance-bottom:0;mso-position-horizontal:absolute;mso-position-horizontal-relative:text;mso-position-vertical:absolute;mso-position-vertical-relative:text;mso-width-percent:0;mso-height-percent:0;mso-width-relative:margin;mso-height-relative:margin;v-text-anchor:top" o:gfxdata="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" filled="f" stroked="f">
-                <v:textbox>
-                  <w:txbxContent>
-                    <w:p>
-                      <w:pPr>
-                        <w:rPr>
-                          <w:sz w:val="28"/>
-                          <w:szCs w:val="28"/>
-                          <w:lang w:val="en-US"/>
-                        </w:rPr>
-                      </w:pPr>
-                      <w:r>
-                        <w:rPr>
-                          <w:b/>
-                          <w:sz w:val="28"/>
-                          <w:szCs w:val="28"/>
-                          <w:lang w:val="en-US"/>
-                        </w:rPr>
-                        <w:t>Normalize rank</w:t>
-                      </w:r>
-                    </w:p>
-                  </w:txbxContent>
-                </v:textbox>
-              </v:shape>
-            </w:pict>
-          </mc:Fallback>
-        </mc:AlternateContent>
+        <w:pict>
+          <v:shape id="_x0000_s1031" type="#_x0000_t202" style="position:absolute;left:0;text-align:left;margin-left:368.35pt;margin-top:9.4pt;width:206.8pt;height:28.45pt;z-index:251678720;visibility:visible;mso-width-relative:margin;mso-height-relative:margin" o:gfxdata="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" filled="f" stroked="f">
+            <v:textbox>
+              <w:txbxContent>
+                <w:p>
+                  <w:pPr>
+                    <w:rPr>
+                      <w:sz w:val="28"/>
+                      <w:szCs w:val="28"/>
+                      <w:lang w:val="en-US"/>
+                    </w:rPr>
+                  </w:pPr>
+                  <w:r>
+                    <w:rPr>
+                      <w:b/>
+                      <w:sz w:val="28"/>
+                      <w:szCs w:val="28"/>
+                      <w:lang w:val="en-US"/>
+                    </w:rPr>
+                    <w:t>Normalize rank</w:t>
+                  </w:r>
+                </w:p>
+              </w:txbxContent>
+            </v:textbox>
+          </v:shape>
+        </w:pict>
       </w:r>
       <w:r>
         <w:rPr>
@@ -2286,94 +1393,12 @@
           <w:szCs w:val="36"/>
           <w:lang w:eastAsia="sv-SE"/>
         </w:rPr>
-        <mc:AlternateContent>
-          <mc:Choice Requires="wps">
-            <w:drawing>
-              <wp:anchor distT="0" distB="0" distL="114300" distR="114300" simplePos="0" relativeHeight="251664384" behindDoc="0" locked="0" layoutInCell="1" allowOverlap="1" wp14:anchorId="278F4F89" wp14:editId="3FEAFA75">
-                <wp:simplePos x="0" y="0"/>
-                <wp:positionH relativeFrom="column">
-                  <wp:posOffset>4462780</wp:posOffset>
-                </wp:positionH>
-                <wp:positionV relativeFrom="paragraph">
-                  <wp:posOffset>33020</wp:posOffset>
-                </wp:positionV>
-                <wp:extent cx="0" cy="485775"/>
-                <wp:effectExtent l="152400" t="57150" r="114300" b="142875"/>
-                <wp:wrapNone/>
-                <wp:docPr id="18" name="Straight Arrow Connector 18"/>
-                <wp:cNvGraphicFramePr/>
-                <a:graphic xmlns:a="http://schemas.openxmlformats.org/drawingml/2006/main">
-                  <a:graphicData uri="http://schemas.microsoft.com/office/word/2010/wordprocessingShape">
-                    <wps:wsp>
-                      <wps:cNvCnPr/>
-                      <wps:spPr>
-                        <a:xfrm>
-                          <a:off x="0" y="0"/>
-                          <a:ext cx="0" cy="485775"/>
-                        </a:xfrm>
-                        <a:prstGeom prst="straightConnector1">
-                          <a:avLst/>
-                        </a:prstGeom>
-                        <a:ln w="25400" cap="flat">
-                          <a:round/>
-                          <a:headEnd type="none" w="sm" len="sm"/>
-                          <a:tailEnd type="arrow" w="lg" len="lg"/>
-                        </a:ln>
-                        <a:effectLst>
-                          <a:glow>
-                            <a:schemeClr val="accent1"/>
-                          </a:glow>
-                          <a:outerShdw blurRad="50800" dist="50800" dir="5400000" algn="ctr" rotWithShape="0">
-                            <a:srgbClr val="000000">
-                              <a:alpha val="63000"/>
-                            </a:srgbClr>
-                          </a:outerShdw>
-                          <a:reflection endPos="0" dist="50800" dir="5400000" sy="-100000" algn="bl" rotWithShape="0"/>
-                        </a:effectLst>
-                        <a:scene3d>
-                          <a:camera prst="orthographicFront"/>
-                          <a:lightRig rig="threePt" dir="t"/>
-                        </a:scene3d>
-                        <a:sp3d>
-                          <a:bevelT w="25400"/>
-                        </a:sp3d>
-                      </wps:spPr>
-                      <wps:style>
-                        <a:lnRef idx="1">
-                          <a:schemeClr val="accent1"/>
-                        </a:lnRef>
-                        <a:fillRef idx="0">
-                          <a:schemeClr val="accent1"/>
-                        </a:fillRef>
-                        <a:effectRef idx="0">
-                          <a:schemeClr val="accent1"/>
-                        </a:effectRef>
-                        <a:fontRef idx="minor">
-                          <a:schemeClr val="tx1"/>
-                        </a:fontRef>
-                      </wps:style>
-                      <wps:bodyPr/>
-                    </wps:wsp>
-                  </a:graphicData>
-                </a:graphic>
-                <wp14:sizeRelH relativeFrom="margin">
-                  <wp14:pctWidth>0</wp14:pctWidth>
-                </wp14:sizeRelH>
-                <wp14:sizeRelV relativeFrom="margin">
-                  <wp14:pctHeight>0</wp14:pctHeight>
-                </wp14:sizeRelV>
-              </wp:anchor>
-            </w:drawing>
-          </mc:Choice>
-          <mc:Fallback>
-            <w:pict>
-              <v:shape id="Straight Arrow Connector 18" o:spid="_x0000_s1026" type="#_x0000_t32" style="position:absolute;margin-left:351.4pt;margin-top:2.6pt;width:0;height:38.25pt;z-index:251664384;visibility:visible;mso-wrap-style:square;mso-width-percent:0;mso-height-percent:0;mso-wrap-distance-left:9pt;mso-wrap-distance-top:0;mso-wrap-distance-right:9pt;mso-wrap-distance-bottom:0;mso-position-horizontal:absolute;mso-position-horizontal-relative:text;mso-position-vertical:absolute;mso-position-vertical-relative:text;mso-width-percent:0;mso-height-percent:0;mso-width-relative:margin;mso-height-relative:margin" o:gfxdata="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" strokecolor="#4579b8 [3044]" strokeweight="2pt">
-                <v:stroke startarrowwidth="narrow" startarrowlength="short" endarrow="open" endarrowwidth="wide" endarrowlength="long"/>
-                <v:shadow on="t" color="black" opacity="41287f" offset="0,4pt"/>
-              </v:shape>
-            </w:pict>
-          </mc:Fallback>
-        </mc:AlternateContent>
+        <w:pict>
+          <v:shape id="Straight Arrow Connector 18" o:spid="_x0000_s1033" type="#_x0000_t32" style="position:absolute;left:0;text-align:left;margin-left:351.4pt;margin-top:2.6pt;width:0;height:38.25pt;z-index:251664384;visibility:visible;mso-width-relative:margin;mso-height-relative:margin" o:gfxdata="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" strokecolor="#4579b8 [3044]" strokeweight="2pt">
+            <v:stroke startarrowwidth="narrow" startarrowlength="short" endarrow="open" endarrowwidth="wide" endarrowlength="long"/>
+            <v:shadow on="t" color="black" opacity="41287f" offset="0,4pt"/>
+          </v:shape>
+        </w:pict>
       </w:r>
       <w:r>
         <w:rPr>
@@ -2398,126 +1423,39 @@
           <w:szCs w:val="36"/>
           <w:lang w:eastAsia="sv-SE"/>
         </w:rPr>
-        <mc:AlternateContent>
-          <mc:Choice Requires="wps">
-            <w:drawing>
-              <wp:anchor distT="0" distB="0" distL="114300" distR="114300" simplePos="0" relativeHeight="251665408" behindDoc="0" locked="0" layoutInCell="1" allowOverlap="1" wp14:anchorId="00F73A28" wp14:editId="277EC056">
-                <wp:simplePos x="0" y="0"/>
-                <wp:positionH relativeFrom="column">
-                  <wp:posOffset>3462655</wp:posOffset>
-                </wp:positionH>
-                <wp:positionV relativeFrom="paragraph">
-                  <wp:posOffset>83820</wp:posOffset>
-                </wp:positionV>
-                <wp:extent cx="2038350" cy="523875"/>
-                <wp:effectExtent l="0" t="0" r="0" b="0"/>
-                <wp:wrapNone/>
-                <wp:docPr id="19" name="Text Box 2"/>
-                <wp:cNvGraphicFramePr>
-                  <a:graphicFrameLocks xmlns:a="http://schemas.openxmlformats.org/drawingml/2006/main"/>
-                </wp:cNvGraphicFramePr>
-                <a:graphic xmlns:a="http://schemas.openxmlformats.org/drawingml/2006/main">
-                  <a:graphicData uri="http://schemas.microsoft.com/office/word/2010/wordprocessingShape">
-                    <wps:wsp>
-                      <wps:cNvSpPr txBox="1">
-                        <a:spLocks noChangeArrowheads="1"/>
-                      </wps:cNvSpPr>
-                      <wps:spPr bwMode="auto">
-                        <a:xfrm>
-                          <a:off x="0" y="0"/>
-                          <a:ext cx="2038350" cy="523875"/>
-                        </a:xfrm>
-                        <a:prstGeom prst="rect">
-                          <a:avLst/>
-                        </a:prstGeom>
-                        <a:noFill/>
-                        <a:ln w="9525">
-                          <a:noFill/>
-                          <a:miter lim="800000"/>
-                          <a:headEnd/>
-                          <a:tailEnd/>
-                        </a:ln>
-                      </wps:spPr>
-                      <wps:txbx>
-                        <w:txbxContent>
-                          <w:p>
-                            <w:pPr>
-                              <w:jc w:val="center"/>
-                              <w:rPr>
-                                <w:sz w:val="52"/>
-                                <w:szCs w:val="52"/>
-                                <w:lang w:val="en-US"/>
-                              </w:rPr>
-                            </w:pPr>
-                            <w:r>
-                              <w:rPr>
-                                <w:sz w:val="52"/>
-                                <w:szCs w:val="52"/>
-                                <w:lang w:val="en-US"/>
-                              </w:rPr>
-                              <w:t>{6, 4, 3, 3}</w:t>
-                            </w:r>
-                          </w:p>
-                          <w:p>
-                            <w:pPr>
-                              <w:rPr>
-                                <w:lang w:val="en-US"/>
-                              </w:rPr>
-                            </w:pPr>
-                          </w:p>
-                        </w:txbxContent>
-                      </wps:txbx>
-                      <wps:bodyPr rot="0" vert="horz" wrap="square" lIns="91440" tIns="45720" rIns="91440" bIns="45720" anchor="t" anchorCtr="0">
-                        <a:noAutofit/>
-                      </wps:bodyPr>
-                    </wps:wsp>
-                  </a:graphicData>
-                </a:graphic>
-                <wp14:sizeRelH relativeFrom="margin">
-                  <wp14:pctWidth>0</wp14:pctWidth>
-                </wp14:sizeRelH>
-                <wp14:sizeRelV relativeFrom="margin">
-                  <wp14:pctHeight>0</wp14:pctHeight>
-                </wp14:sizeRelV>
-              </wp:anchor>
-            </w:drawing>
-          </mc:Choice>
-          <mc:Fallback>
-            <w:pict>
-              <v:shape id="_x0000_s1029" type="#_x0000_t202" style="position:absolute;left:0;text-align:left;margin-left:272.65pt;margin-top:6.6pt;width:160.5pt;height:41.25pt;z-index:251665408;visibility:visible;mso-wrap-style:square;mso-width-percent:0;mso-height-percent:0;mso-wrap-distance-left:9pt;mso-wrap-distance-top:0;mso-wrap-distance-right:9pt;mso-wrap-distance-bottom:0;mso-position-horizontal:absolute;mso-position-horizontal-relative:text;mso-position-vertical:absolute;mso-position-vertical-relative:text;mso-width-percent:0;mso-height-percent:0;mso-width-relative:margin;mso-height-relative:margin;v-text-anchor:top" o:gfxdata="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" filled="f" stroked="f">
-                <v:textbox>
-                  <w:txbxContent>
-                    <w:p>
-                      <w:pPr>
-                        <w:jc w:val="center"/>
-                        <w:rPr>
-                          <w:sz w:val="52"/>
-                          <w:szCs w:val="52"/>
-                          <w:lang w:val="en-US"/>
-                        </w:rPr>
-                      </w:pPr>
-                      <w:r>
-                        <w:rPr>
-                          <w:sz w:val="52"/>
-                          <w:szCs w:val="52"/>
-                          <w:lang w:val="en-US"/>
-                        </w:rPr>
-                        <w:t>{6, 4, 3, 3}</w:t>
-                      </w:r>
-                    </w:p>
-                    <w:p>
-                      <w:pPr>
-                        <w:rPr>
-                          <w:lang w:val="en-US"/>
-                        </w:rPr>
-                      </w:pPr>
-                    </w:p>
-                  </w:txbxContent>
-                </v:textbox>
-              </v:shape>
-            </w:pict>
-          </mc:Fallback>
-        </mc:AlternateContent>
+        <w:pict>
+          <v:shape id="_x0000_s1032" type="#_x0000_t202" style="position:absolute;left:0;text-align:left;margin-left:272.65pt;margin-top:6.6pt;width:160.5pt;height:41.25pt;z-index:251665408;visibility:visible;mso-width-relative:margin;mso-height-relative:margin" o:gfxdata="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" filled="f" stroked="f">
+            <v:textbox>
+              <w:txbxContent>
+                <w:p>
+                  <w:pPr>
+                    <w:jc w:val="center"/>
+                    <w:rPr>
+                      <w:sz w:val="52"/>
+                      <w:szCs w:val="52"/>
+                      <w:lang w:val="en-US"/>
+                    </w:rPr>
+                  </w:pPr>
+                  <w:r>
+                    <w:rPr>
+                      <w:sz w:val="52"/>
+                      <w:szCs w:val="52"/>
+                      <w:lang w:val="en-US"/>
+                    </w:rPr>
+                    <w:t>{6, 4, 3, 3}</w:t>
+                  </w:r>
+                </w:p>
+                <w:p>
+                  <w:pPr>
+                    <w:rPr>
+                      <w:lang w:val="en-US"/>
+                    </w:rPr>
+                  </w:pPr>
+                </w:p>
+              </w:txbxContent>
+            </v:textbox>
+          </v:shape>
+        </w:pict>
       </w:r>
     </w:p>
     <w:p>
@@ -2598,7 +1536,7 @@
 </file>
 
 <file path=word/numbering.xml><?xml version="1.0" encoding="utf-8"?>
-<w:numbering xmlns:wpc="http://schemas.microsoft.com/office/word/2010/wordprocessingCanvas" xmlns:mc="http://schemas.openxmlformats.org/markup-compatibility/2006" xmlns:o="urn:schemas-microsoft-com:office:office" xmlns:r="http://schemas.openxmlformats.org/officeDocument/2006/relationships" xmlns:m="http://schemas.openxmlformats.org/officeDocument/2006/math" xmlns:v="urn:schemas-microsoft-com:vml" xmlns:wp14="http://schemas.microsoft.com/office/word/2010/wordprocessingDrawing" xmlns:wp="http://schemas.openxmlformats.org/drawingml/2006/wordprocessingDrawing" xmlns:w10="urn:schemas-microsoft-com:office:word" xmlns:w="http://schemas.openxmlformats.org/wordprocessingml/2006/main" xmlns:w14="http://schemas.microsoft.com/office/word/2010/wordml" xmlns:wpg="http://schemas.microsoft.com/office/word/2010/wordprocessingGroup" xmlns:wpi="http://schemas.microsoft.com/office/word/2010/wordprocessingInk" xmlns:wne="http://schemas.microsoft.com/office/word/2006/wordml" xmlns:wps="http://schemas.microsoft.com/office/word/2010/wordprocessingShape" mc:Ignorable="w14 wp14">
+<w:numbering xmlns:ve="http://schemas.openxmlformats.org/markup-compatibility/2006" xmlns:o="urn:schemas-microsoft-com:office:office" xmlns:r="http://schemas.openxmlformats.org/officeDocument/2006/relationships" xmlns:m="http://schemas.openxmlformats.org/officeDocument/2006/math" xmlns:v="urn:schemas-microsoft-com:vml" xmlns:wp="http://schemas.openxmlformats.org/drawingml/2006/wordprocessingDrawing" xmlns:w10="urn:schemas-microsoft-com:office:word" xmlns:w="http://schemas.openxmlformats.org/wordprocessingml/2006/main" xmlns:wne="http://schemas.microsoft.com/office/word/2006/wordml">
   <w:abstractNum w:abstractNumId="0">
     <w:nsid w:val="08B81C66"/>
     <w:multiLevelType w:val="hybridMultilevel"/>
@@ -3299,7 +2237,7 @@
 </file>
 
 <file path=word/styles.xml><?xml version="1.0" encoding="utf-8"?>
-<w:styles xmlns:mc="http://schemas.openxmlformats.org/markup-compatibility/2006" xmlns:r="http://schemas.openxmlformats.org/officeDocument/2006/relationships" xmlns:w="http://schemas.openxmlformats.org/wordprocessingml/2006/main" xmlns:w14="http://schemas.microsoft.com/office/word/2010/wordml" mc:Ignorable="w14">
+<w:styles xmlns:r="http://schemas.openxmlformats.org/officeDocument/2006/relationships" xmlns:w="http://schemas.openxmlformats.org/wordprocessingml/2006/main">
   <w:docDefaults>
     <w:rPrDefault>
       <w:rPr>
@@ -3520,6 +2458,7 @@
   <w:style w:type="character" w:default="1" w:styleId="DefaultParagraphFont">
     <w:name w:val="Default Paragraph Font"/>
     <w:uiPriority w:val="1"/>
+    <w:semiHidden/>
     <w:unhideWhenUsed/>
   </w:style>
   <w:style w:type="table" w:default="1" w:styleId="TableNormal">
@@ -3527,6 +2466,7 @@
     <w:uiPriority w:val="99"/>
     <w:semiHidden/>
     <w:unhideWhenUsed/>
+    <w:qFormat/>
     <w:tblPr>
       <w:tblInd w:w="0" w:type="dxa"/>
       <w:tblCellMar>

</xml_diff>

<commit_message>
Added some solr key points
</commit_message>
<xml_diff>
--- a/doc/poster.docx
+++ b/doc/poster.docx
@@ -11,6 +11,7 @@
           <w:szCs w:val="96"/>
         </w:rPr>
       </w:pPr>
+      <w:proofErr w:type="spellStart"/>
       <w:r>
         <w:rPr>
           <w:sz w:val="96"/>
@@ -18,6 +19,7 @@
         </w:rPr>
         <w:t>TweetRank</w:t>
       </w:r>
+      <w:proofErr w:type="spellEnd"/>
     </w:p>
     <w:p>
       <w:pPr>
@@ -46,11 +48,33 @@
                       <w:lang w:val="en-US"/>
                     </w:rPr>
                   </w:pPr>
+                  <w:proofErr w:type="spellStart"/>
                   <w:r>
                     <w:rPr>
                       <w:lang w:val="en-US"/>
                     </w:rPr>
-                    <w:t>TweetRank is an attempt to apply the PageRank algorithm on Twitter statuses (tweets).</w:t>
+                    <w:t>TweetRank</w:t>
+                  </w:r>
+                  <w:proofErr w:type="spellEnd"/>
+                  <w:r>
+                    <w:rPr>
+                      <w:lang w:val="en-US"/>
+                    </w:rPr>
+                    <w:t xml:space="preserve"> is an attempt to apply the </w:t>
+                  </w:r>
+                  <w:proofErr w:type="spellStart"/>
+                  <w:r>
+                    <w:rPr>
+                      <w:lang w:val="en-US"/>
+                    </w:rPr>
+                    <w:t>PageRank</w:t>
+                  </w:r>
+                  <w:proofErr w:type="spellEnd"/>
+                  <w:r>
+                    <w:rPr>
+                      <w:lang w:val="en-US"/>
+                    </w:rPr>
+                    <w:t xml:space="preserve"> algorithm on Twitter statuses (tweets).</w:t>
                   </w:r>
                 </w:p>
                 <w:p>
@@ -64,7 +88,35 @@
                     <w:rPr>
                       <w:lang w:val="en-US"/>
                     </w:rPr>
-                    <w:t>It uses a different rank calculation which considers attributes such as number of replies/retweets and hashtags.</w:t>
+                    <w:t>It uses a different rank calculation which considers attributes such as number of replies/</w:t>
+                  </w:r>
+                  <w:proofErr w:type="spellStart"/>
+                  <w:r>
+                    <w:rPr>
+                      <w:lang w:val="en-US"/>
+                    </w:rPr>
+                    <w:t>retweets</w:t>
+                  </w:r>
+                  <w:proofErr w:type="spellEnd"/>
+                  <w:r>
+                    <w:rPr>
+                      <w:lang w:val="en-US"/>
+                    </w:rPr>
+                    <w:t xml:space="preserve"> and </w:t>
+                  </w:r>
+                  <w:proofErr w:type="spellStart"/>
+                  <w:r>
+                    <w:rPr>
+                      <w:lang w:val="en-US"/>
+                    </w:rPr>
+                    <w:t>hashtags</w:t>
+                  </w:r>
+                  <w:proofErr w:type="spellEnd"/>
+                  <w:r>
+                    <w:rPr>
+                      <w:lang w:val="en-US"/>
+                    </w:rPr>
+                    <w:t>.</w:t>
                   </w:r>
                 </w:p>
               </w:txbxContent>
@@ -150,8 +202,16 @@
               <w:rPr>
                 <w:b w:val="0"/>
               </w:rPr>
-              <w:t>Victor Hallberg</w:t>
+              <w:t xml:space="preserve">Victor </w:t>
             </w:r>
+            <w:proofErr w:type="spellStart"/>
+            <w:r>
+              <w:rPr>
+                <w:b w:val="0"/>
+              </w:rPr>
+              <w:t>Hallberg</w:t>
+            </w:r>
+            <w:proofErr w:type="spellEnd"/>
           </w:p>
         </w:tc>
         <w:tc>
@@ -243,7 +303,23 @@
                 <w:b w:val="0"/>
                 <w:lang w:val="sv-SE"/>
               </w:rPr>
-              <w:t>Joan Puigcerver I Perez</w:t>
+              <w:t xml:space="preserve">Joan </w:t>
+            </w:r>
+            <w:proofErr w:type="spellStart"/>
+            <w:r>
+              <w:rPr>
+                <w:b w:val="0"/>
+                <w:lang w:val="sv-SE"/>
+              </w:rPr>
+              <w:t>Puigcerver</w:t>
+            </w:r>
+            <w:proofErr w:type="spellEnd"/>
+            <w:r>
+              <w:rPr>
+                <w:b w:val="0"/>
+                <w:lang w:val="sv-SE"/>
+              </w:rPr>
+              <w:t xml:space="preserve"> I Perez</w:t>
             </w:r>
           </w:p>
         </w:tc>
@@ -469,7 +545,25 @@
                       <w:szCs w:val="28"/>
                       <w:lang w:val="en-US"/>
                     </w:rPr>
-                    <w:t xml:space="preserve"> computes TweetRank from crawler data</w:t>
+                    <w:t xml:space="preserve"> computes </w:t>
+                  </w:r>
+                  <w:proofErr w:type="spellStart"/>
+                  <w:r>
+                    <w:rPr>
+                      <w:sz w:val="28"/>
+                      <w:szCs w:val="28"/>
+                      <w:lang w:val="en-US"/>
+                    </w:rPr>
+                    <w:t>TweetRank</w:t>
+                  </w:r>
+                  <w:proofErr w:type="spellEnd"/>
+                  <w:r>
+                    <w:rPr>
+                      <w:sz w:val="28"/>
+                      <w:szCs w:val="28"/>
+                      <w:lang w:val="en-US"/>
+                    </w:rPr>
+                    <w:t xml:space="preserve"> from crawler data</w:t>
                   </w:r>
                 </w:p>
               </w:txbxContent>
@@ -494,6 +588,7 @@
                       <w:lang w:val="en-US"/>
                     </w:rPr>
                   </w:pPr>
+                  <w:proofErr w:type="spellStart"/>
                   <w:r>
                     <w:rPr>
                       <w:b/>
@@ -501,7 +596,17 @@
                       <w:szCs w:val="28"/>
                       <w:lang w:val="en-US"/>
                     </w:rPr>
-                    <w:t>Solr:</w:t>
+                    <w:t>Solr</w:t>
+                  </w:r>
+                  <w:proofErr w:type="spellEnd"/>
+                  <w:r>
+                    <w:rPr>
+                      <w:b/>
+                      <w:sz w:val="28"/>
+                      <w:szCs w:val="28"/>
+                      <w:lang w:val="en-US"/>
+                    </w:rPr>
+                    <w:t>:</w:t>
                   </w:r>
                   <w:r>
                     <w:rPr>
@@ -614,7 +719,7 @@
           <v:shape id="_x0000_i1025" type="#_x0000_t75" style="width:568.45pt;height:441.2pt" o:ole="">
             <v:imagedata r:id="rId10" o:title=""/>
           </v:shape>
-          <o:OLEObject Type="Embed" ProgID="Visio.Drawing.11" ShapeID="_x0000_i1025" DrawAspect="Content" ObjectID="_1398502617" r:id="rId11"/>
+          <o:OLEObject Type="Embed" ProgID="Visio.Drawing.11" ShapeID="_x0000_i1025" DrawAspect="Content" ObjectID="_1398519140" r:id="rId11"/>
         </w:object>
       </w:r>
       <w:r>
@@ -882,7 +987,7 @@
                           <a:blip r:embed="rId12" cstate="print">
                             <a:extLst>
                               <a:ext uri="{28A0092B-C50C-407E-A947-70E740481C1C}">
-                                <a14:useLocalDpi xmlns:a14="http://schemas.microsoft.com/office/drawing/2010/main" xmlns:wps="http://schemas.microsoft.com/office/word/2010/wordprocessingShape" xmlns:wpi="http://schemas.microsoft.com/office/word/2010/wordprocessingInk" xmlns:wpg="http://schemas.microsoft.com/office/word/2010/wordprocessingGroup" xmlns:w14="http://schemas.microsoft.com/office/word/2010/wordml" xmlns:w="http://schemas.openxmlformats.org/wordprocessingml/2006/main" xmlns:w10="urn:schemas-microsoft-com:office:word" xmlns:wp14="http://schemas.microsoft.com/office/word/2010/wordprocessingDrawing" xmlns:v="urn:schemas-microsoft-com:vml" xmlns:o="urn:schemas-microsoft-com:office:office" xmlns:mc="http://schemas.openxmlformats.org/markup-compatibility/2006" xmlns:wpc="http://schemas.microsoft.com/office/word/2010/wordprocessingCanvas" xmlns="" val="0"/>
+                                <a14:useLocalDpi xmlns="" xmlns:wpc="http://schemas.microsoft.com/office/word/2010/wordprocessingCanvas" xmlns:mc="http://schemas.openxmlformats.org/markup-compatibility/2006" xmlns:o="urn:schemas-microsoft-com:office:office" xmlns:v="urn:schemas-microsoft-com:vml" xmlns:wp14="http://schemas.microsoft.com/office/word/2010/wordprocessingDrawing" xmlns:w10="urn:schemas-microsoft-com:office:word" xmlns:w="http://schemas.openxmlformats.org/wordprocessingml/2006/main" xmlns:w14="http://schemas.microsoft.com/office/word/2010/wordml" xmlns:wpg="http://schemas.microsoft.com/office/word/2010/wordprocessingGroup" xmlns:wpi="http://schemas.microsoft.com/office/word/2010/wordprocessingInk" xmlns:wps="http://schemas.microsoft.com/office/word/2010/wordprocessingShape" xmlns:a14="http://schemas.microsoft.com/office/drawing/2010/main" val="0"/>
                               </a:ext>
                             </a:extLst>
                           </a:blip>
@@ -950,7 +1055,7 @@
                           <a:blip r:embed="rId13" cstate="print">
                             <a:extLst>
                               <a:ext uri="{28A0092B-C50C-407E-A947-70E740481C1C}">
-                                <a14:useLocalDpi xmlns:a14="http://schemas.microsoft.com/office/drawing/2010/main" xmlns:wps="http://schemas.microsoft.com/office/word/2010/wordprocessingShape" xmlns:wpi="http://schemas.microsoft.com/office/word/2010/wordprocessingInk" xmlns:wpg="http://schemas.microsoft.com/office/word/2010/wordprocessingGroup" xmlns:w14="http://schemas.microsoft.com/office/word/2010/wordml" xmlns:w="http://schemas.openxmlformats.org/wordprocessingml/2006/main" xmlns:w10="urn:schemas-microsoft-com:office:word" xmlns:wp14="http://schemas.microsoft.com/office/word/2010/wordprocessingDrawing" xmlns:v="urn:schemas-microsoft-com:vml" xmlns:o="urn:schemas-microsoft-com:office:office" xmlns:mc="http://schemas.openxmlformats.org/markup-compatibility/2006" xmlns:wpc="http://schemas.microsoft.com/office/word/2010/wordprocessingCanvas" xmlns="" val="0"/>
+                                <a14:useLocalDpi xmlns="" xmlns:wpc="http://schemas.microsoft.com/office/word/2010/wordprocessingCanvas" xmlns:mc="http://schemas.openxmlformats.org/markup-compatibility/2006" xmlns:o="urn:schemas-microsoft-com:office:office" xmlns:v="urn:schemas-microsoft-com:vml" xmlns:wp14="http://schemas.microsoft.com/office/word/2010/wordprocessingDrawing" xmlns:w10="urn:schemas-microsoft-com:office:word" xmlns:w="http://schemas.openxmlformats.org/wordprocessingml/2006/main" xmlns:w14="http://schemas.microsoft.com/office/word/2010/wordml" xmlns:wpg="http://schemas.microsoft.com/office/word/2010/wordprocessingGroup" xmlns:wpi="http://schemas.microsoft.com/office/word/2010/wordprocessingInk" xmlns:wps="http://schemas.microsoft.com/office/word/2010/wordprocessingShape" xmlns:a14="http://schemas.microsoft.com/office/drawing/2010/main" val="0"/>
                               </a:ext>
                             </a:extLst>
                           </a:blip>
@@ -1018,7 +1123,7 @@
                           <a:blip r:embed="rId14" cstate="print">
                             <a:extLst>
                               <a:ext uri="{28A0092B-C50C-407E-A947-70E740481C1C}">
-                                <a14:useLocalDpi xmlns:a14="http://schemas.microsoft.com/office/drawing/2010/main" xmlns:wps="http://schemas.microsoft.com/office/word/2010/wordprocessingShape" xmlns:wpi="http://schemas.microsoft.com/office/word/2010/wordprocessingInk" xmlns:wpg="http://schemas.microsoft.com/office/word/2010/wordprocessingGroup" xmlns:w14="http://schemas.microsoft.com/office/word/2010/wordml" xmlns:w="http://schemas.openxmlformats.org/wordprocessingml/2006/main" xmlns:w10="urn:schemas-microsoft-com:office:word" xmlns:wp14="http://schemas.microsoft.com/office/word/2010/wordprocessingDrawing" xmlns:v="urn:schemas-microsoft-com:vml" xmlns:o="urn:schemas-microsoft-com:office:office" xmlns:mc="http://schemas.openxmlformats.org/markup-compatibility/2006" xmlns:wpc="http://schemas.microsoft.com/office/word/2010/wordprocessingCanvas" xmlns="" val="0"/>
+                                <a14:useLocalDpi xmlns="" xmlns:wpc="http://schemas.microsoft.com/office/word/2010/wordprocessingCanvas" xmlns:mc="http://schemas.openxmlformats.org/markup-compatibility/2006" xmlns:o="urn:schemas-microsoft-com:office:office" xmlns:v="urn:schemas-microsoft-com:vml" xmlns:wp14="http://schemas.microsoft.com/office/word/2010/wordprocessingDrawing" xmlns:w10="urn:schemas-microsoft-com:office:word" xmlns:w="http://schemas.openxmlformats.org/wordprocessingml/2006/main" xmlns:w14="http://schemas.microsoft.com/office/word/2010/wordml" xmlns:wpg="http://schemas.microsoft.com/office/word/2010/wordprocessingGroup" xmlns:wpi="http://schemas.microsoft.com/office/word/2010/wordprocessingInk" xmlns:wps="http://schemas.microsoft.com/office/word/2010/wordprocessingShape" xmlns:a14="http://schemas.microsoft.com/office/drawing/2010/main" val="0"/>
                               </a:ext>
                             </a:extLst>
                           </a:blip>
@@ -1086,7 +1191,7 @@
                           <a:blip r:embed="rId15" cstate="print">
                             <a:extLst>
                               <a:ext uri="{28A0092B-C50C-407E-A947-70E740481C1C}">
-                                <a14:useLocalDpi xmlns:a14="http://schemas.microsoft.com/office/drawing/2010/main" xmlns:wps="http://schemas.microsoft.com/office/word/2010/wordprocessingShape" xmlns:wpi="http://schemas.microsoft.com/office/word/2010/wordprocessingInk" xmlns:wpg="http://schemas.microsoft.com/office/word/2010/wordprocessingGroup" xmlns:w14="http://schemas.microsoft.com/office/word/2010/wordml" xmlns:w="http://schemas.openxmlformats.org/wordprocessingml/2006/main" xmlns:w10="urn:schemas-microsoft-com:office:word" xmlns:wp14="http://schemas.microsoft.com/office/word/2010/wordprocessingDrawing" xmlns:v="urn:schemas-microsoft-com:vml" xmlns:o="urn:schemas-microsoft-com:office:office" xmlns:mc="http://schemas.openxmlformats.org/markup-compatibility/2006" xmlns:wpc="http://schemas.microsoft.com/office/word/2010/wordprocessingCanvas" xmlns="" val="0"/>
+                                <a14:useLocalDpi xmlns="" xmlns:wpc="http://schemas.microsoft.com/office/word/2010/wordprocessingCanvas" xmlns:mc="http://schemas.openxmlformats.org/markup-compatibility/2006" xmlns:o="urn:schemas-microsoft-com:office:office" xmlns:v="urn:schemas-microsoft-com:vml" xmlns:wp14="http://schemas.microsoft.com/office/word/2010/wordprocessingDrawing" xmlns:w10="urn:schemas-microsoft-com:office:word" xmlns:w="http://schemas.openxmlformats.org/wordprocessingml/2006/main" xmlns:w14="http://schemas.microsoft.com/office/word/2010/wordml" xmlns:wpg="http://schemas.microsoft.com/office/word/2010/wordprocessingGroup" xmlns:wpi="http://schemas.microsoft.com/office/word/2010/wordprocessingInk" xmlns:wps="http://schemas.microsoft.com/office/word/2010/wordprocessingShape" xmlns:a14="http://schemas.microsoft.com/office/drawing/2010/main" val="0"/>
                               </a:ext>
                             </a:extLst>
                           </a:blip>
@@ -1465,6 +1570,7 @@
           <w:lang w:val="en-US"/>
         </w:rPr>
       </w:pPr>
+      <w:proofErr w:type="spellStart"/>
       <w:r>
         <w:rPr>
           <w:lang w:val="en-US"/>
@@ -1472,6 +1578,7 @@
         <w:lastRenderedPageBreak/>
         <w:t>Solr</w:t>
       </w:r>
+      <w:proofErr w:type="spellEnd"/>
       <w:r>
         <w:rPr>
           <w:lang w:val="en-US"/>
@@ -1490,24 +1597,221 @@
         </w:rPr>
         <w:t xml:space="preserve"> </w:t>
       </w:r>
+      <w:proofErr w:type="spellStart"/>
       <w:r>
         <w:rPr>
           <w:lang w:val="en-US"/>
         </w:rPr>
         <w:t>Lucene</w:t>
       </w:r>
+      <w:proofErr w:type="spellEnd"/>
     </w:p>
     <w:p>
       <w:pPr>
-        <w:rPr>
-          <w:lang w:val="en-US"/>
-        </w:rPr>
-      </w:pPr>
-      <w:r>
-        <w:rPr>
-          <w:lang w:val="en-US"/>
-        </w:rPr>
-        <w:br w:type="page"/>
+        <w:pStyle w:val="ListParagraph"/>
+        <w:numPr>
+          <w:ilvl w:val="0"/>
+          <w:numId w:val="5"/>
+        </w:numPr>
+        <w:rPr>
+          <w:lang w:val="en-US"/>
+        </w:rPr>
+      </w:pPr>
+      <w:r>
+        <w:rPr>
+          <w:lang w:val="en-US"/>
+        </w:rPr>
+        <w:t xml:space="preserve">Used as the query interface, index and weighting (including </w:t>
+      </w:r>
+      <w:proofErr w:type="spellStart"/>
+      <w:r>
+        <w:rPr>
+          <w:lang w:val="en-US"/>
+        </w:rPr>
+        <w:t>tf-idf</w:t>
+      </w:r>
+      <w:proofErr w:type="spellEnd"/>
+      <w:r>
+        <w:rPr>
+          <w:lang w:val="en-US"/>
+        </w:rPr>
+        <w:t xml:space="preserve"> scoring).</w:t>
+      </w:r>
+    </w:p>
+    <w:p>
+      <w:pPr>
+        <w:pStyle w:val="ListParagraph"/>
+        <w:numPr>
+          <w:ilvl w:val="0"/>
+          <w:numId w:val="5"/>
+        </w:numPr>
+        <w:rPr>
+          <w:lang w:val="en-US"/>
+        </w:rPr>
+      </w:pPr>
+      <w:r>
+        <w:rPr>
+          <w:lang w:val="en-US"/>
+        </w:rPr>
+        <w:t xml:space="preserve">Avoiding precision problem with </w:t>
+      </w:r>
+      <w:proofErr w:type="spellStart"/>
+      <w:r>
+        <w:rPr>
+          <w:lang w:val="en-US"/>
+        </w:rPr>
+        <w:t>TweetRank</w:t>
+      </w:r>
+      <w:proofErr w:type="spellEnd"/>
+      <w:r>
+        <w:rPr>
+          <w:lang w:val="en-US"/>
+        </w:rPr>
+        <w:t xml:space="preserve"> from 0-10 instead of the summing them to 1.</w:t>
+      </w:r>
+    </w:p>
+    <w:p>
+      <w:pPr>
+        <w:pStyle w:val="ListParagraph"/>
+        <w:numPr>
+          <w:ilvl w:val="0"/>
+          <w:numId w:val="5"/>
+        </w:numPr>
+        <w:rPr>
+          <w:lang w:val="en-US"/>
+        </w:rPr>
+      </w:pPr>
+      <w:r>
+        <w:rPr>
+          <w:lang w:val="en-US"/>
+        </w:rPr>
+        <w:t xml:space="preserve">Product of </w:t>
+      </w:r>
+      <w:proofErr w:type="spellStart"/>
+      <w:r>
+        <w:rPr>
+          <w:lang w:val="en-US"/>
+        </w:rPr>
+        <w:t>lucenes</w:t>
+      </w:r>
+      <w:proofErr w:type="spellEnd"/>
+      <w:r>
+        <w:rPr>
+          <w:lang w:val="en-US"/>
+        </w:rPr>
+        <w:t xml:space="preserve"> </w:t>
+      </w:r>
+      <w:proofErr w:type="spellStart"/>
+      <w:r>
+        <w:rPr>
+          <w:lang w:val="en-US"/>
+        </w:rPr>
+        <w:t>tf-idf</w:t>
+      </w:r>
+      <w:proofErr w:type="spellEnd"/>
+      <w:r>
+        <w:rPr>
+          <w:lang w:val="en-US"/>
+        </w:rPr>
+        <w:t xml:space="preserve"> and </w:t>
+      </w:r>
+      <w:proofErr w:type="spellStart"/>
+      <w:r>
+        <w:rPr>
+          <w:lang w:val="en-US"/>
+        </w:rPr>
+        <w:t>TweetRank</w:t>
+      </w:r>
+      <w:proofErr w:type="spellEnd"/>
+      <w:r>
+        <w:rPr>
+          <w:lang w:val="en-US"/>
+        </w:rPr>
+        <w:t xml:space="preserve"> + boost of </w:t>
+      </w:r>
+      <w:proofErr w:type="spellStart"/>
+      <w:r>
+        <w:rPr>
+          <w:lang w:val="en-US"/>
+        </w:rPr>
+        <w:t>hashtags</w:t>
+      </w:r>
+      <w:proofErr w:type="spellEnd"/>
+      <w:r>
+        <w:rPr>
+          <w:lang w:val="en-US"/>
+        </w:rPr>
+        <w:t xml:space="preserve"> and usernames.</w:t>
+      </w:r>
+    </w:p>
+    <w:p>
+      <w:pPr>
+        <w:pStyle w:val="ListParagraph"/>
+        <w:numPr>
+          <w:ilvl w:val="0"/>
+          <w:numId w:val="5"/>
+        </w:numPr>
+        <w:rPr>
+          <w:lang w:val="en-US"/>
+        </w:rPr>
+      </w:pPr>
+      <w:r>
+        <w:rPr>
+          <w:lang w:val="en-US"/>
+        </w:rPr>
+        <w:t>Receives tweets through POST requests with XML messages.</w:t>
+      </w:r>
+    </w:p>
+    <w:p>
+      <w:pPr>
+        <w:pStyle w:val="ListParagraph"/>
+        <w:numPr>
+          <w:ilvl w:val="0"/>
+          <w:numId w:val="5"/>
+        </w:numPr>
+        <w:rPr>
+          <w:lang w:val="en-US"/>
+        </w:rPr>
+      </w:pPr>
+      <w:r>
+        <w:rPr>
+          <w:lang w:val="en-US"/>
+        </w:rPr>
+        <w:t xml:space="preserve">Using </w:t>
+      </w:r>
+      <w:proofErr w:type="spellStart"/>
+      <w:r>
+        <w:rPr>
+          <w:lang w:val="en-US"/>
+        </w:rPr>
+        <w:t>Solr's</w:t>
+      </w:r>
+      <w:proofErr w:type="spellEnd"/>
+      <w:r>
+        <w:rPr>
+          <w:lang w:val="en-US"/>
+        </w:rPr>
+        <w:t xml:space="preserve"> external file field to get the </w:t>
+      </w:r>
+      <w:proofErr w:type="spellStart"/>
+      <w:r>
+        <w:rPr>
+          <w:lang w:val="en-US"/>
+        </w:rPr>
+        <w:t>TweetRank</w:t>
+      </w:r>
+      <w:proofErr w:type="spellEnd"/>
+      <w:r>
+        <w:rPr>
+          <w:lang w:val="en-US"/>
+        </w:rPr>
+        <w:t xml:space="preserve"> scores.</w:t>
+      </w:r>
+      <w:r>
+        <w:rPr>
+          <w:lang w:val="en-US"/>
+        </w:rPr>
+        <w:t xml:space="preserve">                                                                                                 </w:t>
       </w:r>
     </w:p>
     <w:p>

</xml_diff>

<commit_message>
Update poster with changes specified in changesToPoster.txt (removed)
</commit_message>
<xml_diff>
--- a/doc/poster.docx
+++ b/doc/poster.docx
@@ -1,6 +1,6 @@
 
 <file path=word/document.xml><?xml version="1.0" encoding="utf-8"?>
-<w:document xmlns:ve="http://schemas.openxmlformats.org/markup-compatibility/2006" xmlns:o="urn:schemas-microsoft-com:office:office" xmlns:r="http://schemas.openxmlformats.org/officeDocument/2006/relationships" xmlns:m="http://schemas.openxmlformats.org/officeDocument/2006/math" xmlns:v="urn:schemas-microsoft-com:vml" xmlns:wp="http://schemas.openxmlformats.org/drawingml/2006/wordprocessingDrawing" xmlns:w10="urn:schemas-microsoft-com:office:word" xmlns:w="http://schemas.openxmlformats.org/wordprocessingml/2006/main" xmlns:wne="http://schemas.microsoft.com/office/word/2006/wordml">
+<w:document xmlns:wpc="http://schemas.microsoft.com/office/word/2010/wordprocessingCanvas" xmlns:mc="http://schemas.openxmlformats.org/markup-compatibility/2006" xmlns:o="urn:schemas-microsoft-com:office:office" xmlns:r="http://schemas.openxmlformats.org/officeDocument/2006/relationships" xmlns:m="http://schemas.openxmlformats.org/officeDocument/2006/math" xmlns:v="urn:schemas-microsoft-com:vml" xmlns:wp14="http://schemas.microsoft.com/office/word/2010/wordprocessingDrawing" xmlns:wp="http://schemas.openxmlformats.org/drawingml/2006/wordprocessingDrawing" xmlns:w10="urn:schemas-microsoft-com:office:word" xmlns:w="http://schemas.openxmlformats.org/wordprocessingml/2006/main" xmlns:w14="http://schemas.microsoft.com/office/word/2010/wordml" xmlns:wpg="http://schemas.microsoft.com/office/word/2010/wordprocessingGroup" xmlns:wpi="http://schemas.microsoft.com/office/word/2010/wordprocessingInk" xmlns:wne="http://schemas.microsoft.com/office/word/2006/wordml" xmlns:wps="http://schemas.microsoft.com/office/word/2010/wordprocessingShape" mc:Ignorable="w14 wp14">
   <w:body>
     <w:p>
       <w:pPr>
@@ -11,7 +11,6 @@
           <w:szCs w:val="96"/>
         </w:rPr>
       </w:pPr>
-      <w:proofErr w:type="spellStart"/>
       <w:r>
         <w:rPr>
           <w:sz w:val="96"/>
@@ -19,7 +18,6 @@
         </w:rPr>
         <w:t>TweetRank</w:t>
       </w:r>
-      <w:proofErr w:type="spellEnd"/>
     </w:p>
     <w:p>
       <w:pPr>
@@ -48,33 +46,11 @@
                       <w:lang w:val="en-US"/>
                     </w:rPr>
                   </w:pPr>
-                  <w:proofErr w:type="spellStart"/>
                   <w:r>
                     <w:rPr>
                       <w:lang w:val="en-US"/>
                     </w:rPr>
-                    <w:t>TweetRank</w:t>
-                  </w:r>
-                  <w:proofErr w:type="spellEnd"/>
-                  <w:r>
-                    <w:rPr>
-                      <w:lang w:val="en-US"/>
-                    </w:rPr>
-                    <w:t xml:space="preserve"> is an attempt to apply the </w:t>
-                  </w:r>
-                  <w:proofErr w:type="spellStart"/>
-                  <w:r>
-                    <w:rPr>
-                      <w:lang w:val="en-US"/>
-                    </w:rPr>
-                    <w:t>PageRank</w:t>
-                  </w:r>
-                  <w:proofErr w:type="spellEnd"/>
-                  <w:r>
-                    <w:rPr>
-                      <w:lang w:val="en-US"/>
-                    </w:rPr>
-                    <w:t xml:space="preserve"> algorithm on Twitter statuses (tweets).</w:t>
+                    <w:t>TweetRank is an attempt to apply the PageRank algorithm on Twitter statuses (tweets).</w:t>
                   </w:r>
                 </w:p>
                 <w:p>
@@ -88,35 +64,19 @@
                     <w:rPr>
                       <w:lang w:val="en-US"/>
                     </w:rPr>
-                    <w:t>It uses a different rank calculation which considers attributes such as number of replies/</w:t>
+                    <w:t>It uses a different rank calculation which considers attributes such as number of replies/retweets and hash</w:t>
                   </w:r>
-                  <w:proofErr w:type="spellStart"/>
                   <w:r>
                     <w:rPr>
                       <w:lang w:val="en-US"/>
                     </w:rPr>
-                    <w:t>retweets</w:t>
+                    <w:t xml:space="preserve"> </w:t>
                   </w:r>
-                  <w:proofErr w:type="spellEnd"/>
                   <w:r>
                     <w:rPr>
                       <w:lang w:val="en-US"/>
                     </w:rPr>
-                    <w:t xml:space="preserve"> and </w:t>
-                  </w:r>
-                  <w:proofErr w:type="spellStart"/>
-                  <w:r>
-                    <w:rPr>
-                      <w:lang w:val="en-US"/>
-                    </w:rPr>
-                    <w:t>hashtags</w:t>
-                  </w:r>
-                  <w:proofErr w:type="spellEnd"/>
-                  <w:r>
-                    <w:rPr>
-                      <w:lang w:val="en-US"/>
-                    </w:rPr>
-                    <w:t>.</w:t>
+                    <w:t>tags.</w:t>
                   </w:r>
                 </w:p>
               </w:txbxContent>
@@ -179,7 +139,7 @@
           <w:insideH w:val="none" w:sz="0" w:space="0" w:color="auto"/>
           <w:insideV w:val="none" w:sz="0" w:space="0" w:color="auto"/>
         </w:tblBorders>
-        <w:tblLook w:val="0480"/>
+        <w:tblLook w:val="0480" w:firstRow="0" w:lastRow="0" w:firstColumn="1" w:lastColumn="0" w:noHBand="0" w:noVBand="1"/>
       </w:tblPr>
       <w:tblGrid>
         <w:gridCol w:w="3085"/>
@@ -202,16 +162,8 @@
               <w:rPr>
                 <w:b w:val="0"/>
               </w:rPr>
-              <w:t xml:space="preserve">Victor </w:t>
+              <w:t>Victor Hallberg</w:t>
             </w:r>
-            <w:proofErr w:type="spellStart"/>
-            <w:r>
-              <w:rPr>
-                <w:b w:val="0"/>
-              </w:rPr>
-              <w:t>Hallberg</w:t>
-            </w:r>
-            <w:proofErr w:type="spellEnd"/>
           </w:p>
         </w:tc>
         <w:tc>
@@ -226,7 +178,7 @@
                 <w:b w:val="0"/>
               </w:rPr>
             </w:pPr>
-            <w:hyperlink r:id="rId5" w:history="1">
+            <w:hyperlink r:id="rId6" w:history="1">
               <w:r>
                 <w:rPr>
                   <w:rStyle w:val="Hyperlink"/>
@@ -272,7 +224,7 @@
                 <w:b w:val="0"/>
               </w:rPr>
             </w:pPr>
-            <w:hyperlink r:id="rId6" w:history="1">
+            <w:hyperlink r:id="rId7" w:history="1">
               <w:r>
                 <w:rPr>
                   <w:rStyle w:val="Hyperlink"/>
@@ -303,23 +255,7 @@
                 <w:b w:val="0"/>
                 <w:lang w:val="sv-SE"/>
               </w:rPr>
-              <w:t xml:space="preserve">Joan </w:t>
-            </w:r>
-            <w:proofErr w:type="spellStart"/>
-            <w:r>
-              <w:rPr>
-                <w:b w:val="0"/>
-                <w:lang w:val="sv-SE"/>
-              </w:rPr>
-              <w:t>Puigcerver</w:t>
-            </w:r>
-            <w:proofErr w:type="spellEnd"/>
-            <w:r>
-              <w:rPr>
-                <w:b w:val="0"/>
-                <w:lang w:val="sv-SE"/>
-              </w:rPr>
-              <w:t xml:space="preserve"> I Perez</w:t>
+              <w:t>Joan Puigcerver I Perez</w:t>
             </w:r>
           </w:p>
         </w:tc>
@@ -335,7 +271,7 @@
                 <w:b w:val="0"/>
               </w:rPr>
             </w:pPr>
-            <w:hyperlink r:id="rId7" w:history="1">
+            <w:hyperlink r:id="rId8" w:history="1">
               <w:r>
                 <w:rPr>
                   <w:rStyle w:val="Hyperlink"/>
@@ -382,7 +318,7 @@
                 <w:b w:val="0"/>
               </w:rPr>
             </w:pPr>
-            <w:hyperlink r:id="rId8" w:history="1">
+            <w:hyperlink r:id="rId9" w:history="1">
               <w:r>
                 <w:rPr>
                   <w:rStyle w:val="Hyperlink"/>
@@ -453,7 +389,7 @@
                 <w:b w:val="0"/>
               </w:rPr>
             </w:pPr>
-            <w:hyperlink r:id="rId9" w:history="1">
+            <w:hyperlink r:id="rId10" w:history="1">
               <w:r>
                 <w:rPr>
                   <w:rStyle w:val="Hyperlink"/>
@@ -545,25 +481,7 @@
                       <w:szCs w:val="28"/>
                       <w:lang w:val="en-US"/>
                     </w:rPr>
-                    <w:t xml:space="preserve"> computes </w:t>
-                  </w:r>
-                  <w:proofErr w:type="spellStart"/>
-                  <w:r>
-                    <w:rPr>
-                      <w:sz w:val="28"/>
-                      <w:szCs w:val="28"/>
-                      <w:lang w:val="en-US"/>
-                    </w:rPr>
-                    <w:t>TweetRank</w:t>
-                  </w:r>
-                  <w:proofErr w:type="spellEnd"/>
-                  <w:r>
-                    <w:rPr>
-                      <w:sz w:val="28"/>
-                      <w:szCs w:val="28"/>
-                      <w:lang w:val="en-US"/>
-                    </w:rPr>
-                    <w:t xml:space="preserve"> from crawler data</w:t>
+                    <w:t xml:space="preserve"> computes TweetRank from crawler data</w:t>
                   </w:r>
                 </w:p>
               </w:txbxContent>
@@ -588,7 +506,6 @@
                       <w:lang w:val="en-US"/>
                     </w:rPr>
                   </w:pPr>
-                  <w:proofErr w:type="spellStart"/>
                   <w:r>
                     <w:rPr>
                       <w:b/>
@@ -596,17 +513,7 @@
                       <w:szCs w:val="28"/>
                       <w:lang w:val="en-US"/>
                     </w:rPr>
-                    <w:t>Solr</w:t>
-                  </w:r>
-                  <w:proofErr w:type="spellEnd"/>
-                  <w:r>
-                    <w:rPr>
-                      <w:b/>
-                      <w:sz w:val="28"/>
-                      <w:szCs w:val="28"/>
-                      <w:lang w:val="en-US"/>
-                    </w:rPr>
-                    <w:t>:</w:t>
+                    <w:t>Solr:</w:t>
                   </w:r>
                   <w:r>
                     <w:rPr>
@@ -671,7 +578,23 @@
                       <w:szCs w:val="28"/>
                       <w:lang w:val="en-US"/>
                     </w:rPr>
-                    <w:t>collects data via</w:t>
+                    <w:t xml:space="preserve">collects </w:t>
+                  </w:r>
+                  <w:r>
+                    <w:rPr>
+                      <w:sz w:val="28"/>
+                      <w:szCs w:val="28"/>
+                      <w:lang w:val="en-US"/>
+                    </w:rPr>
+                    <w:t>tweets</w:t>
+                  </w:r>
+                  <w:r>
+                    <w:rPr>
+                      <w:sz w:val="28"/>
+                      <w:szCs w:val="28"/>
+                      <w:lang w:val="en-US"/>
+                    </w:rPr>
+                    <w:t xml:space="preserve"> via</w:t>
                   </w:r>
                   <w:r>
                     <w:rPr>
@@ -717,9 +640,9 @@
             <o:lock v:ext="edit" aspectratio="t"/>
           </v:shapetype>
           <v:shape id="_x0000_i1025" type="#_x0000_t75" style="width:568.45pt;height:441.2pt" o:ole="">
-            <v:imagedata r:id="rId10" o:title=""/>
+            <v:imagedata r:id="rId11" o:title=""/>
           </v:shape>
-          <o:OLEObject Type="Embed" ProgID="Visio.Drawing.11" ShapeID="_x0000_i1025" DrawAspect="Content" ObjectID="_1398519140" r:id="rId11"/>
+          <o:OLEObject Type="Embed" ProgID="Visio.Drawing.11" ShapeID="_x0000_i1025" DrawAspect="Content" ObjectID="_1398541622" r:id="rId12"/>
         </w:object>
       </w:r>
       <w:r>
@@ -743,6 +666,13 @@
         <w:lastRenderedPageBreak/>
         <w:t>Crawler</w:t>
       </w:r>
+    </w:p>
+    <w:p>
+      <w:pPr>
+        <w:rPr>
+          <w:lang w:val="en-US"/>
+        </w:rPr>
+      </w:pPr>
       <w:r>
         <w:rPr>
           <w:lang w:val="en-US"/>
@@ -798,7 +728,38 @@
         <w:rPr>
           <w:lang w:val="en-US"/>
         </w:rPr>
-        <w:t xml:space="preserve"> Monte Carlo algorithm</w:t>
+        <w:t xml:space="preserve"> </w:t>
+      </w:r>
+      <w:r>
+        <w:rPr>
+          <w:i/>
+          <w:lang w:val="en-US"/>
+        </w:rPr>
+        <w:t>Monte Carlo</w:t>
+      </w:r>
+      <w:r>
+        <w:rPr>
+          <w:lang w:val="en-US"/>
+        </w:rPr>
+        <w:t xml:space="preserve"> algorithm</w:t>
+      </w:r>
+      <w:r>
+        <w:rPr>
+          <w:lang w:val="en-US"/>
+        </w:rPr>
+        <w:t>,</w:t>
+      </w:r>
+      <w:r>
+        <w:rPr>
+          <w:lang w:val="en-US"/>
+        </w:rPr>
+        <w:t xml:space="preserve"> </w:t>
+      </w:r>
+      <w:r>
+        <w:rPr>
+          <w:lang w:val="en-US"/>
+        </w:rPr>
+        <w:t>stopping at dangling nodes</w:t>
       </w:r>
     </w:p>
     <w:p>
@@ -816,13 +777,19 @@
         <w:rPr>
           <w:lang w:val="en-US"/>
         </w:rPr>
-        <w:t>Does random walks of leng</w:t>
-      </w:r>
-      <w:r>
-        <w:rPr>
-          <w:lang w:val="en-US"/>
-        </w:rPr>
-        <w:t xml:space="preserve">th N started from each node </w:t>
+        <w:t xml:space="preserve">Starts a </w:t>
+      </w:r>
+      <w:r>
+        <w:rPr>
+          <w:lang w:val="en-US"/>
+        </w:rPr>
+        <w:t xml:space="preserve">randomized </w:t>
+      </w:r>
+      <w:r>
+        <w:rPr>
+          <w:lang w:val="en-US"/>
+        </w:rPr>
+        <w:t>walk from each node exactly 100 times</w:t>
       </w:r>
     </w:p>
     <w:p>
@@ -840,7 +807,7 @@
         <w:rPr>
           <w:lang w:val="en-US"/>
         </w:rPr>
-        <w:t>Ranker uses 10 threads to compute walks in parallel</w:t>
+        <w:t>Random path length - 20% chance at each node that the surfer stops</w:t>
       </w:r>
     </w:p>
     <w:p>
@@ -858,35 +825,71 @@
         <w:rPr>
           <w:lang w:val="en-US"/>
         </w:rPr>
+        <w:t xml:space="preserve">Ranker uses 10 threads to compute walks in </w:t>
+      </w:r>
+      <w:r>
+        <w:rPr>
+          <w:lang w:val="en-US"/>
+        </w:rPr>
+        <w:t>parallel</w:t>
+      </w:r>
+    </w:p>
+    <w:p>
+      <w:pPr>
+        <w:pStyle w:val="ListParagraph"/>
+        <w:numPr>
+          <w:ilvl w:val="0"/>
+          <w:numId w:val="5"/>
+        </w:numPr>
+        <w:rPr>
+          <w:lang w:val="en-US"/>
+        </w:rPr>
+      </w:pPr>
+      <w:r>
+        <w:rPr>
+          <w:lang w:val="en-US"/>
+        </w:rPr>
         <w:t>Final rank is the total number of visits for each node</w:t>
       </w:r>
       <w:r>
         <w:rPr>
           <w:lang w:val="en-US"/>
         </w:rPr>
-        <w:t xml:space="preserve"> after all walks</w:t>
-      </w:r>
-      <w:r>
-        <w:rPr>
-          <w:lang w:val="en-US"/>
-        </w:rPr>
-        <w:t xml:space="preserve"> are done</w:t>
+        <w:t xml:space="preserve"> (normalized to 0 - </w:t>
       </w:r>
       <w:bookmarkStart w:id="0" w:name="_GoBack"/>
       <w:bookmarkEnd w:id="0"/>
+      <w:r>
+        <w:rPr>
+          <w:lang w:val="en-US"/>
+        </w:rPr>
+        <w:t>10)</w:t>
+      </w:r>
     </w:p>
     <w:tbl>
       <w:tblPr>
         <w:tblStyle w:val="TableGrid"/>
         <w:tblW w:w="4500" w:type="pct"/>
         <w:jc w:val="center"/>
-        <w:tblLook w:val="04A0"/>
+        <w:tblBorders>
+          <w:top w:val="none" w:sz="0" w:space="0" w:color="auto"/>
+          <w:left w:val="none" w:sz="0" w:space="0" w:color="auto"/>
+          <w:bottom w:val="none" w:sz="0" w:space="0" w:color="auto"/>
+          <w:right w:val="none" w:sz="0" w:space="0" w:color="auto"/>
+          <w:insideH w:val="none" w:sz="0" w:space="0" w:color="auto"/>
+          <w:insideV w:val="none" w:sz="0" w:space="0" w:color="auto"/>
+        </w:tblBorders>
+        <w:tblCellMar>
+          <w:left w:w="0" w:type="dxa"/>
+          <w:right w:w="0" w:type="dxa"/>
+        </w:tblCellMar>
+        <w:tblLook w:val="04A0" w:firstRow="1" w:lastRow="0" w:firstColumn="1" w:lastColumn="0" w:noHBand="0" w:noVBand="1"/>
       </w:tblPr>
       <w:tblGrid>
-        <w:gridCol w:w="3199"/>
-        <w:gridCol w:w="3199"/>
-        <w:gridCol w:w="3199"/>
-        <w:gridCol w:w="3199"/>
+        <w:gridCol w:w="3150"/>
+        <w:gridCol w:w="3150"/>
+        <w:gridCol w:w="3151"/>
+        <w:gridCol w:w="3151"/>
       </w:tblGrid>
       <w:tr>
         <w:trPr>
@@ -947,6 +950,7 @@
       </w:tr>
       <w:tr>
         <w:trPr>
+          <w:trHeight w:val="2415"/>
           <w:jc w:val="center"/>
         </w:trPr>
         <w:tc>
@@ -967,7 +971,7 @@
                 <w:lang w:eastAsia="sv-SE"/>
               </w:rPr>
               <w:drawing>
-                <wp:inline distT="0" distB="0" distL="0" distR="0">
+                <wp:inline distT="0" distB="0" distL="0" distR="0" wp14:anchorId="475C2ECA" wp14:editId="367BCFAE">
                   <wp:extent cx="1440000" cy="1440000"/>
                   <wp:effectExtent l="0" t="0" r="8255" b="8255"/>
                   <wp:docPr id="6" name="Picture 6" descr="https://github.com/mogelbrod/TweetRank/blob/master/doc/graphs/mc-threads-0.png?raw=true"/>
@@ -984,10 +988,10 @@
                           </pic:cNvPicPr>
                         </pic:nvPicPr>
                         <pic:blipFill>
-                          <a:blip r:embed="rId12" cstate="print">
+                          <a:blip r:embed="rId13" cstate="print">
                             <a:extLst>
                               <a:ext uri="{28A0092B-C50C-407E-A947-70E740481C1C}">
-                                <a14:useLocalDpi xmlns="" xmlns:wpc="http://schemas.microsoft.com/office/word/2010/wordprocessingCanvas" xmlns:mc="http://schemas.openxmlformats.org/markup-compatibility/2006" xmlns:o="urn:schemas-microsoft-com:office:office" xmlns:v="urn:schemas-microsoft-com:vml" xmlns:wp14="http://schemas.microsoft.com/office/word/2010/wordprocessingDrawing" xmlns:w10="urn:schemas-microsoft-com:office:word" xmlns:w="http://schemas.openxmlformats.org/wordprocessingml/2006/main" xmlns:w14="http://schemas.microsoft.com/office/word/2010/wordml" xmlns:wpg="http://schemas.microsoft.com/office/word/2010/wordprocessingGroup" xmlns:wpi="http://schemas.microsoft.com/office/word/2010/wordprocessingInk" xmlns:wps="http://schemas.microsoft.com/office/word/2010/wordprocessingShape" xmlns:a14="http://schemas.microsoft.com/office/drawing/2010/main" val="0"/>
+                                <a14:useLocalDpi xmlns:a14="http://schemas.microsoft.com/office/drawing/2010/main" val="0"/>
                               </a:ext>
                             </a:extLst>
                           </a:blip>
@@ -1035,7 +1039,7 @@
                 <w:lang w:eastAsia="sv-SE"/>
               </w:rPr>
               <w:drawing>
-                <wp:inline distT="0" distB="0" distL="0" distR="0">
+                <wp:inline distT="0" distB="0" distL="0" distR="0" wp14:anchorId="46DB06F3" wp14:editId="5BA66FB8">
                   <wp:extent cx="1440000" cy="1440000"/>
                   <wp:effectExtent l="0" t="0" r="8255" b="8255"/>
                   <wp:docPr id="7" name="Picture 7" descr="https://github.com/mogelbrod/TweetRank/blob/master/doc/graphs/mc-threads-1.png?raw=true"/>
@@ -1052,10 +1056,10 @@
                           </pic:cNvPicPr>
                         </pic:nvPicPr>
                         <pic:blipFill>
-                          <a:blip r:embed="rId13" cstate="print">
+                          <a:blip r:embed="rId14" cstate="print">
                             <a:extLst>
                               <a:ext uri="{28A0092B-C50C-407E-A947-70E740481C1C}">
-                                <a14:useLocalDpi xmlns="" xmlns:wpc="http://schemas.microsoft.com/office/word/2010/wordprocessingCanvas" xmlns:mc="http://schemas.openxmlformats.org/markup-compatibility/2006" xmlns:o="urn:schemas-microsoft-com:office:office" xmlns:v="urn:schemas-microsoft-com:vml" xmlns:wp14="http://schemas.microsoft.com/office/word/2010/wordprocessingDrawing" xmlns:w10="urn:schemas-microsoft-com:office:word" xmlns:w="http://schemas.openxmlformats.org/wordprocessingml/2006/main" xmlns:w14="http://schemas.microsoft.com/office/word/2010/wordml" xmlns:wpg="http://schemas.microsoft.com/office/word/2010/wordprocessingGroup" xmlns:wpi="http://schemas.microsoft.com/office/word/2010/wordprocessingInk" xmlns:wps="http://schemas.microsoft.com/office/word/2010/wordprocessingShape" xmlns:a14="http://schemas.microsoft.com/office/drawing/2010/main" val="0"/>
+                                <a14:useLocalDpi xmlns:a14="http://schemas.microsoft.com/office/drawing/2010/main" val="0"/>
                               </a:ext>
                             </a:extLst>
                           </a:blip>
@@ -1103,7 +1107,7 @@
                 <w:lang w:eastAsia="sv-SE"/>
               </w:rPr>
               <w:drawing>
-                <wp:inline distT="0" distB="0" distL="0" distR="0">
+                <wp:inline distT="0" distB="0" distL="0" distR="0" wp14:anchorId="1B18BEB6" wp14:editId="1F590FEE">
                   <wp:extent cx="1440000" cy="1440000"/>
                   <wp:effectExtent l="0" t="0" r="8255" b="8255"/>
                   <wp:docPr id="8" name="Picture 8" descr="https://github.com/mogelbrod/TweetRank/blob/master/doc/graphs/mc-threads-2.png?raw=true"/>
@@ -1120,10 +1124,10 @@
                           </pic:cNvPicPr>
                         </pic:nvPicPr>
                         <pic:blipFill>
-                          <a:blip r:embed="rId14" cstate="print">
+                          <a:blip r:embed="rId15" cstate="print">
                             <a:extLst>
                               <a:ext uri="{28A0092B-C50C-407E-A947-70E740481C1C}">
-                                <a14:useLocalDpi xmlns="" xmlns:wpc="http://schemas.microsoft.com/office/word/2010/wordprocessingCanvas" xmlns:mc="http://schemas.openxmlformats.org/markup-compatibility/2006" xmlns:o="urn:schemas-microsoft-com:office:office" xmlns:v="urn:schemas-microsoft-com:vml" xmlns:wp14="http://schemas.microsoft.com/office/word/2010/wordprocessingDrawing" xmlns:w10="urn:schemas-microsoft-com:office:word" xmlns:w="http://schemas.openxmlformats.org/wordprocessingml/2006/main" xmlns:w14="http://schemas.microsoft.com/office/word/2010/wordml" xmlns:wpg="http://schemas.microsoft.com/office/word/2010/wordprocessingGroup" xmlns:wpi="http://schemas.microsoft.com/office/word/2010/wordprocessingInk" xmlns:wps="http://schemas.microsoft.com/office/word/2010/wordprocessingShape" xmlns:a14="http://schemas.microsoft.com/office/drawing/2010/main" val="0"/>
+                                <a14:useLocalDpi xmlns:a14="http://schemas.microsoft.com/office/drawing/2010/main" val="0"/>
                               </a:ext>
                             </a:extLst>
                           </a:blip>
@@ -1171,7 +1175,7 @@
                 <w:lang w:eastAsia="sv-SE"/>
               </w:rPr>
               <w:drawing>
-                <wp:inline distT="0" distB="0" distL="0" distR="0">
+                <wp:inline distT="0" distB="0" distL="0" distR="0" wp14:anchorId="36C4DFB3" wp14:editId="39C69F62">
                   <wp:extent cx="1440000" cy="1440000"/>
                   <wp:effectExtent l="0" t="0" r="8255" b="8255"/>
                   <wp:docPr id="10" name="Picture 10" descr="https://github.com/mogelbrod/TweetRank/blob/master/doc/graphs/mc-threads-3.png?raw=true"/>
@@ -1188,10 +1192,10 @@
                           </pic:cNvPicPr>
                         </pic:nvPicPr>
                         <pic:blipFill>
-                          <a:blip r:embed="rId15" cstate="print">
+                          <a:blip r:embed="rId16" cstate="print">
                             <a:extLst>
                               <a:ext uri="{28A0092B-C50C-407E-A947-70E740481C1C}">
-                                <a14:useLocalDpi xmlns="" xmlns:wpc="http://schemas.microsoft.com/office/word/2010/wordprocessingCanvas" xmlns:mc="http://schemas.openxmlformats.org/markup-compatibility/2006" xmlns:o="urn:schemas-microsoft-com:office:office" xmlns:v="urn:schemas-microsoft-com:vml" xmlns:wp14="http://schemas.microsoft.com/office/word/2010/wordprocessingDrawing" xmlns:w10="urn:schemas-microsoft-com:office:word" xmlns:w="http://schemas.openxmlformats.org/wordprocessingml/2006/main" xmlns:w14="http://schemas.microsoft.com/office/word/2010/wordml" xmlns:wpg="http://schemas.microsoft.com/office/word/2010/wordprocessingGroup" xmlns:wpi="http://schemas.microsoft.com/office/word/2010/wordprocessingInk" xmlns:wps="http://schemas.microsoft.com/office/word/2010/wordprocessingShape" xmlns:a14="http://schemas.microsoft.com/office/drawing/2010/main" val="0"/>
+                                <a14:useLocalDpi xmlns:a14="http://schemas.microsoft.com/office/drawing/2010/main" val="0"/>
                               </a:ext>
                             </a:extLst>
                           </a:blip>
@@ -1224,6 +1228,7 @@
       </w:tr>
       <w:tr>
         <w:trPr>
+          <w:trHeight w:val="169"/>
           <w:jc w:val="center"/>
         </w:trPr>
         <w:tc>
@@ -1400,6 +1405,15 @@
           </v:shape>
         </w:pict>
       </w:r>
+    </w:p>
+    <w:p>
+      <w:pPr>
+        <w:ind w:left="360"/>
+        <w:rPr>
+          <w:szCs w:val="36"/>
+          <w:lang w:val="en-US"/>
+        </w:rPr>
+      </w:pPr>
       <w:r>
         <w:rPr>
           <w:noProof/>
@@ -1407,7 +1421,7 @@
           <w:lang w:eastAsia="sv-SE"/>
         </w:rPr>
         <w:pict>
-          <v:shape id="_x0000_s1034" type="#_x0000_t202" style="position:absolute;left:0;text-align:left;margin-left:271.15pt;margin-top:36.1pt;width:160.5pt;height:41.25pt;z-index:251663360;visibility:visible;mso-position-horizontal-relative:text;mso-position-vertical-relative:text;mso-width-relative:margin;mso-height-relative:margin" o:gfxdata="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" filled="f" stroked="f">
+          <v:shape id="_x0000_s1034" type="#_x0000_t202" style="position:absolute;left:0;text-align:left;margin-left:271.15pt;margin-top:2.5pt;width:160.5pt;height:37.55pt;z-index:251663360;visibility:visible;mso-position-horizontal-relative:text;mso-position-vertical-relative:text;mso-width-relative:margin;mso-height-relative:margin" o:gfxdata="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" filled="f" stroked="f">
             <v:textbox>
               <w:txbxContent>
                 <w:p>
@@ -1443,15 +1457,6 @@
     </w:p>
     <w:p>
       <w:pPr>
-        <w:ind w:left="360"/>
-        <w:rPr>
-          <w:szCs w:val="36"/>
-          <w:lang w:val="en-US"/>
-        </w:rPr>
-      </w:pPr>
-    </w:p>
-    <w:p>
-      <w:pPr>
         <w:jc w:val="center"/>
         <w:rPr>
           <w:b/>
@@ -1466,7 +1471,7 @@
           <w:lang w:eastAsia="sv-SE"/>
         </w:rPr>
         <w:pict>
-          <v:shape id="_x0000_s1031" type="#_x0000_t202" style="position:absolute;left:0;text-align:left;margin-left:368.35pt;margin-top:9.4pt;width:206.8pt;height:28.45pt;z-index:251678720;visibility:visible;mso-width-relative:margin;mso-height-relative:margin" o:gfxdata="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" filled="f" stroked="f">
+          <v:shape id="_x0000_s1031" type="#_x0000_t202" style="position:absolute;left:0;text-align:left;margin-left:368.35pt;margin-top:2.8pt;width:206.8pt;height:28.45pt;z-index:251678720;visibility:visible;mso-width-relative:margin;mso-height-relative:margin" o:gfxdata="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" filled="f" stroked="f">
             <v:textbox>
               <w:txbxContent>
                 <w:p>
@@ -1499,7 +1504,7 @@
           <w:lang w:eastAsia="sv-SE"/>
         </w:rPr>
         <w:pict>
-          <v:shape id="Straight Arrow Connector 18" o:spid="_x0000_s1033" type="#_x0000_t32" style="position:absolute;left:0;text-align:left;margin-left:351.4pt;margin-top:2.6pt;width:0;height:38.25pt;z-index:251664384;visibility:visible;mso-width-relative:margin;mso-height-relative:margin" o:gfxdata="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" strokecolor="#4579b8 [3044]" strokeweight="2pt">
+          <v:shape id="Straight Arrow Connector 18" o:spid="_x0000_s1033" type="#_x0000_t32" style="position:absolute;left:0;text-align:left;margin-left:333.75pt;margin-top:20.25pt;width:35.25pt;height:0;rotation:90;z-index:251664384;visibility:visible;mso-width-relative:margin;mso-height-relative:margin" o:gfxdata="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" adj="-258771,-1,-258771" strokecolor="#4579b8 [3044]" strokeweight="2pt">
             <v:stroke startarrowwidth="narrow" startarrowlength="short" endarrow="open" endarrowwidth="wide" endarrowlength="long"/>
             <v:shadow on="t" color="black" opacity="41287f" offset="0,4pt"/>
           </v:shape>
@@ -1529,7 +1534,7 @@
           <w:lang w:eastAsia="sv-SE"/>
         </w:rPr>
         <w:pict>
-          <v:shape id="_x0000_s1032" type="#_x0000_t202" style="position:absolute;left:0;text-align:left;margin-left:272.65pt;margin-top:6.6pt;width:160.5pt;height:41.25pt;z-index:251665408;visibility:visible;mso-width-relative:margin;mso-height-relative:margin" o:gfxdata="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" filled="f" stroked="f">
+          <v:shape id="_x0000_s1032" type="#_x0000_t202" style="position:absolute;left:0;text-align:left;margin-left:231.7pt;margin-top:6.6pt;width:242.4pt;height:41.25pt;z-index:251665408;visibility:visible;mso-width-relative:margin;mso-height-relative:margin" o:gfxdata="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" filled="f" stroked="f">
             <v:textbox>
               <w:txbxContent>
                 <w:p>
@@ -1547,7 +1552,23 @@
                       <w:szCs w:val="52"/>
                       <w:lang w:val="en-US"/>
                     </w:rPr>
-                    <w:t>{6, 4, 3, 3}</w:t>
+                    <w:t>{</w:t>
+                  </w:r>
+                  <w:r>
+                    <w:rPr>
+                      <w:sz w:val="52"/>
+                      <w:szCs w:val="52"/>
+                      <w:lang w:val="en-US"/>
+                    </w:rPr>
+                    <w:t>10, 20/3, 5, 5</w:t>
+                  </w:r>
+                  <w:r>
+                    <w:rPr>
+                      <w:sz w:val="52"/>
+                      <w:szCs w:val="52"/>
+                      <w:lang w:val="en-US"/>
+                    </w:rPr>
+                    <w:t>}</w:t>
                   </w:r>
                 </w:p>
                 <w:p>
@@ -1570,7 +1591,6 @@
           <w:lang w:val="en-US"/>
         </w:rPr>
       </w:pPr>
-      <w:proofErr w:type="spellStart"/>
       <w:r>
         <w:rPr>
           <w:lang w:val="en-US"/>
@@ -1578,7 +1598,6 @@
         <w:lastRenderedPageBreak/>
         <w:t>Solr</w:t>
       </w:r>
-      <w:proofErr w:type="spellEnd"/>
       <w:r>
         <w:rPr>
           <w:lang w:val="en-US"/>
@@ -1597,14 +1616,12 @@
         </w:rPr>
         <w:t xml:space="preserve"> </w:t>
       </w:r>
-      <w:proofErr w:type="spellStart"/>
       <w:r>
         <w:rPr>
           <w:lang w:val="en-US"/>
         </w:rPr>
         <w:t>Lucene</w:t>
       </w:r>
-      <w:proofErr w:type="spellEnd"/>
     </w:p>
     <w:p>
       <w:pPr>
@@ -1613,29 +1630,28 @@
           <w:ilvl w:val="0"/>
           <w:numId w:val="5"/>
         </w:numPr>
-        <w:rPr>
-          <w:lang w:val="en-US"/>
-        </w:rPr>
-      </w:pPr>
-      <w:r>
-        <w:rPr>
-          <w:lang w:val="en-US"/>
-        </w:rPr>
-        <w:t xml:space="preserve">Used as the query interface, index and weighting (including </w:t>
-      </w:r>
-      <w:proofErr w:type="spellStart"/>
-      <w:r>
-        <w:rPr>
-          <w:lang w:val="en-US"/>
-        </w:rPr>
-        <w:t>tf-idf</w:t>
-      </w:r>
-      <w:proofErr w:type="spellEnd"/>
-      <w:r>
-        <w:rPr>
-          <w:lang w:val="en-US"/>
-        </w:rPr>
-        <w:t xml:space="preserve"> scoring).</w:t>
+        <w:spacing w:line="360" w:lineRule="auto"/>
+        <w:rPr>
+          <w:lang w:val="en-US"/>
+        </w:rPr>
+      </w:pPr>
+      <w:r>
+        <w:rPr>
+          <w:lang w:val="en-US"/>
+        </w:rPr>
+        <w:t>Handles indexing</w:t>
+      </w:r>
+      <w:r>
+        <w:rPr>
+          <w:lang w:val="en-US"/>
+        </w:rPr>
+        <w:t xml:space="preserve"> </w:t>
+      </w:r>
+      <w:r>
+        <w:rPr>
+          <w:lang w:val="en-US"/>
+        </w:rPr>
+        <w:t>and searching.</w:t>
       </w:r>
     </w:p>
     <w:p>
@@ -1645,29 +1661,29 @@
           <w:ilvl w:val="0"/>
           <w:numId w:val="5"/>
         </w:numPr>
-        <w:rPr>
-          <w:lang w:val="en-US"/>
-        </w:rPr>
-      </w:pPr>
-      <w:r>
-        <w:rPr>
-          <w:lang w:val="en-US"/>
-        </w:rPr>
-        <w:t xml:space="preserve">Avoiding precision problem with </w:t>
-      </w:r>
-      <w:proofErr w:type="spellStart"/>
-      <w:r>
-        <w:rPr>
-          <w:lang w:val="en-US"/>
-        </w:rPr>
-        <w:t>TweetRank</w:t>
-      </w:r>
-      <w:proofErr w:type="spellEnd"/>
-      <w:r>
-        <w:rPr>
-          <w:lang w:val="en-US"/>
-        </w:rPr>
-        <w:t xml:space="preserve"> from 0-10 instead of the summing them to 1.</w:t>
+        <w:spacing w:line="360" w:lineRule="auto"/>
+        <w:rPr>
+          <w:lang w:val="en-US"/>
+        </w:rPr>
+      </w:pPr>
+      <w:r>
+        <w:rPr>
+          <w:lang w:val="en-US"/>
+        </w:rPr>
+        <w:t xml:space="preserve">Crawler sends tweets to be indexed by Solr through </w:t>
+      </w:r>
+      <w:r>
+        <w:rPr>
+          <w:i/>
+          <w:lang w:val="en-US"/>
+        </w:rPr>
+        <w:t>HTTP POST</w:t>
+      </w:r>
+      <w:r>
+        <w:rPr>
+          <w:lang w:val="en-US"/>
+        </w:rPr>
+        <w:t xml:space="preserve"> requests (in XML format)</w:t>
       </w:r>
     </w:p>
     <w:p>
@@ -1677,71 +1693,79 @@
           <w:ilvl w:val="0"/>
           <w:numId w:val="5"/>
         </w:numPr>
-        <w:rPr>
-          <w:lang w:val="en-US"/>
-        </w:rPr>
-      </w:pPr>
-      <w:r>
-        <w:rPr>
-          <w:lang w:val="en-US"/>
-        </w:rPr>
-        <w:t xml:space="preserve">Product of </w:t>
-      </w:r>
-      <w:proofErr w:type="spellStart"/>
-      <w:r>
-        <w:rPr>
-          <w:lang w:val="en-US"/>
-        </w:rPr>
-        <w:t>lucenes</w:t>
-      </w:r>
-      <w:proofErr w:type="spellEnd"/>
-      <w:r>
-        <w:rPr>
-          <w:lang w:val="en-US"/>
-        </w:rPr>
-        <w:t xml:space="preserve"> </w:t>
-      </w:r>
-      <w:proofErr w:type="spellStart"/>
-      <w:r>
-        <w:rPr>
-          <w:lang w:val="en-US"/>
-        </w:rPr>
-        <w:t>tf-idf</w:t>
-      </w:r>
-      <w:proofErr w:type="spellEnd"/>
-      <w:r>
-        <w:rPr>
-          <w:lang w:val="en-US"/>
-        </w:rPr>
-        <w:t xml:space="preserve"> and </w:t>
-      </w:r>
-      <w:proofErr w:type="spellStart"/>
-      <w:r>
-        <w:rPr>
-          <w:lang w:val="en-US"/>
-        </w:rPr>
-        <w:t>TweetRank</w:t>
-      </w:r>
-      <w:proofErr w:type="spellEnd"/>
-      <w:r>
-        <w:rPr>
-          <w:lang w:val="en-US"/>
-        </w:rPr>
-        <w:t xml:space="preserve"> + boost of </w:t>
-      </w:r>
-      <w:proofErr w:type="spellStart"/>
-      <w:r>
-        <w:rPr>
-          <w:lang w:val="en-US"/>
-        </w:rPr>
-        <w:t>hashtags</w:t>
-      </w:r>
-      <w:proofErr w:type="spellEnd"/>
-      <w:r>
-        <w:rPr>
-          <w:lang w:val="en-US"/>
-        </w:rPr>
-        <w:t xml:space="preserve"> and usernames.</w:t>
+        <w:spacing w:line="360" w:lineRule="auto"/>
+        <w:rPr>
+          <w:lang w:val="en-US"/>
+        </w:rPr>
+      </w:pPr>
+      <w:r>
+        <w:rPr>
+          <w:lang w:val="en-US"/>
+        </w:rPr>
+        <w:t>Current TweetRank data is fetched from a text file on the server</w:t>
+      </w:r>
+    </w:p>
+    <w:p>
+      <w:pPr>
+        <w:pStyle w:val="ListParagraph"/>
+        <w:numPr>
+          <w:ilvl w:val="1"/>
+          <w:numId w:val="5"/>
+        </w:numPr>
+        <w:spacing w:line="360" w:lineRule="auto"/>
+        <w:rPr>
+          <w:lang w:val="en-US"/>
+        </w:rPr>
+      </w:pPr>
+      <w:r>
+        <w:rPr>
+          <w:lang w:val="en-US"/>
+        </w:rPr>
+        <w:t>Enables rank updates without having to replace (re-index) existing documents</w:t>
+      </w:r>
+    </w:p>
+    <w:p>
+      <w:pPr>
+        <w:pStyle w:val="ListParagraph"/>
+        <w:numPr>
+          <w:ilvl w:val="1"/>
+          <w:numId w:val="5"/>
+        </w:numPr>
+        <w:spacing w:line="360" w:lineRule="auto"/>
+        <w:rPr>
+          <w:lang w:val="en-US"/>
+        </w:rPr>
+      </w:pPr>
+      <w:r>
+        <w:rPr>
+          <w:lang w:val="en-US"/>
+        </w:rPr>
+        <w:t xml:space="preserve">Utilizes the </w:t>
+      </w:r>
+      <w:r>
+        <w:rPr>
+          <w:i/>
+          <w:lang w:val="en-US"/>
+        </w:rPr>
+        <w:t>ExternalFileField</w:t>
+      </w:r>
+      <w:r>
+        <w:rPr>
+          <w:lang w:val="en-US"/>
+        </w:rPr>
+        <w:t xml:space="preserve"> format in Solr </w:t>
+      </w:r>
+      <w:r>
+        <w:rPr>
+          <w:lang w:val="en-US"/>
+        </w:rPr>
+        <w:t xml:space="preserve">                      </w:t>
+      </w:r>
+      <w:r>
+        <w:rPr>
+          <w:lang w:val="en-US"/>
+        </w:rPr>
+        <w:t xml:space="preserve">                           </w:t>
       </w:r>
     </w:p>
     <w:p>
@@ -1751,71 +1775,78 @@
           <w:ilvl w:val="0"/>
           <w:numId w:val="5"/>
         </w:numPr>
-        <w:rPr>
-          <w:lang w:val="en-US"/>
-        </w:rPr>
-      </w:pPr>
-      <w:r>
-        <w:rPr>
-          <w:lang w:val="en-US"/>
-        </w:rPr>
-        <w:t>Receives tweets through POST requests with XML messages.</w:t>
+        <w:spacing w:line="360" w:lineRule="auto"/>
+        <w:rPr>
+          <w:lang w:val="en-US"/>
+        </w:rPr>
+      </w:pPr>
+      <w:r>
+        <w:rPr>
+          <w:lang w:val="en-US"/>
+        </w:rPr>
+        <w:t>Scores for individual statuses are calculated as a product of:</w:t>
       </w:r>
     </w:p>
     <w:p>
       <w:pPr>
         <w:pStyle w:val="ListParagraph"/>
         <w:numPr>
-          <w:ilvl w:val="0"/>
+          <w:ilvl w:val="1"/>
           <w:numId w:val="5"/>
         </w:numPr>
-        <w:rPr>
-          <w:lang w:val="en-US"/>
-        </w:rPr>
-      </w:pPr>
-      <w:r>
-        <w:rPr>
-          <w:lang w:val="en-US"/>
-        </w:rPr>
-        <w:t xml:space="preserve">Using </w:t>
-      </w:r>
-      <w:proofErr w:type="spellStart"/>
-      <w:r>
-        <w:rPr>
-          <w:lang w:val="en-US"/>
-        </w:rPr>
-        <w:t>Solr's</w:t>
-      </w:r>
-      <w:proofErr w:type="spellEnd"/>
-      <w:r>
-        <w:rPr>
-          <w:lang w:val="en-US"/>
-        </w:rPr>
-        <w:t xml:space="preserve"> external file field to get the </w:t>
-      </w:r>
-      <w:proofErr w:type="spellStart"/>
-      <w:r>
-        <w:rPr>
-          <w:lang w:val="en-US"/>
-        </w:rPr>
-        <w:t>TweetRank</w:t>
-      </w:r>
-      <w:proofErr w:type="spellEnd"/>
-      <w:r>
-        <w:rPr>
-          <w:lang w:val="en-US"/>
-        </w:rPr>
-        <w:t xml:space="preserve"> scores.</w:t>
-      </w:r>
-      <w:r>
-        <w:rPr>
-          <w:lang w:val="en-US"/>
-        </w:rPr>
-        <w:t xml:space="preserve">                                                                                                 </w:t>
+        <w:spacing w:line="360" w:lineRule="auto"/>
+        <w:rPr>
+          <w:lang w:val="en-US"/>
+        </w:rPr>
+      </w:pPr>
+      <w:r>
+        <w:rPr>
+          <w:lang w:val="en-US"/>
+        </w:rPr>
+        <w:t>TweetTrank</w:t>
       </w:r>
     </w:p>
     <w:p>
       <w:pPr>
+        <w:pStyle w:val="ListParagraph"/>
+        <w:numPr>
+          <w:ilvl w:val="1"/>
+          <w:numId w:val="5"/>
+        </w:numPr>
+        <w:spacing w:line="360" w:lineRule="auto"/>
+        <w:rPr>
+          <w:lang w:val="en-US"/>
+        </w:rPr>
+      </w:pPr>
+      <w:r>
+        <w:rPr>
+          <w:i/>
+          <w:lang w:val="en-US"/>
+        </w:rPr>
+        <w:t>t</w:t>
+      </w:r>
+      <w:r>
+        <w:rPr>
+          <w:i/>
+          <w:lang w:val="en-US"/>
+        </w:rPr>
+        <w:t>f-idf</w:t>
+      </w:r>
+      <w:r>
+        <w:rPr>
+          <w:lang w:val="en-US"/>
+        </w:rPr>
+        <w:t xml:space="preserve"> for terms, where matches against hash </w:t>
+      </w:r>
+      <w:r>
+        <w:rPr>
+          <w:lang w:val="en-US"/>
+        </w:rPr>
+        <w:t>tags are boosted</w:t>
+      </w:r>
+    </w:p>
+    <w:p>
+      <w:pPr>
         <w:pStyle w:val="Heading1"/>
         <w:rPr>
           <w:lang w:val="en-US"/>
@@ -1828,6 +1859,14 @@
         <w:lastRenderedPageBreak/>
         <w:t>Results</w:t>
       </w:r>
+    </w:p>
+    <w:p>
+      <w:pPr>
+        <w:spacing w:line="360" w:lineRule="auto"/>
+        <w:rPr>
+          <w:lang w:val="en-US"/>
+        </w:rPr>
+      </w:pPr>
     </w:p>
     <w:sectPr>
       <w:pgSz w:w="16838" w:h="11906" w:orient="landscape"/>
@@ -1840,7 +1879,7 @@
 </file>
 
 <file path=word/numbering.xml><?xml version="1.0" encoding="utf-8"?>
-<w:numbering xmlns:ve="http://schemas.openxmlformats.org/markup-compatibility/2006" xmlns:o="urn:schemas-microsoft-com:office:office" xmlns:r="http://schemas.openxmlformats.org/officeDocument/2006/relationships" xmlns:m="http://schemas.openxmlformats.org/officeDocument/2006/math" xmlns:v="urn:schemas-microsoft-com:vml" xmlns:wp="http://schemas.openxmlformats.org/drawingml/2006/wordprocessingDrawing" xmlns:w10="urn:schemas-microsoft-com:office:word" xmlns:w="http://schemas.openxmlformats.org/wordprocessingml/2006/main" xmlns:wne="http://schemas.microsoft.com/office/word/2006/wordml">
+<w:numbering xmlns:wpc="http://schemas.microsoft.com/office/word/2010/wordprocessingCanvas" xmlns:mc="http://schemas.openxmlformats.org/markup-compatibility/2006" xmlns:o="urn:schemas-microsoft-com:office:office" xmlns:r="http://schemas.openxmlformats.org/officeDocument/2006/relationships" xmlns:m="http://schemas.openxmlformats.org/officeDocument/2006/math" xmlns:v="urn:schemas-microsoft-com:vml" xmlns:wp14="http://schemas.microsoft.com/office/word/2010/wordprocessingDrawing" xmlns:wp="http://schemas.openxmlformats.org/drawingml/2006/wordprocessingDrawing" xmlns:w10="urn:schemas-microsoft-com:office:word" xmlns:w="http://schemas.openxmlformats.org/wordprocessingml/2006/main" xmlns:w14="http://schemas.microsoft.com/office/word/2010/wordml" xmlns:wpg="http://schemas.microsoft.com/office/word/2010/wordprocessingGroup" xmlns:wpi="http://schemas.microsoft.com/office/word/2010/wordprocessingInk" xmlns:wne="http://schemas.microsoft.com/office/word/2006/wordml" xmlns:wps="http://schemas.microsoft.com/office/word/2010/wordprocessingShape" mc:Ignorable="w14 wp14">
   <w:abstractNum w:abstractNumId="0">
     <w:nsid w:val="08B81C66"/>
     <w:multiLevelType w:val="hybridMultilevel"/>
@@ -2422,7 +2461,7 @@
         <w:rFonts w:ascii="Symbol" w:hAnsi="Symbol" w:hint="default"/>
       </w:rPr>
     </w:lvl>
-    <w:lvl w:ilvl="1" w:tplc="041D0003" w:tentative="1">
+    <w:lvl w:ilvl="1" w:tplc="041D0003">
       <w:start w:val="1"/>
       <w:numFmt w:val="bullet"/>
       <w:lvlText w:val="o"/>
@@ -2541,7 +2580,7 @@
 </file>
 
 <file path=word/styles.xml><?xml version="1.0" encoding="utf-8"?>
-<w:styles xmlns:r="http://schemas.openxmlformats.org/officeDocument/2006/relationships" xmlns:w="http://schemas.openxmlformats.org/wordprocessingml/2006/main">
+<w:styles xmlns:mc="http://schemas.openxmlformats.org/markup-compatibility/2006" xmlns:r="http://schemas.openxmlformats.org/officeDocument/2006/relationships" xmlns:w="http://schemas.openxmlformats.org/wordprocessingml/2006/main" xmlns:w14="http://schemas.microsoft.com/office/word/2010/wordml" mc:Ignorable="w14">
   <w:docDefaults>
     <w:rPrDefault>
       <w:rPr>
@@ -2770,7 +2809,6 @@
     <w:uiPriority w:val="99"/>
     <w:semiHidden/>
     <w:unhideWhenUsed/>
-    <w:qFormat/>
     <w:tblPr>
       <w:tblInd w:w="0" w:type="dxa"/>
       <w:tblCellMar>
@@ -3187,6 +3225,7 @@
   <w:style w:type="character" w:default="1" w:styleId="DefaultParagraphFont">
     <w:name w:val="Default Paragraph Font"/>
     <w:uiPriority w:val="1"/>
+    <w:semiHidden/>
     <w:unhideWhenUsed/>
   </w:style>
   <w:style w:type="table" w:default="1" w:styleId="TableNormal">

</xml_diff>

<commit_message>
Update poster and add pdf version
</commit_message>
<xml_diff>
--- a/doc/poster.docx
+++ b/doc/poster.docx
@@ -642,7 +642,7 @@
           <v:shape id="_x0000_i1025" type="#_x0000_t75" style="width:568.45pt;height:441.2pt" o:ole="">
             <v:imagedata r:id="rId11" o:title=""/>
           </v:shape>
-          <o:OLEObject Type="Embed" ProgID="Visio.Drawing.11" ShapeID="_x0000_i1025" DrawAspect="Content" ObjectID="_1398541622" r:id="rId12"/>
+          <o:OLEObject Type="Embed" ProgID="Visio.Drawing.11" ShapeID="_x0000_i1025" DrawAspect="Content" ObjectID="_1398605614" r:id="rId12"/>
         </w:object>
       </w:r>
       <w:r>
@@ -669,10 +669,156 @@
     </w:p>
     <w:p>
       <w:pPr>
-        <w:rPr>
-          <w:lang w:val="en-US"/>
-        </w:rPr>
-      </w:pPr>
+        <w:pStyle w:val="ListParagraph"/>
+        <w:numPr>
+          <w:ilvl w:val="0"/>
+          <w:numId w:val="7"/>
+        </w:numPr>
+        <w:rPr>
+          <w:lang w:val="en-US"/>
+        </w:rPr>
+      </w:pPr>
+      <w:r>
+        <w:rPr>
+          <w:lang w:val="en-US"/>
+        </w:rPr>
+        <w:t xml:space="preserve">Uses the Twitter </w:t>
+      </w:r>
+      <w:r>
+        <w:rPr>
+          <w:i/>
+          <w:lang w:val="en-US"/>
+        </w:rPr>
+        <w:t>HTTP REST</w:t>
+      </w:r>
+      <w:r>
+        <w:rPr>
+          <w:lang w:val="en-US"/>
+        </w:rPr>
+        <w:t xml:space="preserve"> API</w:t>
+      </w:r>
+    </w:p>
+    <w:p>
+      <w:pPr>
+        <w:pStyle w:val="ListParagraph"/>
+        <w:numPr>
+          <w:ilvl w:val="1"/>
+          <w:numId w:val="7"/>
+        </w:numPr>
+        <w:rPr>
+          <w:lang w:val="en-US"/>
+        </w:rPr>
+      </w:pPr>
+      <w:r>
+        <w:rPr>
+          <w:lang w:val="en-US"/>
+        </w:rPr>
+        <w:t>Twitter limits the number of queries to 150 per hour</w:t>
+      </w:r>
+    </w:p>
+    <w:p>
+      <w:pPr>
+        <w:pStyle w:val="ListParagraph"/>
+        <w:numPr>
+          <w:ilvl w:val="1"/>
+          <w:numId w:val="7"/>
+        </w:numPr>
+        <w:rPr>
+          <w:lang w:val="en-US"/>
+        </w:rPr>
+      </w:pPr>
+      <w:r>
+        <w:rPr>
+          <w:lang w:val="en-US"/>
+        </w:rPr>
+        <w:t>Crawler gathers as much data as possible from each query</w:t>
+      </w:r>
+    </w:p>
+    <w:p>
+      <w:pPr>
+        <w:pStyle w:val="ListParagraph"/>
+        <w:numPr>
+          <w:ilvl w:val="1"/>
+          <w:numId w:val="7"/>
+        </w:numPr>
+        <w:rPr>
+          <w:lang w:val="en-US"/>
+        </w:rPr>
+      </w:pPr>
+      <w:r>
+        <w:rPr>
+          <w:lang w:val="en-US"/>
+        </w:rPr>
+        <w:t xml:space="preserve">Use multiple proxies </w:t>
+      </w:r>
+      <w:r>
+        <w:rPr>
+          <w:lang w:val="en-US"/>
+        </w:rPr>
+        <w:t>to bypass the query limit</w:t>
+      </w:r>
+    </w:p>
+    <w:p>
+      <w:pPr>
+        <w:pStyle w:val="ListParagraph"/>
+        <w:numPr>
+          <w:ilvl w:val="1"/>
+          <w:numId w:val="7"/>
+        </w:numPr>
+        <w:rPr>
+          <w:lang w:val="en-US"/>
+        </w:rPr>
+      </w:pPr>
+      <w:r>
+        <w:rPr>
+          <w:lang w:val="en-US"/>
+        </w:rPr>
+        <w:t>Runs on multiple threads in multiple machines</w:t>
+      </w:r>
+    </w:p>
+    <w:p>
+      <w:pPr>
+        <w:pStyle w:val="ListParagraph"/>
+        <w:numPr>
+          <w:ilvl w:val="0"/>
+          <w:numId w:val="7"/>
+        </w:numPr>
+        <w:rPr>
+          <w:lang w:val="en-US"/>
+        </w:rPr>
+      </w:pPr>
+      <w:r>
+        <w:rPr>
+          <w:lang w:val="en-US"/>
+        </w:rPr>
+        <w:t>How does it work?</w:t>
+      </w:r>
+    </w:p>
+    <w:p>
+      <w:pPr>
+        <w:pStyle w:val="ListParagraph"/>
+        <w:numPr>
+          <w:ilvl w:val="1"/>
+          <w:numId w:val="7"/>
+        </w:numPr>
+        <w:rPr>
+          <w:lang w:val="en-US"/>
+        </w:rPr>
+      </w:pPr>
+      <w:r>
+        <w:rPr>
+          <w:lang w:val="en-US"/>
+        </w:rPr>
+        <w:t xml:space="preserve">Query the tweets and friends from the first user in a </w:t>
+      </w:r>
+      <w:bookmarkStart w:id="0" w:name="_GoBack"/>
+      <w:bookmarkEnd w:id="0"/>
+      <w:r>
+        <w:rPr>
+          <w:lang w:val="en-US"/>
+        </w:rPr>
+        <w:t>queue of users</w:t>
+      </w:r>
       <w:r>
         <w:rPr>
           <w:lang w:val="en-US"/>
@@ -789,7 +935,37 @@
         <w:rPr>
           <w:lang w:val="en-US"/>
         </w:rPr>
-        <w:t>walk from each node exactly 100 times</w:t>
+        <w:t xml:space="preserve">walk from each node </w:t>
+      </w:r>
+      <w:r>
+        <w:rPr>
+          <w:lang w:val="en-US"/>
+        </w:rPr>
+        <w:t>at least</w:t>
+      </w:r>
+      <w:r>
+        <w:rPr>
+          <w:lang w:val="en-US"/>
+        </w:rPr>
+        <w:t xml:space="preserve"> 100 times</w:t>
+      </w:r>
+      <w:r>
+        <w:rPr>
+          <w:lang w:val="en-US"/>
+        </w:rPr>
+        <w:t xml:space="preserve"> (at most</w:t>
+      </w:r>
+      <w:r>
+        <w:rPr>
+          <w:lang w:val="en-US"/>
+        </w:rPr>
+        <w:t xml:space="preserve"> </w:t>
+      </w:r>
+      <w:r>
+        <w:rPr>
+          <w:lang w:val="en-US"/>
+        </w:rPr>
+        <w:t>total tweets / 100)</w:t>
       </w:r>
     </w:p>
     <w:p>
@@ -825,13 +1001,7 @@
         <w:rPr>
           <w:lang w:val="en-US"/>
         </w:rPr>
-        <w:t xml:space="preserve">Ranker uses 10 threads to compute walks in </w:t>
-      </w:r>
-      <w:r>
-        <w:rPr>
-          <w:lang w:val="en-US"/>
-        </w:rPr>
-        <w:t>parallel</w:t>
+        <w:t>Ranker runs on multiple threads, where each thread computes one walk at a time</w:t>
       </w:r>
     </w:p>
     <w:p>
@@ -849,21 +1019,13 @@
         <w:rPr>
           <w:lang w:val="en-US"/>
         </w:rPr>
-        <w:t>Final rank is the total number of visits for each node</w:t>
-      </w:r>
-      <w:r>
-        <w:rPr>
-          <w:lang w:val="en-US"/>
-        </w:rPr>
-        <w:t xml:space="preserve"> (normalized to 0 - </w:t>
-      </w:r>
-      <w:bookmarkStart w:id="0" w:name="_GoBack"/>
-      <w:bookmarkEnd w:id="0"/>
-      <w:r>
-        <w:rPr>
-          <w:lang w:val="en-US"/>
-        </w:rPr>
-        <w:t>10)</w:t>
+        <w:t xml:space="preserve">Final rank </w:t>
+      </w:r>
+      <w:r>
+        <w:rPr>
+          <w:lang w:val="en-US"/>
+        </w:rPr>
+        <w:t>is calculated as the normalized sum of visits for each node from every walk:</w:t>
       </w:r>
     </w:p>
     <w:tbl>
@@ -1417,12 +1579,64 @@
       <w:r>
         <w:rPr>
           <w:noProof/>
+          <w:lang w:eastAsia="sv-SE"/>
+        </w:rPr>
+        <w:pict>
+          <v:shape id="_x0000_s1031" type="#_x0000_t202" style="position:absolute;left:0;text-align:left;margin-left:366.65pt;margin-top:35.8pt;width:324.3pt;height:46.65pt;z-index:251678720;visibility:visible;mso-width-relative:margin;mso-height-relative:margin" o:gfxdata="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" filled="f" stroked="f">
+            <v:textbox style="mso-next-textbox:#_x0000_s1031">
+              <w:txbxContent>
+                <w:p>
+                  <w:pPr>
+                    <w:rPr>
+                      <w:b/>
+                      <w:sz w:val="28"/>
+                      <w:szCs w:val="28"/>
+                      <w:lang w:val="en-US"/>
+                    </w:rPr>
+                  </w:pPr>
+                  <w:r>
+                    <w:rPr>
+                      <w:b/>
+                      <w:sz w:val="28"/>
+                      <w:szCs w:val="28"/>
+                      <w:lang w:val="en-US"/>
+                    </w:rPr>
+                    <w:t xml:space="preserve">Divide by </w:t>
+                  </w:r>
+                  <w:r>
+                    <w:rPr>
+                      <w:b/>
+                      <w:sz w:val="28"/>
+                      <w:szCs w:val="28"/>
+                      <w:lang w:val="en-US"/>
+                    </w:rPr>
+                    <w:t>the maximum number of visits for a node</w:t>
+                  </w:r>
+                  <w:r>
+                    <w:rPr>
+                      <w:b/>
+                      <w:sz w:val="28"/>
+                      <w:szCs w:val="28"/>
+                      <w:lang w:val="en-US"/>
+                    </w:rPr>
+                    <w:br/>
+                    <w:t>and then multiply by 10</w:t>
+                  </w:r>
+                </w:p>
+              </w:txbxContent>
+            </v:textbox>
+          </v:shape>
+        </w:pict>
+      </w:r>
+      <w:r>
+        <w:rPr>
+          <w:noProof/>
           <w:szCs w:val="36"/>
           <w:lang w:eastAsia="sv-SE"/>
         </w:rPr>
         <w:pict>
           <v:shape id="_x0000_s1034" type="#_x0000_t202" style="position:absolute;left:0;text-align:left;margin-left:271.15pt;margin-top:2.5pt;width:160.5pt;height:37.55pt;z-index:251663360;visibility:visible;mso-position-horizontal-relative:text;mso-position-vertical-relative:text;mso-width-relative:margin;mso-height-relative:margin" o:gfxdata="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" filled="f" stroked="f">
-            <v:textbox>
+            <v:textbox style="mso-next-textbox:#_x0000_s1034">
               <w:txbxContent>
                 <w:p>
                   <w:pPr>
@@ -1465,38 +1679,6 @@
           <w:lang w:val="en-US"/>
         </w:rPr>
       </w:pPr>
-      <w:r>
-        <w:rPr>
-          <w:noProof/>
-          <w:lang w:eastAsia="sv-SE"/>
-        </w:rPr>
-        <w:pict>
-          <v:shape id="_x0000_s1031" type="#_x0000_t202" style="position:absolute;left:0;text-align:left;margin-left:368.35pt;margin-top:2.8pt;width:206.8pt;height:28.45pt;z-index:251678720;visibility:visible;mso-width-relative:margin;mso-height-relative:margin" o:gfxdata="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" filled="f" stroked="f">
-            <v:textbox>
-              <w:txbxContent>
-                <w:p>
-                  <w:pPr>
-                    <w:rPr>
-                      <w:sz w:val="28"/>
-                      <w:szCs w:val="28"/>
-                      <w:lang w:val="en-US"/>
-                    </w:rPr>
-                  </w:pPr>
-                  <w:r>
-                    <w:rPr>
-                      <w:b/>
-                      <w:sz w:val="28"/>
-                      <w:szCs w:val="28"/>
-                      <w:lang w:val="en-US"/>
-                    </w:rPr>
-                    <w:t>Normalize rank</w:t>
-                  </w:r>
-                </w:p>
-              </w:txbxContent>
-            </v:textbox>
-          </v:shape>
-        </w:pict>
-      </w:r>
       <w:r>
         <w:rPr>
           <w:noProof/>
@@ -2446,6 +2628,119 @@
     </w:lvl>
   </w:abstractNum>
   <w:abstractNum w:abstractNumId="5">
+    <w:nsid w:val="643B7457"/>
+    <w:multiLevelType w:val="hybridMultilevel"/>
+    <w:tmpl w:val="E2A67936"/>
+    <w:lvl w:ilvl="0" w:tplc="041D0001">
+      <w:start w:val="1"/>
+      <w:numFmt w:val="bullet"/>
+      <w:lvlText w:val=""/>
+      <w:lvlJc w:val="left"/>
+      <w:pPr>
+        <w:ind w:left="360" w:hanging="360"/>
+      </w:pPr>
+      <w:rPr>
+        <w:rFonts w:ascii="Symbol" w:hAnsi="Symbol" w:hint="default"/>
+      </w:rPr>
+    </w:lvl>
+    <w:lvl w:ilvl="1" w:tplc="041D0003">
+      <w:start w:val="1"/>
+      <w:numFmt w:val="bullet"/>
+      <w:lvlText w:val="o"/>
+      <w:lvlJc w:val="left"/>
+      <w:pPr>
+        <w:ind w:left="1080" w:hanging="360"/>
+      </w:pPr>
+      <w:rPr>
+        <w:rFonts w:ascii="Courier New" w:hAnsi="Courier New" w:cs="Courier New" w:hint="default"/>
+      </w:rPr>
+    </w:lvl>
+    <w:lvl w:ilvl="2" w:tplc="041D0005" w:tentative="1">
+      <w:start w:val="1"/>
+      <w:numFmt w:val="bullet"/>
+      <w:lvlText w:val=""/>
+      <w:lvlJc w:val="left"/>
+      <w:pPr>
+        <w:ind w:left="1800" w:hanging="360"/>
+      </w:pPr>
+      <w:rPr>
+        <w:rFonts w:ascii="Wingdings" w:hAnsi="Wingdings" w:hint="default"/>
+      </w:rPr>
+    </w:lvl>
+    <w:lvl w:ilvl="3" w:tplc="041D0001" w:tentative="1">
+      <w:start w:val="1"/>
+      <w:numFmt w:val="bullet"/>
+      <w:lvlText w:val=""/>
+      <w:lvlJc w:val="left"/>
+      <w:pPr>
+        <w:ind w:left="2520" w:hanging="360"/>
+      </w:pPr>
+      <w:rPr>
+        <w:rFonts w:ascii="Symbol" w:hAnsi="Symbol" w:hint="default"/>
+      </w:rPr>
+    </w:lvl>
+    <w:lvl w:ilvl="4" w:tplc="041D0003" w:tentative="1">
+      <w:start w:val="1"/>
+      <w:numFmt w:val="bullet"/>
+      <w:lvlText w:val="o"/>
+      <w:lvlJc w:val="left"/>
+      <w:pPr>
+        <w:ind w:left="3240" w:hanging="360"/>
+      </w:pPr>
+      <w:rPr>
+        <w:rFonts w:ascii="Courier New" w:hAnsi="Courier New" w:cs="Courier New" w:hint="default"/>
+      </w:rPr>
+    </w:lvl>
+    <w:lvl w:ilvl="5" w:tplc="041D0005" w:tentative="1">
+      <w:start w:val="1"/>
+      <w:numFmt w:val="bullet"/>
+      <w:lvlText w:val=""/>
+      <w:lvlJc w:val="left"/>
+      <w:pPr>
+        <w:ind w:left="3960" w:hanging="360"/>
+      </w:pPr>
+      <w:rPr>
+        <w:rFonts w:ascii="Wingdings" w:hAnsi="Wingdings" w:hint="default"/>
+      </w:rPr>
+    </w:lvl>
+    <w:lvl w:ilvl="6" w:tplc="041D0001" w:tentative="1">
+      <w:start w:val="1"/>
+      <w:numFmt w:val="bullet"/>
+      <w:lvlText w:val=""/>
+      <w:lvlJc w:val="left"/>
+      <w:pPr>
+        <w:ind w:left="4680" w:hanging="360"/>
+      </w:pPr>
+      <w:rPr>
+        <w:rFonts w:ascii="Symbol" w:hAnsi="Symbol" w:hint="default"/>
+      </w:rPr>
+    </w:lvl>
+    <w:lvl w:ilvl="7" w:tplc="041D0003" w:tentative="1">
+      <w:start w:val="1"/>
+      <w:numFmt w:val="bullet"/>
+      <w:lvlText w:val="o"/>
+      <w:lvlJc w:val="left"/>
+      <w:pPr>
+        <w:ind w:left="5400" w:hanging="360"/>
+      </w:pPr>
+      <w:rPr>
+        <w:rFonts w:ascii="Courier New" w:hAnsi="Courier New" w:cs="Courier New" w:hint="default"/>
+      </w:rPr>
+    </w:lvl>
+    <w:lvl w:ilvl="8" w:tplc="041D0005" w:tentative="1">
+      <w:start w:val="1"/>
+      <w:numFmt w:val="bullet"/>
+      <w:lvlText w:val=""/>
+      <w:lvlJc w:val="left"/>
+      <w:pPr>
+        <w:ind w:left="6120" w:hanging="360"/>
+      </w:pPr>
+      <w:rPr>
+        <w:rFonts w:ascii="Wingdings" w:hAnsi="Wingdings" w:hint="default"/>
+      </w:rPr>
+    </w:lvl>
+  </w:abstractNum>
+  <w:abstractNum w:abstractNumId="6">
     <w:nsid w:val="79032F19"/>
     <w:multiLevelType w:val="hybridMultilevel"/>
     <w:tmpl w:val="2A404DC8"/>
@@ -2455,7 +2750,7 @@
       <w:lvlText w:val=""/>
       <w:lvlJc w:val="left"/>
       <w:pPr>
-        <w:ind w:left="720" w:hanging="360"/>
+        <w:ind w:left="360" w:hanging="360"/>
       </w:pPr>
       <w:rPr>
         <w:rFonts w:ascii="Symbol" w:hAnsi="Symbol" w:hint="default"/>
@@ -2467,7 +2762,7 @@
       <w:lvlText w:val="o"/>
       <w:lvlJc w:val="left"/>
       <w:pPr>
-        <w:ind w:left="1440" w:hanging="360"/>
+        <w:ind w:left="1080" w:hanging="360"/>
       </w:pPr>
       <w:rPr>
         <w:rFonts w:ascii="Courier New" w:hAnsi="Courier New" w:cs="Courier New" w:hint="default"/>
@@ -2479,7 +2774,7 @@
       <w:lvlText w:val=""/>
       <w:lvlJc w:val="left"/>
       <w:pPr>
-        <w:ind w:left="2160" w:hanging="360"/>
+        <w:ind w:left="1800" w:hanging="360"/>
       </w:pPr>
       <w:rPr>
         <w:rFonts w:ascii="Wingdings" w:hAnsi="Wingdings" w:hint="default"/>
@@ -2491,7 +2786,7 @@
       <w:lvlText w:val=""/>
       <w:lvlJc w:val="left"/>
       <w:pPr>
-        <w:ind w:left="2880" w:hanging="360"/>
+        <w:ind w:left="2520" w:hanging="360"/>
       </w:pPr>
       <w:rPr>
         <w:rFonts w:ascii="Symbol" w:hAnsi="Symbol" w:hint="default"/>
@@ -2503,7 +2798,7 @@
       <w:lvlText w:val="o"/>
       <w:lvlJc w:val="left"/>
       <w:pPr>
-        <w:ind w:left="3600" w:hanging="360"/>
+        <w:ind w:left="3240" w:hanging="360"/>
       </w:pPr>
       <w:rPr>
         <w:rFonts w:ascii="Courier New" w:hAnsi="Courier New" w:cs="Courier New" w:hint="default"/>
@@ -2515,7 +2810,7 @@
       <w:lvlText w:val=""/>
       <w:lvlJc w:val="left"/>
       <w:pPr>
-        <w:ind w:left="4320" w:hanging="360"/>
+        <w:ind w:left="3960" w:hanging="360"/>
       </w:pPr>
       <w:rPr>
         <w:rFonts w:ascii="Wingdings" w:hAnsi="Wingdings" w:hint="default"/>
@@ -2527,7 +2822,7 @@
       <w:lvlText w:val=""/>
       <w:lvlJc w:val="left"/>
       <w:pPr>
-        <w:ind w:left="5040" w:hanging="360"/>
+        <w:ind w:left="4680" w:hanging="360"/>
       </w:pPr>
       <w:rPr>
         <w:rFonts w:ascii="Symbol" w:hAnsi="Symbol" w:hint="default"/>
@@ -2539,7 +2834,7 @@
       <w:lvlText w:val="o"/>
       <w:lvlJc w:val="left"/>
       <w:pPr>
-        <w:ind w:left="5760" w:hanging="360"/>
+        <w:ind w:left="5400" w:hanging="360"/>
       </w:pPr>
       <w:rPr>
         <w:rFonts w:ascii="Courier New" w:hAnsi="Courier New" w:cs="Courier New" w:hint="default"/>
@@ -2551,7 +2846,7 @@
       <w:lvlText w:val=""/>
       <w:lvlJc w:val="left"/>
       <w:pPr>
-        <w:ind w:left="6480" w:hanging="360"/>
+        <w:ind w:left="6120" w:hanging="360"/>
       </w:pPr>
       <w:rPr>
         <w:rFonts w:ascii="Wingdings" w:hAnsi="Wingdings" w:hint="default"/>
@@ -2571,10 +2866,13 @@
     <w:abstractNumId w:val="0"/>
   </w:num>
   <w:num w:numId="5">
-    <w:abstractNumId w:val="5"/>
+    <w:abstractNumId w:val="6"/>
   </w:num>
   <w:num w:numId="6">
     <w:abstractNumId w:val="2"/>
+  </w:num>
+  <w:num w:numId="7">
+    <w:abstractNumId w:val="5"/>
   </w:num>
 </w:numbering>
 </file>

</xml_diff>

<commit_message>
Add todo notes to unfinished parts of the poster
</commit_message>
<xml_diff>
--- a/doc/poster.docx
+++ b/doc/poster.docx
@@ -46,11 +46,19 @@
                       <w:lang w:val="en-US"/>
                     </w:rPr>
                   </w:pPr>
+                  <w:proofErr w:type="spellStart"/>
                   <w:r>
                     <w:rPr>
                       <w:lang w:val="en-US"/>
                     </w:rPr>
-                    <w:t>TweetRank is an attempt to apply the PageRank algorithm on Twitter statuses (tweets).</w:t>
+                    <w:t>TweetRank</w:t>
+                  </w:r>
+                  <w:proofErr w:type="spellEnd"/>
+                  <w:r>
+                    <w:rPr>
+                      <w:lang w:val="en-US"/>
+                    </w:rPr>
+                    <w:t xml:space="preserve"> is an attempt to apply the PageRank algorithm on Twitter statuses (tweets).</w:t>
                   </w:r>
                 </w:p>
                 <w:p>
@@ -64,7 +72,21 @@
                     <w:rPr>
                       <w:lang w:val="en-US"/>
                     </w:rPr>
-                    <w:t>It uses a different rank calculation which considers attributes such as number of replies/retweets and hash</w:t>
+                    <w:t>It uses a different rank calculation which considers attributes such as number of replies/</w:t>
+                  </w:r>
+                  <w:proofErr w:type="spellStart"/>
+                  <w:r>
+                    <w:rPr>
+                      <w:lang w:val="en-US"/>
+                    </w:rPr>
+                    <w:t>retweets</w:t>
+                  </w:r>
+                  <w:proofErr w:type="spellEnd"/>
+                  <w:r>
+                    <w:rPr>
+                      <w:lang w:val="en-US"/>
+                    </w:rPr>
+                    <w:t xml:space="preserve"> and hash</w:t>
                   </w:r>
                   <w:r>
                     <w:rPr>
@@ -162,8 +184,16 @@
               <w:rPr>
                 <w:b w:val="0"/>
               </w:rPr>
-              <w:t>Victor Hallberg</w:t>
+              <w:t xml:space="preserve">Victor </w:t>
             </w:r>
+            <w:proofErr w:type="spellStart"/>
+            <w:r>
+              <w:rPr>
+                <w:b w:val="0"/>
+              </w:rPr>
+              <w:t>Hallberg</w:t>
+            </w:r>
+            <w:proofErr w:type="spellEnd"/>
           </w:p>
         </w:tc>
         <w:tc>
@@ -481,7 +511,25 @@
                       <w:szCs w:val="28"/>
                       <w:lang w:val="en-US"/>
                     </w:rPr>
-                    <w:t xml:space="preserve"> computes TweetRank from crawler data</w:t>
+                    <w:t xml:space="preserve"> computes </w:t>
+                  </w:r>
+                  <w:proofErr w:type="spellStart"/>
+                  <w:r>
+                    <w:rPr>
+                      <w:sz w:val="28"/>
+                      <w:szCs w:val="28"/>
+                      <w:lang w:val="en-US"/>
+                    </w:rPr>
+                    <w:t>TweetRank</w:t>
+                  </w:r>
+                  <w:proofErr w:type="spellEnd"/>
+                  <w:r>
+                    <w:rPr>
+                      <w:sz w:val="28"/>
+                      <w:szCs w:val="28"/>
+                      <w:lang w:val="en-US"/>
+                    </w:rPr>
+                    <w:t xml:space="preserve"> from crawler data</w:t>
                   </w:r>
                 </w:p>
               </w:txbxContent>
@@ -506,6 +554,7 @@
                       <w:lang w:val="en-US"/>
                     </w:rPr>
                   </w:pPr>
+                  <w:proofErr w:type="spellStart"/>
                   <w:r>
                     <w:rPr>
                       <w:b/>
@@ -513,7 +562,17 @@
                       <w:szCs w:val="28"/>
                       <w:lang w:val="en-US"/>
                     </w:rPr>
-                    <w:t>Solr:</w:t>
+                    <w:t>Solr</w:t>
+                  </w:r>
+                  <w:proofErr w:type="spellEnd"/>
+                  <w:r>
+                    <w:rPr>
+                      <w:b/>
+                      <w:sz w:val="28"/>
+                      <w:szCs w:val="28"/>
+                      <w:lang w:val="en-US"/>
+                    </w:rPr>
+                    <w:t>:</w:t>
                   </w:r>
                   <w:r>
                     <w:rPr>
@@ -642,7 +701,7 @@
           <v:shape id="_x0000_i1025" type="#_x0000_t75" style="width:568.45pt;height:441.2pt" o:ole="">
             <v:imagedata r:id="rId11" o:title=""/>
           </v:shape>
-          <o:OLEObject Type="Embed" ProgID="Visio.Drawing.11" ShapeID="_x0000_i1025" DrawAspect="Content" ObjectID="_1398605614" r:id="rId12"/>
+          <o:OLEObject Type="Embed" ProgID="Visio.Drawing.11" ShapeID="_x0000_i1025" DrawAspect="Content" ObjectID="_1398606512" r:id="rId12"/>
         </w:object>
       </w:r>
       <w:r>
@@ -674,6 +733,7 @@
           <w:ilvl w:val="0"/>
           <w:numId w:val="7"/>
         </w:numPr>
+        <w:spacing w:line="360" w:lineRule="auto"/>
         <w:rPr>
           <w:lang w:val="en-US"/>
         </w:rPr>
@@ -696,6 +756,107 @@
           <w:lang w:val="en-US"/>
         </w:rPr>
         <w:t xml:space="preserve"> API</w:t>
+      </w:r>
+    </w:p>
+    <w:p>
+      <w:pPr>
+        <w:pStyle w:val="ListParagraph"/>
+        <w:numPr>
+          <w:ilvl w:val="1"/>
+          <w:numId w:val="8"/>
+        </w:numPr>
+        <w:spacing w:line="360" w:lineRule="auto"/>
+        <w:rPr>
+          <w:lang w:val="en-US"/>
+        </w:rPr>
+      </w:pPr>
+      <w:r>
+        <w:rPr>
+          <w:lang w:val="en-US"/>
+        </w:rPr>
+        <w:t>Twitter limits the number of queries to 150 per hour</w:t>
+      </w:r>
+    </w:p>
+    <w:p>
+      <w:pPr>
+        <w:pStyle w:val="ListParagraph"/>
+        <w:numPr>
+          <w:ilvl w:val="1"/>
+          <w:numId w:val="8"/>
+        </w:numPr>
+        <w:spacing w:line="360" w:lineRule="auto"/>
+        <w:rPr>
+          <w:lang w:val="en-US"/>
+        </w:rPr>
+      </w:pPr>
+      <w:r>
+        <w:rPr>
+          <w:lang w:val="en-US"/>
+        </w:rPr>
+        <w:t>Crawler gathers as much data as possible from each query</w:t>
+      </w:r>
+    </w:p>
+    <w:p>
+      <w:pPr>
+        <w:pStyle w:val="ListParagraph"/>
+        <w:numPr>
+          <w:ilvl w:val="1"/>
+          <w:numId w:val="8"/>
+        </w:numPr>
+        <w:spacing w:line="360" w:lineRule="auto"/>
+        <w:rPr>
+          <w:lang w:val="en-US"/>
+        </w:rPr>
+      </w:pPr>
+      <w:r>
+        <w:rPr>
+          <w:lang w:val="en-US"/>
+        </w:rPr>
+        <w:t xml:space="preserve">Use multiple proxies </w:t>
+      </w:r>
+      <w:r>
+        <w:rPr>
+          <w:lang w:val="en-US"/>
+        </w:rPr>
+        <w:t>to bypass the query limit</w:t>
+      </w:r>
+    </w:p>
+    <w:p>
+      <w:pPr>
+        <w:pStyle w:val="ListParagraph"/>
+        <w:numPr>
+          <w:ilvl w:val="1"/>
+          <w:numId w:val="8"/>
+        </w:numPr>
+        <w:spacing w:line="360" w:lineRule="auto"/>
+        <w:rPr>
+          <w:lang w:val="en-US"/>
+        </w:rPr>
+      </w:pPr>
+      <w:r>
+        <w:rPr>
+          <w:lang w:val="en-US"/>
+        </w:rPr>
+        <w:t>Runs on multiple threads in multiple machines</w:t>
+      </w:r>
+    </w:p>
+    <w:p>
+      <w:pPr>
+        <w:pStyle w:val="ListParagraph"/>
+        <w:numPr>
+          <w:ilvl w:val="0"/>
+          <w:numId w:val="7"/>
+        </w:numPr>
+        <w:spacing w:line="360" w:lineRule="auto"/>
+        <w:rPr>
+          <w:lang w:val="en-US"/>
+        </w:rPr>
+      </w:pPr>
+      <w:r>
+        <w:rPr>
+          <w:lang w:val="en-US"/>
+        </w:rPr>
+        <w:t>How does it work?</w:t>
       </w:r>
     </w:p>
     <w:p>
@@ -705,15 +866,16 @@
           <w:ilvl w:val="1"/>
           <w:numId w:val="7"/>
         </w:numPr>
-        <w:rPr>
-          <w:lang w:val="en-US"/>
-        </w:rPr>
-      </w:pPr>
-      <w:r>
-        <w:rPr>
-          <w:lang w:val="en-US"/>
-        </w:rPr>
-        <w:t>Twitter limits the number of queries to 150 per hour</w:t>
+        <w:spacing w:line="360" w:lineRule="auto"/>
+        <w:rPr>
+          <w:lang w:val="en-US"/>
+        </w:rPr>
+      </w:pPr>
+      <w:r>
+        <w:rPr>
+          <w:lang w:val="en-US"/>
+        </w:rPr>
+        <w:t>Start with a queue of some users</w:t>
       </w:r>
     </w:p>
     <w:p>
@@ -723,15 +885,40 @@
           <w:ilvl w:val="1"/>
           <w:numId w:val="7"/>
         </w:numPr>
-        <w:rPr>
-          <w:lang w:val="en-US"/>
-        </w:rPr>
-      </w:pPr>
-      <w:r>
-        <w:rPr>
-          <w:lang w:val="en-US"/>
-        </w:rPr>
-        <w:t>Crawler gathers as much data as possible from each query</w:t>
+        <w:spacing w:line="360" w:lineRule="auto"/>
+        <w:rPr>
+          <w:lang w:val="en-US"/>
+        </w:rPr>
+      </w:pPr>
+      <w:r>
+        <w:rPr>
+          <w:lang w:val="en-US"/>
+        </w:rPr>
+        <w:t>Pop the first user from the queue and q</w:t>
+      </w:r>
+      <w:r>
+        <w:rPr>
+          <w:lang w:val="en-US"/>
+        </w:rPr>
+        <w:t>uery</w:t>
+      </w:r>
+      <w:r>
+        <w:rPr>
+          <w:lang w:val="en-US"/>
+        </w:rPr>
+        <w:t xml:space="preserve"> the Twitter API for </w:t>
+      </w:r>
+      <w:r>
+        <w:rPr>
+          <w:lang w:val="en-US"/>
+        </w:rPr>
+        <w:t>tweets and friends</w:t>
+      </w:r>
+      <w:r>
+        <w:rPr>
+          <w:lang w:val="en-US"/>
+        </w:rPr>
+        <w:t xml:space="preserve"> for it</w:t>
       </w:r>
     </w:p>
     <w:p>
@@ -741,21 +928,16 @@
           <w:ilvl w:val="1"/>
           <w:numId w:val="7"/>
         </w:numPr>
-        <w:rPr>
-          <w:lang w:val="en-US"/>
-        </w:rPr>
-      </w:pPr>
-      <w:r>
-        <w:rPr>
-          <w:lang w:val="en-US"/>
-        </w:rPr>
-        <w:t xml:space="preserve">Use multiple proxies </w:t>
-      </w:r>
-      <w:r>
-        <w:rPr>
-          <w:lang w:val="en-US"/>
-        </w:rPr>
-        <w:t>to bypass the query limit</w:t>
+        <w:spacing w:line="360" w:lineRule="auto"/>
+        <w:rPr>
+          <w:lang w:val="en-US"/>
+        </w:rPr>
+      </w:pPr>
+      <w:r>
+        <w:rPr>
+          <w:lang w:val="en-US"/>
+        </w:rPr>
+        <w:t>Add friends and user mentions in each tweet to the user queue</w:t>
       </w:r>
     </w:p>
     <w:p>
@@ -765,33 +947,30 @@
           <w:ilvl w:val="1"/>
           <w:numId w:val="7"/>
         </w:numPr>
-        <w:rPr>
-          <w:lang w:val="en-US"/>
-        </w:rPr>
-      </w:pPr>
-      <w:r>
-        <w:rPr>
-          <w:lang w:val="en-US"/>
-        </w:rPr>
-        <w:t>Runs on multiple threads in multiple machines</w:t>
-      </w:r>
-    </w:p>
-    <w:p>
-      <w:pPr>
-        <w:pStyle w:val="ListParagraph"/>
-        <w:numPr>
-          <w:ilvl w:val="0"/>
-          <w:numId w:val="7"/>
-        </w:numPr>
-        <w:rPr>
-          <w:lang w:val="en-US"/>
-        </w:rPr>
-      </w:pPr>
-      <w:r>
-        <w:rPr>
-          <w:lang w:val="en-US"/>
-        </w:rPr>
-        <w:t>How does it work?</w:t>
+        <w:spacing w:line="360" w:lineRule="auto"/>
+        <w:rPr>
+          <w:lang w:val="en-US"/>
+        </w:rPr>
+      </w:pPr>
+      <w:r>
+        <w:rPr>
+          <w:lang w:val="en-US"/>
+        </w:rPr>
+        <w:t xml:space="preserve">Send tweet data to </w:t>
+      </w:r>
+      <w:proofErr w:type="spellStart"/>
+      <w:r>
+        <w:rPr>
+          <w:lang w:val="en-US"/>
+        </w:rPr>
+        <w:t>Solr</w:t>
+      </w:r>
+      <w:proofErr w:type="spellEnd"/>
+      <w:r>
+        <w:rPr>
+          <w:lang w:val="en-US"/>
+        </w:rPr>
+        <w:t xml:space="preserve"> and the ranker</w:t>
       </w:r>
     </w:p>
     <w:p>
@@ -801,23 +980,16 @@
           <w:ilvl w:val="1"/>
           <w:numId w:val="7"/>
         </w:numPr>
-        <w:rPr>
-          <w:lang w:val="en-US"/>
-        </w:rPr>
-      </w:pPr>
-      <w:r>
-        <w:rPr>
-          <w:lang w:val="en-US"/>
-        </w:rPr>
-        <w:t xml:space="preserve">Query the tweets and friends from the first user in a </w:t>
-      </w:r>
-      <w:bookmarkStart w:id="0" w:name="_GoBack"/>
-      <w:bookmarkEnd w:id="0"/>
-      <w:r>
-        <w:rPr>
-          <w:lang w:val="en-US"/>
-        </w:rPr>
-        <w:t>queue of users</w:t>
+        <w:spacing w:line="360" w:lineRule="auto"/>
+        <w:rPr>
+          <w:lang w:val="en-US"/>
+        </w:rPr>
+      </w:pPr>
+      <w:r>
+        <w:rPr>
+          <w:lang w:val="en-US"/>
+        </w:rPr>
+        <w:t>Go to 2</w:t>
       </w:r>
       <w:r>
         <w:rPr>
@@ -1778,8 +1950,189 @@
           <w:lang w:val="en-US"/>
         </w:rPr>
         <w:lastRenderedPageBreak/>
+        <w:t>Ranking algorithm</w:t>
+      </w:r>
+      <w:r>
+        <w:rPr>
+          <w:lang w:val="en-US"/>
+        </w:rPr>
+        <w:t xml:space="preserve"> (TODO)</w:t>
+      </w:r>
+    </w:p>
+    <w:p>
+      <w:pPr>
+        <w:rPr>
+          <w:lang w:val="en-US"/>
+        </w:rPr>
+      </w:pPr>
+      <w:r>
+        <w:rPr>
+          <w:lang w:val="en-US"/>
+        </w:rPr>
+        <w:t>Stochastic mat</w:t>
+      </w:r>
+      <w:r>
+        <w:rPr>
+          <w:lang w:val="en-US"/>
+        </w:rPr>
+        <w:t>rix built as a weighted sum of:</w:t>
+      </w:r>
+    </w:p>
+    <w:p>
+      <w:pPr>
+        <w:rPr>
+          <w:lang w:val="en-US"/>
+        </w:rPr>
+      </w:pPr>
+      <w:r>
+        <w:rPr>
+          <w:lang w:val="en-US"/>
+        </w:rPr>
+        <w:t xml:space="preserve">    Randomly accessing tweet j from tweet i.</w:t>
+      </w:r>
+    </w:p>
+    <w:p>
+      <w:pPr>
+        <w:rPr>
+          <w:lang w:val="en-US"/>
+        </w:rPr>
+      </w:pPr>
+      <w:r>
+        <w:rPr>
+          <w:lang w:val="en-US"/>
+        </w:rPr>
+        <w:t xml:space="preserve">    Accessing tweet j which is </w:t>
+      </w:r>
+      <w:proofErr w:type="spellStart"/>
+      <w:r>
+        <w:rPr>
+          <w:lang w:val="en-US"/>
+        </w:rPr>
+        <w:t>retweeted</w:t>
+      </w:r>
+      <w:proofErr w:type="spellEnd"/>
+      <w:r>
+        <w:rPr>
+          <w:lang w:val="en-US"/>
+        </w:rPr>
+        <w:t xml:space="preserve"> or replied by tweet i.</w:t>
+      </w:r>
+    </w:p>
+    <w:p>
+      <w:pPr>
+        <w:rPr>
+          <w:lang w:val="en-US"/>
+        </w:rPr>
+      </w:pPr>
+      <w:r>
+        <w:rPr>
+          <w:lang w:val="en-US"/>
+        </w:rPr>
+        <w:t xml:space="preserve">    Accessing author of tweet j mentioned by tweet i, and then accessing tweet j.</w:t>
+      </w:r>
+    </w:p>
+    <w:p>
+      <w:pPr>
+        <w:rPr>
+          <w:lang w:val="en-US"/>
+        </w:rPr>
+      </w:pPr>
+      <w:r>
+        <w:rPr>
+          <w:lang w:val="en-US"/>
+        </w:rPr>
+        <w:t xml:space="preserve">    Accessing author of tweet j followed by author of tweet i, and then accessing tweet j.</w:t>
+      </w:r>
+    </w:p>
+    <w:p>
+      <w:pPr>
+        <w:rPr>
+          <w:lang w:val="en-US"/>
+        </w:rPr>
+      </w:pPr>
+      <w:r>
+        <w:rPr>
+          <w:lang w:val="en-US"/>
+        </w:rPr>
+        <w:t xml:space="preserve">    Accessing a </w:t>
+      </w:r>
+      <w:proofErr w:type="spellStart"/>
+      <w:r>
+        <w:rPr>
+          <w:lang w:val="en-US"/>
+        </w:rPr>
+        <w:t>hashtag</w:t>
+      </w:r>
+      <w:proofErr w:type="spellEnd"/>
+      <w:r>
+        <w:rPr>
+          <w:lang w:val="en-US"/>
+        </w:rPr>
+        <w:t xml:space="preserve"> shared by tweet i and tweet</w:t>
+      </w:r>
+      <w:r>
+        <w:rPr>
+          <w:lang w:val="en-US"/>
+        </w:rPr>
+        <w:t xml:space="preserve"> j, and then accessing tweet j.</w:t>
+      </w:r>
+    </w:p>
+    <w:p>
+      <w:pPr>
+        <w:rPr>
+          <w:lang w:val="en-US"/>
+        </w:rPr>
+      </w:pPr>
+      <w:r>
+        <w:rPr>
+          <w:lang w:val="en-US"/>
+        </w:rPr>
+        <w:t xml:space="preserve">This matrix represents the total probability of </w:t>
+      </w:r>
+      <w:r>
+        <w:rPr>
+          <w:lang w:val="en-US"/>
+        </w:rPr>
+        <w:t>accessing tweet j from tweet i.</w:t>
+      </w:r>
+    </w:p>
+    <w:p>
+      <w:pPr>
+        <w:rPr>
+          <w:lang w:val="en-US"/>
+        </w:rPr>
+      </w:pPr>
+      <w:proofErr w:type="spellStart"/>
+      <w:r>
+        <w:rPr>
+          <w:lang w:val="en-US"/>
+        </w:rPr>
+        <w:t>TweetRank</w:t>
+      </w:r>
+      <w:proofErr w:type="spellEnd"/>
+      <w:r>
+        <w:rPr>
+          <w:lang w:val="en-US"/>
+        </w:rPr>
+        <w:t xml:space="preserve"> is the eigenvector of this stochastic matrix.</w:t>
+      </w:r>
+    </w:p>
+    <w:p>
+      <w:pPr>
+        <w:pStyle w:val="Heading1"/>
+        <w:rPr>
+          <w:lang w:val="en-US"/>
+        </w:rPr>
+      </w:pPr>
+      <w:proofErr w:type="spellStart"/>
+      <w:r>
+        <w:rPr>
+          <w:lang w:val="en-US"/>
+        </w:rPr>
+        <w:lastRenderedPageBreak/>
         <w:t>Solr</w:t>
       </w:r>
+      <w:proofErr w:type="spellEnd"/>
       <w:r>
         <w:rPr>
           <w:lang w:val="en-US"/>
@@ -1798,12 +2151,14 @@
         </w:rPr>
         <w:t xml:space="preserve"> </w:t>
       </w:r>
+      <w:proofErr w:type="spellStart"/>
       <w:r>
         <w:rPr>
           <w:lang w:val="en-US"/>
         </w:rPr>
         <w:t>Lucene</w:t>
       </w:r>
+      <w:proofErr w:type="spellEnd"/>
     </w:p>
     <w:p>
       <w:pPr>
@@ -1852,7 +2207,21 @@
         <w:rPr>
           <w:lang w:val="en-US"/>
         </w:rPr>
-        <w:t xml:space="preserve">Crawler sends tweets to be indexed by Solr through </w:t>
+        <w:t xml:space="preserve">Crawler sends tweets to be indexed by </w:t>
+      </w:r>
+      <w:proofErr w:type="spellStart"/>
+      <w:r>
+        <w:rPr>
+          <w:lang w:val="en-US"/>
+        </w:rPr>
+        <w:t>Solr</w:t>
+      </w:r>
+      <w:proofErr w:type="spellEnd"/>
+      <w:r>
+        <w:rPr>
+          <w:lang w:val="en-US"/>
+        </w:rPr>
+        <w:t xml:space="preserve"> through </w:t>
       </w:r>
       <w:r>
         <w:rPr>
@@ -1884,7 +2253,21 @@
         <w:rPr>
           <w:lang w:val="en-US"/>
         </w:rPr>
-        <w:t>Current TweetRank data is fetched from a text file on the server</w:t>
+        <w:t xml:space="preserve">Current </w:t>
+      </w:r>
+      <w:proofErr w:type="spellStart"/>
+      <w:r>
+        <w:rPr>
+          <w:lang w:val="en-US"/>
+        </w:rPr>
+        <w:t>TweetRank</w:t>
+      </w:r>
+      <w:proofErr w:type="spellEnd"/>
+      <w:r>
+        <w:rPr>
+          <w:lang w:val="en-US"/>
+        </w:rPr>
+        <w:t xml:space="preserve"> data is fetched from a text file on the server</w:t>
       </w:r>
     </w:p>
     <w:p>
@@ -1924,6 +2307,7 @@
         </w:rPr>
         <w:t xml:space="preserve">Utilizes the </w:t>
       </w:r>
+      <w:proofErr w:type="spellStart"/>
       <w:r>
         <w:rPr>
           <w:i/>
@@ -1931,11 +2315,26 @@
         </w:rPr>
         <w:t>ExternalFileField</w:t>
       </w:r>
-      <w:r>
-        <w:rPr>
-          <w:lang w:val="en-US"/>
-        </w:rPr>
-        <w:t xml:space="preserve"> format in Solr </w:t>
+      <w:proofErr w:type="spellEnd"/>
+      <w:r>
+        <w:rPr>
+          <w:lang w:val="en-US"/>
+        </w:rPr>
+        <w:t xml:space="preserve"> format in </w:t>
+      </w:r>
+      <w:proofErr w:type="spellStart"/>
+      <w:r>
+        <w:rPr>
+          <w:lang w:val="en-US"/>
+        </w:rPr>
+        <w:t>Solr</w:t>
+      </w:r>
+      <w:proofErr w:type="spellEnd"/>
+      <w:r>
+        <w:rPr>
+          <w:lang w:val="en-US"/>
+        </w:rPr>
+        <w:t xml:space="preserve"> </w:t>
       </w:r>
       <w:r>
         <w:rPr>
@@ -1981,12 +2380,14 @@
           <w:lang w:val="en-US"/>
         </w:rPr>
       </w:pPr>
+      <w:proofErr w:type="spellStart"/>
       <w:r>
         <w:rPr>
           <w:lang w:val="en-US"/>
         </w:rPr>
         <w:t>TweetTrank</w:t>
       </w:r>
+      <w:proofErr w:type="spellEnd"/>
     </w:p>
     <w:p>
       <w:pPr>
@@ -2000,6 +2401,7 @@
           <w:lang w:val="en-US"/>
         </w:rPr>
       </w:pPr>
+      <w:proofErr w:type="spellStart"/>
       <w:r>
         <w:rPr>
           <w:i/>
@@ -2014,6 +2416,7 @@
         </w:rPr>
         <w:t>f-idf</w:t>
       </w:r>
+      <w:proofErr w:type="spellEnd"/>
       <w:r>
         <w:rPr>
           <w:lang w:val="en-US"/>
@@ -2026,6 +2429,22 @@
         </w:rPr>
         <w:t>tags are boosted</w:t>
       </w:r>
+    </w:p>
+    <w:p>
+      <w:pPr>
+        <w:spacing w:line="360" w:lineRule="auto"/>
+        <w:rPr>
+          <w:lang w:val="en-US"/>
+        </w:rPr>
+      </w:pPr>
+      <w:r>
+        <w:rPr>
+          <w:lang w:val="en-US"/>
+        </w:rPr>
+        <w:t>(INSERT QUERY INTERFACE SCREENSHOT)</w:t>
+      </w:r>
+      <w:bookmarkStart w:id="0" w:name="_GoBack"/>
+      <w:bookmarkEnd w:id="0"/>
     </w:p>
     <w:p>
       <w:pPr>
@@ -2040,6 +2459,12 @@
         </w:rPr>
         <w:lastRenderedPageBreak/>
         <w:t>Results</w:t>
+      </w:r>
+      <w:r>
+        <w:rPr>
+          <w:lang w:val="en-US"/>
+        </w:rPr>
+        <w:t xml:space="preserve"> (TODO)</w:t>
       </w:r>
     </w:p>
     <w:p>
@@ -2402,6 +2827,119 @@
     </w:lvl>
   </w:abstractNum>
   <w:abstractNum w:abstractNumId="3">
+    <w:nsid w:val="23C91E30"/>
+    <w:multiLevelType w:val="hybridMultilevel"/>
+    <w:tmpl w:val="8000F9EA"/>
+    <w:lvl w:ilvl="0" w:tplc="041D0001">
+      <w:start w:val="1"/>
+      <w:numFmt w:val="bullet"/>
+      <w:lvlText w:val=""/>
+      <w:lvlJc w:val="left"/>
+      <w:pPr>
+        <w:ind w:left="360" w:hanging="360"/>
+      </w:pPr>
+      <w:rPr>
+        <w:rFonts w:ascii="Symbol" w:hAnsi="Symbol" w:hint="default"/>
+      </w:rPr>
+    </w:lvl>
+    <w:lvl w:ilvl="1" w:tplc="041D0001">
+      <w:start w:val="1"/>
+      <w:numFmt w:val="bullet"/>
+      <w:lvlText w:val=""/>
+      <w:lvlJc w:val="left"/>
+      <w:pPr>
+        <w:ind w:left="1080" w:hanging="360"/>
+      </w:pPr>
+      <w:rPr>
+        <w:rFonts w:ascii="Symbol" w:hAnsi="Symbol" w:hint="default"/>
+      </w:rPr>
+    </w:lvl>
+    <w:lvl w:ilvl="2" w:tplc="041D0005" w:tentative="1">
+      <w:start w:val="1"/>
+      <w:numFmt w:val="bullet"/>
+      <w:lvlText w:val=""/>
+      <w:lvlJc w:val="left"/>
+      <w:pPr>
+        <w:ind w:left="1800" w:hanging="360"/>
+      </w:pPr>
+      <w:rPr>
+        <w:rFonts w:ascii="Wingdings" w:hAnsi="Wingdings" w:hint="default"/>
+      </w:rPr>
+    </w:lvl>
+    <w:lvl w:ilvl="3" w:tplc="041D0001" w:tentative="1">
+      <w:start w:val="1"/>
+      <w:numFmt w:val="bullet"/>
+      <w:lvlText w:val=""/>
+      <w:lvlJc w:val="left"/>
+      <w:pPr>
+        <w:ind w:left="2520" w:hanging="360"/>
+      </w:pPr>
+      <w:rPr>
+        <w:rFonts w:ascii="Symbol" w:hAnsi="Symbol" w:hint="default"/>
+      </w:rPr>
+    </w:lvl>
+    <w:lvl w:ilvl="4" w:tplc="041D0003" w:tentative="1">
+      <w:start w:val="1"/>
+      <w:numFmt w:val="bullet"/>
+      <w:lvlText w:val="o"/>
+      <w:lvlJc w:val="left"/>
+      <w:pPr>
+        <w:ind w:left="3240" w:hanging="360"/>
+      </w:pPr>
+      <w:rPr>
+        <w:rFonts w:ascii="Courier New" w:hAnsi="Courier New" w:cs="Courier New" w:hint="default"/>
+      </w:rPr>
+    </w:lvl>
+    <w:lvl w:ilvl="5" w:tplc="041D0005" w:tentative="1">
+      <w:start w:val="1"/>
+      <w:numFmt w:val="bullet"/>
+      <w:lvlText w:val=""/>
+      <w:lvlJc w:val="left"/>
+      <w:pPr>
+        <w:ind w:left="3960" w:hanging="360"/>
+      </w:pPr>
+      <w:rPr>
+        <w:rFonts w:ascii="Wingdings" w:hAnsi="Wingdings" w:hint="default"/>
+      </w:rPr>
+    </w:lvl>
+    <w:lvl w:ilvl="6" w:tplc="041D0001" w:tentative="1">
+      <w:start w:val="1"/>
+      <w:numFmt w:val="bullet"/>
+      <w:lvlText w:val=""/>
+      <w:lvlJc w:val="left"/>
+      <w:pPr>
+        <w:ind w:left="4680" w:hanging="360"/>
+      </w:pPr>
+      <w:rPr>
+        <w:rFonts w:ascii="Symbol" w:hAnsi="Symbol" w:hint="default"/>
+      </w:rPr>
+    </w:lvl>
+    <w:lvl w:ilvl="7" w:tplc="041D0003" w:tentative="1">
+      <w:start w:val="1"/>
+      <w:numFmt w:val="bullet"/>
+      <w:lvlText w:val="o"/>
+      <w:lvlJc w:val="left"/>
+      <w:pPr>
+        <w:ind w:left="5400" w:hanging="360"/>
+      </w:pPr>
+      <w:rPr>
+        <w:rFonts w:ascii="Courier New" w:hAnsi="Courier New" w:cs="Courier New" w:hint="default"/>
+      </w:rPr>
+    </w:lvl>
+    <w:lvl w:ilvl="8" w:tplc="041D0005" w:tentative="1">
+      <w:start w:val="1"/>
+      <w:numFmt w:val="bullet"/>
+      <w:lvlText w:val=""/>
+      <w:lvlJc w:val="left"/>
+      <w:pPr>
+        <w:ind w:left="6120" w:hanging="360"/>
+      </w:pPr>
+      <w:rPr>
+        <w:rFonts w:ascii="Wingdings" w:hAnsi="Wingdings" w:hint="default"/>
+      </w:rPr>
+    </w:lvl>
+  </w:abstractNum>
+  <w:abstractNum w:abstractNumId="4">
     <w:nsid w:val="352162E7"/>
     <w:multiLevelType w:val="hybridMultilevel"/>
     <w:tmpl w:val="FC1ED176"/>
@@ -2514,7 +3052,7 @@
       </w:rPr>
     </w:lvl>
   </w:abstractNum>
-  <w:abstractNum w:abstractNumId="4">
+  <w:abstractNum w:abstractNumId="5">
     <w:nsid w:val="5D723412"/>
     <w:multiLevelType w:val="hybridMultilevel"/>
     <w:tmpl w:val="86B0B3C2"/>
@@ -2627,10 +3165,10 @@
       </w:rPr>
     </w:lvl>
   </w:abstractNum>
-  <w:abstractNum w:abstractNumId="5">
+  <w:abstractNum w:abstractNumId="6">
     <w:nsid w:val="643B7457"/>
     <w:multiLevelType w:val="hybridMultilevel"/>
-    <w:tmpl w:val="E2A67936"/>
+    <w:tmpl w:val="6CC66656"/>
     <w:lvl w:ilvl="0" w:tplc="041D0001">
       <w:start w:val="1"/>
       <w:numFmt w:val="bullet"/>
@@ -2643,104 +3181,104 @@
         <w:rFonts w:ascii="Symbol" w:hAnsi="Symbol" w:hint="default"/>
       </w:rPr>
     </w:lvl>
-    <w:lvl w:ilvl="1" w:tplc="041D0003">
+    <w:lvl w:ilvl="1" w:tplc="041D000F">
+      <w:start w:val="1"/>
+      <w:numFmt w:val="decimal"/>
+      <w:lvlText w:val="%2."/>
+      <w:lvlJc w:val="left"/>
+      <w:pPr>
+        <w:ind w:left="1080" w:hanging="360"/>
+      </w:pPr>
+      <w:rPr>
+        <w:rFonts w:hint="default"/>
+      </w:rPr>
+    </w:lvl>
+    <w:lvl w:ilvl="2" w:tplc="041D0005" w:tentative="1">
+      <w:start w:val="1"/>
+      <w:numFmt w:val="bullet"/>
+      <w:lvlText w:val=""/>
+      <w:lvlJc w:val="left"/>
+      <w:pPr>
+        <w:ind w:left="1800" w:hanging="360"/>
+      </w:pPr>
+      <w:rPr>
+        <w:rFonts w:ascii="Wingdings" w:hAnsi="Wingdings" w:hint="default"/>
+      </w:rPr>
+    </w:lvl>
+    <w:lvl w:ilvl="3" w:tplc="041D0001" w:tentative="1">
+      <w:start w:val="1"/>
+      <w:numFmt w:val="bullet"/>
+      <w:lvlText w:val=""/>
+      <w:lvlJc w:val="left"/>
+      <w:pPr>
+        <w:ind w:left="2520" w:hanging="360"/>
+      </w:pPr>
+      <w:rPr>
+        <w:rFonts w:ascii="Symbol" w:hAnsi="Symbol" w:hint="default"/>
+      </w:rPr>
+    </w:lvl>
+    <w:lvl w:ilvl="4" w:tplc="041D0003" w:tentative="1">
       <w:start w:val="1"/>
       <w:numFmt w:val="bullet"/>
       <w:lvlText w:val="o"/>
       <w:lvlJc w:val="left"/>
       <w:pPr>
-        <w:ind w:left="1080" w:hanging="360"/>
+        <w:ind w:left="3240" w:hanging="360"/>
       </w:pPr>
       <w:rPr>
         <w:rFonts w:ascii="Courier New" w:hAnsi="Courier New" w:cs="Courier New" w:hint="default"/>
       </w:rPr>
     </w:lvl>
-    <w:lvl w:ilvl="2" w:tplc="041D0005" w:tentative="1">
+    <w:lvl w:ilvl="5" w:tplc="041D0005" w:tentative="1">
       <w:start w:val="1"/>
       <w:numFmt w:val="bullet"/>
       <w:lvlText w:val=""/>
       <w:lvlJc w:val="left"/>
       <w:pPr>
-        <w:ind w:left="1800" w:hanging="360"/>
+        <w:ind w:left="3960" w:hanging="360"/>
       </w:pPr>
       <w:rPr>
         <w:rFonts w:ascii="Wingdings" w:hAnsi="Wingdings" w:hint="default"/>
       </w:rPr>
     </w:lvl>
-    <w:lvl w:ilvl="3" w:tplc="041D0001" w:tentative="1">
+    <w:lvl w:ilvl="6" w:tplc="041D0001" w:tentative="1">
       <w:start w:val="1"/>
       <w:numFmt w:val="bullet"/>
       <w:lvlText w:val=""/>
       <w:lvlJc w:val="left"/>
       <w:pPr>
-        <w:ind w:left="2520" w:hanging="360"/>
+        <w:ind w:left="4680" w:hanging="360"/>
       </w:pPr>
       <w:rPr>
         <w:rFonts w:ascii="Symbol" w:hAnsi="Symbol" w:hint="default"/>
       </w:rPr>
     </w:lvl>
-    <w:lvl w:ilvl="4" w:tplc="041D0003" w:tentative="1">
+    <w:lvl w:ilvl="7" w:tplc="041D0003" w:tentative="1">
       <w:start w:val="1"/>
       <w:numFmt w:val="bullet"/>
       <w:lvlText w:val="o"/>
       <w:lvlJc w:val="left"/>
       <w:pPr>
-        <w:ind w:left="3240" w:hanging="360"/>
+        <w:ind w:left="5400" w:hanging="360"/>
       </w:pPr>
       <w:rPr>
         <w:rFonts w:ascii="Courier New" w:hAnsi="Courier New" w:cs="Courier New" w:hint="default"/>
       </w:rPr>
     </w:lvl>
-    <w:lvl w:ilvl="5" w:tplc="041D0005" w:tentative="1">
+    <w:lvl w:ilvl="8" w:tplc="041D0005" w:tentative="1">
       <w:start w:val="1"/>
       <w:numFmt w:val="bullet"/>
       <w:lvlText w:val=""/>
       <w:lvlJc w:val="left"/>
       <w:pPr>
-        <w:ind w:left="3960" w:hanging="360"/>
+        <w:ind w:left="6120" w:hanging="360"/>
       </w:pPr>
       <w:rPr>
         <w:rFonts w:ascii="Wingdings" w:hAnsi="Wingdings" w:hint="default"/>
       </w:rPr>
     </w:lvl>
-    <w:lvl w:ilvl="6" w:tplc="041D0001" w:tentative="1">
-      <w:start w:val="1"/>
-      <w:numFmt w:val="bullet"/>
-      <w:lvlText w:val=""/>
-      <w:lvlJc w:val="left"/>
-      <w:pPr>
-        <w:ind w:left="4680" w:hanging="360"/>
-      </w:pPr>
-      <w:rPr>
-        <w:rFonts w:ascii="Symbol" w:hAnsi="Symbol" w:hint="default"/>
-      </w:rPr>
-    </w:lvl>
-    <w:lvl w:ilvl="7" w:tplc="041D0003" w:tentative="1">
-      <w:start w:val="1"/>
-      <w:numFmt w:val="bullet"/>
-      <w:lvlText w:val="o"/>
-      <w:lvlJc w:val="left"/>
-      <w:pPr>
-        <w:ind w:left="5400" w:hanging="360"/>
-      </w:pPr>
-      <w:rPr>
-        <w:rFonts w:ascii="Courier New" w:hAnsi="Courier New" w:cs="Courier New" w:hint="default"/>
-      </w:rPr>
-    </w:lvl>
-    <w:lvl w:ilvl="8" w:tplc="041D0005" w:tentative="1">
-      <w:start w:val="1"/>
-      <w:numFmt w:val="bullet"/>
-      <w:lvlText w:val=""/>
-      <w:lvlJc w:val="left"/>
-      <w:pPr>
-        <w:ind w:left="6120" w:hanging="360"/>
-      </w:pPr>
-      <w:rPr>
-        <w:rFonts w:ascii="Wingdings" w:hAnsi="Wingdings" w:hint="default"/>
-      </w:rPr>
-    </w:lvl>
   </w:abstractNum>
-  <w:abstractNum w:abstractNumId="6">
+  <w:abstractNum w:abstractNumId="7">
     <w:nsid w:val="79032F19"/>
     <w:multiLevelType w:val="hybridMultilevel"/>
     <w:tmpl w:val="2A404DC8"/>
@@ -2854,10 +3392,10 @@
     </w:lvl>
   </w:abstractNum>
   <w:num w:numId="1">
-    <w:abstractNumId w:val="4"/>
+    <w:abstractNumId w:val="5"/>
   </w:num>
   <w:num w:numId="2">
-    <w:abstractNumId w:val="3"/>
+    <w:abstractNumId w:val="4"/>
   </w:num>
   <w:num w:numId="3">
     <w:abstractNumId w:val="1"/>
@@ -2866,13 +3404,16 @@
     <w:abstractNumId w:val="0"/>
   </w:num>
   <w:num w:numId="5">
-    <w:abstractNumId w:val="6"/>
+    <w:abstractNumId w:val="7"/>
   </w:num>
   <w:num w:numId="6">
     <w:abstractNumId w:val="2"/>
   </w:num>
   <w:num w:numId="7">
-    <w:abstractNumId w:val="5"/>
+    <w:abstractNumId w:val="6"/>
+  </w:num>
+  <w:num w:numId="8">
+    <w:abstractNumId w:val="3"/>
   </w:num>
 </w:numbering>
 </file>

</xml_diff>

<commit_message>
Poster updated. Ranking algorithm section
</commit_message>
<xml_diff>
--- a/doc/poster.docx
+++ b/doc/poster.docx
@@ -31,80 +31,160 @@
           <w:noProof/>
           <w:lang w:eastAsia="sv-SE"/>
         </w:rPr>
-        <w:pict>
-          <v:shapetype id="_x0000_t202" coordsize="21600,21600" o:spt="202" path="m,l,21600r21600,l21600,xe">
-            <v:stroke joinstyle="miter"/>
-            <v:path gradientshapeok="t" o:connecttype="rect"/>
-          </v:shapetype>
-          <v:shape id="Text Box 2" o:spid="_x0000_s1026" type="#_x0000_t202" style="position:absolute;left:0;text-align:left;margin-left:0;margin-top:0;width:365.2pt;height:110.55pt;z-index:251672576;visibility:visible;mso-height-percent:200;mso-position-horizontal:center;mso-height-percent:200;mso-width-relative:margin;mso-height-relative:margin" o:gfxdata="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" filled="f" stroked="f">
-            <v:textbox style="mso-fit-shape-to-text:t">
-              <w:txbxContent>
-                <w:p>
-                  <w:pPr>
-                    <w:jc w:val="both"/>
-                    <w:rPr>
-                      <w:lang w:val="en-US"/>
-                    </w:rPr>
-                  </w:pPr>
-                  <w:proofErr w:type="spellStart"/>
-                  <w:r>
-                    <w:rPr>
-                      <w:lang w:val="en-US"/>
-                    </w:rPr>
-                    <w:t>TweetRank</w:t>
-                  </w:r>
-                  <w:proofErr w:type="spellEnd"/>
-                  <w:r>
-                    <w:rPr>
-                      <w:lang w:val="en-US"/>
-                    </w:rPr>
-                    <w:t xml:space="preserve"> is an attempt to apply the PageRank algorithm on Twitter statuses (tweets).</w:t>
-                  </w:r>
-                </w:p>
-                <w:p>
-                  <w:pPr>
-                    <w:jc w:val="both"/>
-                    <w:rPr>
-                      <w:lang w:val="en-US"/>
-                    </w:rPr>
-                  </w:pPr>
-                  <w:r>
-                    <w:rPr>
-                      <w:lang w:val="en-US"/>
-                    </w:rPr>
-                    <w:t>It uses a different rank calculation which considers attributes such as number of replies/</w:t>
-                  </w:r>
-                  <w:proofErr w:type="spellStart"/>
-                  <w:r>
-                    <w:rPr>
-                      <w:lang w:val="en-US"/>
-                    </w:rPr>
-                    <w:t>retweets</w:t>
-                  </w:r>
-                  <w:proofErr w:type="spellEnd"/>
-                  <w:r>
-                    <w:rPr>
-                      <w:lang w:val="en-US"/>
-                    </w:rPr>
-                    <w:t xml:space="preserve"> and hash</w:t>
-                  </w:r>
-                  <w:r>
-                    <w:rPr>
-                      <w:lang w:val="en-US"/>
-                    </w:rPr>
-                    <w:t xml:space="preserve"> </w:t>
-                  </w:r>
-                  <w:r>
-                    <w:rPr>
-                      <w:lang w:val="en-US"/>
-                    </w:rPr>
-                    <w:t>tags.</w:t>
-                  </w:r>
-                </w:p>
-              </w:txbxContent>
-            </v:textbox>
-          </v:shape>
-        </w:pict>
+        <mc:AlternateContent>
+          <mc:Choice Requires="wps">
+            <w:drawing>
+              <wp:anchor distT="0" distB="0" distL="114300" distR="114300" simplePos="0" relativeHeight="251672576" behindDoc="0" locked="0" layoutInCell="1" allowOverlap="1">
+                <wp:simplePos x="0" y="0"/>
+                <wp:positionH relativeFrom="column">
+                  <wp:align>center</wp:align>
+                </wp:positionH>
+                <wp:positionV relativeFrom="paragraph">
+                  <wp:posOffset>0</wp:posOffset>
+                </wp:positionV>
+                <wp:extent cx="4638040" cy="2000885"/>
+                <wp:effectExtent l="0" t="0" r="0" b="0"/>
+                <wp:wrapNone/>
+                <wp:docPr id="12" name="Text Box 2"/>
+                <wp:cNvGraphicFramePr>
+                  <a:graphicFrameLocks xmlns:a="http://schemas.openxmlformats.org/drawingml/2006/main"/>
+                </wp:cNvGraphicFramePr>
+                <a:graphic xmlns:a="http://schemas.openxmlformats.org/drawingml/2006/main">
+                  <a:graphicData uri="http://schemas.microsoft.com/office/word/2010/wordprocessingShape">
+                    <wps:wsp>
+                      <wps:cNvSpPr txBox="1">
+                        <a:spLocks noChangeArrowheads="1"/>
+                      </wps:cNvSpPr>
+                      <wps:spPr bwMode="auto">
+                        <a:xfrm>
+                          <a:off x="0" y="0"/>
+                          <a:ext cx="4638040" cy="2000885"/>
+                        </a:xfrm>
+                        <a:prstGeom prst="rect">
+                          <a:avLst/>
+                        </a:prstGeom>
+                        <a:noFill/>
+                        <a:ln w="9525">
+                          <a:noFill/>
+                          <a:miter lim="800000"/>
+                          <a:headEnd/>
+                          <a:tailEnd/>
+                        </a:ln>
+                      </wps:spPr>
+                      <wps:txbx>
+                        <w:txbxContent>
+                          <w:p>
+                            <w:pPr>
+                              <w:jc w:val="both"/>
+                              <w:rPr>
+                                <w:lang w:val="en-US"/>
+                              </w:rPr>
+                            </w:pPr>
+                            <w:r>
+                              <w:rPr>
+                                <w:lang w:val="en-US"/>
+                              </w:rPr>
+                              <w:t>TweetRank is an attempt to apply the PageRank algorithm on Twitter statuses (tweets).</w:t>
+                            </w:r>
+                          </w:p>
+                          <w:p>
+                            <w:pPr>
+                              <w:jc w:val="both"/>
+                              <w:rPr>
+                                <w:lang w:val="en-US"/>
+                              </w:rPr>
+                            </w:pPr>
+                            <w:r>
+                              <w:rPr>
+                                <w:lang w:val="en-US"/>
+                              </w:rPr>
+                              <w:t>It uses a different rank calculation which considers attributes such as number of replies/retweets and hash</w:t>
+                            </w:r>
+                            <w:r>
+                              <w:rPr>
+                                <w:lang w:val="en-US"/>
+                              </w:rPr>
+                              <w:t xml:space="preserve"> </w:t>
+                            </w:r>
+                            <w:r>
+                              <w:rPr>
+                                <w:lang w:val="en-US"/>
+                              </w:rPr>
+                              <w:t>tags.</w:t>
+                            </w:r>
+                          </w:p>
+                        </w:txbxContent>
+                      </wps:txbx>
+                      <wps:bodyPr rot="0" vert="horz" wrap="square" lIns="91440" tIns="45720" rIns="91440" bIns="45720" anchor="t" anchorCtr="0">
+                        <a:spAutoFit/>
+                      </wps:bodyPr>
+                    </wps:wsp>
+                  </a:graphicData>
+                </a:graphic>
+                <wp14:sizeRelH relativeFrom="margin">
+                  <wp14:pctWidth>0</wp14:pctWidth>
+                </wp14:sizeRelH>
+                <wp14:sizeRelV relativeFrom="margin">
+                  <wp14:pctHeight>20000</wp14:pctHeight>
+                </wp14:sizeRelV>
+              </wp:anchor>
+            </w:drawing>
+          </mc:Choice>
+          <mc:Fallback>
+            <w:pict>
+              <v:shapetype id="_x0000_t202" coordsize="21600,21600" o:spt="202" path="m,l,21600r21600,l21600,xe">
+                <v:stroke joinstyle="miter"/>
+                <v:path gradientshapeok="t" o:connecttype="rect"/>
+              </v:shapetype>
+              <v:shape id="Text Box 2" o:spid="_x0000_s1026" type="#_x0000_t202" style="position:absolute;left:0;text-align:left;margin-left:0;margin-top:0;width:365.2pt;height:157.55pt;z-index:251672576;visibility:visible;mso-wrap-style:square;mso-width-percent:0;mso-height-percent:200;mso-wrap-distance-left:9pt;mso-wrap-distance-top:0;mso-wrap-distance-right:9pt;mso-wrap-distance-bottom:0;mso-position-horizontal:center;mso-position-horizontal-relative:text;mso-position-vertical:absolute;mso-position-vertical-relative:text;mso-width-percent:0;mso-height-percent:200;mso-width-relative:margin;mso-height-relative:margin;v-text-anchor:top" o:gfxdata="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" filled="f" stroked="f">
+                <v:textbox style="mso-fit-shape-to-text:t">
+                  <w:txbxContent>
+                    <w:p>
+                      <w:pPr>
+                        <w:jc w:val="both"/>
+                        <w:rPr>
+                          <w:lang w:val="en-US"/>
+                        </w:rPr>
+                      </w:pPr>
+                      <w:r>
+                        <w:rPr>
+                          <w:lang w:val="en-US"/>
+                        </w:rPr>
+                        <w:t>TweetRank is an attempt to apply the PageRank algorithm on Twitter statuses (tweets).</w:t>
+                      </w:r>
+                    </w:p>
+                    <w:p>
+                      <w:pPr>
+                        <w:jc w:val="both"/>
+                        <w:rPr>
+                          <w:lang w:val="en-US"/>
+                        </w:rPr>
+                      </w:pPr>
+                      <w:r>
+                        <w:rPr>
+                          <w:lang w:val="en-US"/>
+                        </w:rPr>
+                        <w:t>It uses a different rank calculation which considers attributes such as number of replies/retweets and hash</w:t>
+                      </w:r>
+                      <w:r>
+                        <w:rPr>
+                          <w:lang w:val="en-US"/>
+                        </w:rPr>
+                        <w:t xml:space="preserve"> </w:t>
+                      </w:r>
+                      <w:r>
+                        <w:rPr>
+                          <w:lang w:val="en-US"/>
+                        </w:rPr>
+                        <w:t>tags.</w:t>
+                      </w:r>
+                    </w:p>
+                  </w:txbxContent>
+                </v:textbox>
+              </v:shape>
+            </w:pict>
+          </mc:Fallback>
+        </mc:AlternateContent>
       </w:r>
     </w:p>
     <w:p>
@@ -184,16 +264,8 @@
               <w:rPr>
                 <w:b w:val="0"/>
               </w:rPr>
-              <w:t xml:space="preserve">Victor </w:t>
+              <w:t>Victor Hallberg</w:t>
             </w:r>
-            <w:proofErr w:type="spellStart"/>
-            <w:r>
-              <w:rPr>
-                <w:b w:val="0"/>
-              </w:rPr>
-              <w:t>Hallberg</w:t>
-            </w:r>
-            <w:proofErr w:type="spellEnd"/>
           </w:p>
         </w:tc>
         <w:tc>
@@ -483,199 +555,484 @@
           <w:noProof/>
           <w:lang w:eastAsia="sv-SE"/>
         </w:rPr>
-        <w:pict>
-          <v:shape id="_x0000_s1027" type="#_x0000_t202" style="position:absolute;left:0;text-align:left;margin-left:59.1pt;margin-top:351.45pt;width:329.85pt;height:110.55pt;z-index:251676672;visibility:visible;mso-height-percent:200;mso-height-percent:200;mso-width-relative:margin;mso-height-relative:margin" o:gfxdata="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" filled="f" stroked="f">
-            <v:textbox style="mso-fit-shape-to-text:t">
-              <w:txbxContent>
-                <w:p>
-                  <w:pPr>
-                    <w:jc w:val="right"/>
-                    <w:rPr>
-                      <w:sz w:val="28"/>
-                      <w:szCs w:val="28"/>
-                      <w:lang w:val="en-US"/>
-                    </w:rPr>
-                  </w:pPr>
-                  <w:r>
-                    <w:rPr>
-                      <w:b/>
-                      <w:sz w:val="28"/>
-                      <w:szCs w:val="28"/>
-                      <w:lang w:val="en-US"/>
-                    </w:rPr>
-                    <w:t>Ranker:</w:t>
-                  </w:r>
-                  <w:r>
-                    <w:rPr>
-                      <w:sz w:val="28"/>
-                      <w:szCs w:val="28"/>
-                      <w:lang w:val="en-US"/>
-                    </w:rPr>
-                    <w:t xml:space="preserve"> computes </w:t>
-                  </w:r>
-                  <w:proofErr w:type="spellStart"/>
-                  <w:r>
-                    <w:rPr>
-                      <w:sz w:val="28"/>
-                      <w:szCs w:val="28"/>
-                      <w:lang w:val="en-US"/>
-                    </w:rPr>
-                    <w:t>TweetRank</w:t>
-                  </w:r>
-                  <w:proofErr w:type="spellEnd"/>
-                  <w:r>
-                    <w:rPr>
-                      <w:sz w:val="28"/>
-                      <w:szCs w:val="28"/>
-                      <w:lang w:val="en-US"/>
-                    </w:rPr>
-                    <w:t xml:space="preserve"> from crawler data</w:t>
-                  </w:r>
-                </w:p>
-              </w:txbxContent>
-            </v:textbox>
-          </v:shape>
-        </w:pict>
+        <mc:AlternateContent>
+          <mc:Choice Requires="wps">
+            <w:drawing>
+              <wp:anchor distT="0" distB="0" distL="114300" distR="114300" simplePos="0" relativeHeight="251676672" behindDoc="0" locked="0" layoutInCell="1" allowOverlap="1">
+                <wp:simplePos x="0" y="0"/>
+                <wp:positionH relativeFrom="column">
+                  <wp:posOffset>750570</wp:posOffset>
+                </wp:positionH>
+                <wp:positionV relativeFrom="paragraph">
+                  <wp:posOffset>4463415</wp:posOffset>
+                </wp:positionV>
+                <wp:extent cx="4189095" cy="493395"/>
+                <wp:effectExtent l="0" t="0" r="0" b="0"/>
+                <wp:wrapNone/>
+                <wp:docPr id="9" name="Text Box 2"/>
+                <wp:cNvGraphicFramePr>
+                  <a:graphicFrameLocks xmlns:a="http://schemas.openxmlformats.org/drawingml/2006/main"/>
+                </wp:cNvGraphicFramePr>
+                <a:graphic xmlns:a="http://schemas.openxmlformats.org/drawingml/2006/main">
+                  <a:graphicData uri="http://schemas.microsoft.com/office/word/2010/wordprocessingShape">
+                    <wps:wsp>
+                      <wps:cNvSpPr txBox="1">
+                        <a:spLocks noChangeArrowheads="1"/>
+                      </wps:cNvSpPr>
+                      <wps:spPr bwMode="auto">
+                        <a:xfrm>
+                          <a:off x="0" y="0"/>
+                          <a:ext cx="4189095" cy="493395"/>
+                        </a:xfrm>
+                        <a:prstGeom prst="rect">
+                          <a:avLst/>
+                        </a:prstGeom>
+                        <a:noFill/>
+                        <a:ln w="9525">
+                          <a:noFill/>
+                          <a:miter lim="800000"/>
+                          <a:headEnd/>
+                          <a:tailEnd/>
+                        </a:ln>
+                      </wps:spPr>
+                      <wps:txbx>
+                        <w:txbxContent>
+                          <w:p>
+                            <w:pPr>
+                              <w:jc w:val="right"/>
+                              <w:rPr>
+                                <w:sz w:val="28"/>
+                                <w:szCs w:val="28"/>
+                                <w:lang w:val="en-US"/>
+                              </w:rPr>
+                            </w:pPr>
+                            <w:r>
+                              <w:rPr>
+                                <w:b/>
+                                <w:sz w:val="28"/>
+                                <w:szCs w:val="28"/>
+                                <w:lang w:val="en-US"/>
+                              </w:rPr>
+                              <w:t>Ranker:</w:t>
+                            </w:r>
+                            <w:r>
+                              <w:rPr>
+                                <w:sz w:val="28"/>
+                                <w:szCs w:val="28"/>
+                                <w:lang w:val="en-US"/>
+                              </w:rPr>
+                              <w:t xml:space="preserve"> computes TweetRank from crawler data</w:t>
+                            </w:r>
+                          </w:p>
+                        </w:txbxContent>
+                      </wps:txbx>
+                      <wps:bodyPr rot="0" vert="horz" wrap="square" lIns="91440" tIns="45720" rIns="91440" bIns="45720" anchor="t" anchorCtr="0">
+                        <a:spAutoFit/>
+                      </wps:bodyPr>
+                    </wps:wsp>
+                  </a:graphicData>
+                </a:graphic>
+                <wp14:sizeRelH relativeFrom="margin">
+                  <wp14:pctWidth>0</wp14:pctWidth>
+                </wp14:sizeRelH>
+                <wp14:sizeRelV relativeFrom="margin">
+                  <wp14:pctHeight>20000</wp14:pctHeight>
+                </wp14:sizeRelV>
+              </wp:anchor>
+            </w:drawing>
+          </mc:Choice>
+          <mc:Fallback>
+            <w:pict>
+              <v:shape id="_x0000_s1027" type="#_x0000_t202" style="position:absolute;left:0;text-align:left;margin-left:59.1pt;margin-top:351.45pt;width:329.85pt;height:38.85pt;z-index:251676672;visibility:visible;mso-wrap-style:square;mso-width-percent:0;mso-height-percent:200;mso-wrap-distance-left:9pt;mso-wrap-distance-top:0;mso-wrap-distance-right:9pt;mso-wrap-distance-bottom:0;mso-position-horizontal:absolute;mso-position-horizontal-relative:text;mso-position-vertical:absolute;mso-position-vertical-relative:text;mso-width-percent:0;mso-height-percent:200;mso-width-relative:margin;mso-height-relative:margin;v-text-anchor:top" o:gfxdata="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" filled="f" stroked="f">
+                <v:textbox style="mso-fit-shape-to-text:t">
+                  <w:txbxContent>
+                    <w:p>
+                      <w:pPr>
+                        <w:jc w:val="right"/>
+                        <w:rPr>
+                          <w:sz w:val="28"/>
+                          <w:szCs w:val="28"/>
+                          <w:lang w:val="en-US"/>
+                        </w:rPr>
+                      </w:pPr>
+                      <w:r>
+                        <w:rPr>
+                          <w:b/>
+                          <w:sz w:val="28"/>
+                          <w:szCs w:val="28"/>
+                          <w:lang w:val="en-US"/>
+                        </w:rPr>
+                        <w:t>Ranker:</w:t>
+                      </w:r>
+                      <w:r>
+                        <w:rPr>
+                          <w:sz w:val="28"/>
+                          <w:szCs w:val="28"/>
+                          <w:lang w:val="en-US"/>
+                        </w:rPr>
+                        <w:t xml:space="preserve"> computes TweetRank from crawler data</w:t>
+                      </w:r>
+                    </w:p>
+                  </w:txbxContent>
+                </v:textbox>
+              </v:shape>
+            </w:pict>
+          </mc:Fallback>
+        </mc:AlternateContent>
       </w:r>
       <w:r>
         <w:rPr>
           <w:noProof/>
           <w:lang w:eastAsia="sv-SE"/>
         </w:rPr>
-        <w:pict>
-          <v:shape id="_x0000_s1028" type="#_x0000_t202" style="position:absolute;left:0;text-align:left;margin-left:401.25pt;margin-top:105.1pt;width:329.85pt;height:110.55pt;z-index:251674624;visibility:visible;mso-height-percent:200;mso-height-percent:200;mso-width-relative:margin;mso-height-relative:margin" o:gfxdata="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" filled="f" stroked="f">
-            <v:textbox style="mso-fit-shape-to-text:t">
-              <w:txbxContent>
-                <w:p>
-                  <w:pPr>
-                    <w:rPr>
-                      <w:sz w:val="28"/>
-                      <w:szCs w:val="28"/>
-                      <w:lang w:val="en-US"/>
-                    </w:rPr>
-                  </w:pPr>
-                  <w:proofErr w:type="spellStart"/>
-                  <w:r>
-                    <w:rPr>
-                      <w:b/>
-                      <w:sz w:val="28"/>
-                      <w:szCs w:val="28"/>
-                      <w:lang w:val="en-US"/>
-                    </w:rPr>
-                    <w:t>Solr</w:t>
-                  </w:r>
-                  <w:proofErr w:type="spellEnd"/>
-                  <w:r>
-                    <w:rPr>
-                      <w:b/>
-                      <w:sz w:val="28"/>
-                      <w:szCs w:val="28"/>
-                      <w:lang w:val="en-US"/>
-                    </w:rPr>
-                    <w:t>:</w:t>
-                  </w:r>
-                  <w:r>
-                    <w:rPr>
-                      <w:sz w:val="28"/>
-                      <w:szCs w:val="28"/>
-                      <w:lang w:val="en-US"/>
-                    </w:rPr>
-                    <w:t xml:space="preserve"> indexes and provides query interface</w:t>
-                  </w:r>
-                  <w:r>
-                    <w:rPr>
-                      <w:sz w:val="28"/>
-                      <w:szCs w:val="28"/>
-                      <w:lang w:val="en-US"/>
-                    </w:rPr>
-                    <w:t xml:space="preserve"> for end user</w:t>
-                  </w:r>
-                </w:p>
-              </w:txbxContent>
-            </v:textbox>
-          </v:shape>
-        </w:pict>
+        <mc:AlternateContent>
+          <mc:Choice Requires="wps">
+            <w:drawing>
+              <wp:anchor distT="0" distB="0" distL="114300" distR="114300" simplePos="0" relativeHeight="251674624" behindDoc="0" locked="0" layoutInCell="1" allowOverlap="1">
+                <wp:simplePos x="0" y="0"/>
+                <wp:positionH relativeFrom="column">
+                  <wp:posOffset>5095875</wp:posOffset>
+                </wp:positionH>
+                <wp:positionV relativeFrom="paragraph">
+                  <wp:posOffset>1334770</wp:posOffset>
+                </wp:positionV>
+                <wp:extent cx="4189095" cy="493395"/>
+                <wp:effectExtent l="0" t="0" r="0" b="0"/>
+                <wp:wrapNone/>
+                <wp:docPr id="5" name="Text Box 2"/>
+                <wp:cNvGraphicFramePr>
+                  <a:graphicFrameLocks xmlns:a="http://schemas.openxmlformats.org/drawingml/2006/main"/>
+                </wp:cNvGraphicFramePr>
+                <a:graphic xmlns:a="http://schemas.openxmlformats.org/drawingml/2006/main">
+                  <a:graphicData uri="http://schemas.microsoft.com/office/word/2010/wordprocessingShape">
+                    <wps:wsp>
+                      <wps:cNvSpPr txBox="1">
+                        <a:spLocks noChangeArrowheads="1"/>
+                      </wps:cNvSpPr>
+                      <wps:spPr bwMode="auto">
+                        <a:xfrm>
+                          <a:off x="0" y="0"/>
+                          <a:ext cx="4189095" cy="493395"/>
+                        </a:xfrm>
+                        <a:prstGeom prst="rect">
+                          <a:avLst/>
+                        </a:prstGeom>
+                        <a:noFill/>
+                        <a:ln w="9525">
+                          <a:noFill/>
+                          <a:miter lim="800000"/>
+                          <a:headEnd/>
+                          <a:tailEnd/>
+                        </a:ln>
+                      </wps:spPr>
+                      <wps:txbx>
+                        <w:txbxContent>
+                          <w:p>
+                            <w:pPr>
+                              <w:rPr>
+                                <w:sz w:val="28"/>
+                                <w:szCs w:val="28"/>
+                                <w:lang w:val="en-US"/>
+                              </w:rPr>
+                            </w:pPr>
+                            <w:r>
+                              <w:rPr>
+                                <w:b/>
+                                <w:sz w:val="28"/>
+                                <w:szCs w:val="28"/>
+                                <w:lang w:val="en-US"/>
+                              </w:rPr>
+                              <w:t>Solr:</w:t>
+                            </w:r>
+                            <w:r>
+                              <w:rPr>
+                                <w:sz w:val="28"/>
+                                <w:szCs w:val="28"/>
+                                <w:lang w:val="en-US"/>
+                              </w:rPr>
+                              <w:t xml:space="preserve"> indexes and provides query interface</w:t>
+                            </w:r>
+                            <w:r>
+                              <w:rPr>
+                                <w:sz w:val="28"/>
+                                <w:szCs w:val="28"/>
+                                <w:lang w:val="en-US"/>
+                              </w:rPr>
+                              <w:t xml:space="preserve"> for end user</w:t>
+                            </w:r>
+                          </w:p>
+                        </w:txbxContent>
+                      </wps:txbx>
+                      <wps:bodyPr rot="0" vert="horz" wrap="square" lIns="91440" tIns="45720" rIns="91440" bIns="45720" anchor="t" anchorCtr="0">
+                        <a:spAutoFit/>
+                      </wps:bodyPr>
+                    </wps:wsp>
+                  </a:graphicData>
+                </a:graphic>
+                <wp14:sizeRelH relativeFrom="margin">
+                  <wp14:pctWidth>0</wp14:pctWidth>
+                </wp14:sizeRelH>
+                <wp14:sizeRelV relativeFrom="margin">
+                  <wp14:pctHeight>20000</wp14:pctHeight>
+                </wp14:sizeRelV>
+              </wp:anchor>
+            </w:drawing>
+          </mc:Choice>
+          <mc:Fallback>
+            <w:pict>
+              <v:shape id="_x0000_s1028" type="#_x0000_t202" style="position:absolute;left:0;text-align:left;margin-left:401.25pt;margin-top:105.1pt;width:329.85pt;height:38.85pt;z-index:251674624;visibility:visible;mso-wrap-style:square;mso-width-percent:0;mso-height-percent:200;mso-wrap-distance-left:9pt;mso-wrap-distance-top:0;mso-wrap-distance-right:9pt;mso-wrap-distance-bottom:0;mso-position-horizontal:absolute;mso-position-horizontal-relative:text;mso-position-vertical:absolute;mso-position-vertical-relative:text;mso-width-percent:0;mso-height-percent:200;mso-width-relative:margin;mso-height-relative:margin;v-text-anchor:top" o:gfxdata="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" filled="f" stroked="f">
+                <v:textbox style="mso-fit-shape-to-text:t">
+                  <w:txbxContent>
+                    <w:p>
+                      <w:pPr>
+                        <w:rPr>
+                          <w:sz w:val="28"/>
+                          <w:szCs w:val="28"/>
+                          <w:lang w:val="en-US"/>
+                        </w:rPr>
+                      </w:pPr>
+                      <w:r>
+                        <w:rPr>
+                          <w:b/>
+                          <w:sz w:val="28"/>
+                          <w:szCs w:val="28"/>
+                          <w:lang w:val="en-US"/>
+                        </w:rPr>
+                        <w:t>Solr:</w:t>
+                      </w:r>
+                      <w:r>
+                        <w:rPr>
+                          <w:sz w:val="28"/>
+                          <w:szCs w:val="28"/>
+                          <w:lang w:val="en-US"/>
+                        </w:rPr>
+                        <w:t xml:space="preserve"> indexes and provides query interface</w:t>
+                      </w:r>
+                      <w:r>
+                        <w:rPr>
+                          <w:sz w:val="28"/>
+                          <w:szCs w:val="28"/>
+                          <w:lang w:val="en-US"/>
+                        </w:rPr>
+                        <w:t xml:space="preserve"> for end user</w:t>
+                      </w:r>
+                    </w:p>
+                  </w:txbxContent>
+                </v:textbox>
+              </v:shape>
+            </w:pict>
+          </mc:Fallback>
+        </mc:AlternateContent>
       </w:r>
       <w:r>
         <w:rPr>
           <w:noProof/>
           <w:lang w:eastAsia="sv-SE"/>
         </w:rPr>
-        <w:pict>
-          <v:shape id="_x0000_s1029" type="#_x0000_t202" style="position:absolute;left:0;text-align:left;margin-left:2.65pt;margin-top:113.35pt;width:339.9pt;height:110.55pt;z-index:251670528;visibility:visible;mso-height-percent:200;mso-height-percent:200;mso-width-relative:margin;mso-height-relative:margin" o:gfxdata="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" filled="f" stroked="f">
-            <v:textbox style="mso-fit-shape-to-text:t">
-              <w:txbxContent>
-                <w:p>
-                  <w:pPr>
-                    <w:jc w:val="right"/>
-                    <w:rPr>
-                      <w:sz w:val="28"/>
-                      <w:szCs w:val="28"/>
-                      <w:lang w:val="en-US"/>
-                    </w:rPr>
-                  </w:pPr>
-                  <w:r>
-                    <w:rPr>
-                      <w:b/>
-                      <w:sz w:val="28"/>
-                      <w:szCs w:val="28"/>
-                      <w:lang w:val="en-US"/>
-                    </w:rPr>
-                    <w:t>Crawler:</w:t>
-                  </w:r>
-                  <w:r>
-                    <w:rPr>
-                      <w:sz w:val="28"/>
-                      <w:szCs w:val="28"/>
-                      <w:lang w:val="en-US"/>
-                    </w:rPr>
-                    <w:t xml:space="preserve"> </w:t>
-                  </w:r>
-                  <w:r>
-                    <w:rPr>
-                      <w:sz w:val="28"/>
-                      <w:szCs w:val="28"/>
-                      <w:lang w:val="en-US"/>
-                    </w:rPr>
-                    <w:t xml:space="preserve">collects </w:t>
-                  </w:r>
-                  <w:r>
-                    <w:rPr>
-                      <w:sz w:val="28"/>
-                      <w:szCs w:val="28"/>
-                      <w:lang w:val="en-US"/>
-                    </w:rPr>
-                    <w:t>tweets</w:t>
-                  </w:r>
-                  <w:r>
-                    <w:rPr>
-                      <w:sz w:val="28"/>
-                      <w:szCs w:val="28"/>
-                      <w:lang w:val="en-US"/>
-                    </w:rPr>
-                    <w:t xml:space="preserve"> via</w:t>
-                  </w:r>
-                  <w:r>
-                    <w:rPr>
-                      <w:sz w:val="28"/>
-                      <w:szCs w:val="28"/>
-                      <w:lang w:val="en-US"/>
-                    </w:rPr>
-                    <w:t xml:space="preserve"> the Twitter </w:t>
-                  </w:r>
-                  <w:r>
-                    <w:rPr>
-                      <w:sz w:val="28"/>
-                      <w:szCs w:val="28"/>
-                      <w:lang w:val="en-US"/>
-                    </w:rPr>
-                    <w:t>API</w:t>
-                  </w:r>
-                </w:p>
-              </w:txbxContent>
-            </v:textbox>
-          </v:shape>
-        </w:pict>
+        <mc:AlternateContent>
+          <mc:Choice Requires="wps">
+            <w:drawing>
+              <wp:anchor distT="0" distB="0" distL="114300" distR="114300" simplePos="0" relativeHeight="251670528" behindDoc="0" locked="0" layoutInCell="1" allowOverlap="1">
+                <wp:simplePos x="0" y="0"/>
+                <wp:positionH relativeFrom="column">
+                  <wp:posOffset>33655</wp:posOffset>
+                </wp:positionH>
+                <wp:positionV relativeFrom="paragraph">
+                  <wp:posOffset>1439545</wp:posOffset>
+                </wp:positionV>
+                <wp:extent cx="4316730" cy="493395"/>
+                <wp:effectExtent l="0" t="0" r="0" b="0"/>
+                <wp:wrapNone/>
+                <wp:docPr id="4" name="Text Box 2"/>
+                <wp:cNvGraphicFramePr>
+                  <a:graphicFrameLocks xmlns:a="http://schemas.openxmlformats.org/drawingml/2006/main"/>
+                </wp:cNvGraphicFramePr>
+                <a:graphic xmlns:a="http://schemas.openxmlformats.org/drawingml/2006/main">
+                  <a:graphicData uri="http://schemas.microsoft.com/office/word/2010/wordprocessingShape">
+                    <wps:wsp>
+                      <wps:cNvSpPr txBox="1">
+                        <a:spLocks noChangeArrowheads="1"/>
+                      </wps:cNvSpPr>
+                      <wps:spPr bwMode="auto">
+                        <a:xfrm>
+                          <a:off x="0" y="0"/>
+                          <a:ext cx="4316730" cy="493395"/>
+                        </a:xfrm>
+                        <a:prstGeom prst="rect">
+                          <a:avLst/>
+                        </a:prstGeom>
+                        <a:noFill/>
+                        <a:ln w="9525">
+                          <a:noFill/>
+                          <a:miter lim="800000"/>
+                          <a:headEnd/>
+                          <a:tailEnd/>
+                        </a:ln>
+                      </wps:spPr>
+                      <wps:txbx>
+                        <w:txbxContent>
+                          <w:p>
+                            <w:pPr>
+                              <w:jc w:val="right"/>
+                              <w:rPr>
+                                <w:sz w:val="28"/>
+                                <w:szCs w:val="28"/>
+                                <w:lang w:val="en-US"/>
+                              </w:rPr>
+                            </w:pPr>
+                            <w:r>
+                              <w:rPr>
+                                <w:b/>
+                                <w:sz w:val="28"/>
+                                <w:szCs w:val="28"/>
+                                <w:lang w:val="en-US"/>
+                              </w:rPr>
+                              <w:t>Crawler:</w:t>
+                            </w:r>
+                            <w:r>
+                              <w:rPr>
+                                <w:sz w:val="28"/>
+                                <w:szCs w:val="28"/>
+                                <w:lang w:val="en-US"/>
+                              </w:rPr>
+                              <w:t xml:space="preserve"> </w:t>
+                            </w:r>
+                            <w:r>
+                              <w:rPr>
+                                <w:sz w:val="28"/>
+                                <w:szCs w:val="28"/>
+                                <w:lang w:val="en-US"/>
+                              </w:rPr>
+                              <w:t xml:space="preserve">collects </w:t>
+                            </w:r>
+                            <w:r>
+                              <w:rPr>
+                                <w:sz w:val="28"/>
+                                <w:szCs w:val="28"/>
+                                <w:lang w:val="en-US"/>
+                              </w:rPr>
+                              <w:t>tweets</w:t>
+                            </w:r>
+                            <w:r>
+                              <w:rPr>
+                                <w:sz w:val="28"/>
+                                <w:szCs w:val="28"/>
+                                <w:lang w:val="en-US"/>
+                              </w:rPr>
+                              <w:t xml:space="preserve"> via</w:t>
+                            </w:r>
+                            <w:r>
+                              <w:rPr>
+                                <w:sz w:val="28"/>
+                                <w:szCs w:val="28"/>
+                                <w:lang w:val="en-US"/>
+                              </w:rPr>
+                              <w:t xml:space="preserve"> the Twitter </w:t>
+                            </w:r>
+                            <w:r>
+                              <w:rPr>
+                                <w:sz w:val="28"/>
+                                <w:szCs w:val="28"/>
+                                <w:lang w:val="en-US"/>
+                              </w:rPr>
+                              <w:t>API</w:t>
+                            </w:r>
+                          </w:p>
+                        </w:txbxContent>
+                      </wps:txbx>
+                      <wps:bodyPr rot="0" vert="horz" wrap="square" lIns="91440" tIns="45720" rIns="91440" bIns="45720" anchor="t" anchorCtr="0">
+                        <a:spAutoFit/>
+                      </wps:bodyPr>
+                    </wps:wsp>
+                  </a:graphicData>
+                </a:graphic>
+                <wp14:sizeRelH relativeFrom="margin">
+                  <wp14:pctWidth>0</wp14:pctWidth>
+                </wp14:sizeRelH>
+                <wp14:sizeRelV relativeFrom="margin">
+                  <wp14:pctHeight>20000</wp14:pctHeight>
+                </wp14:sizeRelV>
+              </wp:anchor>
+            </w:drawing>
+          </mc:Choice>
+          <mc:Fallback>
+            <w:pict>
+              <v:shape id="_x0000_s1029" type="#_x0000_t202" style="position:absolute;left:0;text-align:left;margin-left:2.65pt;margin-top:113.35pt;width:339.9pt;height:38.85pt;z-index:251670528;visibility:visible;mso-wrap-style:square;mso-width-percent:0;mso-height-percent:200;mso-wrap-distance-left:9pt;mso-wrap-distance-top:0;mso-wrap-distance-right:9pt;mso-wrap-distance-bottom:0;mso-position-horizontal:absolute;mso-position-horizontal-relative:text;mso-position-vertical:absolute;mso-position-vertical-relative:text;mso-width-percent:0;mso-height-percent:200;mso-width-relative:margin;mso-height-relative:margin;v-text-anchor:top" o:gfxdata="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" filled="f" stroked="f">
+                <v:textbox style="mso-fit-shape-to-text:t">
+                  <w:txbxContent>
+                    <w:p>
+                      <w:pPr>
+                        <w:jc w:val="right"/>
+                        <w:rPr>
+                          <w:sz w:val="28"/>
+                          <w:szCs w:val="28"/>
+                          <w:lang w:val="en-US"/>
+                        </w:rPr>
+                      </w:pPr>
+                      <w:r>
+                        <w:rPr>
+                          <w:b/>
+                          <w:sz w:val="28"/>
+                          <w:szCs w:val="28"/>
+                          <w:lang w:val="en-US"/>
+                        </w:rPr>
+                        <w:t>Crawler:</w:t>
+                      </w:r>
+                      <w:r>
+                        <w:rPr>
+                          <w:sz w:val="28"/>
+                          <w:szCs w:val="28"/>
+                          <w:lang w:val="en-US"/>
+                        </w:rPr>
+                        <w:t xml:space="preserve"> </w:t>
+                      </w:r>
+                      <w:r>
+                        <w:rPr>
+                          <w:sz w:val="28"/>
+                          <w:szCs w:val="28"/>
+                          <w:lang w:val="en-US"/>
+                        </w:rPr>
+                        <w:t xml:space="preserve">collects </w:t>
+                      </w:r>
+                      <w:r>
+                        <w:rPr>
+                          <w:sz w:val="28"/>
+                          <w:szCs w:val="28"/>
+                          <w:lang w:val="en-US"/>
+                        </w:rPr>
+                        <w:t>tweets</w:t>
+                      </w:r>
+                      <w:r>
+                        <w:rPr>
+                          <w:sz w:val="28"/>
+                          <w:szCs w:val="28"/>
+                          <w:lang w:val="en-US"/>
+                        </w:rPr>
+                        <w:t xml:space="preserve"> via</w:t>
+                      </w:r>
+                      <w:r>
+                        <w:rPr>
+                          <w:sz w:val="28"/>
+                          <w:szCs w:val="28"/>
+                          <w:lang w:val="en-US"/>
+                        </w:rPr>
+                        <w:t xml:space="preserve"> the Twitter </w:t>
+                      </w:r>
+                      <w:r>
+                        <w:rPr>
+                          <w:sz w:val="28"/>
+                          <w:szCs w:val="28"/>
+                          <w:lang w:val="en-US"/>
+                        </w:rPr>
+                        <w:t>API</w:t>
+                      </w:r>
+                    </w:p>
+                  </w:txbxContent>
+                </v:textbox>
+              </v:shape>
+            </w:pict>
+          </mc:Fallback>
+        </mc:AlternateContent>
       </w:r>
       <w:r>
         <w:object w:dxaOrig="8401" w:dyaOrig="6536">
@@ -698,10 +1055,10 @@
             <v:path o:extrusionok="f" gradientshapeok="t" o:connecttype="rect"/>
             <o:lock v:ext="edit" aspectratio="t"/>
           </v:shapetype>
-          <v:shape id="_x0000_i1025" type="#_x0000_t75" style="width:568.45pt;height:441.2pt" o:ole="">
+          <v:shape id="_x0000_i1025" type="#_x0000_t75" style="width:568.35pt;height:441.2pt" o:ole="">
             <v:imagedata r:id="rId11" o:title=""/>
           </v:shape>
-          <o:OLEObject Type="Embed" ProgID="Visio.Drawing.11" ShapeID="_x0000_i1025" DrawAspect="Content" ObjectID="_1398606512" r:id="rId12"/>
+          <o:OLEObject Type="Embed" ProgID="Visio.Drawing.11" ShapeID="_x0000_i1025" DrawAspect="Content" ObjectID="_1398607066" r:id="rId12"/>
         </w:object>
       </w:r>
       <w:r>
@@ -956,21 +1313,7 @@
         <w:rPr>
           <w:lang w:val="en-US"/>
         </w:rPr>
-        <w:t xml:space="preserve">Send tweet data to </w:t>
-      </w:r>
-      <w:proofErr w:type="spellStart"/>
-      <w:r>
-        <w:rPr>
-          <w:lang w:val="en-US"/>
-        </w:rPr>
-        <w:t>Solr</w:t>
-      </w:r>
-      <w:proofErr w:type="spellEnd"/>
-      <w:r>
-        <w:rPr>
-          <w:lang w:val="en-US"/>
-        </w:rPr>
-        <w:t xml:space="preserve"> and the ranker</w:t>
+        <w:t>Send tweet data to Solr and the ranker</w:t>
       </w:r>
     </w:p>
     <w:p>
@@ -1689,16 +2032,103 @@
           <w:szCs w:val="36"/>
           <w:lang w:eastAsia="sv-SE"/>
         </w:rPr>
-        <w:pict>
-          <v:shapetype id="_x0000_t32" coordsize="21600,21600" o:spt="32" o:oned="t" path="m,l21600,21600e" filled="f">
-            <v:path arrowok="t" fillok="f" o:connecttype="none"/>
-            <o:lock v:ext="edit" shapetype="t"/>
-          </v:shapetype>
-          <v:shape id="Straight Arrow Connector 2" o:spid="_x0000_s1038" type="#_x0000_t32" style="position:absolute;left:0;text-align:left;margin-left:115.1pt;margin-top:1.55pt;width:172.45pt;height:50.25pt;z-index:251668480;visibility:visible;mso-position-horizontal-relative:text;mso-position-vertical-relative:text;mso-width-relative:margin;mso-height-relative:margin" o:gfxdata="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" strokecolor="#4579b8 [3044]" strokeweight="2pt">
-            <v:stroke startarrowwidth="narrow" startarrowlength="short" endarrow="open" endarrowwidth="wide" endarrowlength="long"/>
-            <v:shadow on="t" color="black" opacity="41287f" offset="0,4pt"/>
-          </v:shape>
-        </w:pict>
+        <mc:AlternateContent>
+          <mc:Choice Requires="wps">
+            <w:drawing>
+              <wp:anchor distT="0" distB="0" distL="114300" distR="114300" simplePos="0" relativeHeight="251668480" behindDoc="0" locked="0" layoutInCell="1" allowOverlap="1">
+                <wp:simplePos x="0" y="0"/>
+                <wp:positionH relativeFrom="column">
+                  <wp:posOffset>1461770</wp:posOffset>
+                </wp:positionH>
+                <wp:positionV relativeFrom="paragraph">
+                  <wp:posOffset>19685</wp:posOffset>
+                </wp:positionV>
+                <wp:extent cx="2190115" cy="638175"/>
+                <wp:effectExtent l="76200" t="57150" r="57785" b="180975"/>
+                <wp:wrapNone/>
+                <wp:docPr id="3" name="Straight Arrow Connector 2"/>
+                <wp:cNvGraphicFramePr>
+                  <a:graphicFrameLocks xmlns:a="http://schemas.openxmlformats.org/drawingml/2006/main"/>
+                </wp:cNvGraphicFramePr>
+                <a:graphic xmlns:a="http://schemas.openxmlformats.org/drawingml/2006/main">
+                  <a:graphicData uri="http://schemas.microsoft.com/office/word/2010/wordprocessingShape">
+                    <wps:wsp>
+                      <wps:cNvCnPr>
+                        <a:cxnSpLocks/>
+                      </wps:cNvCnPr>
+                      <wps:spPr>
+                        <a:xfrm>
+                          <a:off x="0" y="0"/>
+                          <a:ext cx="2190115" cy="638175"/>
+                        </a:xfrm>
+                        <a:prstGeom prst="straightConnector1">
+                          <a:avLst/>
+                        </a:prstGeom>
+                        <a:ln w="25400" cap="flat">
+                          <a:round/>
+                          <a:headEnd type="none" w="sm" len="sm"/>
+                          <a:tailEnd type="arrow" w="lg" len="lg"/>
+                        </a:ln>
+                        <a:effectLst>
+                          <a:glow>
+                            <a:schemeClr val="accent1"/>
+                          </a:glow>
+                          <a:outerShdw blurRad="50800" dist="50800" dir="5400000" algn="ctr" rotWithShape="0">
+                            <a:srgbClr val="000000">
+                              <a:alpha val="63000"/>
+                            </a:srgbClr>
+                          </a:outerShdw>
+                          <a:reflection endPos="0" dist="50800" dir="5400000" sy="-100000" algn="bl" rotWithShape="0"/>
+                        </a:effectLst>
+                        <a:scene3d>
+                          <a:camera prst="orthographicFront"/>
+                          <a:lightRig rig="threePt" dir="t"/>
+                        </a:scene3d>
+                        <a:sp3d>
+                          <a:bevelT w="25400"/>
+                        </a:sp3d>
+                      </wps:spPr>
+                      <wps:style>
+                        <a:lnRef idx="1">
+                          <a:schemeClr val="accent1"/>
+                        </a:lnRef>
+                        <a:fillRef idx="0">
+                          <a:schemeClr val="accent1"/>
+                        </a:fillRef>
+                        <a:effectRef idx="0">
+                          <a:schemeClr val="accent1"/>
+                        </a:effectRef>
+                        <a:fontRef idx="minor">
+                          <a:schemeClr val="tx1"/>
+                        </a:fontRef>
+                      </wps:style>
+                      <wps:bodyPr/>
+                    </wps:wsp>
+                  </a:graphicData>
+                </a:graphic>
+                <wp14:sizeRelH relativeFrom="margin">
+                  <wp14:pctWidth>0</wp14:pctWidth>
+                </wp14:sizeRelH>
+                <wp14:sizeRelV relativeFrom="margin">
+                  <wp14:pctHeight>0</wp14:pctHeight>
+                </wp14:sizeRelV>
+              </wp:anchor>
+            </w:drawing>
+          </mc:Choice>
+          <mc:Fallback>
+            <w:pict>
+              <v:shapetype id="_x0000_t32" coordsize="21600,21600" o:spt="32" o:oned="t" path="m,l21600,21600e" filled="f">
+                <v:path arrowok="t" fillok="f" o:connecttype="none"/>
+                <o:lock v:ext="edit" shapetype="t"/>
+              </v:shapetype>
+              <v:shape id="Straight Arrow Connector 2" o:spid="_x0000_s1026" type="#_x0000_t32" style="position:absolute;margin-left:115.1pt;margin-top:1.55pt;width:172.45pt;height:50.25pt;z-index:251668480;visibility:visible;mso-wrap-style:square;mso-width-percent:0;mso-height-percent:0;mso-wrap-distance-left:9pt;mso-wrap-distance-top:0;mso-wrap-distance-right:9pt;mso-wrap-distance-bottom:0;mso-position-horizontal:absolute;mso-position-horizontal-relative:text;mso-position-vertical:absolute;mso-position-vertical-relative:text;mso-width-percent:0;mso-height-percent:0;mso-width-relative:margin;mso-height-relative:margin" o:gfxdata="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" strokecolor="#4579b8 [3044]" strokeweight="2pt">
+                <v:stroke startarrowwidth="narrow" startarrowlength="short" endarrow="open" endarrowwidth="wide" endarrowlength="long"/>
+                <v:shadow on="t" color="black" opacity="41287f" offset="0,4pt"/>
+                <o:lock v:ext="edit" shapetype="f"/>
+              </v:shape>
+            </w:pict>
+          </mc:Fallback>
+        </mc:AlternateContent>
       </w:r>
       <w:r>
         <w:rPr>
@@ -1706,12 +2136,99 @@
           <w:szCs w:val="36"/>
           <w:lang w:eastAsia="sv-SE"/>
         </w:rPr>
-        <w:pict>
-          <v:shape id="Straight Arrow Connector 1" o:spid="_x0000_s1037" type="#_x0000_t32" style="position:absolute;left:0;text-align:left;margin-left:268.1pt;margin-top:1.55pt;width:58.5pt;height:38.25pt;z-index:251667456;visibility:visible;mso-position-horizontal-relative:text;mso-position-vertical-relative:text;mso-width-relative:margin;mso-height-relative:margin" o:gfxdata="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" strokecolor="#4579b8 [3044]" strokeweight="2pt">
-            <v:stroke startarrowwidth="narrow" startarrowlength="short" endarrow="open" endarrowwidth="wide" endarrowlength="long"/>
-            <v:shadow on="t" color="black" opacity="41287f" offset="0,4pt"/>
-          </v:shape>
-        </w:pict>
+        <mc:AlternateContent>
+          <mc:Choice Requires="wps">
+            <w:drawing>
+              <wp:anchor distT="0" distB="0" distL="114300" distR="114300" simplePos="0" relativeHeight="251667456" behindDoc="0" locked="0" layoutInCell="1" allowOverlap="1">
+                <wp:simplePos x="0" y="0"/>
+                <wp:positionH relativeFrom="column">
+                  <wp:posOffset>3404870</wp:posOffset>
+                </wp:positionH>
+                <wp:positionV relativeFrom="paragraph">
+                  <wp:posOffset>19685</wp:posOffset>
+                </wp:positionV>
+                <wp:extent cx="742950" cy="485775"/>
+                <wp:effectExtent l="57150" t="57150" r="57150" b="161925"/>
+                <wp:wrapNone/>
+                <wp:docPr id="2" name="Straight Arrow Connector 1"/>
+                <wp:cNvGraphicFramePr>
+                  <a:graphicFrameLocks xmlns:a="http://schemas.openxmlformats.org/drawingml/2006/main"/>
+                </wp:cNvGraphicFramePr>
+                <a:graphic xmlns:a="http://schemas.openxmlformats.org/drawingml/2006/main">
+                  <a:graphicData uri="http://schemas.microsoft.com/office/word/2010/wordprocessingShape">
+                    <wps:wsp>
+                      <wps:cNvCnPr>
+                        <a:cxnSpLocks/>
+                      </wps:cNvCnPr>
+                      <wps:spPr>
+                        <a:xfrm>
+                          <a:off x="0" y="0"/>
+                          <a:ext cx="742950" cy="485775"/>
+                        </a:xfrm>
+                        <a:prstGeom prst="straightConnector1">
+                          <a:avLst/>
+                        </a:prstGeom>
+                        <a:ln w="25400" cap="flat">
+                          <a:round/>
+                          <a:headEnd type="none" w="sm" len="sm"/>
+                          <a:tailEnd type="arrow" w="lg" len="lg"/>
+                        </a:ln>
+                        <a:effectLst>
+                          <a:glow>
+                            <a:schemeClr val="accent1"/>
+                          </a:glow>
+                          <a:outerShdw blurRad="50800" dist="50800" dir="5400000" algn="ctr" rotWithShape="0">
+                            <a:srgbClr val="000000">
+                              <a:alpha val="63000"/>
+                            </a:srgbClr>
+                          </a:outerShdw>
+                          <a:reflection endPos="0" dist="50800" dir="5400000" sy="-100000" algn="bl" rotWithShape="0"/>
+                        </a:effectLst>
+                        <a:scene3d>
+                          <a:camera prst="orthographicFront"/>
+                          <a:lightRig rig="threePt" dir="t"/>
+                        </a:scene3d>
+                        <a:sp3d>
+                          <a:bevelT w="25400"/>
+                        </a:sp3d>
+                      </wps:spPr>
+                      <wps:style>
+                        <a:lnRef idx="1">
+                          <a:schemeClr val="accent1"/>
+                        </a:lnRef>
+                        <a:fillRef idx="0">
+                          <a:schemeClr val="accent1"/>
+                        </a:fillRef>
+                        <a:effectRef idx="0">
+                          <a:schemeClr val="accent1"/>
+                        </a:effectRef>
+                        <a:fontRef idx="minor">
+                          <a:schemeClr val="tx1"/>
+                        </a:fontRef>
+                      </wps:style>
+                      <wps:bodyPr/>
+                    </wps:wsp>
+                  </a:graphicData>
+                </a:graphic>
+                <wp14:sizeRelH relativeFrom="margin">
+                  <wp14:pctWidth>0</wp14:pctWidth>
+                </wp14:sizeRelH>
+                <wp14:sizeRelV relativeFrom="margin">
+                  <wp14:pctHeight>0</wp14:pctHeight>
+                </wp14:sizeRelV>
+              </wp:anchor>
+            </w:drawing>
+          </mc:Choice>
+          <mc:Fallback>
+            <w:pict>
+              <v:shape id="Straight Arrow Connector 1" o:spid="_x0000_s1026" type="#_x0000_t32" style="position:absolute;margin-left:268.1pt;margin-top:1.55pt;width:58.5pt;height:38.25pt;z-index:251667456;visibility:visible;mso-wrap-style:square;mso-width-percent:0;mso-height-percent:0;mso-wrap-distance-left:9pt;mso-wrap-distance-top:0;mso-wrap-distance-right:9pt;mso-wrap-distance-bottom:0;mso-position-horizontal:absolute;mso-position-horizontal-relative:text;mso-position-vertical:absolute;mso-position-vertical-relative:text;mso-width-percent:0;mso-height-percent:0;mso-width-relative:margin;mso-height-relative:margin" o:gfxdata="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" strokecolor="#4579b8 [3044]" strokeweight="2pt">
+                <v:stroke startarrowwidth="narrow" startarrowlength="short" endarrow="open" endarrowwidth="wide" endarrowlength="long"/>
+                <v:shadow on="t" color="black" opacity="41287f" offset="0,4pt"/>
+                <o:lock v:ext="edit" shapetype="f"/>
+              </v:shape>
+            </w:pict>
+          </mc:Fallback>
+        </mc:AlternateContent>
       </w:r>
       <w:r>
         <w:rPr>
@@ -1719,12 +2236,99 @@
           <w:szCs w:val="36"/>
           <w:lang w:eastAsia="sv-SE"/>
         </w:rPr>
-        <w:pict>
-          <v:shape id="Straight Arrow Connector 14" o:spid="_x0000_s1036" type="#_x0000_t32" style="position:absolute;left:0;text-align:left;margin-left:373.1pt;margin-top:1.55pt;width:58.5pt;height:38.25pt;flip:x;z-index:251661312;visibility:visible;mso-position-horizontal-relative:text;mso-position-vertical-relative:text;mso-width-relative:margin;mso-height-relative:margin" o:gfxdata="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" strokecolor="#4579b8 [3044]" strokeweight="2pt">
-            <v:stroke startarrowwidth="narrow" startarrowlength="short" endarrow="open" endarrowwidth="wide" endarrowlength="long"/>
-            <v:shadow on="t" color="black" opacity="41287f" offset="0,4pt"/>
-          </v:shape>
-        </w:pict>
+        <mc:AlternateContent>
+          <mc:Choice Requires="wps">
+            <w:drawing>
+              <wp:anchor distT="0" distB="0" distL="114300" distR="114300" simplePos="0" relativeHeight="251661312" behindDoc="0" locked="0" layoutInCell="1" allowOverlap="1">
+                <wp:simplePos x="0" y="0"/>
+                <wp:positionH relativeFrom="column">
+                  <wp:posOffset>4738370</wp:posOffset>
+                </wp:positionH>
+                <wp:positionV relativeFrom="paragraph">
+                  <wp:posOffset>19685</wp:posOffset>
+                </wp:positionV>
+                <wp:extent cx="742950" cy="485775"/>
+                <wp:effectExtent l="57150" t="57150" r="57150" b="161925"/>
+                <wp:wrapNone/>
+                <wp:docPr id="14" name="Straight Arrow Connector 14"/>
+                <wp:cNvGraphicFramePr>
+                  <a:graphicFrameLocks xmlns:a="http://schemas.openxmlformats.org/drawingml/2006/main"/>
+                </wp:cNvGraphicFramePr>
+                <a:graphic xmlns:a="http://schemas.openxmlformats.org/drawingml/2006/main">
+                  <a:graphicData uri="http://schemas.microsoft.com/office/word/2010/wordprocessingShape">
+                    <wps:wsp>
+                      <wps:cNvCnPr>
+                        <a:cxnSpLocks/>
+                      </wps:cNvCnPr>
+                      <wps:spPr>
+                        <a:xfrm flipH="1">
+                          <a:off x="0" y="0"/>
+                          <a:ext cx="742950" cy="485775"/>
+                        </a:xfrm>
+                        <a:prstGeom prst="straightConnector1">
+                          <a:avLst/>
+                        </a:prstGeom>
+                        <a:ln w="25400" cap="flat">
+                          <a:round/>
+                          <a:headEnd type="none" w="sm" len="sm"/>
+                          <a:tailEnd type="arrow" w="lg" len="lg"/>
+                        </a:ln>
+                        <a:effectLst>
+                          <a:glow>
+                            <a:schemeClr val="accent1"/>
+                          </a:glow>
+                          <a:outerShdw blurRad="50800" dist="50800" dir="5400000" algn="ctr" rotWithShape="0">
+                            <a:srgbClr val="000000">
+                              <a:alpha val="63000"/>
+                            </a:srgbClr>
+                          </a:outerShdw>
+                          <a:reflection endPos="0" dist="50800" dir="5400000" sy="-100000" algn="bl" rotWithShape="0"/>
+                        </a:effectLst>
+                        <a:scene3d>
+                          <a:camera prst="orthographicFront"/>
+                          <a:lightRig rig="threePt" dir="t"/>
+                        </a:scene3d>
+                        <a:sp3d>
+                          <a:bevelT w="25400"/>
+                        </a:sp3d>
+                      </wps:spPr>
+                      <wps:style>
+                        <a:lnRef idx="1">
+                          <a:schemeClr val="accent1"/>
+                        </a:lnRef>
+                        <a:fillRef idx="0">
+                          <a:schemeClr val="accent1"/>
+                        </a:fillRef>
+                        <a:effectRef idx="0">
+                          <a:schemeClr val="accent1"/>
+                        </a:effectRef>
+                        <a:fontRef idx="minor">
+                          <a:schemeClr val="tx1"/>
+                        </a:fontRef>
+                      </wps:style>
+                      <wps:bodyPr/>
+                    </wps:wsp>
+                  </a:graphicData>
+                </a:graphic>
+                <wp14:sizeRelH relativeFrom="margin">
+                  <wp14:pctWidth>0</wp14:pctWidth>
+                </wp14:sizeRelH>
+                <wp14:sizeRelV relativeFrom="margin">
+                  <wp14:pctHeight>0</wp14:pctHeight>
+                </wp14:sizeRelV>
+              </wp:anchor>
+            </w:drawing>
+          </mc:Choice>
+          <mc:Fallback>
+            <w:pict>
+              <v:shape id="Straight Arrow Connector 14" o:spid="_x0000_s1026" type="#_x0000_t32" style="position:absolute;margin-left:373.1pt;margin-top:1.55pt;width:58.5pt;height:38.25pt;flip:x;z-index:251661312;visibility:visible;mso-wrap-style:square;mso-width-percent:0;mso-height-percent:0;mso-wrap-distance-left:9pt;mso-wrap-distance-top:0;mso-wrap-distance-right:9pt;mso-wrap-distance-bottom:0;mso-position-horizontal:absolute;mso-position-horizontal-relative:text;mso-position-vertical:absolute;mso-position-vertical-relative:text;mso-width-percent:0;mso-height-percent:0;mso-width-relative:margin;mso-height-relative:margin" o:gfxdata="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" strokecolor="#4579b8 [3044]" strokeweight="2pt">
+                <v:stroke startarrowwidth="narrow" startarrowlength="short" endarrow="open" endarrowwidth="wide" endarrowlength="long"/>
+                <v:shadow on="t" color="black" opacity="41287f" offset="0,4pt"/>
+                <o:lock v:ext="edit" shapetype="f"/>
+              </v:shape>
+            </w:pict>
+          </mc:Fallback>
+        </mc:AlternateContent>
       </w:r>
       <w:r>
         <w:rPr>
@@ -1732,12 +2336,99 @@
           <w:szCs w:val="36"/>
           <w:lang w:eastAsia="sv-SE"/>
         </w:rPr>
-        <w:pict>
-          <v:shape id="Straight Arrow Connector 15" o:spid="_x0000_s1035" type="#_x0000_t32" style="position:absolute;left:0;text-align:left;margin-left:414.35pt;margin-top:1.55pt;width:172.45pt;height:50.25pt;flip:x;z-index:251662336;visibility:visible;mso-position-horizontal-relative:text;mso-position-vertical-relative:text;mso-width-relative:margin;mso-height-relative:margin" o:gfxdata="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" strokecolor="#4579b8 [3044]" strokeweight="2pt">
-            <v:stroke startarrowwidth="narrow" startarrowlength="short" endarrow="open" endarrowwidth="wide" endarrowlength="long"/>
-            <v:shadow on="t" color="black" opacity="41287f" offset="0,4pt"/>
-          </v:shape>
-        </w:pict>
+        <mc:AlternateContent>
+          <mc:Choice Requires="wps">
+            <w:drawing>
+              <wp:anchor distT="0" distB="0" distL="114300" distR="114300" simplePos="0" relativeHeight="251662336" behindDoc="0" locked="0" layoutInCell="1" allowOverlap="1">
+                <wp:simplePos x="0" y="0"/>
+                <wp:positionH relativeFrom="column">
+                  <wp:posOffset>5262245</wp:posOffset>
+                </wp:positionH>
+                <wp:positionV relativeFrom="paragraph">
+                  <wp:posOffset>19685</wp:posOffset>
+                </wp:positionV>
+                <wp:extent cx="2190115" cy="638175"/>
+                <wp:effectExtent l="57150" t="57150" r="57785" b="180975"/>
+                <wp:wrapNone/>
+                <wp:docPr id="15" name="Straight Arrow Connector 15"/>
+                <wp:cNvGraphicFramePr>
+                  <a:graphicFrameLocks xmlns:a="http://schemas.openxmlformats.org/drawingml/2006/main"/>
+                </wp:cNvGraphicFramePr>
+                <a:graphic xmlns:a="http://schemas.openxmlformats.org/drawingml/2006/main">
+                  <a:graphicData uri="http://schemas.microsoft.com/office/word/2010/wordprocessingShape">
+                    <wps:wsp>
+                      <wps:cNvCnPr>
+                        <a:cxnSpLocks/>
+                      </wps:cNvCnPr>
+                      <wps:spPr>
+                        <a:xfrm flipH="1">
+                          <a:off x="0" y="0"/>
+                          <a:ext cx="2190115" cy="638175"/>
+                        </a:xfrm>
+                        <a:prstGeom prst="straightConnector1">
+                          <a:avLst/>
+                        </a:prstGeom>
+                        <a:ln w="25400" cap="flat">
+                          <a:round/>
+                          <a:headEnd type="none" w="sm" len="sm"/>
+                          <a:tailEnd type="arrow" w="lg" len="lg"/>
+                        </a:ln>
+                        <a:effectLst>
+                          <a:glow>
+                            <a:schemeClr val="accent1"/>
+                          </a:glow>
+                          <a:outerShdw blurRad="50800" dist="50800" dir="5400000" algn="ctr" rotWithShape="0">
+                            <a:srgbClr val="000000">
+                              <a:alpha val="63000"/>
+                            </a:srgbClr>
+                          </a:outerShdw>
+                          <a:reflection endPos="0" dist="50800" dir="5400000" sy="-100000" algn="bl" rotWithShape="0"/>
+                        </a:effectLst>
+                        <a:scene3d>
+                          <a:camera prst="orthographicFront"/>
+                          <a:lightRig rig="threePt" dir="t"/>
+                        </a:scene3d>
+                        <a:sp3d>
+                          <a:bevelT w="25400"/>
+                        </a:sp3d>
+                      </wps:spPr>
+                      <wps:style>
+                        <a:lnRef idx="1">
+                          <a:schemeClr val="accent1"/>
+                        </a:lnRef>
+                        <a:fillRef idx="0">
+                          <a:schemeClr val="accent1"/>
+                        </a:fillRef>
+                        <a:effectRef idx="0">
+                          <a:schemeClr val="accent1"/>
+                        </a:effectRef>
+                        <a:fontRef idx="minor">
+                          <a:schemeClr val="tx1"/>
+                        </a:fontRef>
+                      </wps:style>
+                      <wps:bodyPr/>
+                    </wps:wsp>
+                  </a:graphicData>
+                </a:graphic>
+                <wp14:sizeRelH relativeFrom="margin">
+                  <wp14:pctWidth>0</wp14:pctWidth>
+                </wp14:sizeRelH>
+                <wp14:sizeRelV relativeFrom="margin">
+                  <wp14:pctHeight>0</wp14:pctHeight>
+                </wp14:sizeRelV>
+              </wp:anchor>
+            </w:drawing>
+          </mc:Choice>
+          <mc:Fallback>
+            <w:pict>
+              <v:shape id="Straight Arrow Connector 15" o:spid="_x0000_s1026" type="#_x0000_t32" style="position:absolute;margin-left:414.35pt;margin-top:1.55pt;width:172.45pt;height:50.25pt;flip:x;z-index:251662336;visibility:visible;mso-wrap-style:square;mso-width-percent:0;mso-height-percent:0;mso-wrap-distance-left:9pt;mso-wrap-distance-top:0;mso-wrap-distance-right:9pt;mso-wrap-distance-bottom:0;mso-position-horizontal:absolute;mso-position-horizontal-relative:text;mso-position-vertical:absolute;mso-position-vertical-relative:text;mso-width-percent:0;mso-height-percent:0;mso-width-relative:margin;mso-height-relative:margin" o:gfxdata="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" strokecolor="#4579b8 [3044]" strokeweight="2pt">
+                <v:stroke startarrowwidth="narrow" startarrowlength="short" endarrow="open" endarrowwidth="wide" endarrowlength="long"/>
+                <v:shadow on="t" color="black" opacity="41287f" offset="0,4pt"/>
+                <o:lock v:ext="edit" shapetype="f"/>
+              </v:shape>
+            </w:pict>
+          </mc:Fallback>
+        </mc:AlternateContent>
       </w:r>
     </w:p>
     <w:p>
@@ -1753,52 +2444,152 @@
           <w:noProof/>
           <w:lang w:eastAsia="sv-SE"/>
         </w:rPr>
-        <w:pict>
-          <v:shape id="_x0000_s1031" type="#_x0000_t202" style="position:absolute;left:0;text-align:left;margin-left:366.65pt;margin-top:35.8pt;width:324.3pt;height:46.65pt;z-index:251678720;visibility:visible;mso-width-relative:margin;mso-height-relative:margin" o:gfxdata="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" filled="f" stroked="f">
-            <v:textbox style="mso-next-textbox:#_x0000_s1031">
-              <w:txbxContent>
-                <w:p>
-                  <w:pPr>
-                    <w:rPr>
-                      <w:b/>
-                      <w:sz w:val="28"/>
-                      <w:szCs w:val="28"/>
-                      <w:lang w:val="en-US"/>
-                    </w:rPr>
-                  </w:pPr>
-                  <w:r>
-                    <w:rPr>
-                      <w:b/>
-                      <w:sz w:val="28"/>
-                      <w:szCs w:val="28"/>
-                      <w:lang w:val="en-US"/>
-                    </w:rPr>
-                    <w:t xml:space="preserve">Divide by </w:t>
-                  </w:r>
-                  <w:r>
-                    <w:rPr>
-                      <w:b/>
-                      <w:sz w:val="28"/>
-                      <w:szCs w:val="28"/>
-                      <w:lang w:val="en-US"/>
-                    </w:rPr>
-                    <w:t>the maximum number of visits for a node</w:t>
-                  </w:r>
-                  <w:r>
-                    <w:rPr>
-                      <w:b/>
-                      <w:sz w:val="28"/>
-                      <w:szCs w:val="28"/>
-                      <w:lang w:val="en-US"/>
-                    </w:rPr>
-                    <w:br/>
-                    <w:t>and then multiply by 10</w:t>
-                  </w:r>
-                </w:p>
-              </w:txbxContent>
-            </v:textbox>
-          </v:shape>
-        </w:pict>
+        <mc:AlternateContent>
+          <mc:Choice Requires="wps">
+            <w:drawing>
+              <wp:anchor distT="0" distB="0" distL="114300" distR="114300" simplePos="0" relativeHeight="251678720" behindDoc="0" locked="0" layoutInCell="1" allowOverlap="1">
+                <wp:simplePos x="0" y="0"/>
+                <wp:positionH relativeFrom="column">
+                  <wp:posOffset>4656455</wp:posOffset>
+                </wp:positionH>
+                <wp:positionV relativeFrom="paragraph">
+                  <wp:posOffset>454660</wp:posOffset>
+                </wp:positionV>
+                <wp:extent cx="4118610" cy="592455"/>
+                <wp:effectExtent l="0" t="0" r="0" b="0"/>
+                <wp:wrapNone/>
+                <wp:docPr id="11" name="Text Box 2"/>
+                <wp:cNvGraphicFramePr>
+                  <a:graphicFrameLocks xmlns:a="http://schemas.openxmlformats.org/drawingml/2006/main"/>
+                </wp:cNvGraphicFramePr>
+                <a:graphic xmlns:a="http://schemas.openxmlformats.org/drawingml/2006/main">
+                  <a:graphicData uri="http://schemas.microsoft.com/office/word/2010/wordprocessingShape">
+                    <wps:wsp>
+                      <wps:cNvSpPr txBox="1">
+                        <a:spLocks noChangeArrowheads="1"/>
+                      </wps:cNvSpPr>
+                      <wps:spPr bwMode="auto">
+                        <a:xfrm>
+                          <a:off x="0" y="0"/>
+                          <a:ext cx="4118610" cy="592455"/>
+                        </a:xfrm>
+                        <a:prstGeom prst="rect">
+                          <a:avLst/>
+                        </a:prstGeom>
+                        <a:noFill/>
+                        <a:ln w="9525">
+                          <a:noFill/>
+                          <a:miter lim="800000"/>
+                          <a:headEnd/>
+                          <a:tailEnd/>
+                        </a:ln>
+                      </wps:spPr>
+                      <wps:txbx>
+                        <w:txbxContent>
+                          <w:p>
+                            <w:pPr>
+                              <w:rPr>
+                                <w:b/>
+                                <w:sz w:val="28"/>
+                                <w:szCs w:val="28"/>
+                                <w:lang w:val="en-US"/>
+                              </w:rPr>
+                            </w:pPr>
+                            <w:r>
+                              <w:rPr>
+                                <w:b/>
+                                <w:sz w:val="28"/>
+                                <w:szCs w:val="28"/>
+                                <w:lang w:val="en-US"/>
+                              </w:rPr>
+                              <w:t xml:space="preserve">Divide by </w:t>
+                            </w:r>
+                            <w:r>
+                              <w:rPr>
+                                <w:b/>
+                                <w:sz w:val="28"/>
+                                <w:szCs w:val="28"/>
+                                <w:lang w:val="en-US"/>
+                              </w:rPr>
+                              <w:t>the maximum number of visits for a node</w:t>
+                            </w:r>
+                            <w:r>
+                              <w:rPr>
+                                <w:b/>
+                                <w:sz w:val="28"/>
+                                <w:szCs w:val="28"/>
+                                <w:lang w:val="en-US"/>
+                              </w:rPr>
+                              <w:br/>
+                              <w:t>and then multiply by 10</w:t>
+                            </w:r>
+                          </w:p>
+                        </w:txbxContent>
+                      </wps:txbx>
+                      <wps:bodyPr rot="0" vert="horz" wrap="square" lIns="91440" tIns="45720" rIns="91440" bIns="45720" anchor="t" anchorCtr="0">
+                        <a:noAutofit/>
+                      </wps:bodyPr>
+                    </wps:wsp>
+                  </a:graphicData>
+                </a:graphic>
+                <wp14:sizeRelH relativeFrom="margin">
+                  <wp14:pctWidth>0</wp14:pctWidth>
+                </wp14:sizeRelH>
+                <wp14:sizeRelV relativeFrom="margin">
+                  <wp14:pctHeight>0</wp14:pctHeight>
+                </wp14:sizeRelV>
+              </wp:anchor>
+            </w:drawing>
+          </mc:Choice>
+          <mc:Fallback>
+            <w:pict>
+              <v:shape id="_x0000_s1030" type="#_x0000_t202" style="position:absolute;left:0;text-align:left;margin-left:366.65pt;margin-top:35.8pt;width:324.3pt;height:46.65pt;z-index:251678720;visibility:visible;mso-wrap-style:square;mso-width-percent:0;mso-height-percent:0;mso-wrap-distance-left:9pt;mso-wrap-distance-top:0;mso-wrap-distance-right:9pt;mso-wrap-distance-bottom:0;mso-position-horizontal:absolute;mso-position-horizontal-relative:text;mso-position-vertical:absolute;mso-position-vertical-relative:text;mso-width-percent:0;mso-height-percent:0;mso-width-relative:margin;mso-height-relative:margin;v-text-anchor:top" o:gfxdata="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" filled="f" stroked="f">
+                <v:textbox>
+                  <w:txbxContent>
+                    <w:p>
+                      <w:pPr>
+                        <w:rPr>
+                          <w:b/>
+                          <w:sz w:val="28"/>
+                          <w:szCs w:val="28"/>
+                          <w:lang w:val="en-US"/>
+                        </w:rPr>
+                      </w:pPr>
+                      <w:r>
+                        <w:rPr>
+                          <w:b/>
+                          <w:sz w:val="28"/>
+                          <w:szCs w:val="28"/>
+                          <w:lang w:val="en-US"/>
+                        </w:rPr>
+                        <w:t xml:space="preserve">Divide by </w:t>
+                      </w:r>
+                      <w:r>
+                        <w:rPr>
+                          <w:b/>
+                          <w:sz w:val="28"/>
+                          <w:szCs w:val="28"/>
+                          <w:lang w:val="en-US"/>
+                        </w:rPr>
+                        <w:t>the maximum number of visits for a node</w:t>
+                      </w:r>
+                      <w:r>
+                        <w:rPr>
+                          <w:b/>
+                          <w:sz w:val="28"/>
+                          <w:szCs w:val="28"/>
+                          <w:lang w:val="en-US"/>
+                        </w:rPr>
+                        <w:br/>
+                        <w:t>and then multiply by 10</w:t>
+                      </w:r>
+                    </w:p>
+                  </w:txbxContent>
+                </v:textbox>
+              </v:shape>
+            </w:pict>
+          </mc:Fallback>
+        </mc:AlternateContent>
       </w:r>
       <w:r>
         <w:rPr>
@@ -1806,39 +2597,126 @@
           <w:szCs w:val="36"/>
           <w:lang w:eastAsia="sv-SE"/>
         </w:rPr>
-        <w:pict>
-          <v:shape id="_x0000_s1034" type="#_x0000_t202" style="position:absolute;left:0;text-align:left;margin-left:271.15pt;margin-top:2.5pt;width:160.5pt;height:37.55pt;z-index:251663360;visibility:visible;mso-position-horizontal-relative:text;mso-position-vertical-relative:text;mso-width-relative:margin;mso-height-relative:margin" o:gfxdata="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" filled="f" stroked="f">
-            <v:textbox style="mso-next-textbox:#_x0000_s1034">
-              <w:txbxContent>
-                <w:p>
-                  <w:pPr>
-                    <w:jc w:val="center"/>
-                    <w:rPr>
-                      <w:sz w:val="52"/>
-                      <w:szCs w:val="52"/>
-                      <w:lang w:val="en-US"/>
-                    </w:rPr>
-                  </w:pPr>
-                  <w:r>
-                    <w:rPr>
-                      <w:sz w:val="52"/>
-                      <w:szCs w:val="52"/>
-                      <w:lang w:val="en-US"/>
-                    </w:rPr>
-                    <w:t>{6, 4, 3, 3}</w:t>
-                  </w:r>
-                </w:p>
-                <w:p>
-                  <w:pPr>
-                    <w:rPr>
-                      <w:lang w:val="en-US"/>
-                    </w:rPr>
-                  </w:pPr>
-                </w:p>
-              </w:txbxContent>
-            </v:textbox>
-          </v:shape>
-        </w:pict>
+        <mc:AlternateContent>
+          <mc:Choice Requires="wps">
+            <w:drawing>
+              <wp:anchor distT="0" distB="0" distL="114300" distR="114300" simplePos="0" relativeHeight="251663360" behindDoc="0" locked="0" layoutInCell="1" allowOverlap="1">
+                <wp:simplePos x="0" y="0"/>
+                <wp:positionH relativeFrom="column">
+                  <wp:posOffset>3443605</wp:posOffset>
+                </wp:positionH>
+                <wp:positionV relativeFrom="paragraph">
+                  <wp:posOffset>31750</wp:posOffset>
+                </wp:positionV>
+                <wp:extent cx="2038350" cy="476885"/>
+                <wp:effectExtent l="0" t="0" r="0" b="0"/>
+                <wp:wrapNone/>
+                <wp:docPr id="307" name="Text Box 2"/>
+                <wp:cNvGraphicFramePr>
+                  <a:graphicFrameLocks xmlns:a="http://schemas.openxmlformats.org/drawingml/2006/main"/>
+                </wp:cNvGraphicFramePr>
+                <a:graphic xmlns:a="http://schemas.openxmlformats.org/drawingml/2006/main">
+                  <a:graphicData uri="http://schemas.microsoft.com/office/word/2010/wordprocessingShape">
+                    <wps:wsp>
+                      <wps:cNvSpPr txBox="1">
+                        <a:spLocks noChangeArrowheads="1"/>
+                      </wps:cNvSpPr>
+                      <wps:spPr bwMode="auto">
+                        <a:xfrm>
+                          <a:off x="0" y="0"/>
+                          <a:ext cx="2038350" cy="476885"/>
+                        </a:xfrm>
+                        <a:prstGeom prst="rect">
+                          <a:avLst/>
+                        </a:prstGeom>
+                        <a:noFill/>
+                        <a:ln w="9525">
+                          <a:noFill/>
+                          <a:miter lim="800000"/>
+                          <a:headEnd/>
+                          <a:tailEnd/>
+                        </a:ln>
+                      </wps:spPr>
+                      <wps:txbx>
+                        <w:txbxContent>
+                          <w:p>
+                            <w:pPr>
+                              <w:jc w:val="center"/>
+                              <w:rPr>
+                                <w:sz w:val="52"/>
+                                <w:szCs w:val="52"/>
+                                <w:lang w:val="en-US"/>
+                              </w:rPr>
+                            </w:pPr>
+                            <w:r>
+                              <w:rPr>
+                                <w:sz w:val="52"/>
+                                <w:szCs w:val="52"/>
+                                <w:lang w:val="en-US"/>
+                              </w:rPr>
+                              <w:t>{6, 4, 3, 3}</w:t>
+                            </w:r>
+                          </w:p>
+                          <w:p>
+                            <w:pPr>
+                              <w:rPr>
+                                <w:lang w:val="en-US"/>
+                              </w:rPr>
+                            </w:pPr>
+                          </w:p>
+                        </w:txbxContent>
+                      </wps:txbx>
+                      <wps:bodyPr rot="0" vert="horz" wrap="square" lIns="91440" tIns="45720" rIns="91440" bIns="45720" anchor="t" anchorCtr="0">
+                        <a:noAutofit/>
+                      </wps:bodyPr>
+                    </wps:wsp>
+                  </a:graphicData>
+                </a:graphic>
+                <wp14:sizeRelH relativeFrom="margin">
+                  <wp14:pctWidth>0</wp14:pctWidth>
+                </wp14:sizeRelH>
+                <wp14:sizeRelV relativeFrom="margin">
+                  <wp14:pctHeight>0</wp14:pctHeight>
+                </wp14:sizeRelV>
+              </wp:anchor>
+            </w:drawing>
+          </mc:Choice>
+          <mc:Fallback>
+            <w:pict>
+              <v:shape id="_x0000_s1031" type="#_x0000_t202" style="position:absolute;left:0;text-align:left;margin-left:271.15pt;margin-top:2.5pt;width:160.5pt;height:37.55pt;z-index:251663360;visibility:visible;mso-wrap-style:square;mso-width-percent:0;mso-height-percent:0;mso-wrap-distance-left:9pt;mso-wrap-distance-top:0;mso-wrap-distance-right:9pt;mso-wrap-distance-bottom:0;mso-position-horizontal:absolute;mso-position-horizontal-relative:text;mso-position-vertical:absolute;mso-position-vertical-relative:text;mso-width-percent:0;mso-height-percent:0;mso-width-relative:margin;mso-height-relative:margin;v-text-anchor:top" o:gfxdata="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" filled="f" stroked="f">
+                <v:textbox>
+                  <w:txbxContent>
+                    <w:p>
+                      <w:pPr>
+                        <w:jc w:val="center"/>
+                        <w:rPr>
+                          <w:sz w:val="52"/>
+                          <w:szCs w:val="52"/>
+                          <w:lang w:val="en-US"/>
+                        </w:rPr>
+                      </w:pPr>
+                      <w:r>
+                        <w:rPr>
+                          <w:sz w:val="52"/>
+                          <w:szCs w:val="52"/>
+                          <w:lang w:val="en-US"/>
+                        </w:rPr>
+                        <w:t>{6, 4, 3, 3}</w:t>
+                      </w:r>
+                    </w:p>
+                    <w:p>
+                      <w:pPr>
+                        <w:rPr>
+                          <w:lang w:val="en-US"/>
+                        </w:rPr>
+                      </w:pPr>
+                    </w:p>
+                  </w:txbxContent>
+                </v:textbox>
+              </v:shape>
+            </w:pict>
+          </mc:Fallback>
+        </mc:AlternateContent>
       </w:r>
     </w:p>
     <w:p>
@@ -1857,12 +2735,87 @@
           <w:szCs w:val="36"/>
           <w:lang w:eastAsia="sv-SE"/>
         </w:rPr>
-        <w:pict>
-          <v:shape id="Straight Arrow Connector 18" o:spid="_x0000_s1033" type="#_x0000_t32" style="position:absolute;left:0;text-align:left;margin-left:333.75pt;margin-top:20.25pt;width:35.25pt;height:0;rotation:90;z-index:251664384;visibility:visible;mso-width-relative:margin;mso-height-relative:margin" o:gfxdata="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" adj="-258771,-1,-258771" strokecolor="#4579b8 [3044]" strokeweight="2pt">
-            <v:stroke startarrowwidth="narrow" startarrowlength="short" endarrow="open" endarrowwidth="wide" endarrowlength="long"/>
-            <v:shadow on="t" color="black" opacity="41287f" offset="0,4pt"/>
-          </v:shape>
-        </w:pict>
+        <mc:AlternateContent>
+          <mc:Choice Requires="wps">
+            <w:drawing>
+              <wp:anchor distT="0" distB="0" distL="114300" distR="114300" simplePos="0" relativeHeight="251664384" behindDoc="0" locked="0" layoutInCell="1" allowOverlap="1">
+                <wp:simplePos x="0" y="0"/>
+                <wp:positionH relativeFrom="column">
+                  <wp:posOffset>4238625</wp:posOffset>
+                </wp:positionH>
+                <wp:positionV relativeFrom="paragraph">
+                  <wp:posOffset>257175</wp:posOffset>
+                </wp:positionV>
+                <wp:extent cx="447675" cy="0"/>
+                <wp:effectExtent l="105410" t="20320" r="104140" b="74930"/>
+                <wp:wrapNone/>
+                <wp:docPr id="1" name="Straight Arrow Connector 18"/>
+                <wp:cNvGraphicFramePr>
+                  <a:graphicFrameLocks xmlns:a="http://schemas.openxmlformats.org/drawingml/2006/main"/>
+                </wp:cNvGraphicFramePr>
+                <a:graphic xmlns:a="http://schemas.openxmlformats.org/drawingml/2006/main">
+                  <a:graphicData uri="http://schemas.microsoft.com/office/word/2010/wordprocessingShape">
+                    <wps:wsp>
+                      <wps:cNvCnPr>
+                        <a:cxnSpLocks noChangeShapeType="1"/>
+                      </wps:cNvCnPr>
+                      <wps:spPr bwMode="auto">
+                        <a:xfrm rot="5400000">
+                          <a:off x="0" y="0"/>
+                          <a:ext cx="447675" cy="0"/>
+                        </a:xfrm>
+                        <a:prstGeom prst="straightConnector1">
+                          <a:avLst/>
+                        </a:prstGeom>
+                        <a:noFill/>
+                        <a:ln w="25400">
+                          <a:solidFill>
+                            <a:schemeClr val="accent1">
+                              <a:lumMod val="95000"/>
+                              <a:lumOff val="0"/>
+                            </a:schemeClr>
+                          </a:solidFill>
+                          <a:round/>
+                          <a:headEnd type="none" w="sm" len="sm"/>
+                          <a:tailEnd type="arrow" w="lg" len="lg"/>
+                        </a:ln>
+                        <a:effectLst>
+                          <a:outerShdw dist="50800" dir="5400000" algn="ctr" rotWithShape="0">
+                            <a:srgbClr val="000000">
+                              <a:alpha val="62999"/>
+                            </a:srgbClr>
+                          </a:outerShdw>
+                        </a:effectLst>
+                        <a:extLst>
+                          <a:ext uri="{909E8E84-426E-40DD-AFC4-6F175D3DCCD1}">
+                            <a14:hiddenFill xmlns:a14="http://schemas.microsoft.com/office/drawing/2010/main">
+                              <a:noFill/>
+                            </a14:hiddenFill>
+                          </a:ext>
+                        </a:extLst>
+                      </wps:spPr>
+                      <wps:bodyPr/>
+                    </wps:wsp>
+                  </a:graphicData>
+                </a:graphic>
+                <wp14:sizeRelH relativeFrom="margin">
+                  <wp14:pctWidth>0</wp14:pctWidth>
+                </wp14:sizeRelH>
+                <wp14:sizeRelV relativeFrom="margin">
+                  <wp14:pctHeight>0</wp14:pctHeight>
+                </wp14:sizeRelV>
+              </wp:anchor>
+            </w:drawing>
+          </mc:Choice>
+          <mc:Fallback>
+            <w:pict>
+              <v:shape id="Straight Arrow Connector 18" o:spid="_x0000_s1026" type="#_x0000_t32" style="position:absolute;margin-left:333.75pt;margin-top:20.25pt;width:35.25pt;height:0;rotation:90;z-index:251664384;visibility:visible;mso-wrap-style:square;mso-width-percent:0;mso-height-percent:0;mso-wrap-distance-left:9pt;mso-wrap-distance-top:0;mso-wrap-distance-right:9pt;mso-wrap-distance-bottom:0;mso-position-horizontal:absolute;mso-position-horizontal-relative:text;mso-position-vertical:absolute;mso-position-vertical-relative:text;mso-width-percent:0;mso-height-percent:0;mso-width-relative:margin;mso-height-relative:margin" o:gfxdata="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" strokecolor="#4579b8 [3044]" strokeweight="2pt">
+                <v:stroke startarrowwidth="narrow" startarrowlength="short" endarrow="open" endarrowwidth="wide" endarrowlength="long"/>
+                <v:shadow on="t" color="black" opacity="41287f" offset="0,4pt"/>
+              </v:shape>
+            </w:pict>
+          </mc:Fallback>
+        </mc:AlternateContent>
       </w:r>
       <w:r>
         <w:rPr>
@@ -1887,55 +2840,158 @@
           <w:szCs w:val="36"/>
           <w:lang w:eastAsia="sv-SE"/>
         </w:rPr>
-        <w:pict>
-          <v:shape id="_x0000_s1032" type="#_x0000_t202" style="position:absolute;left:0;text-align:left;margin-left:231.7pt;margin-top:6.6pt;width:242.4pt;height:41.25pt;z-index:251665408;visibility:visible;mso-width-relative:margin;mso-height-relative:margin" o:gfxdata="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" filled="f" stroked="f">
-            <v:textbox>
-              <w:txbxContent>
-                <w:p>
-                  <w:pPr>
-                    <w:jc w:val="center"/>
-                    <w:rPr>
-                      <w:sz w:val="52"/>
-                      <w:szCs w:val="52"/>
-                      <w:lang w:val="en-US"/>
-                    </w:rPr>
-                  </w:pPr>
-                  <w:r>
-                    <w:rPr>
-                      <w:sz w:val="52"/>
-                      <w:szCs w:val="52"/>
-                      <w:lang w:val="en-US"/>
-                    </w:rPr>
-                    <w:t>{</w:t>
-                  </w:r>
-                  <w:r>
-                    <w:rPr>
-                      <w:sz w:val="52"/>
-                      <w:szCs w:val="52"/>
-                      <w:lang w:val="en-US"/>
-                    </w:rPr>
-                    <w:t>10, 20/3, 5, 5</w:t>
-                  </w:r>
-                  <w:r>
-                    <w:rPr>
-                      <w:sz w:val="52"/>
-                      <w:szCs w:val="52"/>
-                      <w:lang w:val="en-US"/>
-                    </w:rPr>
-                    <w:t>}</w:t>
-                  </w:r>
-                </w:p>
-                <w:p>
-                  <w:pPr>
-                    <w:rPr>
-                      <w:lang w:val="en-US"/>
-                    </w:rPr>
-                  </w:pPr>
-                </w:p>
-              </w:txbxContent>
-            </v:textbox>
-          </v:shape>
-        </w:pict>
+        <mc:AlternateContent>
+          <mc:Choice Requires="wps">
+            <w:drawing>
+              <wp:anchor distT="0" distB="0" distL="114300" distR="114300" simplePos="0" relativeHeight="251665408" behindDoc="0" locked="0" layoutInCell="1" allowOverlap="1">
+                <wp:simplePos x="0" y="0"/>
+                <wp:positionH relativeFrom="column">
+                  <wp:posOffset>2942590</wp:posOffset>
+                </wp:positionH>
+                <wp:positionV relativeFrom="paragraph">
+                  <wp:posOffset>83820</wp:posOffset>
+                </wp:positionV>
+                <wp:extent cx="3078480" cy="523875"/>
+                <wp:effectExtent l="0" t="0" r="0" b="0"/>
+                <wp:wrapNone/>
+                <wp:docPr id="19" name="Text Box 2"/>
+                <wp:cNvGraphicFramePr>
+                  <a:graphicFrameLocks xmlns:a="http://schemas.openxmlformats.org/drawingml/2006/main"/>
+                </wp:cNvGraphicFramePr>
+                <a:graphic xmlns:a="http://schemas.openxmlformats.org/drawingml/2006/main">
+                  <a:graphicData uri="http://schemas.microsoft.com/office/word/2010/wordprocessingShape">
+                    <wps:wsp>
+                      <wps:cNvSpPr txBox="1">
+                        <a:spLocks noChangeArrowheads="1"/>
+                      </wps:cNvSpPr>
+                      <wps:spPr bwMode="auto">
+                        <a:xfrm>
+                          <a:off x="0" y="0"/>
+                          <a:ext cx="3078480" cy="523875"/>
+                        </a:xfrm>
+                        <a:prstGeom prst="rect">
+                          <a:avLst/>
+                        </a:prstGeom>
+                        <a:noFill/>
+                        <a:ln w="9525">
+                          <a:noFill/>
+                          <a:miter lim="800000"/>
+                          <a:headEnd/>
+                          <a:tailEnd/>
+                        </a:ln>
+                      </wps:spPr>
+                      <wps:txbx>
+                        <w:txbxContent>
+                          <w:p>
+                            <w:pPr>
+                              <w:jc w:val="center"/>
+                              <w:rPr>
+                                <w:sz w:val="52"/>
+                                <w:szCs w:val="52"/>
+                                <w:lang w:val="en-US"/>
+                              </w:rPr>
+                            </w:pPr>
+                            <w:r>
+                              <w:rPr>
+                                <w:sz w:val="52"/>
+                                <w:szCs w:val="52"/>
+                                <w:lang w:val="en-US"/>
+                              </w:rPr>
+                              <w:t>{</w:t>
+                            </w:r>
+                            <w:r>
+                              <w:rPr>
+                                <w:sz w:val="52"/>
+                                <w:szCs w:val="52"/>
+                                <w:lang w:val="en-US"/>
+                              </w:rPr>
+                              <w:t>10, 20/3, 5, 5</w:t>
+                            </w:r>
+                            <w:r>
+                              <w:rPr>
+                                <w:sz w:val="52"/>
+                                <w:szCs w:val="52"/>
+                                <w:lang w:val="en-US"/>
+                              </w:rPr>
+                              <w:t>}</w:t>
+                            </w:r>
+                          </w:p>
+                          <w:p>
+                            <w:pPr>
+                              <w:rPr>
+                                <w:lang w:val="en-US"/>
+                              </w:rPr>
+                            </w:pPr>
+                          </w:p>
+                        </w:txbxContent>
+                      </wps:txbx>
+                      <wps:bodyPr rot="0" vert="horz" wrap="square" lIns="91440" tIns="45720" rIns="91440" bIns="45720" anchor="t" anchorCtr="0">
+                        <a:noAutofit/>
+                      </wps:bodyPr>
+                    </wps:wsp>
+                  </a:graphicData>
+                </a:graphic>
+                <wp14:sizeRelH relativeFrom="margin">
+                  <wp14:pctWidth>0</wp14:pctWidth>
+                </wp14:sizeRelH>
+                <wp14:sizeRelV relativeFrom="margin">
+                  <wp14:pctHeight>0</wp14:pctHeight>
+                </wp14:sizeRelV>
+              </wp:anchor>
+            </w:drawing>
+          </mc:Choice>
+          <mc:Fallback>
+            <w:pict>
+              <v:shape id="_x0000_s1032" type="#_x0000_t202" style="position:absolute;left:0;text-align:left;margin-left:231.7pt;margin-top:6.6pt;width:242.4pt;height:41.25pt;z-index:251665408;visibility:visible;mso-wrap-style:square;mso-width-percent:0;mso-height-percent:0;mso-wrap-distance-left:9pt;mso-wrap-distance-top:0;mso-wrap-distance-right:9pt;mso-wrap-distance-bottom:0;mso-position-horizontal:absolute;mso-position-horizontal-relative:text;mso-position-vertical:absolute;mso-position-vertical-relative:text;mso-width-percent:0;mso-height-percent:0;mso-width-relative:margin;mso-height-relative:margin;v-text-anchor:top" o:gfxdata="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" filled="f" stroked="f">
+                <v:textbox>
+                  <w:txbxContent>
+                    <w:p>
+                      <w:pPr>
+                        <w:jc w:val="center"/>
+                        <w:rPr>
+                          <w:sz w:val="52"/>
+                          <w:szCs w:val="52"/>
+                          <w:lang w:val="en-US"/>
+                        </w:rPr>
+                      </w:pPr>
+                      <w:r>
+                        <w:rPr>
+                          <w:sz w:val="52"/>
+                          <w:szCs w:val="52"/>
+                          <w:lang w:val="en-US"/>
+                        </w:rPr>
+                        <w:t>{</w:t>
+                      </w:r>
+                      <w:r>
+                        <w:rPr>
+                          <w:sz w:val="52"/>
+                          <w:szCs w:val="52"/>
+                          <w:lang w:val="en-US"/>
+                        </w:rPr>
+                        <w:t>10, 20/3, 5, 5</w:t>
+                      </w:r>
+                      <w:r>
+                        <w:rPr>
+                          <w:sz w:val="52"/>
+                          <w:szCs w:val="52"/>
+                          <w:lang w:val="en-US"/>
+                        </w:rPr>
+                        <w:t>}</w:t>
+                      </w:r>
+                    </w:p>
+                    <w:p>
+                      <w:pPr>
+                        <w:rPr>
+                          <w:lang w:val="en-US"/>
+                        </w:rPr>
+                      </w:pPr>
+                    </w:p>
+                  </w:txbxContent>
+                </v:textbox>
+              </v:shape>
+            </w:pict>
+          </mc:Fallback>
+        </mc:AlternateContent>
       </w:r>
     </w:p>
     <w:p>
@@ -1945,6 +3001,8 @@
           <w:lang w:val="en-US"/>
         </w:rPr>
       </w:pPr>
+      <w:bookmarkStart w:id="0" w:name="_GoBack"/>
+      <w:bookmarkEnd w:id="0"/>
       <w:r>
         <w:rPr>
           <w:lang w:val="en-US"/>
@@ -1969,112 +3027,145 @@
         <w:rPr>
           <w:lang w:val="en-US"/>
         </w:rPr>
-        <w:t>Stochastic mat</w:t>
-      </w:r>
-      <w:r>
-        <w:rPr>
-          <w:lang w:val="en-US"/>
-        </w:rPr>
-        <w:t>rix built as a weighted sum of:</w:t>
+        <w:t xml:space="preserve">Probability of visiting tweet j from i </w:t>
+      </w:r>
+      <w:r>
+        <w:rPr>
+          <w:lang w:val="en-US"/>
+        </w:rPr>
+        <w:t>estimated from</w:t>
+      </w:r>
+      <w:r>
+        <w:rPr>
+          <w:lang w:val="en-US"/>
+        </w:rPr>
+        <w:t>:</w:t>
       </w:r>
     </w:p>
     <w:p>
       <w:pPr>
-        <w:rPr>
-          <w:lang w:val="en-US"/>
-        </w:rPr>
-      </w:pPr>
-      <w:r>
-        <w:rPr>
-          <w:lang w:val="en-US"/>
-        </w:rPr>
-        <w:t xml:space="preserve">    Randomly accessing tweet j from tweet i.</w:t>
+        <w:pStyle w:val="ListParagraph"/>
+        <w:numPr>
+          <w:ilvl w:val="0"/>
+          <w:numId w:val="9"/>
+        </w:numPr>
+        <w:rPr>
+          <w:lang w:val="en-US"/>
+        </w:rPr>
+      </w:pPr>
+      <w:r>
+        <w:rPr>
+          <w:lang w:val="en-US"/>
+        </w:rPr>
+        <w:t>Random access</w:t>
       </w:r>
     </w:p>
     <w:p>
       <w:pPr>
-        <w:rPr>
-          <w:lang w:val="en-US"/>
-        </w:rPr>
-      </w:pPr>
-      <w:r>
-        <w:rPr>
-          <w:lang w:val="en-US"/>
-        </w:rPr>
-        <w:t xml:space="preserve">    Accessing tweet j which is </w:t>
-      </w:r>
-      <w:proofErr w:type="spellStart"/>
-      <w:r>
-        <w:rPr>
-          <w:lang w:val="en-US"/>
-        </w:rPr>
-        <w:t>retweeted</w:t>
-      </w:r>
-      <w:proofErr w:type="spellEnd"/>
-      <w:r>
-        <w:rPr>
-          <w:lang w:val="en-US"/>
-        </w:rPr>
-        <w:t xml:space="preserve"> or replied by tweet i.</w:t>
+        <w:pStyle w:val="ListParagraph"/>
+        <w:numPr>
+          <w:ilvl w:val="0"/>
+          <w:numId w:val="9"/>
+        </w:numPr>
+        <w:rPr>
+          <w:lang w:val="en-US"/>
+        </w:rPr>
+      </w:pPr>
+      <w:r>
+        <w:rPr>
+          <w:lang w:val="en-US"/>
+        </w:rPr>
+        <w:t>Retweeted or replied</w:t>
       </w:r>
     </w:p>
     <w:p>
       <w:pPr>
-        <w:rPr>
-          <w:lang w:val="en-US"/>
-        </w:rPr>
-      </w:pPr>
-      <w:r>
-        <w:rPr>
-          <w:lang w:val="en-US"/>
-        </w:rPr>
-        <w:t xml:space="preserve">    Accessing author of tweet j mentioned by tweet i, and then accessing tweet j.</w:t>
+        <w:pStyle w:val="ListParagraph"/>
+        <w:numPr>
+          <w:ilvl w:val="0"/>
+          <w:numId w:val="9"/>
+        </w:numPr>
+        <w:rPr>
+          <w:lang w:val="en-US"/>
+        </w:rPr>
+      </w:pPr>
+      <w:r>
+        <w:rPr>
+          <w:lang w:val="en-US"/>
+        </w:rPr>
+        <w:t xml:space="preserve">Author </w:t>
+      </w:r>
+      <w:r>
+        <w:rPr>
+          <w:lang w:val="en-US"/>
+        </w:rPr>
+        <w:t xml:space="preserve">of j </w:t>
+      </w:r>
+      <w:r>
+        <w:rPr>
+          <w:lang w:val="en-US"/>
+        </w:rPr>
+        <w:t>mentioned</w:t>
+      </w:r>
+      <w:r>
+        <w:rPr>
+          <w:lang w:val="en-US"/>
+        </w:rPr>
+        <w:t xml:space="preserve"> by tweet i</w:t>
       </w:r>
     </w:p>
     <w:p>
       <w:pPr>
-        <w:rPr>
-          <w:lang w:val="en-US"/>
-        </w:rPr>
-      </w:pPr>
-      <w:r>
-        <w:rPr>
-          <w:lang w:val="en-US"/>
-        </w:rPr>
-        <w:t xml:space="preserve">    Accessing author of tweet j followed by author of tweet i, and then accessing tweet j.</w:t>
+        <w:pStyle w:val="ListParagraph"/>
+        <w:numPr>
+          <w:ilvl w:val="0"/>
+          <w:numId w:val="9"/>
+        </w:numPr>
+        <w:rPr>
+          <w:lang w:val="en-US"/>
+        </w:rPr>
+      </w:pPr>
+      <w:r>
+        <w:rPr>
+          <w:lang w:val="en-US"/>
+        </w:rPr>
+        <w:t xml:space="preserve">Author </w:t>
+      </w:r>
+      <w:r>
+        <w:rPr>
+          <w:lang w:val="en-US"/>
+        </w:rPr>
+        <w:t xml:space="preserve">of j </w:t>
+      </w:r>
+      <w:r>
+        <w:rPr>
+          <w:lang w:val="en-US"/>
+        </w:rPr>
+        <w:t>followed</w:t>
+      </w:r>
+      <w:r>
+        <w:rPr>
+          <w:lang w:val="en-US"/>
+        </w:rPr>
+        <w:t xml:space="preserve"> by author of i</w:t>
       </w:r>
     </w:p>
     <w:p>
       <w:pPr>
-        <w:rPr>
-          <w:lang w:val="en-US"/>
-        </w:rPr>
-      </w:pPr>
-      <w:r>
-        <w:rPr>
-          <w:lang w:val="en-US"/>
-        </w:rPr>
-        <w:t xml:space="preserve">    Accessing a </w:t>
-      </w:r>
-      <w:proofErr w:type="spellStart"/>
-      <w:r>
-        <w:rPr>
-          <w:lang w:val="en-US"/>
-        </w:rPr>
-        <w:t>hashtag</w:t>
-      </w:r>
-      <w:proofErr w:type="spellEnd"/>
-      <w:r>
-        <w:rPr>
-          <w:lang w:val="en-US"/>
-        </w:rPr>
-        <w:t xml:space="preserve"> shared by tweet i and tweet</w:t>
-      </w:r>
-      <w:r>
-        <w:rPr>
-          <w:lang w:val="en-US"/>
-        </w:rPr>
-        <w:t xml:space="preserve"> j, and then accessing tweet j.</w:t>
+        <w:pStyle w:val="ListParagraph"/>
+        <w:numPr>
+          <w:ilvl w:val="0"/>
+          <w:numId w:val="9"/>
+        </w:numPr>
+        <w:rPr>
+          <w:lang w:val="en-US"/>
+        </w:rPr>
+      </w:pPr>
+      <w:r>
+        <w:rPr>
+          <w:lang w:val="en-US"/>
+        </w:rPr>
+        <w:t>Hashtag shared by tweets i and j</w:t>
       </w:r>
     </w:p>
     <w:p>
@@ -2087,44 +3178,22 @@
         <w:rPr>
           <w:lang w:val="en-US"/>
         </w:rPr>
-        <w:t xml:space="preserve">This matrix represents the total probability of </w:t>
-      </w:r>
-      <w:r>
-        <w:rPr>
-          <w:lang w:val="en-US"/>
-        </w:rPr>
-        <w:t>accessing tweet j from tweet i.</w:t>
+        <w:t xml:space="preserve">With these probabilities we build a stochastic matrix. </w:t>
+      </w:r>
+      <w:r>
+        <w:rPr>
+          <w:lang w:val="en-US"/>
+        </w:rPr>
+        <w:t>TweetRank is the eigenvector of this matrix.</w:t>
       </w:r>
     </w:p>
     <w:p>
       <w:pPr>
-        <w:rPr>
-          <w:lang w:val="en-US"/>
-        </w:rPr>
-      </w:pPr>
-      <w:proofErr w:type="spellStart"/>
-      <w:r>
-        <w:rPr>
-          <w:lang w:val="en-US"/>
-        </w:rPr>
-        <w:t>TweetRank</w:t>
-      </w:r>
-      <w:proofErr w:type="spellEnd"/>
-      <w:r>
-        <w:rPr>
-          <w:lang w:val="en-US"/>
-        </w:rPr>
-        <w:t xml:space="preserve"> is the eigenvector of this stochastic matrix.</w:t>
-      </w:r>
-    </w:p>
-    <w:p>
-      <w:pPr>
         <w:pStyle w:val="Heading1"/>
         <w:rPr>
           <w:lang w:val="en-US"/>
         </w:rPr>
       </w:pPr>
-      <w:proofErr w:type="spellStart"/>
       <w:r>
         <w:rPr>
           <w:lang w:val="en-US"/>
@@ -2132,7 +3201,6 @@
         <w:lastRenderedPageBreak/>
         <w:t>Solr</w:t>
       </w:r>
-      <w:proofErr w:type="spellEnd"/>
       <w:r>
         <w:rPr>
           <w:lang w:val="en-US"/>
@@ -2151,14 +3219,12 @@
         </w:rPr>
         <w:t xml:space="preserve"> </w:t>
       </w:r>
-      <w:proofErr w:type="spellStart"/>
       <w:r>
         <w:rPr>
           <w:lang w:val="en-US"/>
         </w:rPr>
         <w:t>Lucene</w:t>
       </w:r>
-      <w:proofErr w:type="spellEnd"/>
     </w:p>
     <w:p>
       <w:pPr>
@@ -2207,21 +3273,7 @@
         <w:rPr>
           <w:lang w:val="en-US"/>
         </w:rPr>
-        <w:t xml:space="preserve">Crawler sends tweets to be indexed by </w:t>
-      </w:r>
-      <w:proofErr w:type="spellStart"/>
-      <w:r>
-        <w:rPr>
-          <w:lang w:val="en-US"/>
-        </w:rPr>
-        <w:t>Solr</w:t>
-      </w:r>
-      <w:proofErr w:type="spellEnd"/>
-      <w:r>
-        <w:rPr>
-          <w:lang w:val="en-US"/>
-        </w:rPr>
-        <w:t xml:space="preserve"> through </w:t>
+        <w:t xml:space="preserve">Crawler sends tweets to be indexed by Solr through </w:t>
       </w:r>
       <w:r>
         <w:rPr>
@@ -2253,21 +3305,7 @@
         <w:rPr>
           <w:lang w:val="en-US"/>
         </w:rPr>
-        <w:t xml:space="preserve">Current </w:t>
-      </w:r>
-      <w:proofErr w:type="spellStart"/>
-      <w:r>
-        <w:rPr>
-          <w:lang w:val="en-US"/>
-        </w:rPr>
-        <w:t>TweetRank</w:t>
-      </w:r>
-      <w:proofErr w:type="spellEnd"/>
-      <w:r>
-        <w:rPr>
-          <w:lang w:val="en-US"/>
-        </w:rPr>
-        <w:t xml:space="preserve"> data is fetched from a text file on the server</w:t>
+        <w:t>Current TweetRank data is fetched from a text file on the server</w:t>
       </w:r>
     </w:p>
     <w:p>
@@ -2307,7 +3345,6 @@
         </w:rPr>
         <w:t xml:space="preserve">Utilizes the </w:t>
       </w:r>
-      <w:proofErr w:type="spellStart"/>
       <w:r>
         <w:rPr>
           <w:i/>
@@ -2315,26 +3352,11 @@
         </w:rPr>
         <w:t>ExternalFileField</w:t>
       </w:r>
-      <w:proofErr w:type="spellEnd"/>
-      <w:r>
-        <w:rPr>
-          <w:lang w:val="en-US"/>
-        </w:rPr>
-        <w:t xml:space="preserve"> format in </w:t>
-      </w:r>
-      <w:proofErr w:type="spellStart"/>
-      <w:r>
-        <w:rPr>
-          <w:lang w:val="en-US"/>
-        </w:rPr>
-        <w:t>Solr</w:t>
-      </w:r>
-      <w:proofErr w:type="spellEnd"/>
-      <w:r>
-        <w:rPr>
-          <w:lang w:val="en-US"/>
-        </w:rPr>
-        <w:t xml:space="preserve"> </w:t>
+      <w:r>
+        <w:rPr>
+          <w:lang w:val="en-US"/>
+        </w:rPr>
+        <w:t xml:space="preserve"> format in Solr </w:t>
       </w:r>
       <w:r>
         <w:rPr>
@@ -2380,14 +3402,12 @@
           <w:lang w:val="en-US"/>
         </w:rPr>
       </w:pPr>
-      <w:proofErr w:type="spellStart"/>
       <w:r>
         <w:rPr>
           <w:lang w:val="en-US"/>
         </w:rPr>
         <w:t>TweetTrank</w:t>
       </w:r>
-      <w:proofErr w:type="spellEnd"/>
     </w:p>
     <w:p>
       <w:pPr>
@@ -2401,7 +3421,6 @@
           <w:lang w:val="en-US"/>
         </w:rPr>
       </w:pPr>
-      <w:proofErr w:type="spellStart"/>
       <w:r>
         <w:rPr>
           <w:i/>
@@ -2416,7 +3435,6 @@
         </w:rPr>
         <w:t>f-idf</w:t>
       </w:r>
-      <w:proofErr w:type="spellEnd"/>
       <w:r>
         <w:rPr>
           <w:lang w:val="en-US"/>
@@ -2432,39 +3450,37 @@
     </w:p>
     <w:p>
       <w:pPr>
-        <w:spacing w:line="360" w:lineRule="auto"/>
-        <w:rPr>
-          <w:lang w:val="en-US"/>
-        </w:rPr>
-      </w:pPr>
-      <w:r>
-        <w:rPr>
-          <w:lang w:val="en-US"/>
-        </w:rPr>
-        <w:t>(INSERT QUERY INTERFACE SCREENSHOT)</w:t>
-      </w:r>
-      <w:bookmarkStart w:id="0" w:name="_GoBack"/>
-      <w:bookmarkEnd w:id="0"/>
+        <w:pStyle w:val="Heading1"/>
+        <w:rPr>
+          <w:lang w:val="en-US"/>
+        </w:rPr>
+      </w:pPr>
+      <w:r>
+        <w:rPr>
+          <w:lang w:val="en-US"/>
+        </w:rPr>
+        <w:lastRenderedPageBreak/>
+        <w:t>Results</w:t>
+      </w:r>
+      <w:r>
+        <w:rPr>
+          <w:lang w:val="en-US"/>
+        </w:rPr>
+        <w:t xml:space="preserve"> (TODO)</w:t>
+      </w:r>
     </w:p>
     <w:p>
       <w:pPr>
-        <w:pStyle w:val="Heading1"/>
-        <w:rPr>
-          <w:lang w:val="en-US"/>
-        </w:rPr>
-      </w:pPr>
-      <w:r>
-        <w:rPr>
-          <w:lang w:val="en-US"/>
-        </w:rPr>
-        <w:lastRenderedPageBreak/>
-        <w:t>Results</w:t>
-      </w:r>
-      <w:r>
-        <w:rPr>
-          <w:lang w:val="en-US"/>
-        </w:rPr>
-        <w:t xml:space="preserve"> (TODO)</w:t>
+        <w:spacing w:line="360" w:lineRule="auto"/>
+        <w:rPr>
+          <w:lang w:val="en-US"/>
+        </w:rPr>
+      </w:pPr>
+      <w:r>
+        <w:rPr>
+          <w:lang w:val="en-US"/>
+        </w:rPr>
+        <w:t>(INSERT QUERY INTERFACE SCREENSHOT)</w:t>
       </w:r>
     </w:p>
     <w:p>
@@ -3279,6 +4295,119 @@
     </w:lvl>
   </w:abstractNum>
   <w:abstractNum w:abstractNumId="7">
+    <w:nsid w:val="6B304D1E"/>
+    <w:multiLevelType w:val="hybridMultilevel"/>
+    <w:tmpl w:val="9DA2FED8"/>
+    <w:lvl w:ilvl="0" w:tplc="041D0001">
+      <w:start w:val="1"/>
+      <w:numFmt w:val="bullet"/>
+      <w:lvlText w:val=""/>
+      <w:lvlJc w:val="left"/>
+      <w:pPr>
+        <w:ind w:left="1038" w:hanging="360"/>
+      </w:pPr>
+      <w:rPr>
+        <w:rFonts w:ascii="Symbol" w:hAnsi="Symbol" w:hint="default"/>
+      </w:rPr>
+    </w:lvl>
+    <w:lvl w:ilvl="1" w:tplc="041D0003" w:tentative="1">
+      <w:start w:val="1"/>
+      <w:numFmt w:val="bullet"/>
+      <w:lvlText w:val="o"/>
+      <w:lvlJc w:val="left"/>
+      <w:pPr>
+        <w:ind w:left="1758" w:hanging="360"/>
+      </w:pPr>
+      <w:rPr>
+        <w:rFonts w:ascii="Courier New" w:hAnsi="Courier New" w:cs="Courier New" w:hint="default"/>
+      </w:rPr>
+    </w:lvl>
+    <w:lvl w:ilvl="2" w:tplc="041D0005" w:tentative="1">
+      <w:start w:val="1"/>
+      <w:numFmt w:val="bullet"/>
+      <w:lvlText w:val=""/>
+      <w:lvlJc w:val="left"/>
+      <w:pPr>
+        <w:ind w:left="2478" w:hanging="360"/>
+      </w:pPr>
+      <w:rPr>
+        <w:rFonts w:ascii="Wingdings" w:hAnsi="Wingdings" w:hint="default"/>
+      </w:rPr>
+    </w:lvl>
+    <w:lvl w:ilvl="3" w:tplc="041D0001" w:tentative="1">
+      <w:start w:val="1"/>
+      <w:numFmt w:val="bullet"/>
+      <w:lvlText w:val=""/>
+      <w:lvlJc w:val="left"/>
+      <w:pPr>
+        <w:ind w:left="3198" w:hanging="360"/>
+      </w:pPr>
+      <w:rPr>
+        <w:rFonts w:ascii="Symbol" w:hAnsi="Symbol" w:hint="default"/>
+      </w:rPr>
+    </w:lvl>
+    <w:lvl w:ilvl="4" w:tplc="041D0003" w:tentative="1">
+      <w:start w:val="1"/>
+      <w:numFmt w:val="bullet"/>
+      <w:lvlText w:val="o"/>
+      <w:lvlJc w:val="left"/>
+      <w:pPr>
+        <w:ind w:left="3918" w:hanging="360"/>
+      </w:pPr>
+      <w:rPr>
+        <w:rFonts w:ascii="Courier New" w:hAnsi="Courier New" w:cs="Courier New" w:hint="default"/>
+      </w:rPr>
+    </w:lvl>
+    <w:lvl w:ilvl="5" w:tplc="041D0005" w:tentative="1">
+      <w:start w:val="1"/>
+      <w:numFmt w:val="bullet"/>
+      <w:lvlText w:val=""/>
+      <w:lvlJc w:val="left"/>
+      <w:pPr>
+        <w:ind w:left="4638" w:hanging="360"/>
+      </w:pPr>
+      <w:rPr>
+        <w:rFonts w:ascii="Wingdings" w:hAnsi="Wingdings" w:hint="default"/>
+      </w:rPr>
+    </w:lvl>
+    <w:lvl w:ilvl="6" w:tplc="041D0001" w:tentative="1">
+      <w:start w:val="1"/>
+      <w:numFmt w:val="bullet"/>
+      <w:lvlText w:val=""/>
+      <w:lvlJc w:val="left"/>
+      <w:pPr>
+        <w:ind w:left="5358" w:hanging="360"/>
+      </w:pPr>
+      <w:rPr>
+        <w:rFonts w:ascii="Symbol" w:hAnsi="Symbol" w:hint="default"/>
+      </w:rPr>
+    </w:lvl>
+    <w:lvl w:ilvl="7" w:tplc="041D0003" w:tentative="1">
+      <w:start w:val="1"/>
+      <w:numFmt w:val="bullet"/>
+      <w:lvlText w:val="o"/>
+      <w:lvlJc w:val="left"/>
+      <w:pPr>
+        <w:ind w:left="6078" w:hanging="360"/>
+      </w:pPr>
+      <w:rPr>
+        <w:rFonts w:ascii="Courier New" w:hAnsi="Courier New" w:cs="Courier New" w:hint="default"/>
+      </w:rPr>
+    </w:lvl>
+    <w:lvl w:ilvl="8" w:tplc="041D0005" w:tentative="1">
+      <w:start w:val="1"/>
+      <w:numFmt w:val="bullet"/>
+      <w:lvlText w:val=""/>
+      <w:lvlJc w:val="left"/>
+      <w:pPr>
+        <w:ind w:left="6798" w:hanging="360"/>
+      </w:pPr>
+      <w:rPr>
+        <w:rFonts w:ascii="Wingdings" w:hAnsi="Wingdings" w:hint="default"/>
+      </w:rPr>
+    </w:lvl>
+  </w:abstractNum>
+  <w:abstractNum w:abstractNumId="8">
     <w:nsid w:val="79032F19"/>
     <w:multiLevelType w:val="hybridMultilevel"/>
     <w:tmpl w:val="2A404DC8"/>
@@ -3404,7 +4533,7 @@
     <w:abstractNumId w:val="0"/>
   </w:num>
   <w:num w:numId="5">
-    <w:abstractNumId w:val="7"/>
+    <w:abstractNumId w:val="8"/>
   </w:num>
   <w:num w:numId="6">
     <w:abstractNumId w:val="2"/>
@@ -3414,6 +4543,9 @@
   </w:num>
   <w:num w:numId="8">
     <w:abstractNumId w:val="3"/>
+  </w:num>
+  <w:num w:numId="9">
+    <w:abstractNumId w:val="7"/>
   </w:num>
 </w:numbering>
 </file>

</xml_diff>

<commit_message>
Add solr screenshot to poster and change the two Ranker pages
</commit_message>
<xml_diff>
--- a/doc/poster.docx
+++ b/doc/poster.docx
@@ -98,19 +98,7 @@
                               <w:rPr>
                                 <w:lang w:val="en-US"/>
                               </w:rPr>
-                              <w:t>It uses a different rank calculation which considers attributes such as number of replies/retweets and hash</w:t>
-                            </w:r>
-                            <w:r>
-                              <w:rPr>
-                                <w:lang w:val="en-US"/>
-                              </w:rPr>
-                              <w:t xml:space="preserve"> </w:t>
-                            </w:r>
-                            <w:r>
-                              <w:rPr>
-                                <w:lang w:val="en-US"/>
-                              </w:rPr>
-                              <w:t>tags.</w:t>
+                              <w:t>It uses a different rank calculation which considers attributes such as number of replies/retweets and hashtags.</w:t>
                             </w:r>
                           </w:p>
                         </w:txbxContent>
@@ -164,19 +152,7 @@
                         <w:rPr>
                           <w:lang w:val="en-US"/>
                         </w:rPr>
-                        <w:t>It uses a different rank calculation which considers attributes such as number of replies/retweets and hash</w:t>
-                      </w:r>
-                      <w:r>
-                        <w:rPr>
-                          <w:lang w:val="en-US"/>
-                        </w:rPr>
-                        <w:t xml:space="preserve"> </w:t>
-                      </w:r>
-                      <w:r>
-                        <w:rPr>
-                          <w:lang w:val="en-US"/>
-                        </w:rPr>
-                        <w:t>tags.</w:t>
+                        <w:t>It uses a different rank calculation which considers attributes such as number of replies/retweets and hashtags.</w:t>
                       </w:r>
                     </w:p>
                   </w:txbxContent>
@@ -1058,7 +1034,7 @@
           <v:shape id="_x0000_i1025" type="#_x0000_t75" style="width:568.35pt;height:441.2pt" o:ole="">
             <v:imagedata r:id="rId11" o:title=""/>
           </v:shape>
-          <o:OLEObject Type="Embed" ProgID="Visio.Drawing.11" ShapeID="_x0000_i1025" DrawAspect="Content" ObjectID="_1398607066" r:id="rId12"/>
+          <o:OLEObject Type="Embed" ProgID="Visio.Drawing.11" ShapeID="_x0000_i1025" DrawAspect="Content" ObjectID="_1398623144" r:id="rId12"/>
         </w:object>
       </w:r>
       <w:r>
@@ -1092,24 +1068,36 @@
         </w:numPr>
         <w:spacing w:line="360" w:lineRule="auto"/>
         <w:rPr>
-          <w:lang w:val="en-US"/>
-        </w:rPr>
-      </w:pPr>
-      <w:r>
-        <w:rPr>
+          <w:b/>
+          <w:sz w:val="44"/>
+          <w:szCs w:val="44"/>
+          <w:lang w:val="en-US"/>
+        </w:rPr>
+      </w:pPr>
+      <w:r>
+        <w:rPr>
+          <w:b/>
+          <w:sz w:val="44"/>
+          <w:szCs w:val="44"/>
           <w:lang w:val="en-US"/>
         </w:rPr>
         <w:t xml:space="preserve">Uses the Twitter </w:t>
       </w:r>
       <w:r>
         <w:rPr>
+          <w:b/>
           <w:i/>
+          <w:sz w:val="44"/>
+          <w:szCs w:val="44"/>
           <w:lang w:val="en-US"/>
         </w:rPr>
         <w:t>HTTP REST</w:t>
       </w:r>
       <w:r>
         <w:rPr>
+          <w:b/>
+          <w:sz w:val="44"/>
+          <w:szCs w:val="44"/>
           <w:lang w:val="en-US"/>
         </w:rPr>
         <w:t xml:space="preserve"> API</w:t>
@@ -1199,6 +1187,12 @@
     </w:p>
     <w:p>
       <w:pPr>
+        <w:pStyle w:val="Compact"/>
+        <w:jc w:val="left"/>
+      </w:pPr>
+    </w:p>
+    <w:p>
+      <w:pPr>
         <w:pStyle w:val="ListParagraph"/>
         <w:numPr>
           <w:ilvl w:val="0"/>
@@ -1206,11 +1200,17 @@
         </w:numPr>
         <w:spacing w:line="360" w:lineRule="auto"/>
         <w:rPr>
-          <w:lang w:val="en-US"/>
-        </w:rPr>
-      </w:pPr>
-      <w:r>
-        <w:rPr>
+          <w:b/>
+          <w:sz w:val="44"/>
+          <w:szCs w:val="44"/>
+          <w:lang w:val="en-US"/>
+        </w:rPr>
+      </w:pPr>
+      <w:r>
+        <w:rPr>
+          <w:b/>
+          <w:sz w:val="44"/>
+          <w:szCs w:val="44"/>
           <w:lang w:val="en-US"/>
         </w:rPr>
         <w:t>How does it work?</w:t>
@@ -1359,7 +1359,7 @@
         <w:rPr>
           <w:lang w:val="en-US"/>
         </w:rPr>
-        <w:t>er</w:t>
+        <w:t xml:space="preserve"> algorithm</w:t>
       </w:r>
     </w:p>
     <w:p>
@@ -1369,6 +1369,8 @@
           <w:ilvl w:val="0"/>
           <w:numId w:val="5"/>
         </w:numPr>
+        <w:spacing w:line="408" w:lineRule="auto"/>
+        <w:ind w:hanging="357"/>
         <w:rPr>
           <w:lang w:val="en-US"/>
         </w:rPr>
@@ -1450,8 +1452,20 @@
         <w:rPr>
           <w:lang w:val="en-US"/>
         </w:rPr>
-        <w:t xml:space="preserve">walk from each node </w:t>
-      </w:r>
+        <w:t>walk from each node</w:t>
+      </w:r>
+    </w:p>
+    <w:p>
+      <w:pPr>
+        <w:pStyle w:val="ListParagraph"/>
+        <w:numPr>
+          <w:ilvl w:val="1"/>
+          <w:numId w:val="5"/>
+        </w:numPr>
+        <w:rPr>
+          <w:lang w:val="en-US"/>
+        </w:rPr>
+      </w:pPr>
       <w:r>
         <w:rPr>
           <w:lang w:val="en-US"/>
@@ -1464,11 +1478,25 @@
         </w:rPr>
         <w:t xml:space="preserve"> 100 times</w:t>
       </w:r>
-      <w:r>
-        <w:rPr>
-          <w:lang w:val="en-US"/>
-        </w:rPr>
-        <w:t xml:space="preserve"> (at most</w:t>
+    </w:p>
+    <w:p>
+      <w:pPr>
+        <w:pStyle w:val="ListParagraph"/>
+        <w:numPr>
+          <w:ilvl w:val="1"/>
+          <w:numId w:val="5"/>
+        </w:numPr>
+        <w:spacing w:line="408" w:lineRule="auto"/>
+        <w:ind w:hanging="357"/>
+        <w:rPr>
+          <w:lang w:val="en-US"/>
+        </w:rPr>
+      </w:pPr>
+      <w:r>
+        <w:rPr>
+          <w:lang w:val="en-US"/>
+        </w:rPr>
+        <w:t>at most</w:t>
       </w:r>
       <w:r>
         <w:rPr>
@@ -1480,7 +1508,7 @@
         <w:rPr>
           <w:lang w:val="en-US"/>
         </w:rPr>
-        <w:t>total tweets / 100)</w:t>
+        <w:t>total number of tweets / 100</w:t>
       </w:r>
     </w:p>
     <w:p>
@@ -1498,7 +1526,27 @@
         <w:rPr>
           <w:lang w:val="en-US"/>
         </w:rPr>
-        <w:t>Random path length - 20% chance at each node that the surfer stops</w:t>
+        <w:t>Random path length</w:t>
+      </w:r>
+    </w:p>
+    <w:p>
+      <w:pPr>
+        <w:pStyle w:val="ListParagraph"/>
+        <w:numPr>
+          <w:ilvl w:val="1"/>
+          <w:numId w:val="5"/>
+        </w:numPr>
+        <w:spacing w:line="408" w:lineRule="auto"/>
+        <w:ind w:hanging="357"/>
+        <w:rPr>
+          <w:lang w:val="en-US"/>
+        </w:rPr>
+      </w:pPr>
+      <w:r>
+        <w:rPr>
+          <w:lang w:val="en-US"/>
+        </w:rPr>
+        <w:t>20% chance at each node that the surfer stops</w:t>
       </w:r>
     </w:p>
     <w:p>
@@ -1516,7 +1564,184 @@
         <w:rPr>
           <w:lang w:val="en-US"/>
         </w:rPr>
-        <w:t>Ranker runs on multiple threads, where each thread computes one walk at a time</w:t>
+        <w:t xml:space="preserve">Probability of visiting tweet </w:t>
+      </w:r>
+      <w:r>
+        <w:rPr>
+          <w:i/>
+          <w:lang w:val="en-US"/>
+        </w:rPr>
+        <w:t>x</w:t>
+      </w:r>
+      <w:r>
+        <w:rPr>
+          <w:lang w:val="en-US"/>
+        </w:rPr>
+        <w:t xml:space="preserve"> from </w:t>
+      </w:r>
+      <w:r>
+        <w:rPr>
+          <w:i/>
+          <w:lang w:val="en-US"/>
+        </w:rPr>
+        <w:t>y</w:t>
+      </w:r>
+      <w:r>
+        <w:rPr>
+          <w:lang w:val="en-US"/>
+        </w:rPr>
+        <w:t xml:space="preserve"> </w:t>
+      </w:r>
+      <w:r>
+        <w:rPr>
+          <w:lang w:val="en-US"/>
+        </w:rPr>
+        <w:t>estimated from</w:t>
+      </w:r>
+      <w:r>
+        <w:rPr>
+          <w:lang w:val="en-US"/>
+        </w:rPr>
+        <w:t>:</w:t>
+      </w:r>
+    </w:p>
+    <w:p>
+      <w:pPr>
+        <w:pStyle w:val="ListParagraph"/>
+        <w:numPr>
+          <w:ilvl w:val="1"/>
+          <w:numId w:val="12"/>
+        </w:numPr>
+      </w:pPr>
+      <w:r>
+        <w:t>Random access</w:t>
+      </w:r>
+    </w:p>
+    <w:p>
+      <w:pPr>
+        <w:pStyle w:val="ListParagraph"/>
+        <w:numPr>
+          <w:ilvl w:val="1"/>
+          <w:numId w:val="12"/>
+        </w:numPr>
+      </w:pPr>
+      <w:r>
+        <w:t>Retweeted or replied</w:t>
+      </w:r>
+    </w:p>
+    <w:p>
+      <w:pPr>
+        <w:pStyle w:val="ListParagraph"/>
+        <w:numPr>
+          <w:ilvl w:val="1"/>
+          <w:numId w:val="12"/>
+        </w:numPr>
+        <w:rPr>
+          <w:lang w:val="en-US"/>
+        </w:rPr>
+      </w:pPr>
+      <w:r>
+        <w:rPr>
+          <w:lang w:val="en-US"/>
+        </w:rPr>
+        <w:t xml:space="preserve">Author of </w:t>
+      </w:r>
+      <w:r>
+        <w:rPr>
+          <w:i/>
+          <w:lang w:val="en-US"/>
+        </w:rPr>
+        <w:t>x</w:t>
+      </w:r>
+      <w:r>
+        <w:rPr>
+          <w:lang w:val="en-US"/>
+        </w:rPr>
+        <w:t xml:space="preserve"> mentioned by tweet </w:t>
+      </w:r>
+      <w:r>
+        <w:rPr>
+          <w:i/>
+          <w:lang w:val="en-US"/>
+        </w:rPr>
+        <w:t>y</w:t>
+      </w:r>
+    </w:p>
+    <w:p>
+      <w:pPr>
+        <w:pStyle w:val="ListParagraph"/>
+        <w:numPr>
+          <w:ilvl w:val="1"/>
+          <w:numId w:val="12"/>
+        </w:numPr>
+        <w:rPr>
+          <w:lang w:val="en-US"/>
+        </w:rPr>
+      </w:pPr>
+      <w:r>
+        <w:rPr>
+          <w:lang w:val="en-US"/>
+        </w:rPr>
+        <w:t xml:space="preserve">Author of </w:t>
+      </w:r>
+      <w:r>
+        <w:rPr>
+          <w:i/>
+          <w:lang w:val="en-US"/>
+        </w:rPr>
+        <w:t>x</w:t>
+      </w:r>
+      <w:r>
+        <w:rPr>
+          <w:lang w:val="en-US"/>
+        </w:rPr>
+        <w:t xml:space="preserve"> followed by author of </w:t>
+      </w:r>
+      <w:r>
+        <w:rPr>
+          <w:i/>
+          <w:lang w:val="en-US"/>
+        </w:rPr>
+        <w:t>y</w:t>
+      </w:r>
+    </w:p>
+    <w:p>
+      <w:pPr>
+        <w:pStyle w:val="ListParagraph"/>
+        <w:numPr>
+          <w:ilvl w:val="1"/>
+          <w:numId w:val="12"/>
+        </w:numPr>
+        <w:spacing w:line="480" w:lineRule="auto"/>
+        <w:rPr>
+          <w:lang w:val="en-US"/>
+        </w:rPr>
+      </w:pPr>
+      <w:r>
+        <w:rPr>
+          <w:lang w:val="en-US"/>
+        </w:rPr>
+        <w:t xml:space="preserve">Hashtag shared by tweets </w:t>
+      </w:r>
+      <w:r>
+        <w:rPr>
+          <w:i/>
+          <w:lang w:val="en-US"/>
+        </w:rPr>
+        <w:t>y</w:t>
+      </w:r>
+      <w:r>
+        <w:rPr>
+          <w:lang w:val="en-US"/>
+        </w:rPr>
+        <w:t xml:space="preserve"> and </w:t>
+      </w:r>
+      <w:r>
+        <w:rPr>
+          <w:i/>
+          <w:lang w:val="en-US"/>
+        </w:rPr>
+        <w:t>x</w:t>
       </w:r>
     </w:p>
     <w:p>
@@ -1526,21 +1751,193 @@
           <w:ilvl w:val="0"/>
           <w:numId w:val="5"/>
         </w:numPr>
-        <w:rPr>
-          <w:lang w:val="en-US"/>
-        </w:rPr>
-      </w:pPr>
-      <w:r>
-        <w:rPr>
-          <w:lang w:val="en-US"/>
-        </w:rPr>
-        <w:t xml:space="preserve">Final rank </w:t>
-      </w:r>
-      <w:r>
-        <w:rPr>
-          <w:lang w:val="en-US"/>
-        </w:rPr>
-        <w:t>is calculated as the normalized sum of visits for each node from every walk:</w:t>
+        <w:spacing w:line="408" w:lineRule="auto"/>
+        <w:ind w:hanging="357"/>
+        <w:rPr>
+          <w:lang w:val="en-US"/>
+        </w:rPr>
+      </w:pPr>
+      <w:r>
+        <w:rPr>
+          <w:lang w:val="en-US"/>
+        </w:rPr>
+        <w:t xml:space="preserve">A </w:t>
+      </w:r>
+      <w:r>
+        <w:rPr>
+          <w:lang w:val="en-US"/>
+        </w:rPr>
+        <w:t>stochastic matrix</w:t>
+      </w:r>
+      <w:r>
+        <w:rPr>
+          <w:lang w:val="en-US"/>
+        </w:rPr>
+        <w:t xml:space="preserve"> is built </w:t>
+      </w:r>
+      <w:r>
+        <w:rPr>
+          <w:lang w:val="en-US"/>
+        </w:rPr>
+        <w:t>with</w:t>
+      </w:r>
+      <w:r>
+        <w:rPr>
+          <w:lang w:val="en-US"/>
+        </w:rPr>
+        <w:t xml:space="preserve"> these probabilities</w:t>
+      </w:r>
+    </w:p>
+    <w:p>
+      <w:pPr>
+        <w:pStyle w:val="ListParagraph"/>
+        <w:numPr>
+          <w:ilvl w:val="0"/>
+          <w:numId w:val="5"/>
+        </w:numPr>
+        <w:spacing w:line="408" w:lineRule="auto"/>
+        <w:ind w:hanging="357"/>
+        <w:rPr>
+          <w:lang w:val="en-US"/>
+        </w:rPr>
+      </w:pPr>
+      <w:r>
+        <w:rPr>
+          <w:lang w:val="en-US"/>
+        </w:rPr>
+        <w:t>TweetRank is</w:t>
+      </w:r>
+      <w:r>
+        <w:rPr>
+          <w:lang w:val="en-US"/>
+        </w:rPr>
+        <w:t xml:space="preserve"> the eigenvector of this matrix</w:t>
+      </w:r>
+    </w:p>
+    <w:p>
+      <w:pPr>
+        <w:pStyle w:val="Heading1"/>
+        <w:rPr>
+          <w:lang w:val="en-US"/>
+        </w:rPr>
+      </w:pPr>
+      <w:r>
+        <w:rPr>
+          <w:lang w:val="en-US"/>
+        </w:rPr>
+        <w:lastRenderedPageBreak/>
+        <w:t>Ranker</w:t>
+      </w:r>
+    </w:p>
+    <w:p>
+      <w:pPr>
+        <w:pStyle w:val="ListParagraph"/>
+        <w:numPr>
+          <w:ilvl w:val="0"/>
+          <w:numId w:val="5"/>
+        </w:numPr>
+        <w:spacing w:line="360" w:lineRule="auto"/>
+        <w:rPr>
+          <w:lang w:val="en-US"/>
+        </w:rPr>
+      </w:pPr>
+      <w:r>
+        <w:rPr>
+          <w:lang w:val="en-US"/>
+        </w:rPr>
+        <w:t>Ranker runs on multiple threads, where each thread computes one walk at a time</w:t>
+      </w:r>
+    </w:p>
+    <w:p>
+      <w:pPr>
+        <w:pStyle w:val="ListParagraph"/>
+        <w:numPr>
+          <w:ilvl w:val="0"/>
+          <w:numId w:val="5"/>
+        </w:numPr>
+        <w:spacing w:line="360" w:lineRule="auto"/>
+        <w:rPr>
+          <w:lang w:val="en-US"/>
+        </w:rPr>
+      </w:pPr>
+      <w:r>
+        <w:rPr>
+          <w:lang w:val="en-US"/>
+        </w:rPr>
+        <w:t>Rank</w:t>
+      </w:r>
+      <w:r>
+        <w:rPr>
+          <w:lang w:val="en-US"/>
+        </w:rPr>
+        <w:t xml:space="preserve"> </w:t>
+      </w:r>
+      <w:r>
+        <w:rPr>
+          <w:lang w:val="en-US"/>
+        </w:rPr>
+        <w:t xml:space="preserve">for each tweet </w:t>
+      </w:r>
+      <w:r>
+        <w:rPr>
+          <w:lang w:val="en-US"/>
+        </w:rPr>
+        <w:t>is calculated as the sum of visit</w:t>
+      </w:r>
+      <w:r>
+        <w:rPr>
+          <w:lang w:val="en-US"/>
+        </w:rPr>
+        <w:t>s for each node from every walk</w:t>
+      </w:r>
+    </w:p>
+    <w:p>
+      <w:pPr>
+        <w:pStyle w:val="ListParagraph"/>
+        <w:numPr>
+          <w:ilvl w:val="0"/>
+          <w:numId w:val="5"/>
+        </w:numPr>
+        <w:spacing w:line="360" w:lineRule="auto"/>
+        <w:rPr>
+          <w:lang w:val="en-US"/>
+        </w:rPr>
+      </w:pPr>
+      <w:r>
+        <w:rPr>
+          <w:lang w:val="en-US"/>
+        </w:rPr>
+        <w:t>Normalization</w:t>
+      </w:r>
+      <w:r>
+        <w:rPr>
+          <w:lang w:val="en-US"/>
+        </w:rPr>
+        <w:t xml:space="preserve"> -</w:t>
+      </w:r>
+      <w:r>
+        <w:rPr>
+          <w:lang w:val="en-US"/>
+        </w:rPr>
+        <w:t xml:space="preserve"> d</w:t>
+      </w:r>
+      <w:r>
+        <w:rPr>
+          <w:lang w:val="en-US"/>
+        </w:rPr>
+        <w:t>ivide by the maximum number of visits for a node</w:t>
+      </w:r>
+      <w:r>
+        <w:rPr>
+          <w:lang w:val="en-US"/>
+        </w:rPr>
+        <w:t xml:space="preserve"> </w:t>
+      </w:r>
+      <w:r>
+        <w:rPr>
+          <w:lang w:val="en-US"/>
+        </w:rPr>
+        <w:t>and then multiply by 10</w:t>
       </w:r>
     </w:p>
     <w:tbl>
@@ -1648,7 +2045,7 @@
                 <w:lang w:eastAsia="sv-SE"/>
               </w:rPr>
               <w:drawing>
-                <wp:inline distT="0" distB="0" distL="0" distR="0" wp14:anchorId="475C2ECA" wp14:editId="367BCFAE">
+                <wp:inline distT="0" distB="0" distL="0" distR="0" wp14:anchorId="42FE25C9" wp14:editId="2AFC58ED">
                   <wp:extent cx="1440000" cy="1440000"/>
                   <wp:effectExtent l="0" t="0" r="8255" b="8255"/>
                   <wp:docPr id="6" name="Picture 6" descr="https://github.com/mogelbrod/TweetRank/blob/master/doc/graphs/mc-threads-0.png?raw=true"/>
@@ -1716,7 +2113,7 @@
                 <w:lang w:eastAsia="sv-SE"/>
               </w:rPr>
               <w:drawing>
-                <wp:inline distT="0" distB="0" distL="0" distR="0" wp14:anchorId="46DB06F3" wp14:editId="5BA66FB8">
+                <wp:inline distT="0" distB="0" distL="0" distR="0" wp14:anchorId="2DEC4BD3" wp14:editId="5D259B51">
                   <wp:extent cx="1440000" cy="1440000"/>
                   <wp:effectExtent l="0" t="0" r="8255" b="8255"/>
                   <wp:docPr id="7" name="Picture 7" descr="https://github.com/mogelbrod/TweetRank/blob/master/doc/graphs/mc-threads-1.png?raw=true"/>
@@ -1784,7 +2181,7 @@
                 <w:lang w:eastAsia="sv-SE"/>
               </w:rPr>
               <w:drawing>
-                <wp:inline distT="0" distB="0" distL="0" distR="0" wp14:anchorId="1B18BEB6" wp14:editId="1F590FEE">
+                <wp:inline distT="0" distB="0" distL="0" distR="0" wp14:anchorId="06C45F13" wp14:editId="36801DEA">
                   <wp:extent cx="1440000" cy="1440000"/>
                   <wp:effectExtent l="0" t="0" r="8255" b="8255"/>
                   <wp:docPr id="8" name="Picture 8" descr="https://github.com/mogelbrod/TweetRank/blob/master/doc/graphs/mc-threads-2.png?raw=true"/>
@@ -1852,7 +2249,7 @@
                 <w:lang w:eastAsia="sv-SE"/>
               </w:rPr>
               <w:drawing>
-                <wp:inline distT="0" distB="0" distL="0" distR="0" wp14:anchorId="36C4DFB3" wp14:editId="39C69F62">
+                <wp:inline distT="0" distB="0" distL="0" distR="0" wp14:anchorId="6C0874D2" wp14:editId="1B767BD3">
                   <wp:extent cx="1440000" cy="1440000"/>
                   <wp:effectExtent l="0" t="0" r="8255" b="8255"/>
                   <wp:docPr id="10" name="Picture 10" descr="https://github.com/mogelbrod/TweetRank/blob/master/doc/graphs/mc-threads-3.png?raw=true"/>
@@ -2035,7 +2432,7 @@
         <mc:AlternateContent>
           <mc:Choice Requires="wps">
             <w:drawing>
-              <wp:anchor distT="0" distB="0" distL="114300" distR="114300" simplePos="0" relativeHeight="251668480" behindDoc="0" locked="0" layoutInCell="1" allowOverlap="1">
+              <wp:anchor distT="0" distB="0" distL="114300" distR="114300" simplePos="0" relativeHeight="251687936" behindDoc="0" locked="0" layoutInCell="1" allowOverlap="1" wp14:anchorId="2B7917E8" wp14:editId="5F96F958">
                 <wp:simplePos x="0" y="0"/>
                 <wp:positionH relativeFrom="column">
                   <wp:posOffset>1461770</wp:posOffset>
@@ -2121,7 +2518,7 @@
                 <v:path arrowok="t" fillok="f" o:connecttype="none"/>
                 <o:lock v:ext="edit" shapetype="t"/>
               </v:shapetype>
-              <v:shape id="Straight Arrow Connector 2" o:spid="_x0000_s1026" type="#_x0000_t32" style="position:absolute;margin-left:115.1pt;margin-top:1.55pt;width:172.45pt;height:50.25pt;z-index:251668480;visibility:visible;mso-wrap-style:square;mso-width-percent:0;mso-height-percent:0;mso-wrap-distance-left:9pt;mso-wrap-distance-top:0;mso-wrap-distance-right:9pt;mso-wrap-distance-bottom:0;mso-position-horizontal:absolute;mso-position-horizontal-relative:text;mso-position-vertical:absolute;mso-position-vertical-relative:text;mso-width-percent:0;mso-height-percent:0;mso-width-relative:margin;mso-height-relative:margin" o:gfxdata="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" strokecolor="#4579b8 [3044]" strokeweight="2pt">
+              <v:shape id="Straight Arrow Connector 2" o:spid="_x0000_s1026" type="#_x0000_t32" style="position:absolute;margin-left:115.1pt;margin-top:1.55pt;width:172.45pt;height:50.25pt;z-index:251687936;visibility:visible;mso-wrap-style:square;mso-width-percent:0;mso-height-percent:0;mso-wrap-distance-left:9pt;mso-wrap-distance-top:0;mso-wrap-distance-right:9pt;mso-wrap-distance-bottom:0;mso-position-horizontal:absolute;mso-position-horizontal-relative:text;mso-position-vertical:absolute;mso-position-vertical-relative:text;mso-width-percent:0;mso-height-percent:0;mso-width-relative:margin;mso-height-relative:margin" o:gfxdata="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" strokecolor="#4579b8 [3044]" strokeweight="2pt">
                 <v:stroke startarrowwidth="narrow" startarrowlength="short" endarrow="open" endarrowwidth="wide" endarrowlength="long"/>
                 <v:shadow on="t" color="black" opacity="41287f" offset="0,4pt"/>
                 <o:lock v:ext="edit" shapetype="f"/>
@@ -2139,7 +2536,7 @@
         <mc:AlternateContent>
           <mc:Choice Requires="wps">
             <w:drawing>
-              <wp:anchor distT="0" distB="0" distL="114300" distR="114300" simplePos="0" relativeHeight="251667456" behindDoc="0" locked="0" layoutInCell="1" allowOverlap="1">
+              <wp:anchor distT="0" distB="0" distL="114300" distR="114300" simplePos="0" relativeHeight="251686912" behindDoc="0" locked="0" layoutInCell="1" allowOverlap="1" wp14:anchorId="3DE88B8C" wp14:editId="1D3E46E3">
                 <wp:simplePos x="0" y="0"/>
                 <wp:positionH relativeFrom="column">
                   <wp:posOffset>3404870</wp:posOffset>
@@ -2221,7 +2618,7 @@
           </mc:Choice>
           <mc:Fallback>
             <w:pict>
-              <v:shape id="Straight Arrow Connector 1" o:spid="_x0000_s1026" type="#_x0000_t32" style="position:absolute;margin-left:268.1pt;margin-top:1.55pt;width:58.5pt;height:38.25pt;z-index:251667456;visibility:visible;mso-wrap-style:square;mso-width-percent:0;mso-height-percent:0;mso-wrap-distance-left:9pt;mso-wrap-distance-top:0;mso-wrap-distance-right:9pt;mso-wrap-distance-bottom:0;mso-position-horizontal:absolute;mso-position-horizontal-relative:text;mso-position-vertical:absolute;mso-position-vertical-relative:text;mso-width-percent:0;mso-height-percent:0;mso-width-relative:margin;mso-height-relative:margin" o:gfxdata="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" strokecolor="#4579b8 [3044]" strokeweight="2pt">
+              <v:shape id="Straight Arrow Connector 1" o:spid="_x0000_s1026" type="#_x0000_t32" style="position:absolute;margin-left:268.1pt;margin-top:1.55pt;width:58.5pt;height:38.25pt;z-index:251686912;visibility:visible;mso-wrap-style:square;mso-width-percent:0;mso-height-percent:0;mso-wrap-distance-left:9pt;mso-wrap-distance-top:0;mso-wrap-distance-right:9pt;mso-wrap-distance-bottom:0;mso-position-horizontal:absolute;mso-position-horizontal-relative:text;mso-position-vertical:absolute;mso-position-vertical-relative:text;mso-width-percent:0;mso-height-percent:0;mso-width-relative:margin;mso-height-relative:margin" o:gfxdata="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" strokecolor="#4579b8 [3044]" strokeweight="2pt">
                 <v:stroke startarrowwidth="narrow" startarrowlength="short" endarrow="open" endarrowwidth="wide" endarrowlength="long"/>
                 <v:shadow on="t" color="black" opacity="41287f" offset="0,4pt"/>
                 <o:lock v:ext="edit" shapetype="f"/>
@@ -2239,7 +2636,7 @@
         <mc:AlternateContent>
           <mc:Choice Requires="wps">
             <w:drawing>
-              <wp:anchor distT="0" distB="0" distL="114300" distR="114300" simplePos="0" relativeHeight="251661312" behindDoc="0" locked="0" layoutInCell="1" allowOverlap="1">
+              <wp:anchor distT="0" distB="0" distL="114300" distR="114300" simplePos="0" relativeHeight="251681792" behindDoc="0" locked="0" layoutInCell="1" allowOverlap="1" wp14:anchorId="793241D0" wp14:editId="1813B01E">
                 <wp:simplePos x="0" y="0"/>
                 <wp:positionH relativeFrom="column">
                   <wp:posOffset>4738370</wp:posOffset>
@@ -2321,7 +2718,7 @@
           </mc:Choice>
           <mc:Fallback>
             <w:pict>
-              <v:shape id="Straight Arrow Connector 14" o:spid="_x0000_s1026" type="#_x0000_t32" style="position:absolute;margin-left:373.1pt;margin-top:1.55pt;width:58.5pt;height:38.25pt;flip:x;z-index:251661312;visibility:visible;mso-wrap-style:square;mso-width-percent:0;mso-height-percent:0;mso-wrap-distance-left:9pt;mso-wrap-distance-top:0;mso-wrap-distance-right:9pt;mso-wrap-distance-bottom:0;mso-position-horizontal:absolute;mso-position-horizontal-relative:text;mso-position-vertical:absolute;mso-position-vertical-relative:text;mso-width-percent:0;mso-height-percent:0;mso-width-relative:margin;mso-height-relative:margin" o:gfxdata="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" strokecolor="#4579b8 [3044]" strokeweight="2pt">
+              <v:shape id="Straight Arrow Connector 14" o:spid="_x0000_s1026" type="#_x0000_t32" style="position:absolute;margin-left:373.1pt;margin-top:1.55pt;width:58.5pt;height:38.25pt;flip:x;z-index:251681792;visibility:visible;mso-wrap-style:square;mso-width-percent:0;mso-height-percent:0;mso-wrap-distance-left:9pt;mso-wrap-distance-top:0;mso-wrap-distance-right:9pt;mso-wrap-distance-bottom:0;mso-position-horizontal:absolute;mso-position-horizontal-relative:text;mso-position-vertical:absolute;mso-position-vertical-relative:text;mso-width-percent:0;mso-height-percent:0;mso-width-relative:margin;mso-height-relative:margin" o:gfxdata="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" strokecolor="#4579b8 [3044]" strokeweight="2pt">
                 <v:stroke startarrowwidth="narrow" startarrowlength="short" endarrow="open" endarrowwidth="wide" endarrowlength="long"/>
                 <v:shadow on="t" color="black" opacity="41287f" offset="0,4pt"/>
                 <o:lock v:ext="edit" shapetype="f"/>
@@ -2339,7 +2736,7 @@
         <mc:AlternateContent>
           <mc:Choice Requires="wps">
             <w:drawing>
-              <wp:anchor distT="0" distB="0" distL="114300" distR="114300" simplePos="0" relativeHeight="251662336" behindDoc="0" locked="0" layoutInCell="1" allowOverlap="1">
+              <wp:anchor distT="0" distB="0" distL="114300" distR="114300" simplePos="0" relativeHeight="251682816" behindDoc="0" locked="0" layoutInCell="1" allowOverlap="1" wp14:anchorId="46582393" wp14:editId="3E598C7A">
                 <wp:simplePos x="0" y="0"/>
                 <wp:positionH relativeFrom="column">
                   <wp:posOffset>5262245</wp:posOffset>
@@ -2421,7 +2818,7 @@
           </mc:Choice>
           <mc:Fallback>
             <w:pict>
-              <v:shape id="Straight Arrow Connector 15" o:spid="_x0000_s1026" type="#_x0000_t32" style="position:absolute;margin-left:414.35pt;margin-top:1.55pt;width:172.45pt;height:50.25pt;flip:x;z-index:251662336;visibility:visible;mso-wrap-style:square;mso-width-percent:0;mso-height-percent:0;mso-wrap-distance-left:9pt;mso-wrap-distance-top:0;mso-wrap-distance-right:9pt;mso-wrap-distance-bottom:0;mso-position-horizontal:absolute;mso-position-horizontal-relative:text;mso-position-vertical:absolute;mso-position-vertical-relative:text;mso-width-percent:0;mso-height-percent:0;mso-width-relative:margin;mso-height-relative:margin" o:gfxdata="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" strokecolor="#4579b8 [3044]" strokeweight="2pt">
+              <v:shape id="Straight Arrow Connector 15" o:spid="_x0000_s1026" type="#_x0000_t32" style="position:absolute;margin-left:414.35pt;margin-top:1.55pt;width:172.45pt;height:50.25pt;flip:x;z-index:251682816;visibility:visible;mso-wrap-style:square;mso-width-percent:0;mso-height-percent:0;mso-wrap-distance-left:9pt;mso-wrap-distance-top:0;mso-wrap-distance-right:9pt;mso-wrap-distance-bottom:0;mso-position-horizontal:absolute;mso-position-horizontal-relative:text;mso-position-vertical:absolute;mso-position-vertical-relative:text;mso-width-percent:0;mso-height-percent:0;mso-width-relative:margin;mso-height-relative:margin" o:gfxdata="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" strokecolor="#4579b8 [3044]" strokeweight="2pt">
                 <v:stroke startarrowwidth="narrow" startarrowlength="short" endarrow="open" endarrowwidth="wide" endarrowlength="long"/>
                 <v:shadow on="t" color="black" opacity="41287f" offset="0,4pt"/>
                 <o:lock v:ext="edit" shapetype="f"/>
@@ -2442,165 +2839,13 @@
       <w:r>
         <w:rPr>
           <w:noProof/>
+          <w:szCs w:val="36"/>
           <w:lang w:eastAsia="sv-SE"/>
         </w:rPr>
         <mc:AlternateContent>
           <mc:Choice Requires="wps">
             <w:drawing>
-              <wp:anchor distT="0" distB="0" distL="114300" distR="114300" simplePos="0" relativeHeight="251678720" behindDoc="0" locked="0" layoutInCell="1" allowOverlap="1">
-                <wp:simplePos x="0" y="0"/>
-                <wp:positionH relativeFrom="column">
-                  <wp:posOffset>4656455</wp:posOffset>
-                </wp:positionH>
-                <wp:positionV relativeFrom="paragraph">
-                  <wp:posOffset>454660</wp:posOffset>
-                </wp:positionV>
-                <wp:extent cx="4118610" cy="592455"/>
-                <wp:effectExtent l="0" t="0" r="0" b="0"/>
-                <wp:wrapNone/>
-                <wp:docPr id="11" name="Text Box 2"/>
-                <wp:cNvGraphicFramePr>
-                  <a:graphicFrameLocks xmlns:a="http://schemas.openxmlformats.org/drawingml/2006/main"/>
-                </wp:cNvGraphicFramePr>
-                <a:graphic xmlns:a="http://schemas.openxmlformats.org/drawingml/2006/main">
-                  <a:graphicData uri="http://schemas.microsoft.com/office/word/2010/wordprocessingShape">
-                    <wps:wsp>
-                      <wps:cNvSpPr txBox="1">
-                        <a:spLocks noChangeArrowheads="1"/>
-                      </wps:cNvSpPr>
-                      <wps:spPr bwMode="auto">
-                        <a:xfrm>
-                          <a:off x="0" y="0"/>
-                          <a:ext cx="4118610" cy="592455"/>
-                        </a:xfrm>
-                        <a:prstGeom prst="rect">
-                          <a:avLst/>
-                        </a:prstGeom>
-                        <a:noFill/>
-                        <a:ln w="9525">
-                          <a:noFill/>
-                          <a:miter lim="800000"/>
-                          <a:headEnd/>
-                          <a:tailEnd/>
-                        </a:ln>
-                      </wps:spPr>
-                      <wps:txbx>
-                        <w:txbxContent>
-                          <w:p>
-                            <w:pPr>
-                              <w:rPr>
-                                <w:b/>
-                                <w:sz w:val="28"/>
-                                <w:szCs w:val="28"/>
-                                <w:lang w:val="en-US"/>
-                              </w:rPr>
-                            </w:pPr>
-                            <w:r>
-                              <w:rPr>
-                                <w:b/>
-                                <w:sz w:val="28"/>
-                                <w:szCs w:val="28"/>
-                                <w:lang w:val="en-US"/>
-                              </w:rPr>
-                              <w:t xml:space="preserve">Divide by </w:t>
-                            </w:r>
-                            <w:r>
-                              <w:rPr>
-                                <w:b/>
-                                <w:sz w:val="28"/>
-                                <w:szCs w:val="28"/>
-                                <w:lang w:val="en-US"/>
-                              </w:rPr>
-                              <w:t>the maximum number of visits for a node</w:t>
-                            </w:r>
-                            <w:r>
-                              <w:rPr>
-                                <w:b/>
-                                <w:sz w:val="28"/>
-                                <w:szCs w:val="28"/>
-                                <w:lang w:val="en-US"/>
-                              </w:rPr>
-                              <w:br/>
-                              <w:t>and then multiply by 10</w:t>
-                            </w:r>
-                          </w:p>
-                        </w:txbxContent>
-                      </wps:txbx>
-                      <wps:bodyPr rot="0" vert="horz" wrap="square" lIns="91440" tIns="45720" rIns="91440" bIns="45720" anchor="t" anchorCtr="0">
-                        <a:noAutofit/>
-                      </wps:bodyPr>
-                    </wps:wsp>
-                  </a:graphicData>
-                </a:graphic>
-                <wp14:sizeRelH relativeFrom="margin">
-                  <wp14:pctWidth>0</wp14:pctWidth>
-                </wp14:sizeRelH>
-                <wp14:sizeRelV relativeFrom="margin">
-                  <wp14:pctHeight>0</wp14:pctHeight>
-                </wp14:sizeRelV>
-              </wp:anchor>
-            </w:drawing>
-          </mc:Choice>
-          <mc:Fallback>
-            <w:pict>
-              <v:shape id="_x0000_s1030" type="#_x0000_t202" style="position:absolute;left:0;text-align:left;margin-left:366.65pt;margin-top:35.8pt;width:324.3pt;height:46.65pt;z-index:251678720;visibility:visible;mso-wrap-style:square;mso-width-percent:0;mso-height-percent:0;mso-wrap-distance-left:9pt;mso-wrap-distance-top:0;mso-wrap-distance-right:9pt;mso-wrap-distance-bottom:0;mso-position-horizontal:absolute;mso-position-horizontal-relative:text;mso-position-vertical:absolute;mso-position-vertical-relative:text;mso-width-percent:0;mso-height-percent:0;mso-width-relative:margin;mso-height-relative:margin;v-text-anchor:top" o:gfxdata="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" filled="f" stroked="f">
-                <v:textbox>
-                  <w:txbxContent>
-                    <w:p>
-                      <w:pPr>
-                        <w:rPr>
-                          <w:b/>
-                          <w:sz w:val="28"/>
-                          <w:szCs w:val="28"/>
-                          <w:lang w:val="en-US"/>
-                        </w:rPr>
-                      </w:pPr>
-                      <w:r>
-                        <w:rPr>
-                          <w:b/>
-                          <w:sz w:val="28"/>
-                          <w:szCs w:val="28"/>
-                          <w:lang w:val="en-US"/>
-                        </w:rPr>
-                        <w:t xml:space="preserve">Divide by </w:t>
-                      </w:r>
-                      <w:r>
-                        <w:rPr>
-                          <w:b/>
-                          <w:sz w:val="28"/>
-                          <w:szCs w:val="28"/>
-                          <w:lang w:val="en-US"/>
-                        </w:rPr>
-                        <w:t>the maximum number of visits for a node</w:t>
-                      </w:r>
-                      <w:r>
-                        <w:rPr>
-                          <w:b/>
-                          <w:sz w:val="28"/>
-                          <w:szCs w:val="28"/>
-                          <w:lang w:val="en-US"/>
-                        </w:rPr>
-                        <w:br/>
-                        <w:t>and then multiply by 10</w:t>
-                      </w:r>
-                    </w:p>
-                  </w:txbxContent>
-                </v:textbox>
-              </v:shape>
-            </w:pict>
-          </mc:Fallback>
-        </mc:AlternateContent>
-      </w:r>
-      <w:r>
-        <w:rPr>
-          <w:noProof/>
-          <w:szCs w:val="36"/>
-          <w:lang w:eastAsia="sv-SE"/>
-        </w:rPr>
-        <mc:AlternateContent>
-          <mc:Choice Requires="wps">
-            <w:drawing>
-              <wp:anchor distT="0" distB="0" distL="114300" distR="114300" simplePos="0" relativeHeight="251663360" behindDoc="0" locked="0" layoutInCell="1" allowOverlap="1">
+              <wp:anchor distT="0" distB="0" distL="114300" distR="114300" simplePos="0" relativeHeight="251683840" behindDoc="0" locked="0" layoutInCell="1" allowOverlap="1" wp14:anchorId="6A2A74F9" wp14:editId="79D67661">
                 <wp:simplePos x="0" y="0"/>
                 <wp:positionH relativeFrom="column">
                   <wp:posOffset>3443605</wp:posOffset>
@@ -2683,7 +2928,7 @@
           </mc:Choice>
           <mc:Fallback>
             <w:pict>
-              <v:shape id="_x0000_s1031" type="#_x0000_t202" style="position:absolute;left:0;text-align:left;margin-left:271.15pt;margin-top:2.5pt;width:160.5pt;height:37.55pt;z-index:251663360;visibility:visible;mso-wrap-style:square;mso-width-percent:0;mso-height-percent:0;mso-wrap-distance-left:9pt;mso-wrap-distance-top:0;mso-wrap-distance-right:9pt;mso-wrap-distance-bottom:0;mso-position-horizontal:absolute;mso-position-horizontal-relative:text;mso-position-vertical:absolute;mso-position-vertical-relative:text;mso-width-percent:0;mso-height-percent:0;mso-width-relative:margin;mso-height-relative:margin;v-text-anchor:top" o:gfxdata="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" filled="f" stroked="f">
+              <v:shape id="_x0000_s1030" type="#_x0000_t202" style="position:absolute;left:0;text-align:left;margin-left:271.15pt;margin-top:2.5pt;width:160.5pt;height:37.55pt;z-index:251683840;visibility:visible;mso-wrap-style:square;mso-width-percent:0;mso-height-percent:0;mso-wrap-distance-left:9pt;mso-wrap-distance-top:0;mso-wrap-distance-right:9pt;mso-wrap-distance-bottom:0;mso-position-horizontal:absolute;mso-position-horizontal-relative:text;mso-position-vertical:absolute;mso-position-vertical-relative:text;mso-width-percent:0;mso-height-percent:0;mso-width-relative:margin;mso-height-relative:margin;v-text-anchor:top" o:gfxdata="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" filled="f" stroked="f">
                 <v:textbox>
                   <w:txbxContent>
                     <w:p>
@@ -2732,13 +2977,125 @@
       <w:r>
         <w:rPr>
           <w:noProof/>
-          <w:szCs w:val="36"/>
           <w:lang w:eastAsia="sv-SE"/>
         </w:rPr>
         <mc:AlternateContent>
           <mc:Choice Requires="wps">
             <w:drawing>
-              <wp:anchor distT="0" distB="0" distL="114300" distR="114300" simplePos="0" relativeHeight="251664384" behindDoc="0" locked="0" layoutInCell="1" allowOverlap="1">
+              <wp:anchor distT="0" distB="0" distL="114300" distR="114300" simplePos="0" relativeHeight="251689984" behindDoc="0" locked="0" layoutInCell="1" allowOverlap="1" wp14:anchorId="68C8DC86" wp14:editId="7CC0E275">
+                <wp:simplePos x="0" y="0"/>
+                <wp:positionH relativeFrom="column">
+                  <wp:posOffset>4643120</wp:posOffset>
+                </wp:positionH>
+                <wp:positionV relativeFrom="paragraph">
+                  <wp:posOffset>97790</wp:posOffset>
+                </wp:positionV>
+                <wp:extent cx="1666875" cy="314325"/>
+                <wp:effectExtent l="0" t="0" r="0" b="0"/>
+                <wp:wrapNone/>
+                <wp:docPr id="16" name="Text Box 2"/>
+                <wp:cNvGraphicFramePr>
+                  <a:graphicFrameLocks xmlns:a="http://schemas.openxmlformats.org/drawingml/2006/main"/>
+                </wp:cNvGraphicFramePr>
+                <a:graphic xmlns:a="http://schemas.openxmlformats.org/drawingml/2006/main">
+                  <a:graphicData uri="http://schemas.microsoft.com/office/word/2010/wordprocessingShape">
+                    <wps:wsp>
+                      <wps:cNvSpPr txBox="1">
+                        <a:spLocks noChangeArrowheads="1"/>
+                      </wps:cNvSpPr>
+                      <wps:spPr bwMode="auto">
+                        <a:xfrm>
+                          <a:off x="0" y="0"/>
+                          <a:ext cx="1666875" cy="314325"/>
+                        </a:xfrm>
+                        <a:prstGeom prst="rect">
+                          <a:avLst/>
+                        </a:prstGeom>
+                        <a:noFill/>
+                        <a:ln w="9525">
+                          <a:noFill/>
+                          <a:miter lim="800000"/>
+                          <a:headEnd/>
+                          <a:tailEnd/>
+                        </a:ln>
+                      </wps:spPr>
+                      <wps:txbx>
+                        <w:txbxContent>
+                          <w:p>
+                            <w:pPr>
+                              <w:rPr>
+                                <w:sz w:val="28"/>
+                                <w:szCs w:val="28"/>
+                                <w:lang w:val="en-US"/>
+                              </w:rPr>
+                            </w:pPr>
+                            <w:r>
+                              <w:rPr>
+                                <w:b/>
+                                <w:sz w:val="28"/>
+                                <w:szCs w:val="28"/>
+                                <w:lang w:val="en-US"/>
+                              </w:rPr>
+                              <w:t>Normalization</w:t>
+                            </w:r>
+                          </w:p>
+                        </w:txbxContent>
+                      </wps:txbx>
+                      <wps:bodyPr rot="0" vert="horz" wrap="square" lIns="91440" tIns="45720" rIns="91440" bIns="45720" anchor="t" anchorCtr="0">
+                        <a:noAutofit/>
+                      </wps:bodyPr>
+                    </wps:wsp>
+                  </a:graphicData>
+                </a:graphic>
+                <wp14:sizeRelH relativeFrom="margin">
+                  <wp14:pctWidth>0</wp14:pctWidth>
+                </wp14:sizeRelH>
+                <wp14:sizeRelV relativeFrom="margin">
+                  <wp14:pctHeight>0</wp14:pctHeight>
+                </wp14:sizeRelV>
+              </wp:anchor>
+            </w:drawing>
+          </mc:Choice>
+          <mc:Fallback>
+            <w:pict>
+              <v:shape id="_x0000_s1031" type="#_x0000_t202" style="position:absolute;left:0;text-align:left;margin-left:365.6pt;margin-top:7.7pt;width:131.25pt;height:24.75pt;z-index:251689984;visibility:visible;mso-wrap-style:square;mso-width-percent:0;mso-height-percent:0;mso-wrap-distance-left:9pt;mso-wrap-distance-top:0;mso-wrap-distance-right:9pt;mso-wrap-distance-bottom:0;mso-position-horizontal:absolute;mso-position-horizontal-relative:text;mso-position-vertical:absolute;mso-position-vertical-relative:text;mso-width-percent:0;mso-height-percent:0;mso-width-relative:margin;mso-height-relative:margin;v-text-anchor:top" o:gfxdata="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" filled="f" stroked="f">
+                <v:textbox>
+                  <w:txbxContent>
+                    <w:p>
+                      <w:pPr>
+                        <w:rPr>
+                          <w:sz w:val="28"/>
+                          <w:szCs w:val="28"/>
+                          <w:lang w:val="en-US"/>
+                        </w:rPr>
+                      </w:pPr>
+                      <w:r>
+                        <w:rPr>
+                          <w:b/>
+                          <w:sz w:val="28"/>
+                          <w:szCs w:val="28"/>
+                          <w:lang w:val="en-US"/>
+                        </w:rPr>
+                        <w:t>Normalization</w:t>
+                      </w:r>
+                    </w:p>
+                  </w:txbxContent>
+                </v:textbox>
+              </v:shape>
+            </w:pict>
+          </mc:Fallback>
+        </mc:AlternateContent>
+      </w:r>
+      <w:r>
+        <w:rPr>
+          <w:noProof/>
+          <w:szCs w:val="36"/>
+          <w:lang w:eastAsia="sv-SE"/>
+        </w:rPr>
+        <mc:AlternateContent>
+          <mc:Choice Requires="wps">
+            <w:drawing>
+              <wp:anchor distT="0" distB="0" distL="114300" distR="114300" simplePos="0" relativeHeight="251684864" behindDoc="0" locked="0" layoutInCell="1" allowOverlap="1" wp14:anchorId="2D41E702" wp14:editId="5447FD2F">
                 <wp:simplePos x="0" y="0"/>
                 <wp:positionH relativeFrom="column">
                   <wp:posOffset>4238625</wp:posOffset>
@@ -2809,7 +3166,7 @@
           </mc:Choice>
           <mc:Fallback>
             <w:pict>
-              <v:shape id="Straight Arrow Connector 18" o:spid="_x0000_s1026" type="#_x0000_t32" style="position:absolute;margin-left:333.75pt;margin-top:20.25pt;width:35.25pt;height:0;rotation:90;z-index:251664384;visibility:visible;mso-wrap-style:square;mso-width-percent:0;mso-height-percent:0;mso-wrap-distance-left:9pt;mso-wrap-distance-top:0;mso-wrap-distance-right:9pt;mso-wrap-distance-bottom:0;mso-position-horizontal:absolute;mso-position-horizontal-relative:text;mso-position-vertical:absolute;mso-position-vertical-relative:text;mso-width-percent:0;mso-height-percent:0;mso-width-relative:margin;mso-height-relative:margin" o:gfxdata="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" strokecolor="#4579b8 [3044]" strokeweight="2pt">
+              <v:shape id="Straight Arrow Connector 18" o:spid="_x0000_s1026" type="#_x0000_t32" style="position:absolute;margin-left:333.75pt;margin-top:20.25pt;width:35.25pt;height:0;rotation:90;z-index:251684864;visibility:visible;mso-wrap-style:square;mso-width-percent:0;mso-height-percent:0;mso-wrap-distance-left:9pt;mso-wrap-distance-top:0;mso-wrap-distance-right:9pt;mso-wrap-distance-bottom:0;mso-position-horizontal:absolute;mso-position-horizontal-relative:text;mso-position-vertical:absolute;mso-position-vertical-relative:text;mso-width-percent:0;mso-height-percent:0;mso-width-relative:margin;mso-height-relative:margin" o:gfxdata="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" strokecolor="#4579b8 [3044]" strokeweight="2pt">
                 <v:stroke startarrowwidth="narrow" startarrowlength="short" endarrow="open" endarrowwidth="wide" endarrowlength="long"/>
                 <v:shadow on="t" color="black" opacity="41287f" offset="0,4pt"/>
               </v:shape>
@@ -2834,6 +3191,8 @@
           <w:lang w:val="en-US"/>
         </w:rPr>
       </w:pPr>
+      <w:bookmarkStart w:id="0" w:name="_GoBack"/>
+      <w:bookmarkEnd w:id="0"/>
       <w:r>
         <w:rPr>
           <w:noProof/>
@@ -2843,7 +3202,7 @@
         <mc:AlternateContent>
           <mc:Choice Requires="wps">
             <w:drawing>
-              <wp:anchor distT="0" distB="0" distL="114300" distR="114300" simplePos="0" relativeHeight="251665408" behindDoc="0" locked="0" layoutInCell="1" allowOverlap="1">
+              <wp:anchor distT="0" distB="0" distL="114300" distR="114300" simplePos="0" relativeHeight="251685888" behindDoc="0" locked="0" layoutInCell="1" allowOverlap="1" wp14:anchorId="64AA8173" wp14:editId="7C34F35D">
                 <wp:simplePos x="0" y="0"/>
                 <wp:positionH relativeFrom="column">
                   <wp:posOffset>2942590</wp:posOffset>
@@ -2942,7 +3301,7 @@
           </mc:Choice>
           <mc:Fallback>
             <w:pict>
-              <v:shape id="_x0000_s1032" type="#_x0000_t202" style="position:absolute;left:0;text-align:left;margin-left:231.7pt;margin-top:6.6pt;width:242.4pt;height:41.25pt;z-index:251665408;visibility:visible;mso-wrap-style:square;mso-width-percent:0;mso-height-percent:0;mso-wrap-distance-left:9pt;mso-wrap-distance-top:0;mso-wrap-distance-right:9pt;mso-wrap-distance-bottom:0;mso-position-horizontal:absolute;mso-position-horizontal-relative:text;mso-position-vertical:absolute;mso-position-vertical-relative:text;mso-width-percent:0;mso-height-percent:0;mso-width-relative:margin;mso-height-relative:margin;v-text-anchor:top" o:gfxdata="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" filled="f" stroked="f">
+              <v:shape id="_x0000_s1032" type="#_x0000_t202" style="position:absolute;left:0;text-align:left;margin-left:231.7pt;margin-top:6.6pt;width:242.4pt;height:41.25pt;z-index:251685888;visibility:visible;mso-wrap-style:square;mso-width-percent:0;mso-height-percent:0;mso-wrap-distance-left:9pt;mso-wrap-distance-top:0;mso-wrap-distance-right:9pt;mso-wrap-distance-bottom:0;mso-position-horizontal:absolute;mso-position-horizontal-relative:text;mso-position-vertical:absolute;mso-position-vertical-relative:text;mso-width-percent:0;mso-height-percent:0;mso-width-relative:margin;mso-height-relative:margin;v-text-anchor:top" o:gfxdata="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" filled="f" stroked="f">
                 <v:textbox>
                   <w:txbxContent>
                     <w:p>
@@ -3001,199 +3360,6 @@
           <w:lang w:val="en-US"/>
         </w:rPr>
       </w:pPr>
-      <w:bookmarkStart w:id="0" w:name="_GoBack"/>
-      <w:bookmarkEnd w:id="0"/>
-      <w:r>
-        <w:rPr>
-          <w:lang w:val="en-US"/>
-        </w:rPr>
-        <w:lastRenderedPageBreak/>
-        <w:t>Ranking algorithm</w:t>
-      </w:r>
-      <w:r>
-        <w:rPr>
-          <w:lang w:val="en-US"/>
-        </w:rPr>
-        <w:t xml:space="preserve"> (TODO)</w:t>
-      </w:r>
-    </w:p>
-    <w:p>
-      <w:pPr>
-        <w:rPr>
-          <w:lang w:val="en-US"/>
-        </w:rPr>
-      </w:pPr>
-      <w:r>
-        <w:rPr>
-          <w:lang w:val="en-US"/>
-        </w:rPr>
-        <w:t xml:space="preserve">Probability of visiting tweet j from i </w:t>
-      </w:r>
-      <w:r>
-        <w:rPr>
-          <w:lang w:val="en-US"/>
-        </w:rPr>
-        <w:t>estimated from</w:t>
-      </w:r>
-      <w:r>
-        <w:rPr>
-          <w:lang w:val="en-US"/>
-        </w:rPr>
-        <w:t>:</w:t>
-      </w:r>
-    </w:p>
-    <w:p>
-      <w:pPr>
-        <w:pStyle w:val="ListParagraph"/>
-        <w:numPr>
-          <w:ilvl w:val="0"/>
-          <w:numId w:val="9"/>
-        </w:numPr>
-        <w:rPr>
-          <w:lang w:val="en-US"/>
-        </w:rPr>
-      </w:pPr>
-      <w:r>
-        <w:rPr>
-          <w:lang w:val="en-US"/>
-        </w:rPr>
-        <w:t>Random access</w:t>
-      </w:r>
-    </w:p>
-    <w:p>
-      <w:pPr>
-        <w:pStyle w:val="ListParagraph"/>
-        <w:numPr>
-          <w:ilvl w:val="0"/>
-          <w:numId w:val="9"/>
-        </w:numPr>
-        <w:rPr>
-          <w:lang w:val="en-US"/>
-        </w:rPr>
-      </w:pPr>
-      <w:r>
-        <w:rPr>
-          <w:lang w:val="en-US"/>
-        </w:rPr>
-        <w:t>Retweeted or replied</w:t>
-      </w:r>
-    </w:p>
-    <w:p>
-      <w:pPr>
-        <w:pStyle w:val="ListParagraph"/>
-        <w:numPr>
-          <w:ilvl w:val="0"/>
-          <w:numId w:val="9"/>
-        </w:numPr>
-        <w:rPr>
-          <w:lang w:val="en-US"/>
-        </w:rPr>
-      </w:pPr>
-      <w:r>
-        <w:rPr>
-          <w:lang w:val="en-US"/>
-        </w:rPr>
-        <w:t xml:space="preserve">Author </w:t>
-      </w:r>
-      <w:r>
-        <w:rPr>
-          <w:lang w:val="en-US"/>
-        </w:rPr>
-        <w:t xml:space="preserve">of j </w:t>
-      </w:r>
-      <w:r>
-        <w:rPr>
-          <w:lang w:val="en-US"/>
-        </w:rPr>
-        <w:t>mentioned</w:t>
-      </w:r>
-      <w:r>
-        <w:rPr>
-          <w:lang w:val="en-US"/>
-        </w:rPr>
-        <w:t xml:space="preserve"> by tweet i</w:t>
-      </w:r>
-    </w:p>
-    <w:p>
-      <w:pPr>
-        <w:pStyle w:val="ListParagraph"/>
-        <w:numPr>
-          <w:ilvl w:val="0"/>
-          <w:numId w:val="9"/>
-        </w:numPr>
-        <w:rPr>
-          <w:lang w:val="en-US"/>
-        </w:rPr>
-      </w:pPr>
-      <w:r>
-        <w:rPr>
-          <w:lang w:val="en-US"/>
-        </w:rPr>
-        <w:t xml:space="preserve">Author </w:t>
-      </w:r>
-      <w:r>
-        <w:rPr>
-          <w:lang w:val="en-US"/>
-        </w:rPr>
-        <w:t xml:space="preserve">of j </w:t>
-      </w:r>
-      <w:r>
-        <w:rPr>
-          <w:lang w:val="en-US"/>
-        </w:rPr>
-        <w:t>followed</w:t>
-      </w:r>
-      <w:r>
-        <w:rPr>
-          <w:lang w:val="en-US"/>
-        </w:rPr>
-        <w:t xml:space="preserve"> by author of i</w:t>
-      </w:r>
-    </w:p>
-    <w:p>
-      <w:pPr>
-        <w:pStyle w:val="ListParagraph"/>
-        <w:numPr>
-          <w:ilvl w:val="0"/>
-          <w:numId w:val="9"/>
-        </w:numPr>
-        <w:rPr>
-          <w:lang w:val="en-US"/>
-        </w:rPr>
-      </w:pPr>
-      <w:r>
-        <w:rPr>
-          <w:lang w:val="en-US"/>
-        </w:rPr>
-        <w:t>Hashtag shared by tweets i and j</w:t>
-      </w:r>
-    </w:p>
-    <w:p>
-      <w:pPr>
-        <w:rPr>
-          <w:lang w:val="en-US"/>
-        </w:rPr>
-      </w:pPr>
-      <w:r>
-        <w:rPr>
-          <w:lang w:val="en-US"/>
-        </w:rPr>
-        <w:t xml:space="preserve">With these probabilities we build a stochastic matrix. </w:t>
-      </w:r>
-      <w:r>
-        <w:rPr>
-          <w:lang w:val="en-US"/>
-        </w:rPr>
-        <w:t>TweetRank is the eigenvector of this matrix.</w:t>
-      </w:r>
-    </w:p>
-    <w:p>
-      <w:pPr>
-        <w:pStyle w:val="Heading1"/>
-        <w:rPr>
-          <w:lang w:val="en-US"/>
-        </w:rPr>
-      </w:pPr>
       <w:r>
         <w:rPr>
           <w:lang w:val="en-US"/>
@@ -3240,6 +3406,67 @@
       </w:pPr>
       <w:r>
         <w:rPr>
+          <w:noProof/>
+          <w:lang w:eastAsia="sv-SE"/>
+        </w:rPr>
+        <w:drawing>
+          <wp:anchor distT="0" distB="0" distL="114300" distR="114300" simplePos="0" relativeHeight="251679744" behindDoc="0" locked="0" layoutInCell="1" allowOverlap="1" wp14:anchorId="471E9E41" wp14:editId="7CA9FA27">
+            <wp:simplePos x="0" y="0"/>
+            <wp:positionH relativeFrom="margin">
+              <wp:align>right</wp:align>
+            </wp:positionH>
+            <wp:positionV relativeFrom="paragraph">
+              <wp:posOffset>53975</wp:posOffset>
+            </wp:positionV>
+            <wp:extent cx="4269600" cy="4089600"/>
+            <wp:effectExtent l="0" t="0" r="0" b="6350"/>
+            <wp:wrapSquare wrapText="bothSides"/>
+            <wp:docPr id="13" name="Picture 13"/>
+            <wp:cNvGraphicFramePr>
+              <a:graphicFrameLocks xmlns:a="http://schemas.openxmlformats.org/drawingml/2006/main" noChangeAspect="1"/>
+            </wp:cNvGraphicFramePr>
+            <a:graphic xmlns:a="http://schemas.openxmlformats.org/drawingml/2006/main">
+              <a:graphicData uri="http://schemas.openxmlformats.org/drawingml/2006/picture">
+                <pic:pic xmlns:pic="http://schemas.openxmlformats.org/drawingml/2006/picture">
+                  <pic:nvPicPr>
+                    <pic:cNvPr id="0" name=""/>
+                    <pic:cNvPicPr/>
+                  </pic:nvPicPr>
+                  <pic:blipFill>
+                    <a:blip r:embed="rId17">
+                      <a:extLst>
+                        <a:ext uri="{28A0092B-C50C-407E-A947-70E740481C1C}">
+                          <a14:useLocalDpi xmlns:a14="http://schemas.microsoft.com/office/drawing/2010/main" val="0"/>
+                        </a:ext>
+                      </a:extLst>
+                    </a:blip>
+                    <a:stretch>
+                      <a:fillRect/>
+                    </a:stretch>
+                  </pic:blipFill>
+                  <pic:spPr>
+                    <a:xfrm>
+                      <a:off x="0" y="0"/>
+                      <a:ext cx="4269600" cy="4089600"/>
+                    </a:xfrm>
+                    <a:prstGeom prst="rect">
+                      <a:avLst/>
+                    </a:prstGeom>
+                  </pic:spPr>
+                </pic:pic>
+              </a:graphicData>
+            </a:graphic>
+            <wp14:sizeRelH relativeFrom="margin">
+              <wp14:pctWidth>0</wp14:pctWidth>
+            </wp14:sizeRelH>
+            <wp14:sizeRelV relativeFrom="margin">
+              <wp14:pctHeight>0</wp14:pctHeight>
+            </wp14:sizeRelV>
+          </wp:anchor>
+        </w:drawing>
+      </w:r>
+      <w:r>
+        <w:rPr>
           <w:lang w:val="en-US"/>
         </w:rPr>
         <w:t>Handles indexing</w:t>
@@ -3254,7 +3481,7 @@
         <w:rPr>
           <w:lang w:val="en-US"/>
         </w:rPr>
-        <w:t>and searching.</w:t>
+        <w:t>and searching</w:t>
       </w:r>
     </w:p>
     <w:p>
@@ -3273,7 +3500,7 @@
         <w:rPr>
           <w:lang w:val="en-US"/>
         </w:rPr>
-        <w:t xml:space="preserve">Crawler sends tweets to be indexed by Solr through </w:t>
+        <w:t xml:space="preserve">Crawler sends tweets to be indexed through </w:t>
       </w:r>
       <w:r>
         <w:rPr>
@@ -3286,7 +3513,7 @@
         <w:rPr>
           <w:lang w:val="en-US"/>
         </w:rPr>
-        <w:t xml:space="preserve"> requests (in XML format)</w:t>
+        <w:t xml:space="preserve"> requests</w:t>
       </w:r>
     </w:p>
     <w:p>
@@ -3305,7 +3532,7 @@
         <w:rPr>
           <w:lang w:val="en-US"/>
         </w:rPr>
-        <w:t>Current TweetRank data is fetched from a text file on the server</w:t>
+        <w:t>Scores are calculated as a product of:</w:t>
       </w:r>
     </w:p>
     <w:p>
@@ -3324,7 +3551,7 @@
         <w:rPr>
           <w:lang w:val="en-US"/>
         </w:rPr>
-        <w:t>Enables rank updates without having to replace (re-index) existing documents</w:t>
+        <w:t>TweetTrank</w:t>
       </w:r>
     </w:p>
     <w:p>
@@ -3339,36 +3566,53 @@
           <w:lang w:val="en-US"/>
         </w:rPr>
       </w:pPr>
-      <w:r>
-        <w:rPr>
-          <w:lang w:val="en-US"/>
-        </w:rPr>
-        <w:t xml:space="preserve">Utilizes the </w:t>
-      </w:r>
+      <w:proofErr w:type="spellStart"/>
       <w:r>
         <w:rPr>
           <w:i/>
           <w:lang w:val="en-US"/>
         </w:rPr>
-        <w:t>ExternalFileField</w:t>
-      </w:r>
-      <w:r>
-        <w:rPr>
-          <w:lang w:val="en-US"/>
-        </w:rPr>
-        <w:t xml:space="preserve"> format in Solr </w:t>
-      </w:r>
-      <w:r>
-        <w:rPr>
-          <w:lang w:val="en-US"/>
-        </w:rPr>
-        <w:t xml:space="preserve">                      </w:t>
-      </w:r>
-      <w:r>
-        <w:rPr>
-          <w:lang w:val="en-US"/>
-        </w:rPr>
-        <w:t xml:space="preserve">                           </w:t>
+        <w:t>t</w:t>
+      </w:r>
+      <w:r>
+        <w:rPr>
+          <w:i/>
+          <w:lang w:val="en-US"/>
+        </w:rPr>
+        <w:t>f-idf</w:t>
+      </w:r>
+      <w:proofErr w:type="spellEnd"/>
+      <w:r>
+        <w:rPr>
+          <w:lang w:val="en-US"/>
+        </w:rPr>
+        <w:t xml:space="preserve"> </w:t>
+      </w:r>
+      <w:r>
+        <w:rPr>
+          <w:lang w:val="en-US"/>
+        </w:rPr>
+        <w:t>(</w:t>
+      </w:r>
+      <w:proofErr w:type="spellStart"/>
+      <w:r>
+        <w:rPr>
+          <w:lang w:val="en-US"/>
+        </w:rPr>
+        <w:t>hash</w:t>
+      </w:r>
+      <w:r>
+        <w:rPr>
+          <w:lang w:val="en-US"/>
+        </w:rPr>
+        <w:t>tag</w:t>
+      </w:r>
+      <w:proofErr w:type="spellEnd"/>
+      <w:r>
+        <w:rPr>
+          <w:lang w:val="en-US"/>
+        </w:rPr>
+        <w:t xml:space="preserve"> matches are boosted)</w:t>
       </w:r>
     </w:p>
     <w:p>
@@ -3387,7 +3631,7 @@
         <w:rPr>
           <w:lang w:val="en-US"/>
         </w:rPr>
-        <w:t>Scores for individual statuses are calculated as a product of:</w:t>
+        <w:t>Current TweetRank data is fetched from a text file on the server</w:t>
       </w:r>
     </w:p>
     <w:p>
@@ -3406,7 +3650,7 @@
         <w:rPr>
           <w:lang w:val="en-US"/>
         </w:rPr>
-        <w:t>TweetTrank</w:t>
+        <w:t>Enables rank updates without having to replace (re-index) existing documents</w:t>
       </w:r>
     </w:p>
     <w:p>
@@ -3423,29 +3667,48 @@
       </w:pPr>
       <w:r>
         <w:rPr>
+          <w:lang w:val="en-US"/>
+        </w:rPr>
+        <w:t xml:space="preserve">Utilizes the </w:t>
+      </w:r>
+      <w:proofErr w:type="spellStart"/>
+      <w:r>
+        <w:rPr>
           <w:i/>
           <w:lang w:val="en-US"/>
         </w:rPr>
-        <w:t>t</w:t>
-      </w:r>
-      <w:r>
-        <w:rPr>
-          <w:i/>
-          <w:lang w:val="en-US"/>
-        </w:rPr>
-        <w:t>f-idf</w:t>
-      </w:r>
-      <w:r>
-        <w:rPr>
-          <w:lang w:val="en-US"/>
-        </w:rPr>
-        <w:t xml:space="preserve"> for terms, where matches against hash </w:t>
-      </w:r>
-      <w:r>
-        <w:rPr>
-          <w:lang w:val="en-US"/>
-        </w:rPr>
-        <w:t>tags are boosted</w:t>
+        <w:t>ExternalFileField</w:t>
+      </w:r>
+      <w:proofErr w:type="spellEnd"/>
+      <w:r>
+        <w:rPr>
+          <w:lang w:val="en-US"/>
+        </w:rPr>
+        <w:t xml:space="preserve"> </w:t>
+      </w:r>
+      <w:r>
+        <w:rPr>
+          <w:lang w:val="en-US"/>
+        </w:rPr>
+        <w:t>feature</w:t>
+      </w:r>
+      <w:r>
+        <w:rPr>
+          <w:lang w:val="en-US"/>
+        </w:rPr>
+        <w:t xml:space="preserve"> in Solr </w:t>
+      </w:r>
+      <w:r>
+        <w:rPr>
+          <w:lang w:val="en-US"/>
+        </w:rPr>
+        <w:t xml:space="preserve">                      </w:t>
+      </w:r>
+      <w:r>
+        <w:rPr>
+          <w:lang w:val="en-US"/>
+        </w:rPr>
+        <w:t xml:space="preserve">                           </w:t>
       </w:r>
     </w:p>
     <w:p>
@@ -3843,6 +4106,119 @@
     </w:lvl>
   </w:abstractNum>
   <w:abstractNum w:abstractNumId="3">
+    <w:nsid w:val="23300F50"/>
+    <w:multiLevelType w:val="hybridMultilevel"/>
+    <w:tmpl w:val="5CCA25D4"/>
+    <w:lvl w:ilvl="0" w:tplc="041D0001">
+      <w:start w:val="1"/>
+      <w:numFmt w:val="bullet"/>
+      <w:lvlText w:val=""/>
+      <w:lvlJc w:val="left"/>
+      <w:pPr>
+        <w:ind w:left="720" w:hanging="360"/>
+      </w:pPr>
+      <w:rPr>
+        <w:rFonts w:ascii="Symbol" w:hAnsi="Symbol" w:hint="default"/>
+      </w:rPr>
+    </w:lvl>
+    <w:lvl w:ilvl="1" w:tplc="041D0003" w:tentative="1">
+      <w:start w:val="1"/>
+      <w:numFmt w:val="bullet"/>
+      <w:lvlText w:val="o"/>
+      <w:lvlJc w:val="left"/>
+      <w:pPr>
+        <w:ind w:left="1440" w:hanging="360"/>
+      </w:pPr>
+      <w:rPr>
+        <w:rFonts w:ascii="Courier New" w:hAnsi="Courier New" w:cs="Courier New" w:hint="default"/>
+      </w:rPr>
+    </w:lvl>
+    <w:lvl w:ilvl="2" w:tplc="041D0005" w:tentative="1">
+      <w:start w:val="1"/>
+      <w:numFmt w:val="bullet"/>
+      <w:lvlText w:val=""/>
+      <w:lvlJc w:val="left"/>
+      <w:pPr>
+        <w:ind w:left="2160" w:hanging="360"/>
+      </w:pPr>
+      <w:rPr>
+        <w:rFonts w:ascii="Wingdings" w:hAnsi="Wingdings" w:hint="default"/>
+      </w:rPr>
+    </w:lvl>
+    <w:lvl w:ilvl="3" w:tplc="041D0001" w:tentative="1">
+      <w:start w:val="1"/>
+      <w:numFmt w:val="bullet"/>
+      <w:lvlText w:val=""/>
+      <w:lvlJc w:val="left"/>
+      <w:pPr>
+        <w:ind w:left="2880" w:hanging="360"/>
+      </w:pPr>
+      <w:rPr>
+        <w:rFonts w:ascii="Symbol" w:hAnsi="Symbol" w:hint="default"/>
+      </w:rPr>
+    </w:lvl>
+    <w:lvl w:ilvl="4" w:tplc="041D0003" w:tentative="1">
+      <w:start w:val="1"/>
+      <w:numFmt w:val="bullet"/>
+      <w:lvlText w:val="o"/>
+      <w:lvlJc w:val="left"/>
+      <w:pPr>
+        <w:ind w:left="3600" w:hanging="360"/>
+      </w:pPr>
+      <w:rPr>
+        <w:rFonts w:ascii="Courier New" w:hAnsi="Courier New" w:cs="Courier New" w:hint="default"/>
+      </w:rPr>
+    </w:lvl>
+    <w:lvl w:ilvl="5" w:tplc="041D0005" w:tentative="1">
+      <w:start w:val="1"/>
+      <w:numFmt w:val="bullet"/>
+      <w:lvlText w:val=""/>
+      <w:lvlJc w:val="left"/>
+      <w:pPr>
+        <w:ind w:left="4320" w:hanging="360"/>
+      </w:pPr>
+      <w:rPr>
+        <w:rFonts w:ascii="Wingdings" w:hAnsi="Wingdings" w:hint="default"/>
+      </w:rPr>
+    </w:lvl>
+    <w:lvl w:ilvl="6" w:tplc="041D0001" w:tentative="1">
+      <w:start w:val="1"/>
+      <w:numFmt w:val="bullet"/>
+      <w:lvlText w:val=""/>
+      <w:lvlJc w:val="left"/>
+      <w:pPr>
+        <w:ind w:left="5040" w:hanging="360"/>
+      </w:pPr>
+      <w:rPr>
+        <w:rFonts w:ascii="Symbol" w:hAnsi="Symbol" w:hint="default"/>
+      </w:rPr>
+    </w:lvl>
+    <w:lvl w:ilvl="7" w:tplc="041D0003" w:tentative="1">
+      <w:start w:val="1"/>
+      <w:numFmt w:val="bullet"/>
+      <w:lvlText w:val="o"/>
+      <w:lvlJc w:val="left"/>
+      <w:pPr>
+        <w:ind w:left="5760" w:hanging="360"/>
+      </w:pPr>
+      <w:rPr>
+        <w:rFonts w:ascii="Courier New" w:hAnsi="Courier New" w:cs="Courier New" w:hint="default"/>
+      </w:rPr>
+    </w:lvl>
+    <w:lvl w:ilvl="8" w:tplc="041D0005" w:tentative="1">
+      <w:start w:val="1"/>
+      <w:numFmt w:val="bullet"/>
+      <w:lvlText w:val=""/>
+      <w:lvlJc w:val="left"/>
+      <w:pPr>
+        <w:ind w:left="6480" w:hanging="360"/>
+      </w:pPr>
+      <w:rPr>
+        <w:rFonts w:ascii="Wingdings" w:hAnsi="Wingdings" w:hint="default"/>
+      </w:rPr>
+    </w:lvl>
+  </w:abstractNum>
+  <w:abstractNum w:abstractNumId="4">
     <w:nsid w:val="23C91E30"/>
     <w:multiLevelType w:val="hybridMultilevel"/>
     <w:tmpl w:val="8000F9EA"/>
@@ -3955,7 +4331,120 @@
       </w:rPr>
     </w:lvl>
   </w:abstractNum>
-  <w:abstractNum w:abstractNumId="4">
+  <w:abstractNum w:abstractNumId="5">
+    <w:nsid w:val="287E1127"/>
+    <w:multiLevelType w:val="hybridMultilevel"/>
+    <w:tmpl w:val="54A49408"/>
+    <w:lvl w:ilvl="0" w:tplc="041D0001">
+      <w:start w:val="1"/>
+      <w:numFmt w:val="bullet"/>
+      <w:lvlText w:val=""/>
+      <w:lvlJc w:val="left"/>
+      <w:pPr>
+        <w:ind w:left="720" w:hanging="360"/>
+      </w:pPr>
+      <w:rPr>
+        <w:rFonts w:ascii="Symbol" w:hAnsi="Symbol" w:hint="default"/>
+      </w:rPr>
+    </w:lvl>
+    <w:lvl w:ilvl="1" w:tplc="041D0003">
+      <w:start w:val="1"/>
+      <w:numFmt w:val="bullet"/>
+      <w:lvlText w:val="o"/>
+      <w:lvlJc w:val="left"/>
+      <w:pPr>
+        <w:ind w:left="1440" w:hanging="360"/>
+      </w:pPr>
+      <w:rPr>
+        <w:rFonts w:ascii="Courier New" w:hAnsi="Courier New" w:cs="Courier New" w:hint="default"/>
+      </w:rPr>
+    </w:lvl>
+    <w:lvl w:ilvl="2" w:tplc="041D0005" w:tentative="1">
+      <w:start w:val="1"/>
+      <w:numFmt w:val="bullet"/>
+      <w:lvlText w:val=""/>
+      <w:lvlJc w:val="left"/>
+      <w:pPr>
+        <w:ind w:left="2160" w:hanging="360"/>
+      </w:pPr>
+      <w:rPr>
+        <w:rFonts w:ascii="Wingdings" w:hAnsi="Wingdings" w:hint="default"/>
+      </w:rPr>
+    </w:lvl>
+    <w:lvl w:ilvl="3" w:tplc="041D0001" w:tentative="1">
+      <w:start w:val="1"/>
+      <w:numFmt w:val="bullet"/>
+      <w:lvlText w:val=""/>
+      <w:lvlJc w:val="left"/>
+      <w:pPr>
+        <w:ind w:left="2880" w:hanging="360"/>
+      </w:pPr>
+      <w:rPr>
+        <w:rFonts w:ascii="Symbol" w:hAnsi="Symbol" w:hint="default"/>
+      </w:rPr>
+    </w:lvl>
+    <w:lvl w:ilvl="4" w:tplc="041D0003" w:tentative="1">
+      <w:start w:val="1"/>
+      <w:numFmt w:val="bullet"/>
+      <w:lvlText w:val="o"/>
+      <w:lvlJc w:val="left"/>
+      <w:pPr>
+        <w:ind w:left="3600" w:hanging="360"/>
+      </w:pPr>
+      <w:rPr>
+        <w:rFonts w:ascii="Courier New" w:hAnsi="Courier New" w:cs="Courier New" w:hint="default"/>
+      </w:rPr>
+    </w:lvl>
+    <w:lvl w:ilvl="5" w:tplc="041D0005" w:tentative="1">
+      <w:start w:val="1"/>
+      <w:numFmt w:val="bullet"/>
+      <w:lvlText w:val=""/>
+      <w:lvlJc w:val="left"/>
+      <w:pPr>
+        <w:ind w:left="4320" w:hanging="360"/>
+      </w:pPr>
+      <w:rPr>
+        <w:rFonts w:ascii="Wingdings" w:hAnsi="Wingdings" w:hint="default"/>
+      </w:rPr>
+    </w:lvl>
+    <w:lvl w:ilvl="6" w:tplc="041D0001" w:tentative="1">
+      <w:start w:val="1"/>
+      <w:numFmt w:val="bullet"/>
+      <w:lvlText w:val=""/>
+      <w:lvlJc w:val="left"/>
+      <w:pPr>
+        <w:ind w:left="5040" w:hanging="360"/>
+      </w:pPr>
+      <w:rPr>
+        <w:rFonts w:ascii="Symbol" w:hAnsi="Symbol" w:hint="default"/>
+      </w:rPr>
+    </w:lvl>
+    <w:lvl w:ilvl="7" w:tplc="041D0003" w:tentative="1">
+      <w:start w:val="1"/>
+      <w:numFmt w:val="bullet"/>
+      <w:lvlText w:val="o"/>
+      <w:lvlJc w:val="left"/>
+      <w:pPr>
+        <w:ind w:left="5760" w:hanging="360"/>
+      </w:pPr>
+      <w:rPr>
+        <w:rFonts w:ascii="Courier New" w:hAnsi="Courier New" w:cs="Courier New" w:hint="default"/>
+      </w:rPr>
+    </w:lvl>
+    <w:lvl w:ilvl="8" w:tplc="041D0005" w:tentative="1">
+      <w:start w:val="1"/>
+      <w:numFmt w:val="bullet"/>
+      <w:lvlText w:val=""/>
+      <w:lvlJc w:val="left"/>
+      <w:pPr>
+        <w:ind w:left="6480" w:hanging="360"/>
+      </w:pPr>
+      <w:rPr>
+        <w:rFonts w:ascii="Wingdings" w:hAnsi="Wingdings" w:hint="default"/>
+      </w:rPr>
+    </w:lvl>
+  </w:abstractNum>
+  <w:abstractNum w:abstractNumId="6">
     <w:nsid w:val="352162E7"/>
     <w:multiLevelType w:val="hybridMultilevel"/>
     <w:tmpl w:val="FC1ED176"/>
@@ -4068,7 +4557,7 @@
       </w:rPr>
     </w:lvl>
   </w:abstractNum>
-  <w:abstractNum w:abstractNumId="5">
+  <w:abstractNum w:abstractNumId="7">
     <w:nsid w:val="5D723412"/>
     <w:multiLevelType w:val="hybridMultilevel"/>
     <w:tmpl w:val="86B0B3C2"/>
@@ -4181,7 +4670,7 @@
       </w:rPr>
     </w:lvl>
   </w:abstractNum>
-  <w:abstractNum w:abstractNumId="6">
+  <w:abstractNum w:abstractNumId="8">
     <w:nsid w:val="643B7457"/>
     <w:multiLevelType w:val="hybridMultilevel"/>
     <w:tmpl w:val="6CC66656"/>
@@ -4294,10 +4783,123 @@
       </w:rPr>
     </w:lvl>
   </w:abstractNum>
-  <w:abstractNum w:abstractNumId="7">
+  <w:abstractNum w:abstractNumId="9">
+    <w:nsid w:val="685A1D08"/>
+    <w:multiLevelType w:val="hybridMultilevel"/>
+    <w:tmpl w:val="D65E6EEC"/>
+    <w:lvl w:ilvl="0" w:tplc="041D0001">
+      <w:start w:val="1"/>
+      <w:numFmt w:val="bullet"/>
+      <w:lvlText w:val=""/>
+      <w:lvlJc w:val="left"/>
+      <w:pPr>
+        <w:ind w:left="360" w:hanging="360"/>
+      </w:pPr>
+      <w:rPr>
+        <w:rFonts w:ascii="Symbol" w:hAnsi="Symbol" w:hint="default"/>
+      </w:rPr>
+    </w:lvl>
+    <w:lvl w:ilvl="1" w:tplc="041D000F">
+      <w:start w:val="1"/>
+      <w:numFmt w:val="decimal"/>
+      <w:lvlText w:val="%2."/>
+      <w:lvlJc w:val="left"/>
+      <w:pPr>
+        <w:ind w:left="1080" w:hanging="360"/>
+      </w:pPr>
+      <w:rPr>
+        <w:rFonts w:hint="default"/>
+      </w:rPr>
+    </w:lvl>
+    <w:lvl w:ilvl="2" w:tplc="041D0005">
+      <w:start w:val="1"/>
+      <w:numFmt w:val="bullet"/>
+      <w:lvlText w:val=""/>
+      <w:lvlJc w:val="left"/>
+      <w:pPr>
+        <w:ind w:left="1800" w:hanging="360"/>
+      </w:pPr>
+      <w:rPr>
+        <w:rFonts w:ascii="Wingdings" w:hAnsi="Wingdings" w:hint="default"/>
+      </w:rPr>
+    </w:lvl>
+    <w:lvl w:ilvl="3" w:tplc="041D0001" w:tentative="1">
+      <w:start w:val="1"/>
+      <w:numFmt w:val="bullet"/>
+      <w:lvlText w:val=""/>
+      <w:lvlJc w:val="left"/>
+      <w:pPr>
+        <w:ind w:left="2520" w:hanging="360"/>
+      </w:pPr>
+      <w:rPr>
+        <w:rFonts w:ascii="Symbol" w:hAnsi="Symbol" w:hint="default"/>
+      </w:rPr>
+    </w:lvl>
+    <w:lvl w:ilvl="4" w:tplc="041D0003" w:tentative="1">
+      <w:start w:val="1"/>
+      <w:numFmt w:val="bullet"/>
+      <w:lvlText w:val="o"/>
+      <w:lvlJc w:val="left"/>
+      <w:pPr>
+        <w:ind w:left="3240" w:hanging="360"/>
+      </w:pPr>
+      <w:rPr>
+        <w:rFonts w:ascii="Courier New" w:hAnsi="Courier New" w:cs="Courier New" w:hint="default"/>
+      </w:rPr>
+    </w:lvl>
+    <w:lvl w:ilvl="5" w:tplc="041D0005" w:tentative="1">
+      <w:start w:val="1"/>
+      <w:numFmt w:val="bullet"/>
+      <w:lvlText w:val=""/>
+      <w:lvlJc w:val="left"/>
+      <w:pPr>
+        <w:ind w:left="3960" w:hanging="360"/>
+      </w:pPr>
+      <w:rPr>
+        <w:rFonts w:ascii="Wingdings" w:hAnsi="Wingdings" w:hint="default"/>
+      </w:rPr>
+    </w:lvl>
+    <w:lvl w:ilvl="6" w:tplc="041D0001" w:tentative="1">
+      <w:start w:val="1"/>
+      <w:numFmt w:val="bullet"/>
+      <w:lvlText w:val=""/>
+      <w:lvlJc w:val="left"/>
+      <w:pPr>
+        <w:ind w:left="4680" w:hanging="360"/>
+      </w:pPr>
+      <w:rPr>
+        <w:rFonts w:ascii="Symbol" w:hAnsi="Symbol" w:hint="default"/>
+      </w:rPr>
+    </w:lvl>
+    <w:lvl w:ilvl="7" w:tplc="041D0003" w:tentative="1">
+      <w:start w:val="1"/>
+      <w:numFmt w:val="bullet"/>
+      <w:lvlText w:val="o"/>
+      <w:lvlJc w:val="left"/>
+      <w:pPr>
+        <w:ind w:left="5400" w:hanging="360"/>
+      </w:pPr>
+      <w:rPr>
+        <w:rFonts w:ascii="Courier New" w:hAnsi="Courier New" w:cs="Courier New" w:hint="default"/>
+      </w:rPr>
+    </w:lvl>
+    <w:lvl w:ilvl="8" w:tplc="041D0005" w:tentative="1">
+      <w:start w:val="1"/>
+      <w:numFmt w:val="bullet"/>
+      <w:lvlText w:val=""/>
+      <w:lvlJc w:val="left"/>
+      <w:pPr>
+        <w:ind w:left="6120" w:hanging="360"/>
+      </w:pPr>
+      <w:rPr>
+        <w:rFonts w:ascii="Wingdings" w:hAnsi="Wingdings" w:hint="default"/>
+      </w:rPr>
+    </w:lvl>
+  </w:abstractNum>
+  <w:abstractNum w:abstractNumId="10">
     <w:nsid w:val="6B304D1E"/>
     <w:multiLevelType w:val="hybridMultilevel"/>
-    <w:tmpl w:val="9DA2FED8"/>
+    <w:tmpl w:val="7E74C74C"/>
     <w:lvl w:ilvl="0" w:tplc="041D0001">
       <w:start w:val="1"/>
       <w:numFmt w:val="bullet"/>
@@ -4407,10 +5009,10 @@
       </w:rPr>
     </w:lvl>
   </w:abstractNum>
-  <w:abstractNum w:abstractNumId="8">
+  <w:abstractNum w:abstractNumId="11">
     <w:nsid w:val="79032F19"/>
     <w:multiLevelType w:val="hybridMultilevel"/>
-    <w:tmpl w:val="2A404DC8"/>
+    <w:tmpl w:val="87AC4FE2"/>
     <w:lvl w:ilvl="0" w:tplc="041D0001">
       <w:start w:val="1"/>
       <w:numFmt w:val="bullet"/>
@@ -4435,7 +5037,7 @@
         <w:rFonts w:ascii="Courier New" w:hAnsi="Courier New" w:cs="Courier New" w:hint="default"/>
       </w:rPr>
     </w:lvl>
-    <w:lvl w:ilvl="2" w:tplc="041D0005" w:tentative="1">
+    <w:lvl w:ilvl="2" w:tplc="041D0005">
       <w:start w:val="1"/>
       <w:numFmt w:val="bullet"/>
       <w:lvlText w:val=""/>
@@ -4521,10 +5123,10 @@
     </w:lvl>
   </w:abstractNum>
   <w:num w:numId="1">
-    <w:abstractNumId w:val="5"/>
+    <w:abstractNumId w:val="7"/>
   </w:num>
   <w:num w:numId="2">
-    <w:abstractNumId w:val="4"/>
+    <w:abstractNumId w:val="6"/>
   </w:num>
   <w:num w:numId="3">
     <w:abstractNumId w:val="1"/>
@@ -4533,19 +5135,28 @@
     <w:abstractNumId w:val="0"/>
   </w:num>
   <w:num w:numId="5">
-    <w:abstractNumId w:val="8"/>
+    <w:abstractNumId w:val="11"/>
   </w:num>
   <w:num w:numId="6">
     <w:abstractNumId w:val="2"/>
   </w:num>
   <w:num w:numId="7">
-    <w:abstractNumId w:val="6"/>
+    <w:abstractNumId w:val="8"/>
   </w:num>
   <w:num w:numId="8">
+    <w:abstractNumId w:val="4"/>
+  </w:num>
+  <w:num w:numId="9">
+    <w:abstractNumId w:val="10"/>
+  </w:num>
+  <w:num w:numId="10">
     <w:abstractNumId w:val="3"/>
   </w:num>
-  <w:num w:numId="9">
-    <w:abstractNumId w:val="7"/>
+  <w:num w:numId="11">
+    <w:abstractNumId w:val="5"/>
+  </w:num>
+  <w:num w:numId="12">
+    <w:abstractNumId w:val="9"/>
   </w:num>
 </w:numbering>
 </file>

</xml_diff>